<commit_message>
added identifiers for CRISTIAN/SI
</commit_message>
<xml_diff>
--- a/doc/paper/LGAD_May2017/Reviewer_responses.docx
+++ b/doc/paper/LGAD_May2017/Reviewer_responses.docx
@@ -2238,6 +2238,37 @@
         </w:rPr>
         <w:t>CHECK WITH NICOLO ABOUT THE EFFECT IN SIMULATION.</w:t>
       </w:r>
+      <w:r>
+        <w:rPr>
+          <w:rFonts w:ascii="Helvetica" w:eastAsia="Times New Roman" w:hAnsi="Helvetica" w:cs="Times New Roman"/>
+          <w:b/>
+          <w:color w:val="FC00D1"/>
+          <w:sz w:val="18"/>
+          <w:szCs w:val="18"/>
+        </w:rPr>
+        <w:t>’</w:t>
+      </w:r>
+    </w:p>
+    <w:p>
+      <w:pPr>
+        <w:rPr>
+          <w:rFonts w:ascii="Helvetica" w:eastAsia="Times New Roman" w:hAnsi="Helvetica" w:cs="Times New Roman"/>
+          <w:b/>
+          <w:color w:val="FC00D1"/>
+          <w:sz w:val="18"/>
+          <w:szCs w:val="18"/>
+        </w:rPr>
+      </w:pPr>
+      <w:r>
+        <w:rPr>
+          <w:rFonts w:ascii="Helvetica" w:eastAsia="Times New Roman" w:hAnsi="Helvetica" w:cs="Times New Roman"/>
+          <w:b/>
+          <w:color w:val="FC00D1"/>
+          <w:sz w:val="18"/>
+          <w:szCs w:val="18"/>
+        </w:rPr>
+        <w:t>CRISTIAN/SI: measure rise time difference between metal and no-metal</w:t>
+      </w:r>
     </w:p>
     <w:p>
       <w:pPr>
@@ -2503,6 +2534,16 @@
           <w:szCs w:val="18"/>
           <w:highlight w:val="yellow"/>
         </w:rPr>
+        <w:t xml:space="preserve">Suggestion </w:t>
+      </w:r>
+      <w:r>
+        <w:rPr>
+          <w:rFonts w:ascii="Helvetica" w:eastAsia="Times New Roman" w:hAnsi="Helvetica" w:cs="Times New Roman"/>
+          <w:color w:val="F700E5"/>
+          <w:sz w:val="18"/>
+          <w:szCs w:val="18"/>
+          <w:highlight w:val="yellow"/>
+        </w:rPr>
         <w:t xml:space="preserve">FROM NICOLO: we </w:t>
       </w:r>
       <w:r>
@@ -2533,6 +2574,67 @@
           <w:szCs w:val="18"/>
         </w:rPr>
         <w:t xml:space="preserve"> </w:t>
+      </w:r>
+    </w:p>
+    <w:p>
+      <w:pPr>
+        <w:rPr>
+          <w:rFonts w:ascii="Helvetica" w:eastAsia="Times New Roman" w:hAnsi="Helvetica" w:cs="Times New Roman"/>
+          <w:b/>
+          <w:color w:val="FC00D1"/>
+          <w:sz w:val="18"/>
+          <w:szCs w:val="18"/>
+        </w:rPr>
+      </w:pPr>
+      <w:r>
+        <w:rPr>
+          <w:rFonts w:ascii="Helvetica" w:eastAsia="Times New Roman" w:hAnsi="Helvetica" w:cs="Times New Roman"/>
+          <w:b/>
+          <w:color w:val="FC00D1"/>
+          <w:sz w:val="18"/>
+          <w:szCs w:val="18"/>
+        </w:rPr>
+        <w:t>CRISTIAN/SI:</w:t>
+      </w:r>
+      <w:r>
+        <w:rPr>
+          <w:rFonts w:ascii="Helvetica" w:eastAsia="Times New Roman" w:hAnsi="Helvetica" w:cs="Times New Roman"/>
+          <w:b/>
+          <w:color w:val="FC00D1"/>
+          <w:sz w:val="18"/>
+          <w:szCs w:val="18"/>
+        </w:rPr>
+        <w:t xml:space="preserve"> </w:t>
+      </w:r>
+      <w:r>
+        <w:rPr>
+          <w:rFonts w:ascii="Helvetica" w:eastAsia="Times New Roman" w:hAnsi="Helvetica" w:cs="Times New Roman"/>
+          <w:b/>
+          <w:color w:val="FC00D1"/>
+          <w:sz w:val="18"/>
+          <w:szCs w:val="18"/>
+        </w:rPr>
+        <w:t xml:space="preserve">Can we remake Figs 9 and 10 with the distance measured between points where time resolution is at 90% of </w:t>
+      </w:r>
+      <w:r>
+        <w:rPr>
+          <w:rFonts w:ascii="Helvetica" w:eastAsia="Times New Roman" w:hAnsi="Helvetica" w:cs="Times New Roman"/>
+          <w:b/>
+          <w:color w:val="FC00D1"/>
+          <w:sz w:val="18"/>
+          <w:szCs w:val="18"/>
+        </w:rPr>
+        <w:t>the area</w:t>
+      </w:r>
+      <w:r>
+        <w:rPr>
+          <w:rFonts w:ascii="Helvetica" w:eastAsia="Times New Roman" w:hAnsi="Helvetica" w:cs="Times New Roman"/>
+          <w:b/>
+          <w:color w:val="FC00D1"/>
+          <w:sz w:val="18"/>
+          <w:szCs w:val="18"/>
+        </w:rPr>
+        <w:t xml:space="preserve"> with 100% efficiency?</w:t>
       </w:r>
     </w:p>
     <w:p>
@@ -2805,6 +2907,7 @@
           <w:color w:val="FF00F4"/>
           <w:sz w:val="18"/>
           <w:szCs w:val="18"/>
+          <w:highlight w:val="yellow"/>
         </w:rPr>
       </w:pPr>
       <w:r>
@@ -2827,9 +2930,11 @@
           <w:szCs w:val="18"/>
           <w:highlight w:val="yellow"/>
         </w:rPr>
-        <w:t>is a shift. Plots need to be remade such that the boundaries are the same on Figs 15-17.</w:t>
-      </w:r>
-      <w:r>
+        <w:t xml:space="preserve">is a shift. </w:t>
+      </w:r>
+    </w:p>
+    <w:p>
+      <w:pPr>
         <w:rPr>
           <w:rFonts w:ascii="Helvetica" w:eastAsia="Times New Roman" w:hAnsi="Helvetica" w:cs="Times New Roman"/>
           <w:b/>
@@ -2837,6 +2942,37 @@
           <w:sz w:val="18"/>
           <w:szCs w:val="18"/>
         </w:rPr>
+      </w:pPr>
+      <w:r>
+        <w:rPr>
+          <w:rFonts w:ascii="Helvetica" w:eastAsia="Times New Roman" w:hAnsi="Helvetica" w:cs="Times New Roman"/>
+          <w:b/>
+          <w:color w:val="FF00F4"/>
+          <w:sz w:val="18"/>
+          <w:szCs w:val="18"/>
+          <w:highlight w:val="yellow"/>
+        </w:rPr>
+        <w:t>CRISTIAN/SI: p</w:t>
+      </w:r>
+      <w:r>
+        <w:rPr>
+          <w:rFonts w:ascii="Helvetica" w:eastAsia="Times New Roman" w:hAnsi="Helvetica" w:cs="Times New Roman"/>
+          <w:b/>
+          <w:color w:val="FF00F4"/>
+          <w:sz w:val="18"/>
+          <w:szCs w:val="18"/>
+          <w:highlight w:val="yellow"/>
+        </w:rPr>
+        <w:t>lots need to be remade such that the boundaries are the same on Figs 15-17.</w:t>
+      </w:r>
+      <w:r>
+        <w:rPr>
+          <w:rFonts w:ascii="Helvetica" w:eastAsia="Times New Roman" w:hAnsi="Helvetica" w:cs="Times New Roman"/>
+          <w:b/>
+          <w:color w:val="FF00F4"/>
+          <w:sz w:val="18"/>
+          <w:szCs w:val="18"/>
+        </w:rPr>
         <w:t xml:space="preserve"> </w:t>
       </w:r>
     </w:p>
@@ -2874,12 +3010,45 @@
         <w:rPr>
           <w:rFonts w:ascii="Helvetica" w:eastAsia="Times New Roman" w:hAnsi="Helvetica" w:cs="Times New Roman"/>
           <w:b/>
+          <w:color w:val="FF00F4"/>
+          <w:sz w:val="18"/>
+          <w:szCs w:val="18"/>
+          <w:highlight w:val="yellow"/>
+        </w:rPr>
+        <w:t xml:space="preserve">CRISTIAN/SI: </w:t>
+      </w:r>
+      <w:r>
+        <w:rPr>
+          <w:rFonts w:ascii="Helvetica" w:eastAsia="Times New Roman" w:hAnsi="Helvetica" w:cs="Times New Roman"/>
+          <w:b/>
           <w:color w:val="FF0000"/>
           <w:sz w:val="18"/>
           <w:szCs w:val="18"/>
           <w:highlight w:val="yellow"/>
         </w:rPr>
-        <w:t>Colors and markers need to be fixed in one of the plots to correspond to the other one.</w:t>
+        <w:t xml:space="preserve">Colors and markers need to be fixed in one of the </w:t>
+      </w:r>
+      <w:r>
+        <w:rPr>
+          <w:rFonts w:ascii="Helvetica" w:eastAsia="Times New Roman" w:hAnsi="Helvetica" w:cs="Times New Roman"/>
+          <w:b/>
+          <w:color w:val="FF0000"/>
+          <w:sz w:val="18"/>
+          <w:szCs w:val="18"/>
+          <w:highlight w:val="yellow"/>
+        </w:rPr>
+        <w:t xml:space="preserve">plots </w:t>
+      </w:r>
+      <w:r>
+        <w:rPr>
+          <w:rFonts w:ascii="Helvetica" w:eastAsia="Times New Roman" w:hAnsi="Helvetica" w:cs="Times New Roman"/>
+          <w:b/>
+          <w:color w:val="FF0000"/>
+          <w:sz w:val="18"/>
+          <w:szCs w:val="18"/>
+          <w:highlight w:val="yellow"/>
+        </w:rPr>
+        <w:t>so that all of them are the same in Figs 15-17.</w:t>
       </w:r>
       <w:r>
         <w:rPr>
@@ -3837,6 +4006,41 @@
           <w:szCs w:val="18"/>
           <w:highlight w:val="yellow"/>
         </w:rPr>
+        <w:t xml:space="preserve">Asked </w:t>
+      </w:r>
+      <w:proofErr w:type="spellStart"/>
+      <w:r>
+        <w:rPr>
+          <w:rFonts w:ascii="Helvetica" w:eastAsia="Times New Roman" w:hAnsi="Helvetica" w:cs="Times New Roman"/>
+          <w:b/>
+          <w:color w:val="FF0000"/>
+          <w:sz w:val="18"/>
+          <w:szCs w:val="18"/>
+          <w:highlight w:val="yellow"/>
+        </w:rPr>
+        <w:t>Nicolo</w:t>
+      </w:r>
+      <w:proofErr w:type="spellEnd"/>
+      <w:r>
+        <w:rPr>
+          <w:rFonts w:ascii="Helvetica" w:eastAsia="Times New Roman" w:hAnsi="Helvetica" w:cs="Times New Roman"/>
+          <w:b/>
+          <w:color w:val="FF0000"/>
+          <w:sz w:val="18"/>
+          <w:szCs w:val="18"/>
+          <w:highlight w:val="yellow"/>
+        </w:rPr>
+        <w:t xml:space="preserve">: </w:t>
+      </w:r>
+      <w:r>
+        <w:rPr>
+          <w:rFonts w:ascii="Helvetica" w:eastAsia="Times New Roman" w:hAnsi="Helvetica" w:cs="Times New Roman"/>
+          <w:b/>
+          <w:color w:val="FF0000"/>
+          <w:sz w:val="18"/>
+          <w:szCs w:val="18"/>
+          <w:highlight w:val="yellow"/>
+        </w:rPr>
         <w:t>XXXXXX</w:t>
       </w:r>
     </w:p>
@@ -4104,6 +4308,17 @@
           <w:color w:val="F700E5"/>
           <w:sz w:val="18"/>
           <w:szCs w:val="18"/>
+          <w:highlight w:val="yellow"/>
+        </w:rPr>
+        <w:t xml:space="preserve">Cristian/SI: </w:t>
+      </w:r>
+      <w:r>
+        <w:rPr>
+          <w:rFonts w:ascii="Helvetica" w:eastAsia="Times New Roman" w:hAnsi="Helvetica" w:cs="Times New Roman"/>
+          <w:color w:val="F700E5"/>
+          <w:sz w:val="18"/>
+          <w:szCs w:val="18"/>
+          <w:highlight w:val="yellow"/>
         </w:rPr>
         <w:t xml:space="preserve">We can fit it to the </w:t>
       </w:r>
@@ -4114,6 +4329,7 @@
           <w:color w:val="F700E5"/>
           <w:sz w:val="18"/>
           <w:szCs w:val="18"/>
+          <w:highlight w:val="yellow"/>
         </w:rPr>
         <w:t>gaus</w:t>
       </w:r>
@@ -4124,6 +4340,7 @@
           <w:color w:val="F700E5"/>
           <w:sz w:val="18"/>
           <w:szCs w:val="18"/>
+          <w:highlight w:val="yellow"/>
         </w:rPr>
         <w:t>(x)landau and check the difference…</w:t>
       </w:r>
@@ -4605,9 +4822,22 @@
           <w:color w:val="F700E5"/>
           <w:sz w:val="18"/>
           <w:szCs w:val="18"/>
+          <w:highlight w:val="yellow"/>
+        </w:rPr>
+        <w:t xml:space="preserve">CRISTIAN/SI: </w:t>
+      </w:r>
+      <w:r>
+        <w:rPr>
+          <w:rFonts w:ascii="Helvetica" w:eastAsia="Times New Roman" w:hAnsi="Helvetica" w:cs="Times New Roman"/>
+          <w:color w:val="F700E5"/>
+          <w:sz w:val="18"/>
+          <w:szCs w:val="18"/>
+          <w:highlight w:val="yellow"/>
         </w:rPr>
         <w:t>Yes, we should show one of these fit examples.</w:t>
       </w:r>
+      <w:bookmarkStart w:id="0" w:name="_GoBack"/>
+      <w:bookmarkEnd w:id="0"/>
     </w:p>
     <w:p>
       <w:pPr>
@@ -6207,8 +6437,6 @@
         </w:rPr>
         <w:t>Measure the noise in the two runs.</w:t>
       </w:r>
-      <w:bookmarkStart w:id="0" w:name="_GoBack"/>
-      <w:bookmarkEnd w:id="0"/>
       <w:r>
         <w:rPr>
           <w:rFonts w:ascii="Helvetica" w:eastAsia="Times New Roman" w:hAnsi="Helvetica" w:cs="Times New Roman"/>
@@ -6698,6 +6926,7 @@
   <w:style w:type="character" w:default="1" w:styleId="DefaultParagraphFont">
     <w:name w:val="Default Paragraph Font"/>
     <w:uiPriority w:val="1"/>
+    <w:semiHidden/>
     <w:unhideWhenUsed/>
   </w:style>
   <w:style w:type="table" w:default="1" w:styleId="TableNormal">

</xml_diff>

<commit_message>
minor change in text
</commit_message>
<xml_diff>
--- a/doc/paper/LGAD_May2017/Reviewer_responses.docx
+++ b/doc/paper/LGAD_May2017/Reviewer_responses.docx
@@ -6803,98 +6803,119 @@
           <w:szCs w:val="18"/>
         </w:rPr>
       </w:pPr>
+      <w:r>
+        <w:rPr>
+          <w:rFonts w:ascii="Helvetica" w:eastAsia="Times New Roman" w:hAnsi="Helvetica" w:cs="Times New Roman"/>
+          <w:b/>
+          <w:color w:val="FF0000"/>
+          <w:sz w:val="18"/>
+          <w:szCs w:val="18"/>
+          <w:highlight w:val="yellow"/>
+        </w:rPr>
+        <w:t>ASKED HARTMUT AND ABE TO CLARIFY</w:t>
+      </w:r>
+      <w:r>
+        <w:rPr>
+          <w:rFonts w:ascii="Helvetica" w:eastAsia="Times New Roman" w:hAnsi="Helvetica" w:cs="Times New Roman"/>
+          <w:b/>
+          <w:color w:val="FF0000"/>
+          <w:sz w:val="18"/>
+          <w:szCs w:val="18"/>
+        </w:rPr>
+        <w:t xml:space="preserve"> </w:t>
+      </w:r>
+    </w:p>
+    <w:p>
+      <w:pPr>
+        <w:rPr>
+          <w:rFonts w:ascii="Helvetica" w:eastAsia="Times New Roman" w:hAnsi="Helvetica" w:cs="Times New Roman"/>
+          <w:color w:val="000000"/>
+          <w:sz w:val="18"/>
+          <w:szCs w:val="18"/>
+        </w:rPr>
+      </w:pPr>
+      <w:r>
+        <w:rPr>
+          <w:rFonts w:ascii="Helvetica" w:eastAsia="Times New Roman" w:hAnsi="Helvetica" w:cs="Times New Roman"/>
+          <w:color w:val="000000"/>
+          <w:sz w:val="18"/>
+          <w:szCs w:val="18"/>
+        </w:rPr>
+        <w:br/>
+        <w:t>L</w:t>
+      </w:r>
+      <w:proofErr w:type="gramStart"/>
+      <w:r>
+        <w:rPr>
+          <w:rFonts w:ascii="Helvetica" w:eastAsia="Times New Roman" w:hAnsi="Helvetica" w:cs="Times New Roman"/>
+          <w:color w:val="000000"/>
+          <w:sz w:val="18"/>
+          <w:szCs w:val="18"/>
+        </w:rPr>
+        <w:t>374 :</w:t>
+      </w:r>
+      <w:proofErr w:type="gramEnd"/>
+      <w:r>
+        <w:rPr>
+          <w:rFonts w:ascii="Helvetica" w:eastAsia="Times New Roman" w:hAnsi="Helvetica" w:cs="Times New Roman"/>
+          <w:color w:val="000000"/>
+          <w:sz w:val="18"/>
+          <w:szCs w:val="18"/>
+        </w:rPr>
+        <w:t xml:space="preserve"> MA - Please give the gain values - not only voltages. How close are the applied voltages to breakdown voltages? </w:t>
+      </w:r>
+    </w:p>
+    <w:p>
+      <w:pPr>
+        <w:rPr>
+          <w:rFonts w:ascii="Helvetica" w:eastAsia="Times New Roman" w:hAnsi="Helvetica" w:cs="Times New Roman"/>
+          <w:color w:val="0549FF"/>
+          <w:sz w:val="18"/>
+          <w:szCs w:val="18"/>
+        </w:rPr>
+      </w:pPr>
+      <w:r>
+        <w:rPr>
+          <w:rFonts w:ascii="Helvetica" w:eastAsia="Times New Roman" w:hAnsi="Helvetica" w:cs="Times New Roman"/>
+          <w:color w:val="0549FF"/>
+          <w:sz w:val="18"/>
+          <w:szCs w:val="18"/>
+          <w:highlight w:val="yellow"/>
+        </w:rPr>
+        <w:t xml:space="preserve">This information has been added in Tab. 2 of the new paper draft. </w:t>
+      </w:r>
+      <w:r>
+        <w:rPr>
+          <w:rFonts w:ascii="Helvetica" w:eastAsia="Times New Roman" w:hAnsi="Helvetica" w:cs="Times New Roman"/>
+          <w:color w:val="0549FF"/>
+          <w:sz w:val="18"/>
+          <w:szCs w:val="18"/>
+          <w:highlight w:val="yellow"/>
+        </w:rPr>
+        <w:t xml:space="preserve">The breakdown voltage of HPK 50D sensor is about 650 V, and that of CNM is </w:t>
+      </w:r>
       <w:bookmarkStart w:id="0" w:name="_GoBack"/>
+      <w:r>
+        <w:rPr>
+          <w:rFonts w:ascii="Helvetica" w:eastAsia="Times New Roman" w:hAnsi="Helvetica" w:cs="Times New Roman"/>
+          <w:b/>
+          <w:color w:val="0549FF"/>
+          <w:sz w:val="18"/>
+          <w:szCs w:val="18"/>
+          <w:highlight w:val="yellow"/>
+        </w:rPr>
+        <w:t>XXX</w:t>
+      </w:r>
       <w:bookmarkEnd w:id="0"/>
       <w:r>
         <w:rPr>
           <w:rFonts w:ascii="Helvetica" w:eastAsia="Times New Roman" w:hAnsi="Helvetica" w:cs="Times New Roman"/>
-          <w:b/>
-          <w:color w:val="FF0000"/>
-          <w:sz w:val="18"/>
-          <w:szCs w:val="18"/>
-          <w:highlight w:val="yellow"/>
-        </w:rPr>
-        <w:t>ASKED HARTMUT AND ABE TO CLARIFY</w:t>
-      </w:r>
-      <w:r>
-        <w:rPr>
-          <w:rFonts w:ascii="Helvetica" w:eastAsia="Times New Roman" w:hAnsi="Helvetica" w:cs="Times New Roman"/>
-          <w:b/>
-          <w:color w:val="FF0000"/>
-          <w:sz w:val="18"/>
-          <w:szCs w:val="18"/>
-        </w:rPr>
-        <w:t xml:space="preserve"> </w:t>
-      </w:r>
-    </w:p>
-    <w:p>
-      <w:pPr>
-        <w:rPr>
-          <w:rFonts w:ascii="Helvetica" w:eastAsia="Times New Roman" w:hAnsi="Helvetica" w:cs="Times New Roman"/>
-          <w:color w:val="000000"/>
-          <w:sz w:val="18"/>
-          <w:szCs w:val="18"/>
-        </w:rPr>
-      </w:pPr>
-      <w:r>
-        <w:rPr>
-          <w:rFonts w:ascii="Helvetica" w:eastAsia="Times New Roman" w:hAnsi="Helvetica" w:cs="Times New Roman"/>
-          <w:color w:val="000000"/>
-          <w:sz w:val="18"/>
-          <w:szCs w:val="18"/>
-        </w:rPr>
-        <w:br/>
-        <w:t>L</w:t>
-      </w:r>
-      <w:proofErr w:type="gramStart"/>
-      <w:r>
-        <w:rPr>
-          <w:rFonts w:ascii="Helvetica" w:eastAsia="Times New Roman" w:hAnsi="Helvetica" w:cs="Times New Roman"/>
-          <w:color w:val="000000"/>
-          <w:sz w:val="18"/>
-          <w:szCs w:val="18"/>
-        </w:rPr>
-        <w:t>374 :</w:t>
-      </w:r>
-      <w:proofErr w:type="gramEnd"/>
-      <w:r>
-        <w:rPr>
-          <w:rFonts w:ascii="Helvetica" w:eastAsia="Times New Roman" w:hAnsi="Helvetica" w:cs="Times New Roman"/>
-          <w:color w:val="000000"/>
-          <w:sz w:val="18"/>
-          <w:szCs w:val="18"/>
-        </w:rPr>
-        <w:t xml:space="preserve"> MA - Please give the gain values - not only voltages. How close are the applied voltages to breakdown voltages? </w:t>
-      </w:r>
-    </w:p>
-    <w:p>
-      <w:pPr>
-        <w:rPr>
-          <w:rFonts w:ascii="Helvetica" w:eastAsia="Times New Roman" w:hAnsi="Helvetica" w:cs="Times New Roman"/>
           <w:color w:val="0549FF"/>
           <w:sz w:val="18"/>
           <w:szCs w:val="18"/>
-        </w:rPr>
-      </w:pPr>
-      <w:r>
-        <w:rPr>
-          <w:rFonts w:ascii="Helvetica" w:eastAsia="Times New Roman" w:hAnsi="Helvetica" w:cs="Times New Roman"/>
-          <w:color w:val="0549FF"/>
-          <w:sz w:val="18"/>
-          <w:szCs w:val="18"/>
-          <w:highlight w:val="yellow"/>
-        </w:rPr>
-        <w:t xml:space="preserve">This information has been added in Tab. 2 of the new paper draft. </w:t>
-      </w:r>
-      <w:r>
-        <w:rPr>
-          <w:rFonts w:ascii="Helvetica" w:eastAsia="Times New Roman" w:hAnsi="Helvetica" w:cs="Times New Roman"/>
-          <w:color w:val="0549FF"/>
-          <w:sz w:val="18"/>
-          <w:szCs w:val="18"/>
-          <w:highlight w:val="yellow"/>
-        </w:rPr>
-        <w:t>The breakdown voltage of HPK 50D sensor is about 650 V, and that of CNM is XXX.</w:t>
+          <w:highlight w:val="yellow"/>
+        </w:rPr>
+        <w:t>.</w:t>
       </w:r>
       <w:r>
         <w:rPr>

</xml_diff>

<commit_message>
minor change in text and updated the metal/nometal plot
</commit_message>
<xml_diff>
--- a/doc/paper/LGAD_May2017/Reviewer_responses.docx
+++ b/doc/paper/LGAD_May2017/Reviewer_responses.docx
@@ -2120,7 +2120,18 @@
           <w:szCs w:val="18"/>
         </w:rPr>
         <w:br/>
-        <w:t>P10L249 … A possible explanation for this effect is a small difference in the rise time of the pulses that originate from the passage of particles in the metallized and non-metallized areas……</w:t>
+        <w:t>P10L249 … A possible explanation for this effect is a small difference in the rise time of the pulses that originate from the passage of particles in the metallized and non</w:t>
+      </w:r>
+      <w:bookmarkStart w:id="0" w:name="_GoBack"/>
+      <w:bookmarkEnd w:id="0"/>
+      <w:r>
+        <w:rPr>
+          <w:rFonts w:ascii="Helvetica" w:eastAsia="Times New Roman" w:hAnsi="Helvetica" w:cs="Times New Roman"/>
+          <w:color w:val="000000"/>
+          <w:sz w:val="18"/>
+          <w:szCs w:val="18"/>
+        </w:rPr>
+        <w:t>-metallized areas……</w:t>
       </w:r>
       <w:r>
         <w:rPr>
@@ -2491,10 +2502,10 @@
           <w:szCs w:val="18"/>
         </w:rPr>
         <w:drawing>
-          <wp:inline distT="0" distB="0" distL="0" distR="0" wp14:anchorId="54242EA5" wp14:editId="7DD4B8AA">
-            <wp:extent cx="2573655" cy="1730628"/>
-            <wp:effectExtent l="0" t="0" r="0" b="0"/>
-            <wp:docPr id="1" name="Picture 1" descr="../../../../../../../Downloads/image%20"/>
+          <wp:inline distT="0" distB="0" distL="0" distR="0" wp14:anchorId="54242EA5" wp14:editId="32050CFF">
+            <wp:extent cx="2904872" cy="2994659"/>
+            <wp:effectExtent l="6032" t="0" r="0" b="0"/>
+            <wp:docPr id="1" name="Picture 1"/>
             <wp:cNvGraphicFramePr>
               <a:graphicFrameLocks xmlns:a="http://schemas.openxmlformats.org/drawingml/2006/main" noChangeAspect="1"/>
             </wp:cNvGraphicFramePr>
@@ -2515,15 +2526,14 @@
                         </a:ext>
                       </a:extLst>
                     </a:blip>
-                    <a:srcRect/>
                     <a:stretch>
                       <a:fillRect/>
                     </a:stretch>
                   </pic:blipFill>
                   <pic:spPr bwMode="auto">
-                    <a:xfrm>
+                    <a:xfrm rot="5400000">
                       <a:off x="0" y="0"/>
-                      <a:ext cx="2628676" cy="1767626"/>
+                      <a:ext cx="2928590" cy="3019110"/>
                     </a:xfrm>
                     <a:prstGeom prst="rect">
                       <a:avLst/>
@@ -5479,10 +5489,10 @@
           <w:szCs w:val="18"/>
         </w:rPr>
         <w:drawing>
-          <wp:inline distT="0" distB="0" distL="0" distR="0" wp14:anchorId="0EB5BB45" wp14:editId="6CDE0681">
-            <wp:extent cx="2573655" cy="1730628"/>
-            <wp:effectExtent l="0" t="0" r="0" b="0"/>
-            <wp:docPr id="2" name="Picture 2" descr="../../../../../../../Downloads/image%20"/>
+          <wp:inline distT="0" distB="0" distL="0" distR="0" wp14:anchorId="0EB5BB45" wp14:editId="6A0E81C7">
+            <wp:extent cx="3017719" cy="3110994"/>
+            <wp:effectExtent l="4127" t="0" r="9208" b="9207"/>
+            <wp:docPr id="2" name="Picture 2"/>
             <wp:cNvGraphicFramePr>
               <a:graphicFrameLocks xmlns:a="http://schemas.openxmlformats.org/drawingml/2006/main" noChangeAspect="1"/>
             </wp:cNvGraphicFramePr>
@@ -5496,22 +5506,21 @@
                     </pic:cNvPicPr>
                   </pic:nvPicPr>
                   <pic:blipFill>
-                    <a:blip r:embed="rId5">
+                    <a:blip r:embed="rId7">
                       <a:extLst>
                         <a:ext uri="{28A0092B-C50C-407E-A947-70E740481C1C}">
                           <a14:useLocalDpi xmlns:a14="http://schemas.microsoft.com/office/drawing/2010/main" val="0"/>
                         </a:ext>
                       </a:extLst>
                     </a:blip>
-                    <a:srcRect/>
                     <a:stretch>
                       <a:fillRect/>
                     </a:stretch>
                   </pic:blipFill>
                   <pic:spPr bwMode="auto">
-                    <a:xfrm>
+                    <a:xfrm rot="5400000">
                       <a:off x="0" y="0"/>
-                      <a:ext cx="2628676" cy="1767626"/>
+                      <a:ext cx="3054480" cy="3148892"/>
                     </a:xfrm>
                     <a:prstGeom prst="rect">
                       <a:avLst/>
@@ -6894,7 +6903,6 @@
         </w:rPr>
         <w:t xml:space="preserve">The breakdown voltage of HPK 50D sensor is about 650 V, and that of CNM is </w:t>
       </w:r>
-      <w:bookmarkStart w:id="0" w:name="_GoBack"/>
       <w:r>
         <w:rPr>
           <w:rFonts w:ascii="Helvetica" w:eastAsia="Times New Roman" w:hAnsi="Helvetica" w:cs="Times New Roman"/>
@@ -6906,7 +6914,6 @@
         </w:rPr>
         <w:t>XXX</w:t>
       </w:r>
-      <w:bookmarkEnd w:id="0"/>
       <w:r>
         <w:rPr>
           <w:rFonts w:ascii="Helvetica" w:eastAsia="Times New Roman" w:hAnsi="Helvetica" w:cs="Times New Roman"/>

</xml_diff>

<commit_message>
fixes to text on rise time and wings
</commit_message>
<xml_diff>
--- a/doc/paper/LGAD_May2017/Reviewer_responses.docx
+++ b/doc/paper/LGAD_May2017/Reviewer_responses.docx
@@ -131,76 +131,17 @@
           <w:sz w:val="18"/>
           <w:szCs w:val="18"/>
         </w:rPr>
-        <w:t xml:space="preserve">Reviewer #2: Please consider </w:t>
-      </w:r>
-      <w:proofErr w:type="spellStart"/>
-      <w:r>
-        <w:rPr>
-          <w:rFonts w:ascii="Helvetica" w:eastAsia="Times New Roman" w:hAnsi="Helvetica" w:cs="Times New Roman"/>
-          <w:color w:val="000000"/>
-          <w:sz w:val="18"/>
-          <w:szCs w:val="18"/>
-        </w:rPr>
-        <w:t>reviwing</w:t>
-      </w:r>
-      <w:proofErr w:type="spellEnd"/>
-      <w:r>
-        <w:rPr>
-          <w:rFonts w:ascii="Helvetica" w:eastAsia="Times New Roman" w:hAnsi="Helvetica" w:cs="Times New Roman"/>
-          <w:color w:val="000000"/>
-          <w:sz w:val="18"/>
-          <w:szCs w:val="18"/>
-        </w:rPr>
-        <w:t xml:space="preserve"> the following remarks:</w:t>
-      </w:r>
-      <w:r>
-        <w:rPr>
-          <w:rFonts w:ascii="Helvetica" w:eastAsia="Times New Roman" w:hAnsi="Helvetica" w:cs="Times New Roman"/>
-          <w:color w:val="000000"/>
-          <w:sz w:val="18"/>
-          <w:szCs w:val="18"/>
-        </w:rPr>
-        <w:br/>
-      </w:r>
-      <w:proofErr w:type="spellStart"/>
-      <w:r>
-        <w:rPr>
-          <w:rFonts w:ascii="Helvetica" w:eastAsia="Times New Roman" w:hAnsi="Helvetica" w:cs="Times New Roman"/>
-          <w:color w:val="000000"/>
-          <w:sz w:val="18"/>
-          <w:szCs w:val="18"/>
-        </w:rPr>
-        <w:t>P(age</w:t>
-      </w:r>
-      <w:proofErr w:type="spellEnd"/>
-      <w:r>
-        <w:rPr>
-          <w:rFonts w:ascii="Helvetica" w:eastAsia="Times New Roman" w:hAnsi="Helvetica" w:cs="Times New Roman"/>
-          <w:color w:val="000000"/>
-          <w:sz w:val="18"/>
-          <w:szCs w:val="18"/>
-        </w:rPr>
-        <w:t>)#L(</w:t>
-      </w:r>
-      <w:proofErr w:type="spellStart"/>
-      <w:r>
-        <w:rPr>
-          <w:rFonts w:ascii="Helvetica" w:eastAsia="Times New Roman" w:hAnsi="Helvetica" w:cs="Times New Roman"/>
-          <w:color w:val="000000"/>
-          <w:sz w:val="18"/>
-          <w:szCs w:val="18"/>
-        </w:rPr>
-        <w:t>ine</w:t>
-      </w:r>
-      <w:proofErr w:type="spellEnd"/>
-      <w:r>
-        <w:rPr>
-          <w:rFonts w:ascii="Helvetica" w:eastAsia="Times New Roman" w:hAnsi="Helvetica" w:cs="Times New Roman"/>
-          <w:color w:val="000000"/>
-          <w:sz w:val="18"/>
-          <w:szCs w:val="18"/>
-        </w:rPr>
-        <w:t>)#</w:t>
+        <w:t>Reviewer #2: Please consider reviwing the following remarks:</w:t>
+      </w:r>
+      <w:r>
+        <w:rPr>
+          <w:rFonts w:ascii="Helvetica" w:eastAsia="Times New Roman" w:hAnsi="Helvetica" w:cs="Times New Roman"/>
+          <w:color w:val="000000"/>
+          <w:sz w:val="18"/>
+          <w:szCs w:val="18"/>
+        </w:rPr>
+        <w:br/>
+        <w:t>P(age)#L(ine)#</w:t>
       </w:r>
       <w:r>
         <w:rPr>
@@ -220,27 +161,7 @@
           <w:szCs w:val="18"/>
         </w:rPr>
         <w:br/>
-        <w:t xml:space="preserve">The efficiency and timing resolution before irradiation were found to be 100% and 30-40 </w:t>
-      </w:r>
-      <w:proofErr w:type="spellStart"/>
-      <w:r>
-        <w:rPr>
-          <w:rFonts w:ascii="Helvetica" w:eastAsia="Times New Roman" w:hAnsi="Helvetica" w:cs="Times New Roman"/>
-          <w:color w:val="000000"/>
-          <w:sz w:val="18"/>
-          <w:szCs w:val="18"/>
-        </w:rPr>
-        <w:t>ps</w:t>
-      </w:r>
-      <w:proofErr w:type="spellEnd"/>
-      <w:r>
-        <w:rPr>
-          <w:rFonts w:ascii="Helvetica" w:eastAsia="Times New Roman" w:hAnsi="Helvetica" w:cs="Times New Roman"/>
-          <w:color w:val="000000"/>
-          <w:sz w:val="18"/>
-          <w:szCs w:val="18"/>
-        </w:rPr>
-        <w:t>, respectively. A "no-response" area between pads ………..</w:t>
+        <w:t>The efficiency and timing resolution before irradiation were found to be 100% and 30-40 ps, respectively. A "no-response" area between pads ………..</w:t>
       </w:r>
       <w:r>
         <w:rPr>
@@ -510,97 +431,9 @@
           <w:sz w:val="18"/>
           <w:szCs w:val="18"/>
         </w:rPr>
-        <w:t xml:space="preserve">“We  -also compare the uniformity of 50 and 80 </w:t>
-      </w:r>
-      <w:proofErr w:type="spellStart"/>
-      <w:r>
-        <w:rPr>
-          <w:rFonts w:ascii="Helvetica" w:eastAsia="Times New Roman" w:hAnsi="Helvetica" w:cs="Times New Roman"/>
-          <w:b/>
-          <w:color w:val="00B050"/>
-          <w:sz w:val="18"/>
-          <w:szCs w:val="18"/>
-        </w:rPr>
-        <w:t>μm</w:t>
-      </w:r>
-      <w:proofErr w:type="spellEnd"/>
-      <w:r>
-        <w:rPr>
-          <w:rFonts w:ascii="Helvetica" w:eastAsia="Times New Roman" w:hAnsi="Helvetica" w:cs="Times New Roman"/>
-          <w:b/>
-          <w:color w:val="00B050"/>
-          <w:sz w:val="18"/>
-          <w:szCs w:val="18"/>
-        </w:rPr>
-        <w:t xml:space="preserve"> LGAD sensors. </w:t>
-      </w:r>
-      <w:proofErr w:type="spellStart"/>
-      <w:r>
-        <w:rPr>
-          <w:rFonts w:ascii="Helvetica" w:eastAsia="Times New Roman" w:hAnsi="Helvetica" w:cs="Times New Roman"/>
-          <w:b/>
-          <w:color w:val="00B050"/>
-          <w:sz w:val="18"/>
-          <w:szCs w:val="18"/>
-        </w:rPr>
-        <w:t>Unoformity</w:t>
-      </w:r>
-      <w:proofErr w:type="spellEnd"/>
-      <w:r>
-        <w:rPr>
-          <w:rFonts w:ascii="Helvetica" w:eastAsia="Times New Roman" w:hAnsi="Helvetica" w:cs="Times New Roman"/>
-          <w:b/>
-          <w:color w:val="00B050"/>
-          <w:sz w:val="18"/>
-          <w:szCs w:val="18"/>
-        </w:rPr>
-        <w:t xml:space="preserve"> and </w:t>
-      </w:r>
-      <w:proofErr w:type="spellStart"/>
-      <w:r>
-        <w:rPr>
-          <w:rFonts w:ascii="Helvetica" w:eastAsia="Times New Roman" w:hAnsi="Helvetica" w:cs="Times New Roman"/>
-          <w:b/>
-          <w:color w:val="00B050"/>
-          <w:sz w:val="18"/>
-          <w:szCs w:val="18"/>
-        </w:rPr>
-        <w:t>and</w:t>
-      </w:r>
-      <w:proofErr w:type="spellEnd"/>
-      <w:r>
-        <w:rPr>
-          <w:rFonts w:ascii="Helvetica" w:eastAsia="Times New Roman" w:hAnsi="Helvetica" w:cs="Times New Roman"/>
-          <w:b/>
-          <w:color w:val="00B050"/>
-          <w:sz w:val="18"/>
-          <w:szCs w:val="18"/>
-        </w:rPr>
-        <w:t xml:space="preserve"> time  -resolution of the HPK and CNM sensors irradiated to an equivalent neutron </w:t>
-      </w:r>
-      <w:proofErr w:type="spellStart"/>
-      <w:r>
-        <w:rPr>
-          <w:rFonts w:ascii="Helvetica" w:eastAsia="Times New Roman" w:hAnsi="Helvetica" w:cs="Times New Roman"/>
-          <w:b/>
-          <w:color w:val="00B050"/>
-          <w:sz w:val="18"/>
-          <w:szCs w:val="18"/>
-        </w:rPr>
-        <w:t>fluence</w:t>
-      </w:r>
-      <w:proofErr w:type="spellEnd"/>
-      <w:r>
-        <w:rPr>
-          <w:rFonts w:ascii="Helvetica" w:eastAsia="Times New Roman" w:hAnsi="Helvetica" w:cs="Times New Roman"/>
-          <w:b/>
-          <w:color w:val="00B050"/>
-          <w:sz w:val="18"/>
-          <w:szCs w:val="18"/>
-        </w:rPr>
-        <w:t xml:space="preserve"> of  +        <w:t>“We  +also compare the uniformity of 50 and 80 μm LGAD sensors. Unoformity and and time  +resolution of the HPK and CNM sensors irradiated to an equivalent neutron fluence of   6 × 1014 n/cm2 are also presented.”</w:t>
       </w:r>
     </w:p>
@@ -650,19 +483,8 @@
           <w:sz w:val="18"/>
           <w:szCs w:val="18"/>
         </w:rPr>
-        <w:t xml:space="preserve">Changed flux to </w:t>
-      </w:r>
-      <w:proofErr w:type="spellStart"/>
-      <w:r>
-        <w:rPr>
-          <w:rFonts w:ascii="Helvetica" w:eastAsia="Times New Roman" w:hAnsi="Helvetica" w:cs="Times New Roman"/>
-          <w:color w:val="0500FF"/>
-          <w:sz w:val="18"/>
-          <w:szCs w:val="18"/>
-        </w:rPr>
-        <w:t>fluence</w:t>
-      </w:r>
-      <w:proofErr w:type="spellEnd"/>
+        <w:t>Changed flux to fluence</w:t>
+      </w:r>
       <w:r>
         <w:rPr>
           <w:rFonts w:ascii="Helvetica" w:eastAsia="Times New Roman" w:hAnsi="Helvetica" w:cs="Times New Roman"/>
@@ -692,29 +514,7 @@
           <w:sz w:val="18"/>
           <w:szCs w:val="18"/>
         </w:rPr>
-        <w:t xml:space="preserve">“…equivalent neutron </w:t>
-      </w:r>
-      <w:proofErr w:type="spellStart"/>
-      <w:r>
-        <w:rPr>
-          <w:rFonts w:ascii="Helvetica" w:eastAsia="Times New Roman" w:hAnsi="Helvetica" w:cs="Times New Roman"/>
-          <w:b/>
-          <w:color w:val="00B050"/>
-          <w:sz w:val="18"/>
-          <w:szCs w:val="18"/>
-        </w:rPr>
-        <w:t>fluence</w:t>
-      </w:r>
-      <w:proofErr w:type="spellEnd"/>
-      <w:r>
-        <w:rPr>
-          <w:rFonts w:ascii="Helvetica" w:eastAsia="Times New Roman" w:hAnsi="Helvetica" w:cs="Times New Roman"/>
-          <w:b/>
-          <w:color w:val="00B050"/>
-          <w:sz w:val="18"/>
-          <w:szCs w:val="18"/>
-        </w:rPr>
-        <w:t>…”</w:t>
+        <w:t>“…equivalent neutron fluence…”</w:t>
       </w:r>
     </w:p>
     <w:p>
@@ -1063,27 +863,7 @@
           <w:sz w:val="18"/>
           <w:szCs w:val="18"/>
         </w:rPr>
-        <w:t xml:space="preserve">130 </w:t>
-      </w:r>
-      <w:proofErr w:type="spellStart"/>
-      <w:r>
-        <w:rPr>
-          <w:rFonts w:ascii="Helvetica" w:eastAsia="Times New Roman" w:hAnsi="Helvetica" w:cs="Times New Roman"/>
-          <w:color w:val="0500FF"/>
-          <w:sz w:val="18"/>
-          <w:szCs w:val="18"/>
-        </w:rPr>
-        <w:t>mW</w:t>
-      </w:r>
-      <w:proofErr w:type="spellEnd"/>
-      <w:r>
-        <w:rPr>
-          <w:rFonts w:ascii="Helvetica" w:eastAsia="Times New Roman" w:hAnsi="Helvetica" w:cs="Times New Roman"/>
-          <w:color w:val="0500FF"/>
-          <w:sz w:val="18"/>
-          <w:szCs w:val="18"/>
-        </w:rPr>
-        <w:t xml:space="preserve"> per channel</w:t>
+        <w:t>130 mW per channel</w:t>
       </w:r>
       <w:r>
         <w:rPr>
@@ -1228,27 +1008,7 @@
           <w:szCs w:val="18"/>
         </w:rPr>
         <w:br/>
-        <w:t xml:space="preserve">This information is redundant as the </w:t>
-      </w:r>
-      <w:proofErr w:type="spellStart"/>
-      <w:r>
-        <w:rPr>
-          <w:rFonts w:ascii="Helvetica" w:eastAsia="Times New Roman" w:hAnsi="Helvetica" w:cs="Times New Roman"/>
-          <w:color w:val="000000"/>
-          <w:sz w:val="18"/>
-          <w:szCs w:val="18"/>
-        </w:rPr>
-        <w:t>mip</w:t>
-      </w:r>
-      <w:proofErr w:type="spellEnd"/>
-      <w:r>
-        <w:rPr>
-          <w:rFonts w:ascii="Helvetica" w:eastAsia="Times New Roman" w:hAnsi="Helvetica" w:cs="Times New Roman"/>
-          <w:color w:val="000000"/>
-          <w:sz w:val="18"/>
-          <w:szCs w:val="18"/>
-        </w:rPr>
-        <w:t xml:space="preserve"> signal, or a signal calibration, is not provided.</w:t>
+        <w:t>This information is redundant as the mip signal, or a signal calibration, is not provided.</w:t>
       </w:r>
     </w:p>
     <w:p>
@@ -1299,29 +1059,7 @@
           <w:sz w:val="18"/>
           <w:szCs w:val="18"/>
         </w:rPr>
-        <w:t xml:space="preserve">The signal selection in the </w:t>
-      </w:r>
-      <w:proofErr w:type="spellStart"/>
-      <w:r>
-        <w:rPr>
-          <w:rFonts w:ascii="Helvetica" w:eastAsia="Times New Roman" w:hAnsi="Helvetica" w:cs="Times New Roman"/>
-          <w:b/>
-          <w:color w:val="00B050"/>
-          <w:sz w:val="18"/>
-          <w:szCs w:val="18"/>
-        </w:rPr>
-        <w:t>Photek</w:t>
-      </w:r>
-      <w:proofErr w:type="spellEnd"/>
-      <w:r>
-        <w:rPr>
-          <w:rFonts w:ascii="Helvetica" w:eastAsia="Times New Roman" w:hAnsi="Helvetica" w:cs="Times New Roman"/>
-          <w:b/>
-          <w:color w:val="00B050"/>
-          <w:sz w:val="18"/>
-          <w:szCs w:val="18"/>
-        </w:rPr>
-        <w:t xml:space="preserve"> MCP-PMT is the same for all runs and requires</w:t>
+        <w:t>The signal selection in the Photek MCP-PMT is the same for all runs and requires</w:t>
       </w:r>
     </w:p>
     <w:p>
@@ -1927,19 +1665,8 @@
           <w:szCs w:val="18"/>
         </w:rPr>
         <w:br/>
-        <w:t xml:space="preserve">…. Is fitted to a Landau </w:t>
-      </w:r>
-      <w:proofErr w:type="gramStart"/>
-      <w:r>
-        <w:rPr>
-          <w:rFonts w:ascii="Helvetica" w:eastAsia="Times New Roman" w:hAnsi="Helvetica" w:cs="Times New Roman"/>
-          <w:color w:val="000000"/>
-          <w:sz w:val="18"/>
-          <w:szCs w:val="18"/>
-        </w:rPr>
-        <w:t>…..</w:t>
-      </w:r>
-      <w:proofErr w:type="gramEnd"/>
+        <w:t>…. Is fitted to a Landau …..</w:t>
+      </w:r>
     </w:p>
     <w:p>
       <w:pPr>
@@ -1989,27 +1716,7 @@
           <w:szCs w:val="18"/>
         </w:rPr>
         <w:br/>
-        <w:t xml:space="preserve">Figure 7: t measurement across the X- and Y-axes of the HPK 50D-PIX sensor mounted on the FNAL board. The scans of pixels 1 and 2 along the X-axis, and pixels 1 and 3 along the Y-axis are shown. The pixel </w:t>
-      </w:r>
-      <w:proofErr w:type="spellStart"/>
-      <w:r>
-        <w:rPr>
-          <w:rFonts w:ascii="Helvetica" w:eastAsia="Times New Roman" w:hAnsi="Helvetica" w:cs="Times New Roman"/>
-          <w:color w:val="000000"/>
-          <w:sz w:val="18"/>
-          <w:szCs w:val="18"/>
-        </w:rPr>
-        <w:t>numberng</w:t>
-      </w:r>
-      <w:proofErr w:type="spellEnd"/>
-      <w:r>
-        <w:rPr>
-          <w:rFonts w:ascii="Helvetica" w:eastAsia="Times New Roman" w:hAnsi="Helvetica" w:cs="Times New Roman"/>
-          <w:color w:val="000000"/>
-          <w:sz w:val="18"/>
-          <w:szCs w:val="18"/>
-        </w:rPr>
-        <w:t xml:space="preserve"> scheme is defined in Fig. 4.</w:t>
+        <w:t>Figure 7: t measurement across the X- and Y-axes of the HPK 50D-PIX sensor mounted on the FNAL board. The scans of pixels 1 and 2 along the X-axis, and pixels 1 and 3 along the Y-axis are shown. The pixel numberng scheme is defined in Fig. 4.</w:t>
       </w:r>
       <w:r>
         <w:rPr>
@@ -2078,60 +1785,27 @@
           <w:sz w:val="18"/>
           <w:szCs w:val="18"/>
         </w:rPr>
-        <w:t>“</w:t>
-      </w:r>
-      <w:proofErr w:type="spellStart"/>
-      <w:r>
-        <w:rPr>
-          <w:rFonts w:ascii="Helvetica" w:eastAsia="Times New Roman" w:hAnsi="Helvetica" w:cs="Times New Roman"/>
-          <w:b/>
-          <w:color w:val="00B050"/>
-          <w:sz w:val="18"/>
-          <w:szCs w:val="18"/>
-        </w:rPr>
-        <w:t>Δt</w:t>
-      </w:r>
-      <w:proofErr w:type="spellEnd"/>
-      <w:r>
-        <w:rPr>
-          <w:rFonts w:ascii="Helvetica" w:eastAsia="Times New Roman" w:hAnsi="Helvetica" w:cs="Times New Roman"/>
-          <w:b/>
-          <w:color w:val="00B050"/>
-          <w:sz w:val="18"/>
-          <w:szCs w:val="18"/>
-        </w:rPr>
-        <w:t xml:space="preserve"> measurement across the X- and Y-axes of the HPK 50D-PIX sensor mounted on the FNAL board, and the CNM W9HG11 sensor mounted on the UCSC board. “</w:t>
-      </w:r>
-    </w:p>
-    <w:p>
-      <w:pPr>
-        <w:rPr>
-          <w:rFonts w:ascii="Helvetica" w:eastAsia="Times New Roman" w:hAnsi="Helvetica" w:cs="Times New Roman"/>
-          <w:color w:val="000000"/>
-          <w:sz w:val="18"/>
-          <w:szCs w:val="18"/>
-        </w:rPr>
-      </w:pPr>
-      <w:r>
-        <w:rPr>
-          <w:rFonts w:ascii="Helvetica" w:eastAsia="Times New Roman" w:hAnsi="Helvetica" w:cs="Times New Roman"/>
-          <w:color w:val="000000"/>
-          <w:sz w:val="18"/>
-          <w:szCs w:val="18"/>
-        </w:rPr>
-        <w:br/>
-        <w:t>P10L249 … A possible explanation for this effect is a small difference in the rise time of the pulses that originate from the passage of particles in the metallized and non</w:t>
-      </w:r>
-      <w:bookmarkStart w:id="0" w:name="_GoBack"/>
-      <w:bookmarkEnd w:id="0"/>
-      <w:r>
-        <w:rPr>
-          <w:rFonts w:ascii="Helvetica" w:eastAsia="Times New Roman" w:hAnsi="Helvetica" w:cs="Times New Roman"/>
-          <w:color w:val="000000"/>
-          <w:sz w:val="18"/>
-          <w:szCs w:val="18"/>
-        </w:rPr>
-        <w:t>-metallized areas……</w:t>
+        <w:t>“Δt measurement across the X- and Y-axes of the HPK 50D-PIX sensor mounted on the FNAL board, and the CNM W9HG11 sensor mounted on the UCSC board. “</w:t>
+      </w:r>
+    </w:p>
+    <w:p>
+      <w:pPr>
+        <w:rPr>
+          <w:rFonts w:ascii="Helvetica" w:eastAsia="Times New Roman" w:hAnsi="Helvetica" w:cs="Times New Roman"/>
+          <w:color w:val="000000"/>
+          <w:sz w:val="18"/>
+          <w:szCs w:val="18"/>
+        </w:rPr>
+      </w:pPr>
+      <w:r>
+        <w:rPr>
+          <w:rFonts w:ascii="Helvetica" w:eastAsia="Times New Roman" w:hAnsi="Helvetica" w:cs="Times New Roman"/>
+          <w:color w:val="000000"/>
+          <w:sz w:val="18"/>
+          <w:szCs w:val="18"/>
+        </w:rPr>
+        <w:br/>
+        <w:t>P10L249 … A possible explanation for this effect is a small difference in the rise time of the pulses that originate from the passage of particles in the metallized and non-metallized areas……</w:t>
       </w:r>
       <w:r>
         <w:rPr>
@@ -2151,639 +1825,229 @@
           <w:color w:val="0500FF"/>
           <w:sz w:val="18"/>
           <w:szCs w:val="18"/>
+        </w:rPr>
+      </w:pPr>
+      <w:r>
+        <w:rPr>
+          <w:rFonts w:ascii="Helvetica" w:eastAsia="Times New Roman" w:hAnsi="Helvetica" w:cs="Times New Roman"/>
+          <w:bCs/>
+          <w:color w:val="0500FF"/>
+          <w:sz w:val="18"/>
+          <w:szCs w:val="18"/>
+        </w:rPr>
+        <w:t>The rise time did not show a statistically significant difference to explain this effect. We have modified the text following your suggestion:</w:t>
+      </w:r>
+      <w:r>
+        <w:rPr>
+          <w:rFonts w:ascii="Helvetica" w:eastAsia="Times New Roman" w:hAnsi="Helvetica" w:cs="Times New Roman"/>
+          <w:color w:val="0500FF"/>
+          <w:sz w:val="18"/>
+          <w:szCs w:val="18"/>
+        </w:rPr>
+        <w:t xml:space="preserve"> </w:t>
+      </w:r>
+    </w:p>
+    <w:p>
+      <w:pPr>
+        <w:rPr>
+          <w:rFonts w:ascii="Helvetica" w:eastAsia="Times New Roman" w:hAnsi="Helvetica" w:cs="Times New Roman"/>
+          <w:b/>
+          <w:color w:val="00B050"/>
+          <w:sz w:val="18"/>
+          <w:szCs w:val="18"/>
+        </w:rPr>
+      </w:pPr>
+      <w:r>
+        <w:rPr>
+          <w:rFonts w:ascii="Helvetica" w:eastAsia="Times New Roman" w:hAnsi="Helvetica" w:cs="Times New Roman"/>
+          <w:color w:val="0500FF"/>
+          <w:sz w:val="18"/>
+          <w:szCs w:val="18"/>
+        </w:rPr>
+        <w:tab/>
+      </w:r>
+      <w:r>
+        <w:rPr>
+          <w:rFonts w:ascii="Helvetica" w:eastAsia="Times New Roman" w:hAnsi="Helvetica" w:cs="Times New Roman"/>
+          <w:b/>
+          <w:color w:val="00B050"/>
+          <w:sz w:val="18"/>
+          <w:szCs w:val="18"/>
+        </w:rPr>
+        <w:t xml:space="preserve">“This effect cannot be attributed to the algorithm used to time-stamp the events, since the same behavior is observed with the CFD and CDT algorithms. Furthermore, the same behavior is observed on all HPK sensor varieties mounted on KU board, as presented in Sec. 6.3. </w:t>
+      </w:r>
+      <w:r>
+        <w:rPr>
+          <w:rFonts w:ascii="Helvetica" w:eastAsia="Times New Roman" w:hAnsi="Helvetica" w:cs="Times New Roman"/>
+          <w:b/>
+          <w:bCs/>
+          <w:color w:val="00B050"/>
+          <w:sz w:val="18"/>
+          <w:szCs w:val="18"/>
+        </w:rPr>
+        <w:t>Further studies are needed to understand the effect.</w:t>
+      </w:r>
+      <w:r>
+        <w:rPr>
+          <w:rFonts w:ascii="Helvetica" w:eastAsia="Times New Roman" w:hAnsi="Helvetica" w:cs="Times New Roman"/>
+          <w:b/>
+          <w:color w:val="00B050"/>
+          <w:sz w:val="18"/>
+          <w:szCs w:val="18"/>
+        </w:rPr>
+        <w:t>”</w:t>
+      </w:r>
+    </w:p>
+    <w:p>
+      <w:pPr>
+        <w:rPr>
+          <w:rFonts w:ascii="Helvetica" w:eastAsia="Times New Roman" w:hAnsi="Helvetica" w:cs="Times New Roman"/>
+          <w:color w:val="000000"/>
+          <w:sz w:val="18"/>
+          <w:szCs w:val="18"/>
+        </w:rPr>
+      </w:pPr>
+      <w:r>
+        <w:rPr>
+          <w:rFonts w:ascii="Helvetica" w:eastAsia="Times New Roman" w:hAnsi="Helvetica" w:cs="Times New Roman"/>
+          <w:color w:val="000000"/>
+          <w:sz w:val="18"/>
+          <w:szCs w:val="18"/>
+        </w:rPr>
+        <w:br/>
+        <w:t>P11L254 The results for the CNM sensor also show hints of this behavior, though the larger statistical uncertainties make it less significant.</w:t>
+      </w:r>
+      <w:r>
+        <w:rPr>
+          <w:rFonts w:ascii="Helvetica" w:eastAsia="Times New Roman" w:hAnsi="Helvetica" w:cs="Times New Roman"/>
+          <w:color w:val="000000"/>
+          <w:sz w:val="18"/>
+          <w:szCs w:val="18"/>
+        </w:rPr>
+        <w:br/>
+        <w:t>They seem to go in the other direction (concerning the effect of metal), or not?</w:t>
+      </w:r>
+    </w:p>
+    <w:p>
+      <w:pPr>
+        <w:rPr>
+          <w:rFonts w:ascii="Helvetica" w:eastAsia="Times New Roman" w:hAnsi="Helvetica" w:cs="Times New Roman"/>
+          <w:color w:val="0000FF"/>
+          <w:sz w:val="18"/>
+          <w:szCs w:val="18"/>
+        </w:rPr>
+      </w:pPr>
+      <w:r>
+        <w:rPr>
+          <w:rFonts w:ascii="Helvetica" w:eastAsia="Times New Roman" w:hAnsi="Helvetica" w:cs="Times New Roman"/>
+          <w:color w:val="0000FF"/>
+          <w:sz w:val="18"/>
+          <w:szCs w:val="18"/>
+        </w:rPr>
+        <w:t>After further discussion among the authors, we have confirmed that there is no metalized area in the CNM sensor, and we believe that the feature alluded to in the original text is unconvincing. Therefore we have changed the sentence to:</w:t>
+      </w:r>
+    </w:p>
+    <w:p>
+      <w:pPr>
+        <w:ind w:left="720"/>
+        <w:rPr>
+          <w:rFonts w:ascii="Helvetica" w:eastAsia="Times New Roman" w:hAnsi="Helvetica" w:cs="Times New Roman"/>
+          <w:b/>
+          <w:color w:val="00B050"/>
+          <w:sz w:val="18"/>
+          <w:szCs w:val="18"/>
+        </w:rPr>
+      </w:pPr>
+      <w:r>
+        <w:rPr>
+          <w:rFonts w:ascii="Helvetica" w:eastAsia="Times New Roman" w:hAnsi="Helvetica" w:cs="Times New Roman"/>
+          <w:b/>
+          <w:color w:val="00B050"/>
+          <w:sz w:val="18"/>
+          <w:szCs w:val="18"/>
+        </w:rPr>
+        <w:t>“The CNM sensor does not contain metalized areas on its surface and we do not observe the same effect.”</w:t>
+      </w:r>
+    </w:p>
+    <w:p>
+      <w:pPr>
+        <w:rPr>
+          <w:rFonts w:ascii="Helvetica" w:eastAsia="Times New Roman" w:hAnsi="Helvetica" w:cs="Times New Roman"/>
+          <w:color w:val="000000"/>
+          <w:sz w:val="18"/>
+          <w:szCs w:val="18"/>
+        </w:rPr>
+      </w:pPr>
+    </w:p>
+    <w:p>
+      <w:pPr>
+        <w:rPr>
+          <w:rFonts w:ascii="Helvetica" w:eastAsia="Times New Roman" w:hAnsi="Helvetica" w:cs="Times New Roman"/>
+          <w:color w:val="000000"/>
+          <w:sz w:val="18"/>
+          <w:szCs w:val="18"/>
+        </w:rPr>
+      </w:pPr>
+      <w:r>
+        <w:rPr>
+          <w:rFonts w:ascii="Helvetica" w:eastAsia="Times New Roman" w:hAnsi="Helvetica" w:cs="Times New Roman"/>
+          <w:color w:val="000000"/>
+          <w:sz w:val="18"/>
+          <w:szCs w:val="18"/>
+        </w:rPr>
+        <w:br/>
+        <w:t>P11L270 … We define the width of the \no-response" area as the distance between the half-maxima of the two  fitted S-curves, as shown in Fig. 9. </w:t>
+      </w:r>
+      <w:r>
+        <w:rPr>
+          <w:rFonts w:ascii="Helvetica" w:eastAsia="Times New Roman" w:hAnsi="Helvetica" w:cs="Times New Roman"/>
+          <w:color w:val="000000"/>
+          <w:sz w:val="18"/>
+          <w:szCs w:val="18"/>
+        </w:rPr>
+        <w:br/>
+        <w:t>This definition contradicts the statement before that the sensors are 100% efficient (excluding the interdetector region). The area between the 100% to 50% efficient is obviously not fully efficient. But with the current definition, it is part of the active sensor area. This must be corrected.</w:t>
+      </w:r>
+      <w:r>
+        <w:rPr>
+          <w:rFonts w:ascii="Helvetica" w:eastAsia="Times New Roman" w:hAnsi="Helvetica" w:cs="Times New Roman"/>
+          <w:color w:val="000000"/>
+          <w:sz w:val="18"/>
+          <w:szCs w:val="18"/>
+        </w:rPr>
+        <w:br/>
+        <w:t>Besides, if a definition of the inter-detector region should be chosen, the 0.5 value is not good, as it should be chosen a value high enough to be used in experimental condition (90%, 95%, ???).</w:t>
+      </w:r>
+    </w:p>
+    <w:p>
+      <w:pPr>
+        <w:rPr>
+          <w:rFonts w:ascii="Helvetica" w:eastAsia="Times New Roman" w:hAnsi="Helvetica" w:cs="Times New Roman"/>
+          <w:color w:val="F700E5"/>
+          <w:sz w:val="18"/>
+          <w:szCs w:val="18"/>
           <w:highlight w:val="yellow"/>
         </w:rPr>
       </w:pPr>
       <w:r>
         <w:rPr>
           <w:rFonts w:ascii="Helvetica" w:eastAsia="Times New Roman" w:hAnsi="Helvetica" w:cs="Times New Roman"/>
-          <w:bCs/>
-          <w:color w:val="0500FF"/>
+          <w:color w:val="F700E5"/>
           <w:sz w:val="18"/>
           <w:szCs w:val="18"/>
           <w:highlight w:val="yellow"/>
         </w:rPr>
-        <w:t>This effect is not predicted by simulation; further studies are needed to understand it</w:t>
-      </w:r>
-      <w:r>
-        <w:rPr>
-          <w:rFonts w:ascii="Helvetica" w:eastAsia="Times New Roman" w:hAnsi="Helvetica" w:cs="Times New Roman"/>
-          <w:color w:val="0500FF"/>
+        <w:t>It’s a good point. We should choose 90% then.</w:t>
+      </w:r>
+      <w:r>
+        <w:rPr>
+          <w:rFonts w:ascii="Helvetica" w:eastAsia="Times New Roman" w:hAnsi="Helvetica" w:cs="Times New Roman"/>
+          <w:color w:val="F700E5"/>
           <w:sz w:val="18"/>
           <w:szCs w:val="18"/>
           <w:highlight w:val="yellow"/>
         </w:rPr>
-        <w:t xml:space="preserve">. </w:t>
-      </w:r>
-      <w:r>
-        <w:rPr>
-          <w:rFonts w:ascii="Helvetica" w:eastAsia="Times New Roman" w:hAnsi="Helvetica" w:cs="Times New Roman"/>
-          <w:color w:val="0500FF"/>
-          <w:sz w:val="18"/>
-          <w:szCs w:val="18"/>
-          <w:highlight w:val="yellow"/>
-        </w:rPr>
-        <w:t xml:space="preserve">We have recently </w:t>
-      </w:r>
-      <w:r>
-        <w:rPr>
-          <w:rFonts w:ascii="Helvetica" w:eastAsia="Times New Roman" w:hAnsi="Helvetica" w:cs="Times New Roman"/>
-          <w:color w:val="0500FF"/>
-          <w:sz w:val="18"/>
-          <w:szCs w:val="18"/>
-          <w:highlight w:val="yellow"/>
-        </w:rPr>
-        <w:t xml:space="preserve">confirmed this effect with </w:t>
-      </w:r>
-      <w:r>
-        <w:rPr>
-          <w:rFonts w:ascii="Helvetica" w:eastAsia="Times New Roman" w:hAnsi="Helvetica" w:cs="Times New Roman"/>
-          <w:color w:val="0500FF"/>
-          <w:sz w:val="18"/>
-          <w:szCs w:val="18"/>
-          <w:highlight w:val="yellow"/>
-        </w:rPr>
-        <w:t xml:space="preserve">test beam measurements </w:t>
-      </w:r>
-      <w:r>
-        <w:rPr>
-          <w:rFonts w:ascii="Helvetica" w:eastAsia="Times New Roman" w:hAnsi="Helvetica" w:cs="Times New Roman"/>
-          <w:color w:val="0500FF"/>
-          <w:sz w:val="18"/>
-          <w:szCs w:val="18"/>
-          <w:highlight w:val="yellow"/>
-        </w:rPr>
-        <w:t xml:space="preserve">using </w:t>
-      </w:r>
-      <w:r>
-        <w:rPr>
-          <w:rFonts w:ascii="Helvetica" w:eastAsia="Times New Roman" w:hAnsi="Helvetica" w:cs="Times New Roman"/>
-          <w:color w:val="0500FF"/>
-          <w:sz w:val="18"/>
-          <w:szCs w:val="18"/>
-          <w:highlight w:val="yellow"/>
-        </w:rPr>
-        <w:t xml:space="preserve">50 </w:t>
-      </w:r>
-      <w:r>
-        <w:rPr>
-          <w:rFonts w:ascii="Helvetica" w:eastAsia="Times New Roman" w:hAnsi="Helvetica" w:cs="Times New Roman"/>
-          <w:color w:val="0500FF"/>
-          <w:sz w:val="18"/>
-          <w:szCs w:val="18"/>
-          <w:highlight w:val="yellow"/>
-          <w:lang w:val="el-GR"/>
-        </w:rPr>
-        <w:t>μ</w:t>
-      </w:r>
-      <w:r>
-        <w:rPr>
-          <w:rFonts w:ascii="Helvetica" w:eastAsia="Times New Roman" w:hAnsi="Helvetica" w:cs="Times New Roman"/>
-          <w:color w:val="0500FF"/>
-          <w:sz w:val="18"/>
-          <w:szCs w:val="18"/>
-          <w:highlight w:val="yellow"/>
-        </w:rPr>
-        <w:t xml:space="preserve">m thick </w:t>
-      </w:r>
-      <w:r>
-        <w:rPr>
-          <w:rFonts w:ascii="Helvetica" w:eastAsia="Times New Roman" w:hAnsi="Helvetica" w:cs="Times New Roman"/>
-          <w:color w:val="0500FF"/>
-          <w:sz w:val="18"/>
-          <w:szCs w:val="18"/>
-          <w:highlight w:val="yellow"/>
-        </w:rPr>
-        <w:t>FBK LGAD sensors, which also have single channels partially covered with metal</w:t>
-      </w:r>
-      <w:r>
-        <w:rPr>
-          <w:rFonts w:ascii="Helvetica" w:eastAsia="Times New Roman" w:hAnsi="Helvetica" w:cs="Times New Roman"/>
-          <w:color w:val="0500FF"/>
-          <w:sz w:val="18"/>
-          <w:szCs w:val="18"/>
-          <w:highlight w:val="yellow"/>
-        </w:rPr>
-        <w:t>.</w:t>
-      </w:r>
-      <w:r>
-        <w:rPr>
-          <w:rFonts w:ascii="Helvetica" w:eastAsia="Times New Roman" w:hAnsi="Helvetica" w:cs="Times New Roman"/>
-          <w:color w:val="0500FF"/>
-          <w:sz w:val="18"/>
-          <w:szCs w:val="18"/>
-          <w:highlight w:val="yellow"/>
-        </w:rPr>
-        <w:t xml:space="preserve"> Following the submission </w:t>
-      </w:r>
-      <w:r>
-        <w:rPr>
-          <w:rFonts w:ascii="Helvetica" w:eastAsia="Times New Roman" w:hAnsi="Helvetica" w:cs="Times New Roman"/>
-          <w:color w:val="0500FF"/>
-          <w:sz w:val="18"/>
-          <w:szCs w:val="18"/>
-          <w:highlight w:val="yellow"/>
-        </w:rPr>
-        <w:t xml:space="preserve">of this paper draft, we have looked more carefully at the signals collected from the metalized vs non-metalized areas. We do not observe any significant difference in the rise times, as can be seen in the figure below. </w:t>
-      </w:r>
-    </w:p>
-    <w:p>
-      <w:pPr>
-        <w:rPr>
-          <w:rFonts w:ascii="Helvetica" w:eastAsia="Times New Roman" w:hAnsi="Helvetica" w:cs="Times New Roman"/>
-          <w:color w:val="0500FF"/>
-          <w:sz w:val="18"/>
-          <w:szCs w:val="18"/>
-          <w:highlight w:val="yellow"/>
-        </w:rPr>
-      </w:pPr>
-      <w:r>
-        <w:rPr>
-          <w:rFonts w:ascii="Helvetica" w:eastAsia="Times New Roman" w:hAnsi="Helvetica" w:cs="Times New Roman"/>
-          <w:color w:val="0500FF"/>
-          <w:sz w:val="18"/>
-          <w:szCs w:val="18"/>
-          <w:highlight w:val="yellow"/>
-        </w:rPr>
-        <w:t>We have modified the text as follows:</w:t>
-      </w:r>
-    </w:p>
-    <w:p>
-      <w:pPr>
-        <w:rPr>
-          <w:rFonts w:ascii="Helvetica" w:eastAsia="Times New Roman" w:hAnsi="Helvetica" w:cs="Times New Roman"/>
-          <w:b/>
-          <w:color w:val="00B050"/>
-          <w:sz w:val="18"/>
-          <w:szCs w:val="18"/>
-        </w:rPr>
-      </w:pPr>
-      <w:r>
-        <w:rPr>
-          <w:rFonts w:ascii="Helvetica" w:eastAsia="Times New Roman" w:hAnsi="Helvetica" w:cs="Times New Roman"/>
-          <w:color w:val="0500FF"/>
-          <w:sz w:val="18"/>
-          <w:szCs w:val="18"/>
-          <w:highlight w:val="yellow"/>
-        </w:rPr>
-        <w:tab/>
-      </w:r>
-      <w:r>
-        <w:rPr>
-          <w:rFonts w:ascii="Helvetica" w:eastAsia="Times New Roman" w:hAnsi="Helvetica" w:cs="Times New Roman"/>
-          <w:b/>
-          <w:color w:val="00B050"/>
-          <w:sz w:val="18"/>
-          <w:szCs w:val="18"/>
-          <w:highlight w:val="yellow"/>
-        </w:rPr>
-        <w:t>“</w:t>
-      </w:r>
-      <w:r>
-        <w:rPr>
-          <w:rFonts w:ascii="Helvetica" w:eastAsia="Times New Roman" w:hAnsi="Helvetica" w:cs="Times New Roman"/>
-          <w:b/>
-          <w:color w:val="00B050"/>
-          <w:sz w:val="18"/>
-          <w:szCs w:val="18"/>
-          <w:highlight w:val="yellow"/>
-        </w:rPr>
-        <w:t>We do not observe any difference in the signal rise time between the two areas.</w:t>
-      </w:r>
-      <w:r>
-        <w:rPr>
-          <w:rFonts w:ascii="Helvetica" w:eastAsia="Times New Roman" w:hAnsi="Helvetica" w:cs="Times New Roman"/>
-          <w:b/>
-          <w:color w:val="00B050"/>
-          <w:sz w:val="18"/>
-          <w:szCs w:val="18"/>
-          <w:highlight w:val="yellow"/>
-        </w:rPr>
-        <w:t xml:space="preserve"> </w:t>
-      </w:r>
-      <w:r>
-        <w:rPr>
-          <w:rFonts w:ascii="Helvetica" w:eastAsia="Times New Roman" w:hAnsi="Helvetica" w:cs="Times New Roman"/>
-          <w:b/>
-          <w:color w:val="00B050"/>
-          <w:sz w:val="18"/>
-          <w:szCs w:val="18"/>
-          <w:highlight w:val="yellow"/>
-        </w:rPr>
-        <w:t>This effect is not predicted by simulation, and cannot be</w:t>
-      </w:r>
-      <w:r>
-        <w:rPr>
-          <w:rFonts w:ascii="Helvetica" w:eastAsia="Times New Roman" w:hAnsi="Helvetica" w:cs="Times New Roman"/>
-          <w:b/>
-          <w:color w:val="00B050"/>
-          <w:sz w:val="18"/>
-          <w:szCs w:val="18"/>
-          <w:highlight w:val="yellow"/>
-        </w:rPr>
-        <w:t xml:space="preserve"> </w:t>
-      </w:r>
-      <w:r>
-        <w:rPr>
-          <w:rFonts w:ascii="Helvetica" w:eastAsia="Times New Roman" w:hAnsi="Helvetica" w:cs="Times New Roman"/>
-          <w:b/>
-          <w:color w:val="00B050"/>
-          <w:sz w:val="18"/>
-          <w:szCs w:val="18"/>
-          <w:highlight w:val="yellow"/>
-        </w:rPr>
-        <w:t>attributed to the algorithm used to time-stamp the events, since the same</w:t>
-      </w:r>
-      <w:r>
-        <w:rPr>
-          <w:rFonts w:ascii="Helvetica" w:eastAsia="Times New Roman" w:hAnsi="Helvetica" w:cs="Times New Roman"/>
-          <w:b/>
-          <w:color w:val="00B050"/>
-          <w:sz w:val="18"/>
-          <w:szCs w:val="18"/>
-          <w:highlight w:val="yellow"/>
-        </w:rPr>
-        <w:t xml:space="preserve"> </w:t>
-      </w:r>
-      <w:r>
-        <w:rPr>
-          <w:rFonts w:ascii="Helvetica" w:eastAsia="Times New Roman" w:hAnsi="Helvetica" w:cs="Times New Roman"/>
-          <w:b/>
-          <w:color w:val="00B050"/>
-          <w:sz w:val="18"/>
-          <w:szCs w:val="18"/>
-          <w:highlight w:val="yellow"/>
-        </w:rPr>
-        <w:t>behavior is observed with the CFD and CDT algorithms. Furthermore, the same</w:t>
-      </w:r>
-      <w:r>
-        <w:rPr>
-          <w:rFonts w:ascii="Helvetica" w:eastAsia="Times New Roman" w:hAnsi="Helvetica" w:cs="Times New Roman"/>
-          <w:b/>
-          <w:color w:val="00B050"/>
-          <w:sz w:val="18"/>
-          <w:szCs w:val="18"/>
-          <w:highlight w:val="yellow"/>
-        </w:rPr>
-        <w:t xml:space="preserve"> </w:t>
-      </w:r>
-      <w:r>
-        <w:rPr>
-          <w:rFonts w:ascii="Helvetica" w:eastAsia="Times New Roman" w:hAnsi="Helvetica" w:cs="Times New Roman"/>
-          <w:b/>
-          <w:color w:val="00B050"/>
-          <w:sz w:val="18"/>
-          <w:szCs w:val="18"/>
-          <w:highlight w:val="yellow"/>
-        </w:rPr>
-        <w:t>behavior is observed on all HPK sensor varieties mounted on KU board, as</w:t>
-      </w:r>
-      <w:r>
-        <w:rPr>
-          <w:rFonts w:ascii="Helvetica" w:eastAsia="Times New Roman" w:hAnsi="Helvetica" w:cs="Times New Roman"/>
-          <w:b/>
-          <w:color w:val="00B050"/>
-          <w:sz w:val="18"/>
-          <w:szCs w:val="18"/>
-          <w:highlight w:val="yellow"/>
-        </w:rPr>
-        <w:t xml:space="preserve"> </w:t>
-      </w:r>
-      <w:r>
-        <w:rPr>
-          <w:rFonts w:ascii="Helvetica" w:eastAsia="Times New Roman" w:hAnsi="Helvetica" w:cs="Times New Roman"/>
-          <w:b/>
-          <w:color w:val="00B050"/>
-          <w:sz w:val="18"/>
-          <w:szCs w:val="18"/>
-          <w:highlight w:val="yellow"/>
-        </w:rPr>
-        <w:t>presented in Sec.</w:t>
-      </w:r>
-      <w:r>
-        <w:rPr>
-          <w:rFonts w:ascii="Helvetica" w:eastAsia="Times New Roman" w:hAnsi="Helvetica" w:cs="Times New Roman"/>
-          <w:b/>
-          <w:color w:val="00B050"/>
-          <w:sz w:val="18"/>
-          <w:szCs w:val="18"/>
-          <w:highlight w:val="yellow"/>
-        </w:rPr>
-        <w:t xml:space="preserve"> 6.3.</w:t>
-      </w:r>
-      <w:r>
-        <w:rPr>
-          <w:rFonts w:ascii="Helvetica" w:eastAsia="Times New Roman" w:hAnsi="Helvetica" w:cs="Times New Roman"/>
-          <w:b/>
-          <w:color w:val="00B050"/>
-          <w:sz w:val="18"/>
-          <w:szCs w:val="18"/>
-          <w:highlight w:val="yellow"/>
-        </w:rPr>
-        <w:t>”</w:t>
-      </w:r>
-    </w:p>
-    <w:p>
-      <w:pPr>
-        <w:jc w:val="center"/>
-        <w:rPr>
-          <w:rFonts w:ascii="Helvetica" w:eastAsia="Times New Roman" w:hAnsi="Helvetica" w:cs="Times New Roman"/>
-          <w:color w:val="000000"/>
-          <w:sz w:val="18"/>
-          <w:szCs w:val="18"/>
-        </w:rPr>
-      </w:pPr>
-      <w:r>
-        <w:rPr>
-          <w:rFonts w:ascii="Helvetica" w:eastAsia="Times New Roman" w:hAnsi="Helvetica" w:cs="Times New Roman"/>
-          <w:noProof/>
-          <w:color w:val="000000"/>
-          <w:sz w:val="18"/>
-          <w:szCs w:val="18"/>
-        </w:rPr>
-        <w:drawing>
-          <wp:inline distT="0" distB="0" distL="0" distR="0" wp14:anchorId="54242EA5" wp14:editId="32050CFF">
-            <wp:extent cx="2904872" cy="2994659"/>
-            <wp:effectExtent l="6032" t="0" r="0" b="0"/>
-            <wp:docPr id="1" name="Picture 1"/>
-            <wp:cNvGraphicFramePr>
-              <a:graphicFrameLocks xmlns:a="http://schemas.openxmlformats.org/drawingml/2006/main" noChangeAspect="1"/>
-            </wp:cNvGraphicFramePr>
-            <a:graphic xmlns:a="http://schemas.openxmlformats.org/drawingml/2006/main">
-              <a:graphicData uri="http://schemas.openxmlformats.org/drawingml/2006/picture">
-                <pic:pic xmlns:pic="http://schemas.openxmlformats.org/drawingml/2006/picture">
-                  <pic:nvPicPr>
-                    <pic:cNvPr id="0" name="Picture 1" descr="../../../../../../../Downloads/image%20"/>
-                    <pic:cNvPicPr>
-                      <a:picLocks noChangeAspect="1" noChangeArrowheads="1"/>
-                    </pic:cNvPicPr>
-                  </pic:nvPicPr>
-                  <pic:blipFill>
-                    <a:blip r:embed="rId5">
-                      <a:extLst>
-                        <a:ext uri="{28A0092B-C50C-407E-A947-70E740481C1C}">
-                          <a14:useLocalDpi xmlns:a14="http://schemas.microsoft.com/office/drawing/2010/main" val="0"/>
-                        </a:ext>
-                      </a:extLst>
-                    </a:blip>
-                    <a:stretch>
-                      <a:fillRect/>
-                    </a:stretch>
-                  </pic:blipFill>
-                  <pic:spPr bwMode="auto">
-                    <a:xfrm rot="5400000">
-                      <a:off x="0" y="0"/>
-                      <a:ext cx="2928590" cy="3019110"/>
-                    </a:xfrm>
-                    <a:prstGeom prst="rect">
-                      <a:avLst/>
-                    </a:prstGeom>
-                    <a:noFill/>
-                    <a:ln>
-                      <a:noFill/>
-                    </a:ln>
-                  </pic:spPr>
-                </pic:pic>
-              </a:graphicData>
-            </a:graphic>
-          </wp:inline>
-        </w:drawing>
-      </w:r>
-    </w:p>
-    <w:p>
-      <w:pPr>
-        <w:rPr>
-          <w:rFonts w:ascii="Helvetica" w:eastAsia="Times New Roman" w:hAnsi="Helvetica" w:cs="Times New Roman"/>
-          <w:color w:val="000000"/>
-          <w:sz w:val="18"/>
-          <w:szCs w:val="18"/>
-        </w:rPr>
-      </w:pPr>
-      <w:r>
-        <w:rPr>
-          <w:rFonts w:ascii="Helvetica" w:eastAsia="Times New Roman" w:hAnsi="Helvetica" w:cs="Times New Roman"/>
-          <w:color w:val="000000"/>
-          <w:sz w:val="18"/>
-          <w:szCs w:val="18"/>
-        </w:rPr>
-        <w:br/>
-        <w:t>P11L254 The results for the CNM sensor also show hints of this behavior, though the larger statistical uncertainties make it less significant.</w:t>
-      </w:r>
-      <w:r>
-        <w:rPr>
-          <w:rFonts w:ascii="Helvetica" w:eastAsia="Times New Roman" w:hAnsi="Helvetica" w:cs="Times New Roman"/>
-          <w:color w:val="000000"/>
-          <w:sz w:val="18"/>
-          <w:szCs w:val="18"/>
-        </w:rPr>
-        <w:br/>
-        <w:t>They seem to go in the other direction (concerning the effect of metal), or not?</w:t>
-      </w:r>
-    </w:p>
-    <w:p>
-      <w:pPr>
-        <w:rPr>
-          <w:rFonts w:ascii="Helvetica" w:eastAsia="Times New Roman" w:hAnsi="Helvetica" w:cs="Times New Roman"/>
-          <w:color w:val="0000FF"/>
-          <w:sz w:val="18"/>
-          <w:szCs w:val="18"/>
-        </w:rPr>
-      </w:pPr>
-      <w:r>
-        <w:rPr>
-          <w:rFonts w:ascii="Helvetica" w:eastAsia="Times New Roman" w:hAnsi="Helvetica" w:cs="Times New Roman"/>
-          <w:color w:val="0000FF"/>
-          <w:sz w:val="18"/>
-          <w:szCs w:val="18"/>
-        </w:rPr>
-        <w:t>After further discussion among the authors, we have confirmed that there is no metalized area in the CNM sensor, and we believe that the feature alluded to in the original text is unconvincing. Therefore we have changed the sentence to:</w:t>
-      </w:r>
-    </w:p>
-    <w:p>
-      <w:pPr>
-        <w:ind w:left="720"/>
-        <w:rPr>
-          <w:rFonts w:ascii="Helvetica" w:eastAsia="Times New Roman" w:hAnsi="Helvetica" w:cs="Times New Roman"/>
-          <w:b/>
-          <w:color w:val="00B050"/>
-          <w:sz w:val="18"/>
-          <w:szCs w:val="18"/>
-        </w:rPr>
-      </w:pPr>
-      <w:r>
-        <w:rPr>
-          <w:rFonts w:ascii="Helvetica" w:eastAsia="Times New Roman" w:hAnsi="Helvetica" w:cs="Times New Roman"/>
-          <w:b/>
-          <w:color w:val="00B050"/>
-          <w:sz w:val="18"/>
-          <w:szCs w:val="18"/>
-        </w:rPr>
-        <w:t>“The CNM sensor does not contain metalized areas on its surface and we do not observe the same effect.”</w:t>
-      </w:r>
-    </w:p>
-    <w:p>
-      <w:pPr>
-        <w:rPr>
-          <w:rFonts w:ascii="Helvetica" w:eastAsia="Times New Roman" w:hAnsi="Helvetica" w:cs="Times New Roman"/>
-          <w:color w:val="000000"/>
-          <w:sz w:val="18"/>
-          <w:szCs w:val="18"/>
-        </w:rPr>
-      </w:pPr>
-    </w:p>
-    <w:p>
-      <w:pPr>
-        <w:rPr>
-          <w:rFonts w:ascii="Helvetica" w:eastAsia="Times New Roman" w:hAnsi="Helvetica" w:cs="Times New Roman"/>
-          <w:color w:val="000000"/>
-          <w:sz w:val="18"/>
-          <w:szCs w:val="18"/>
-        </w:rPr>
-      </w:pPr>
-      <w:r>
-        <w:rPr>
-          <w:rFonts w:ascii="Helvetica" w:eastAsia="Times New Roman" w:hAnsi="Helvetica" w:cs="Times New Roman"/>
-          <w:color w:val="000000"/>
-          <w:sz w:val="18"/>
-          <w:szCs w:val="18"/>
-        </w:rPr>
-        <w:br/>
-        <w:t xml:space="preserve">P11L270 … We define the width of the \no-response" area as the distance between the half-maxima of the </w:t>
-      </w:r>
-      <w:proofErr w:type="gramStart"/>
-      <w:r>
-        <w:rPr>
-          <w:rFonts w:ascii="Helvetica" w:eastAsia="Times New Roman" w:hAnsi="Helvetica" w:cs="Times New Roman"/>
-          <w:color w:val="000000"/>
-          <w:sz w:val="18"/>
-          <w:szCs w:val="18"/>
-        </w:rPr>
-        <w:t>two  fitted</w:t>
-      </w:r>
-      <w:proofErr w:type="gramEnd"/>
-      <w:r>
-        <w:rPr>
-          <w:rFonts w:ascii="Helvetica" w:eastAsia="Times New Roman" w:hAnsi="Helvetica" w:cs="Times New Roman"/>
-          <w:color w:val="000000"/>
-          <w:sz w:val="18"/>
-          <w:szCs w:val="18"/>
-        </w:rPr>
-        <w:t xml:space="preserve"> S-curves, as shown in Fig. 9. </w:t>
-      </w:r>
-      <w:r>
-        <w:rPr>
-          <w:rFonts w:ascii="Helvetica" w:eastAsia="Times New Roman" w:hAnsi="Helvetica" w:cs="Times New Roman"/>
-          <w:color w:val="000000"/>
-          <w:sz w:val="18"/>
-          <w:szCs w:val="18"/>
-        </w:rPr>
-        <w:br/>
-        <w:t xml:space="preserve">This definition contradicts the statement before that the sensors are 100% efficient (excluding the </w:t>
-      </w:r>
-      <w:proofErr w:type="spellStart"/>
-      <w:r>
-        <w:rPr>
-          <w:rFonts w:ascii="Helvetica" w:eastAsia="Times New Roman" w:hAnsi="Helvetica" w:cs="Times New Roman"/>
-          <w:color w:val="000000"/>
-          <w:sz w:val="18"/>
-          <w:szCs w:val="18"/>
-        </w:rPr>
-        <w:t>interdetector</w:t>
-      </w:r>
-      <w:proofErr w:type="spellEnd"/>
-      <w:r>
-        <w:rPr>
-          <w:rFonts w:ascii="Helvetica" w:eastAsia="Times New Roman" w:hAnsi="Helvetica" w:cs="Times New Roman"/>
-          <w:color w:val="000000"/>
-          <w:sz w:val="18"/>
-          <w:szCs w:val="18"/>
-        </w:rPr>
-        <w:t xml:space="preserve"> region). The area between the 100% to 50% efficient is obviously not fully efficient. But with the current definition, it is part of the active sensor area. This must be corrected.</w:t>
-      </w:r>
-      <w:r>
-        <w:rPr>
-          <w:rFonts w:ascii="Helvetica" w:eastAsia="Times New Roman" w:hAnsi="Helvetica" w:cs="Times New Roman"/>
-          <w:color w:val="000000"/>
-          <w:sz w:val="18"/>
-          <w:szCs w:val="18"/>
-        </w:rPr>
-        <w:br/>
-        <w:t>Besides, if a definition of the inter-detector region should be chosen, the 0.5 value is not good, as it should be chosen a value high enough to be used in experimental condition (90%, 95%, ???).</w:t>
-      </w:r>
-    </w:p>
-    <w:p>
-      <w:pPr>
-        <w:rPr>
-          <w:rFonts w:ascii="Helvetica" w:eastAsia="Times New Roman" w:hAnsi="Helvetica" w:cs="Times New Roman"/>
-          <w:color w:val="F700E5"/>
-          <w:sz w:val="18"/>
-          <w:szCs w:val="18"/>
-          <w:highlight w:val="yellow"/>
-        </w:rPr>
-      </w:pPr>
-      <w:r>
-        <w:rPr>
-          <w:rFonts w:ascii="Helvetica" w:eastAsia="Times New Roman" w:hAnsi="Helvetica" w:cs="Times New Roman"/>
-          <w:color w:val="F700E5"/>
-          <w:sz w:val="18"/>
-          <w:szCs w:val="18"/>
-          <w:highlight w:val="yellow"/>
-        </w:rPr>
-        <w:t>It’s a good point. We should choose 90% then.</w:t>
-      </w:r>
-      <w:r>
-        <w:rPr>
-          <w:rFonts w:ascii="Helvetica" w:eastAsia="Times New Roman" w:hAnsi="Helvetica" w:cs="Times New Roman"/>
-          <w:color w:val="F700E5"/>
-          <w:sz w:val="18"/>
-          <w:szCs w:val="18"/>
-          <w:highlight w:val="yellow"/>
-        </w:rPr>
-        <w:t xml:space="preserve"> Check with </w:t>
-      </w:r>
-      <w:proofErr w:type="spellStart"/>
-      <w:r>
-        <w:rPr>
-          <w:rFonts w:ascii="Helvetica" w:eastAsia="Times New Roman" w:hAnsi="Helvetica" w:cs="Times New Roman"/>
-          <w:color w:val="F700E5"/>
-          <w:sz w:val="18"/>
-          <w:szCs w:val="18"/>
-          <w:highlight w:val="yellow"/>
-        </w:rPr>
-        <w:t>Nicolo</w:t>
-      </w:r>
-      <w:proofErr w:type="spellEnd"/>
-      <w:r>
-        <w:rPr>
-          <w:rFonts w:ascii="Helvetica" w:eastAsia="Times New Roman" w:hAnsi="Helvetica" w:cs="Times New Roman"/>
-          <w:color w:val="F700E5"/>
-          <w:sz w:val="18"/>
-          <w:szCs w:val="18"/>
-          <w:highlight w:val="yellow"/>
-        </w:rPr>
-        <w:t xml:space="preserve"> and </w:t>
-      </w:r>
-      <w:proofErr w:type="spellStart"/>
-      <w:r>
-        <w:rPr>
-          <w:rFonts w:ascii="Helvetica" w:eastAsia="Times New Roman" w:hAnsi="Helvetica" w:cs="Times New Roman"/>
-          <w:color w:val="F700E5"/>
-          <w:sz w:val="18"/>
-          <w:szCs w:val="18"/>
-          <w:highlight w:val="yellow"/>
-        </w:rPr>
-        <w:t>Hartmut</w:t>
-      </w:r>
-      <w:proofErr w:type="spellEnd"/>
-      <w:r>
-        <w:rPr>
-          <w:rFonts w:ascii="Helvetica" w:eastAsia="Times New Roman" w:hAnsi="Helvetica" w:cs="Times New Roman"/>
-          <w:color w:val="F700E5"/>
-          <w:sz w:val="18"/>
-          <w:szCs w:val="18"/>
-          <w:highlight w:val="yellow"/>
-        </w:rPr>
-        <w:t xml:space="preserve">. </w:t>
+        <w:t xml:space="preserve"> Check with Nicolo and Hartmut. </w:t>
       </w:r>
     </w:p>
     <w:p>
@@ -3025,40 +2289,18 @@
           <w:sz w:val="18"/>
           <w:szCs w:val="18"/>
         </w:rPr>
-        <w:t xml:space="preserve">, but the coordinate of the track is incorrectly assigned, due to a small  -probability (&lt; 1%) to </w:t>
-      </w:r>
-      <w:proofErr w:type="spellStart"/>
-      <w:r>
-        <w:rPr>
-          <w:rFonts w:ascii="Helvetica" w:eastAsia="Times New Roman" w:hAnsi="Helvetica" w:cs="Times New Roman"/>
-          <w:b/>
-          <w:color w:val="00B050"/>
-          <w:sz w:val="18"/>
-          <w:szCs w:val="18"/>
-        </w:rPr>
-        <w:t>misreconst</w:t>
-      </w:r>
-      <w:r>
-        <w:rPr>
-          <w:rFonts w:ascii="Helvetica" w:eastAsia="Times New Roman" w:hAnsi="Helvetica" w:cs="Times New Roman"/>
-          <w:b/>
-          <w:color w:val="00B050"/>
-          <w:sz w:val="18"/>
-          <w:szCs w:val="18"/>
-        </w:rPr>
-        <w:t>ruct</w:t>
-      </w:r>
-      <w:proofErr w:type="spellEnd"/>
-      <w:r>
-        <w:rPr>
-          <w:rFonts w:ascii="Helvetica" w:eastAsia="Times New Roman" w:hAnsi="Helvetica" w:cs="Times New Roman"/>
-          <w:b/>
-          <w:color w:val="00B050"/>
-          <w:sz w:val="18"/>
-          <w:szCs w:val="18"/>
-        </w:rPr>
-        <w:t xml:space="preserve"> the position of the track.</w:t>
+        <w:t>, but the coordinate of the track is incorrectly assigned, due to a small  +probability (&lt; 1%) to misreconst</w:t>
+      </w:r>
+      <w:r>
+        <w:rPr>
+          <w:rFonts w:ascii="Helvetica" w:eastAsia="Times New Roman" w:hAnsi="Helvetica" w:cs="Times New Roman"/>
+          <w:b/>
+          <w:color w:val="00B050"/>
+          <w:sz w:val="18"/>
+          <w:szCs w:val="18"/>
+        </w:rPr>
+        <w:t>ruct the position of the track.</w:t>
       </w:r>
       <w:r>
         <w:rPr>
@@ -3136,27 +2378,7 @@
           <w:szCs w:val="18"/>
         </w:rPr>
         <w:br/>
-        <w:t xml:space="preserve">P18L342 …. The distribution of </w:t>
-      </w:r>
-      <w:proofErr w:type="gramStart"/>
-      <w:r>
-        <w:rPr>
-          <w:rFonts w:ascii="Helvetica" w:eastAsia="Times New Roman" w:hAnsi="Helvetica" w:cs="Times New Roman"/>
-          <w:color w:val="000000"/>
-          <w:sz w:val="18"/>
-          <w:szCs w:val="18"/>
-        </w:rPr>
-        <w:t>the  t</w:t>
-      </w:r>
-      <w:proofErr w:type="gramEnd"/>
-      <w:r>
-        <w:rPr>
-          <w:rFonts w:ascii="Helvetica" w:eastAsia="Times New Roman" w:hAnsi="Helvetica" w:cs="Times New Roman"/>
-          <w:color w:val="000000"/>
-          <w:sz w:val="18"/>
-          <w:szCs w:val="18"/>
-        </w:rPr>
-        <w:t xml:space="preserve"> between the reference timestamp and the timestamp from the HPK 50D-PIX sensor is shown in Fig. 16. We observe no significant changes in the behavior of the  t as the temperature varies.</w:t>
+        <w:t>P18L342 …. The distribution of the  t between the reference timestamp and the timestamp from the HPK 50D-PIX sensor is shown in Fig. 16. We observe no significant changes in the behavior of the  t as the temperature varies.</w:t>
       </w:r>
       <w:r>
         <w:rPr>
@@ -3348,27 +2570,7 @@
           <w:szCs w:val="18"/>
         </w:rPr>
         <w:br/>
-        <w:t>P21L367</w:t>
-      </w:r>
-      <w:proofErr w:type="gramStart"/>
-      <w:r>
-        <w:rPr>
-          <w:rFonts w:ascii="Helvetica" w:eastAsia="Times New Roman" w:hAnsi="Helvetica" w:cs="Times New Roman"/>
-          <w:color w:val="000000"/>
-          <w:sz w:val="18"/>
-          <w:szCs w:val="18"/>
-        </w:rPr>
-        <w:t xml:space="preserve"> ..</w:t>
-      </w:r>
-      <w:proofErr w:type="gramEnd"/>
-      <w:r>
-        <w:rPr>
-          <w:rFonts w:ascii="Helvetica" w:eastAsia="Times New Roman" w:hAnsi="Helvetica" w:cs="Times New Roman"/>
-          <w:color w:val="000000"/>
-          <w:sz w:val="18"/>
-          <w:szCs w:val="18"/>
-        </w:rPr>
-        <w:t xml:space="preserve"> The distribution on the right of Fig. 18 shows that the amplitude under the aluminum (periphery) is about 2.5 times larger than that without aluminum (center).</w:t>
+        <w:t>P21L367 .. The distribution on the right of Fig. 18 shows that the amplitude under the aluminum (periphery) is about 2.5 times larger than that without aluminum (center).</w:t>
       </w:r>
       <w:r>
         <w:rPr>
@@ -3406,9 +2608,8 @@
           <w:sz w:val="18"/>
           <w:szCs w:val="18"/>
         </w:rPr>
-        <w:t xml:space="preserve"> we didn’t have </w:t>
-      </w:r>
-      <w:proofErr w:type="spellStart"/>
+        <w:t xml:space="preserve"> we didn’t have unirradiated sensors at the FNAL test beam campaign. However, measurements were presented </w:t>
+      </w:r>
       <w:r>
         <w:rPr>
           <w:rFonts w:ascii="Helvetica" w:eastAsia="Times New Roman" w:hAnsi="Helvetica" w:cs="Times New Roman"/>
@@ -3416,9 +2617,8 @@
           <w:sz w:val="18"/>
           <w:szCs w:val="18"/>
         </w:rPr>
-        <w:t>unirradiated</w:t>
-      </w:r>
-      <w:proofErr w:type="spellEnd"/>
+        <w:t xml:space="preserve">on page 12 of </w:t>
+      </w:r>
       <w:r>
         <w:rPr>
           <w:rFonts w:ascii="Helvetica" w:eastAsia="Times New Roman" w:hAnsi="Helvetica" w:cs="Times New Roman"/>
@@ -3426,7 +2626,7 @@
           <w:sz w:val="18"/>
           <w:szCs w:val="18"/>
         </w:rPr>
-        <w:t xml:space="preserve"> sensors at the FNAL test beam campaign. However, measurements were presented </w:t>
+        <w:t>Nicolo Cartiglia</w:t>
       </w:r>
       <w:r>
         <w:rPr>
@@ -3435,9 +2635,8 @@
           <w:sz w:val="18"/>
           <w:szCs w:val="18"/>
         </w:rPr>
-        <w:t xml:space="preserve">on page 12 of </w:t>
-      </w:r>
-      <w:proofErr w:type="spellStart"/>
+        <w:t>’s talk</w:t>
+      </w:r>
       <w:r>
         <w:rPr>
           <w:rFonts w:ascii="Helvetica" w:eastAsia="Times New Roman" w:hAnsi="Helvetica" w:cs="Times New Roman"/>
@@ -3445,67 +2644,19 @@
           <w:sz w:val="18"/>
           <w:szCs w:val="18"/>
         </w:rPr>
-        <w:t>Nicolo</w:t>
-      </w:r>
-      <w:proofErr w:type="spellEnd"/>
-      <w:r>
+        <w:t xml:space="preserve"> at RD50 meeting in Krakow: </w:t>
+      </w:r>
+    </w:p>
+    <w:p>
+      <w:pPr>
         <w:rPr>
           <w:rFonts w:ascii="Helvetica" w:eastAsia="Times New Roman" w:hAnsi="Helvetica" w:cs="Times New Roman"/>
           <w:color w:val="1C00FF"/>
           <w:sz w:val="18"/>
           <w:szCs w:val="18"/>
         </w:rPr>
-        <w:t xml:space="preserve"> </w:t>
-      </w:r>
-      <w:proofErr w:type="spellStart"/>
-      <w:r>
-        <w:rPr>
-          <w:rFonts w:ascii="Helvetica" w:eastAsia="Times New Roman" w:hAnsi="Helvetica" w:cs="Times New Roman"/>
-          <w:color w:val="1C00FF"/>
-          <w:sz w:val="18"/>
-          <w:szCs w:val="18"/>
-        </w:rPr>
-        <w:t>Cartiglia</w:t>
-      </w:r>
-      <w:r>
-        <w:rPr>
-          <w:rFonts w:ascii="Helvetica" w:eastAsia="Times New Roman" w:hAnsi="Helvetica" w:cs="Times New Roman"/>
-          <w:color w:val="1C00FF"/>
-          <w:sz w:val="18"/>
-          <w:szCs w:val="18"/>
-        </w:rPr>
-        <w:t>’s</w:t>
-      </w:r>
-      <w:proofErr w:type="spellEnd"/>
-      <w:r>
-        <w:rPr>
-          <w:rFonts w:ascii="Helvetica" w:eastAsia="Times New Roman" w:hAnsi="Helvetica" w:cs="Times New Roman"/>
-          <w:color w:val="1C00FF"/>
-          <w:sz w:val="18"/>
-          <w:szCs w:val="18"/>
-        </w:rPr>
-        <w:t xml:space="preserve"> talk</w:t>
-      </w:r>
-      <w:r>
-        <w:rPr>
-          <w:rFonts w:ascii="Helvetica" w:eastAsia="Times New Roman" w:hAnsi="Helvetica" w:cs="Times New Roman"/>
-          <w:color w:val="1C00FF"/>
-          <w:sz w:val="18"/>
-          <w:szCs w:val="18"/>
-        </w:rPr>
-        <w:t xml:space="preserve"> at RD50 meeting in Krakow: </w:t>
-      </w:r>
-    </w:p>
-    <w:p>
-      <w:pPr>
-        <w:rPr>
-          <w:rFonts w:ascii="Helvetica" w:eastAsia="Times New Roman" w:hAnsi="Helvetica" w:cs="Times New Roman"/>
-          <w:color w:val="1C00FF"/>
-          <w:sz w:val="18"/>
-          <w:szCs w:val="18"/>
-        </w:rPr>
-      </w:pPr>
-      <w:hyperlink r:id="rId6" w:history="1">
+      </w:pPr>
+      <w:hyperlink r:id="rId7" w:history="1">
         <w:r>
           <w:rPr>
             <w:rStyle w:val="Hyperlink"/>
@@ -3663,27 +2814,7 @@
           <w:szCs w:val="18"/>
         </w:rPr>
         <w:br/>
-        <w:t xml:space="preserve">The manuscript addresses the timing resolution of LGAD sensors measured in beam tests. These detectors are foreseen for both CMS and ATLAS after phase II upgrade for precise timing measurements and are currently very intensively studied. The presented work certainly importantly adds to understanding of their operation and their performance (different manufacturers, electronics, geometries </w:t>
-      </w:r>
-      <w:proofErr w:type="spellStart"/>
-      <w:r>
-        <w:rPr>
-          <w:rFonts w:ascii="Helvetica" w:eastAsia="Times New Roman" w:hAnsi="Helvetica" w:cs="Times New Roman"/>
-          <w:color w:val="000000"/>
-          <w:sz w:val="18"/>
-          <w:szCs w:val="18"/>
-        </w:rPr>
-        <w:t>analysed</w:t>
-      </w:r>
-      <w:proofErr w:type="spellEnd"/>
-      <w:r>
-        <w:rPr>
-          <w:rFonts w:ascii="Helvetica" w:eastAsia="Times New Roman" w:hAnsi="Helvetica" w:cs="Times New Roman"/>
-          <w:color w:val="000000"/>
-          <w:sz w:val="18"/>
-          <w:szCs w:val="18"/>
-        </w:rPr>
-        <w:t>). The amount of data and the work done is impressive. </w:t>
+        <w:t>The manuscript addresses the timing resolution of LGAD sensors measured in beam tests. These detectors are foreseen for both CMS and ATLAS after phase II upgrade for precise timing measurements and are currently very intensively studied. The presented work certainly importantly adds to understanding of their operation and their performance (different manufacturers, electronics, geometries analysed). The amount of data and the work done is impressive. </w:t>
       </w:r>
       <w:r>
         <w:rPr>
@@ -3898,34 +3029,12 @@
           <w:sz w:val="18"/>
           <w:szCs w:val="18"/>
         </w:rPr>
-        <w:t xml:space="preserve">“One of the main parameters of  +        <w:t>“One of the main parameters of   DAQ system for precise time measurements is the “electronic time resolution”, defined as   the measured time jitter between two signals that are split from the same source. These   two signals are used as “start” and “stop” signals to electronic system measuring the   time interval between them. The electronic time resolution of the CAEN V1742 digitizer  -was measured to be less than 4 </w:t>
-      </w:r>
-      <w:proofErr w:type="spellStart"/>
-      <w:r>
-        <w:rPr>
-          <w:rFonts w:ascii="Helvetica" w:eastAsia="Times New Roman" w:hAnsi="Helvetica" w:cs="Times New Roman"/>
-          <w:b/>
-          <w:color w:val="00B050"/>
-          <w:sz w:val="18"/>
-          <w:szCs w:val="18"/>
-        </w:rPr>
-        <w:t>ps</w:t>
-      </w:r>
-      <w:proofErr w:type="spellEnd"/>
-      <w:r>
-        <w:rPr>
-          <w:rFonts w:ascii="Helvetica" w:eastAsia="Times New Roman" w:hAnsi="Helvetica" w:cs="Times New Roman"/>
-          <w:b/>
-          <w:color w:val="00B050"/>
-          <w:sz w:val="18"/>
-          <w:szCs w:val="18"/>
-        </w:rPr>
-        <w:t>, and thus, its impact on the timing measurements  +was measured to be less than 4 ps, and thus, its impact on the timing measurements   presented in these studies can be neglected.”</w:t>
       </w:r>
     </w:p>
@@ -4016,27 +3125,7 @@
           <w:szCs w:val="18"/>
         </w:rPr>
         <w:br/>
-        <w:t>L109-L</w:t>
-      </w:r>
-      <w:proofErr w:type="gramStart"/>
-      <w:r>
-        <w:rPr>
-          <w:rFonts w:ascii="Helvetica" w:eastAsia="Times New Roman" w:hAnsi="Helvetica" w:cs="Times New Roman"/>
-          <w:color w:val="000000"/>
-          <w:sz w:val="18"/>
-          <w:szCs w:val="18"/>
-        </w:rPr>
-        <w:t>114 :</w:t>
-      </w:r>
-      <w:proofErr w:type="gramEnd"/>
-      <w:r>
-        <w:rPr>
-          <w:rFonts w:ascii="Helvetica" w:eastAsia="Times New Roman" w:hAnsi="Helvetica" w:cs="Times New Roman"/>
-          <w:color w:val="000000"/>
-          <w:sz w:val="18"/>
-          <w:szCs w:val="18"/>
-        </w:rPr>
-        <w:t xml:space="preserve"> MI - the  detailed description of trigger board is in a way to detailed as not all terms can be explained in enough details such as "front end board". I would prefer a simpler statement. It is not crucial for the remainder of the paper. In this context I think Fig.3 isn't needed, particularly for an already lengthy paper.</w:t>
+        <w:t>L109-L114 : MI - the  detailed description of trigger board is in a way to detailed as not all terms can be explained in enough details such as "front end board". I would prefer a simpler statement. It is not crucial for the remainder of the paper. In this context I think Fig.3 isn't needed, particularly for an already lengthy paper.</w:t>
       </w:r>
     </w:p>
     <w:p>
@@ -4126,47 +3215,7 @@
           <w:sz w:val="18"/>
           <w:szCs w:val="18"/>
         </w:rPr>
-        <w:t>“</w:t>
-      </w:r>
-      <w:r>
-        <w:rPr>
-          <w:rFonts w:ascii="Helvetica" w:eastAsia="Times New Roman" w:hAnsi="Helvetica" w:cs="Times New Roman"/>
-          <w:b/>
-          <w:color w:val="00B050"/>
-          <w:sz w:val="18"/>
-          <w:szCs w:val="18"/>
-        </w:rPr>
-        <w:t>A brief summary of the sensors dimensions and</w:t>
-      </w:r>
-      <w:r>
-        <w:rPr>
-          <w:rFonts w:ascii="Helvetica" w:eastAsia="Times New Roman" w:hAnsi="Helvetica" w:cs="Times New Roman"/>
-          <w:b/>
-          <w:color w:val="00B050"/>
-          <w:sz w:val="18"/>
-          <w:szCs w:val="18"/>
-        </w:rPr>
-        <w:t xml:space="preserve"> </w:t>
-      </w:r>
-      <w:r>
-        <w:rPr>
-          <w:rFonts w:ascii="Helvetica" w:eastAsia="Times New Roman" w:hAnsi="Helvetica" w:cs="Times New Roman"/>
-          <w:b/>
-          <w:color w:val="00B050"/>
-          <w:sz w:val="18"/>
-          <w:szCs w:val="18"/>
-        </w:rPr>
-        <w:t>capacitances is presented in Tab</w:t>
-      </w:r>
-      <w:r>
-        <w:rPr>
-          <w:rFonts w:ascii="Helvetica" w:eastAsia="Times New Roman" w:hAnsi="Helvetica" w:cs="Times New Roman"/>
-          <w:b/>
-          <w:color w:val="00B050"/>
-          <w:sz w:val="18"/>
-          <w:szCs w:val="18"/>
-        </w:rPr>
-        <w:t>. 1”</w:t>
+        <w:t>“A brief summary of the sensors dimensions and capacitances is presented in Tab. 1”</w:t>
       </w:r>
     </w:p>
     <w:p>
@@ -4194,9 +3243,8 @@
           <w:sz w:val="18"/>
           <w:szCs w:val="18"/>
         </w:rPr>
-        <w:t xml:space="preserve"> These are listed in Tab. 2 </w:t>
-      </w:r>
-      <w:proofErr w:type="gramStart"/>
+        <w:t xml:space="preserve"> These are listed in Tab. 2 of  the new paper draft</w:t>
+      </w:r>
       <w:r>
         <w:rPr>
           <w:rFonts w:ascii="Helvetica" w:eastAsia="Times New Roman" w:hAnsi="Helvetica" w:cs="Times New Roman"/>
@@ -4204,25 +3252,6 @@
           <w:sz w:val="18"/>
           <w:szCs w:val="18"/>
         </w:rPr>
-        <w:t>of  the</w:t>
-      </w:r>
-      <w:proofErr w:type="gramEnd"/>
-      <w:r>
-        <w:rPr>
-          <w:rFonts w:ascii="Helvetica" w:eastAsia="Times New Roman" w:hAnsi="Helvetica" w:cs="Times New Roman"/>
-          <w:color w:val="0549FF"/>
-          <w:sz w:val="18"/>
-          <w:szCs w:val="18"/>
-        </w:rPr>
-        <w:t xml:space="preserve"> new paper draft</w:t>
-      </w:r>
-      <w:r>
-        <w:rPr>
-          <w:rFonts w:ascii="Helvetica" w:eastAsia="Times New Roman" w:hAnsi="Helvetica" w:cs="Times New Roman"/>
-          <w:color w:val="0549FF"/>
-          <w:sz w:val="18"/>
-          <w:szCs w:val="18"/>
-        </w:rPr>
         <w:t>, and added a the following text in Sec. 3</w:t>
       </w:r>
     </w:p>
@@ -4244,67 +3273,7 @@
           <w:sz w:val="18"/>
           <w:szCs w:val="18"/>
         </w:rPr>
-        <w:t>“</w:t>
-      </w:r>
-      <w:r>
-        <w:rPr>
-          <w:rFonts w:ascii="Helvetica" w:eastAsia="Times New Roman" w:hAnsi="Helvetica" w:cs="Times New Roman"/>
-          <w:b/>
-          <w:color w:val="00B050"/>
-          <w:sz w:val="18"/>
-          <w:szCs w:val="18"/>
-        </w:rPr>
-        <w:t>The list of sensors studied in this article, as well as the temperature and the</w:t>
-      </w:r>
-      <w:r>
-        <w:rPr>
-          <w:rFonts w:ascii="Helvetica" w:eastAsia="Times New Roman" w:hAnsi="Helvetica" w:cs="Times New Roman"/>
-          <w:b/>
-          <w:color w:val="00B050"/>
-          <w:sz w:val="18"/>
-          <w:szCs w:val="18"/>
-        </w:rPr>
-        <w:t xml:space="preserve"> </w:t>
-      </w:r>
-      <w:r>
-        <w:rPr>
-          <w:rFonts w:ascii="Helvetica" w:eastAsia="Times New Roman" w:hAnsi="Helvetica" w:cs="Times New Roman"/>
-          <w:b/>
-          <w:color w:val="00B050"/>
-          <w:sz w:val="18"/>
-          <w:szCs w:val="18"/>
-        </w:rPr>
-        <w:t>sensor bias voltage used during their operation are listed in</w:t>
-      </w:r>
-      <w:r>
-        <w:rPr>
-          <w:rFonts w:ascii="Helvetica" w:eastAsia="Times New Roman" w:hAnsi="Helvetica" w:cs="Times New Roman"/>
-          <w:b/>
-          <w:color w:val="00B050"/>
-          <w:sz w:val="18"/>
-          <w:szCs w:val="18"/>
-        </w:rPr>
-        <w:t xml:space="preserve"> </w:t>
-      </w:r>
-      <w:r>
-        <w:rPr>
-          <w:rFonts w:ascii="Helvetica" w:eastAsia="Times New Roman" w:hAnsi="Helvetica" w:cs="Times New Roman"/>
-          <w:b/>
-          <w:color w:val="00B050"/>
-          <w:sz w:val="18"/>
-          <w:szCs w:val="18"/>
-        </w:rPr>
-        <w:t>Tab</w:t>
-      </w:r>
-      <w:r>
-        <w:rPr>
-          <w:rFonts w:ascii="Helvetica" w:eastAsia="Times New Roman" w:hAnsi="Helvetica" w:cs="Times New Roman"/>
-          <w:b/>
-          <w:color w:val="00B050"/>
-          <w:sz w:val="18"/>
-          <w:szCs w:val="18"/>
-        </w:rPr>
-        <w:t xml:space="preserve"> 2.”</w:t>
+        <w:t>“The list of sensors studied in this article, as well as the temperature and the sensor bias voltage used during their operation are listed in Tab 2.”</w:t>
       </w:r>
       <w:r>
         <w:rPr>
@@ -4423,27 +3392,7 @@
           <w:szCs w:val="18"/>
         </w:rPr>
         <w:br/>
-        <w:t xml:space="preserve">L161 : MI - "power consumption of the board is about 130 W …" . </w:t>
-      </w:r>
-      <w:proofErr w:type="gramStart"/>
-      <w:r>
-        <w:rPr>
-          <w:rFonts w:ascii="Helvetica" w:eastAsia="Times New Roman" w:hAnsi="Helvetica" w:cs="Times New Roman"/>
-          <w:color w:val="000000"/>
-          <w:sz w:val="18"/>
-          <w:szCs w:val="18"/>
-        </w:rPr>
-        <w:t>is  130</w:t>
-      </w:r>
-      <w:proofErr w:type="gramEnd"/>
-      <w:r>
-        <w:rPr>
-          <w:rFonts w:ascii="Helvetica" w:eastAsia="Times New Roman" w:hAnsi="Helvetica" w:cs="Times New Roman"/>
-          <w:color w:val="000000"/>
-          <w:sz w:val="18"/>
-          <w:szCs w:val="18"/>
-        </w:rPr>
-        <w:t xml:space="preserve"> W a typo? This is hard to believe.</w:t>
+        <w:t>L161 : MI - "power consumption of the board is about 130 W …" . is  130 W a typo? This is hard to believe.</w:t>
       </w:r>
     </w:p>
     <w:p>
@@ -4531,27 +3480,7 @@
           <w:szCs w:val="18"/>
         </w:rPr>
         <w:br/>
-        <w:t>L</w:t>
-      </w:r>
-      <w:proofErr w:type="gramStart"/>
-      <w:r>
-        <w:rPr>
-          <w:rFonts w:ascii="Helvetica" w:eastAsia="Times New Roman" w:hAnsi="Helvetica" w:cs="Times New Roman"/>
-          <w:color w:val="000000"/>
-          <w:sz w:val="18"/>
-          <w:szCs w:val="18"/>
-        </w:rPr>
-        <w:t>194 :</w:t>
-      </w:r>
-      <w:proofErr w:type="gramEnd"/>
-      <w:r>
-        <w:rPr>
-          <w:rFonts w:ascii="Helvetica" w:eastAsia="Times New Roman" w:hAnsi="Helvetica" w:cs="Times New Roman"/>
-          <w:color w:val="000000"/>
-          <w:sz w:val="18"/>
-          <w:szCs w:val="18"/>
-        </w:rPr>
-        <w:t xml:space="preserve"> MI - "… by a linear function…" -&gt; "… by linear dependence of timestamp on pulse height"</w:t>
+        <w:t>L194 : MI - "… by a linear function…" -&gt; "… by linear dependence of timestamp on pulse height"</w:t>
       </w:r>
     </w:p>
     <w:p>
@@ -4600,27 +3529,7 @@
           <w:szCs w:val="18"/>
         </w:rPr>
         <w:br/>
-        <w:t xml:space="preserve">L215 : MA  - The Landau function doesn't accurately describe the data. The spectra are broadened by noise and also by fluctuations in multiplication/gain. Therefore convolution of </w:t>
-      </w:r>
-      <w:proofErr w:type="spellStart"/>
-      <w:r>
-        <w:rPr>
-          <w:rFonts w:ascii="Helvetica" w:eastAsia="Times New Roman" w:hAnsi="Helvetica" w:cs="Times New Roman"/>
-          <w:color w:val="000000"/>
-          <w:sz w:val="18"/>
-          <w:szCs w:val="18"/>
-        </w:rPr>
-        <w:t>Gaus+Landau</w:t>
-      </w:r>
-      <w:proofErr w:type="spellEnd"/>
-      <w:r>
-        <w:rPr>
-          <w:rFonts w:ascii="Helvetica" w:eastAsia="Times New Roman" w:hAnsi="Helvetica" w:cs="Times New Roman"/>
-          <w:color w:val="000000"/>
-          <w:sz w:val="18"/>
-          <w:szCs w:val="18"/>
-        </w:rPr>
-        <w:t xml:space="preserve"> would be more accurate. Can you comment on uncertainty arising from this in your analysis?</w:t>
+        <w:t>L215 : MA  - The Landau function doesn't accurately describe the data. The spectra are broadened by noise and also by fluctuations in multiplication/gain. Therefore convolution of Gaus+Landau would be more accurate. Can you comment on uncertainty arising from this in your analysis?</w:t>
       </w:r>
     </w:p>
     <w:p>
@@ -4662,7 +3571,7 @@
           <w:szCs w:val="18"/>
           <w:highlight w:val="yellow"/>
         </w:rPr>
-        <w:t xml:space="preserve">Cristian/SI: </w:t>
+        <w:t>Cristian/Si</w:t>
       </w:r>
       <w:r>
         <w:rPr>
@@ -4672,9 +3581,8 @@
           <w:szCs w:val="18"/>
           <w:highlight w:val="yellow"/>
         </w:rPr>
-        <w:t xml:space="preserve">We can fit it to the </w:t>
-      </w:r>
-      <w:proofErr w:type="spellStart"/>
+        <w:t xml:space="preserve">: </w:t>
+      </w:r>
       <w:r>
         <w:rPr>
           <w:rFonts w:ascii="Helvetica" w:eastAsia="Times New Roman" w:hAnsi="Helvetica" w:cs="Times New Roman"/>
@@ -4683,58 +3591,27 @@
           <w:szCs w:val="18"/>
           <w:highlight w:val="yellow"/>
         </w:rPr>
-        <w:t>gaus</w:t>
-      </w:r>
-      <w:proofErr w:type="spellEnd"/>
-      <w:r>
-        <w:rPr>
-          <w:rFonts w:ascii="Helvetica" w:eastAsia="Times New Roman" w:hAnsi="Helvetica" w:cs="Times New Roman"/>
-          <w:color w:val="F700E5"/>
-          <w:sz w:val="18"/>
-          <w:szCs w:val="18"/>
-          <w:highlight w:val="yellow"/>
-        </w:rPr>
-        <w:t>(x)landau and check the difference…</w:t>
-      </w:r>
-    </w:p>
-    <w:p>
-      <w:pPr>
-        <w:rPr>
-          <w:rFonts w:ascii="Helvetica" w:eastAsia="Times New Roman" w:hAnsi="Helvetica" w:cs="Times New Roman"/>
-          <w:color w:val="000000"/>
-          <w:sz w:val="18"/>
-          <w:szCs w:val="18"/>
-        </w:rPr>
-      </w:pPr>
-      <w:r>
-        <w:rPr>
-          <w:rFonts w:ascii="Helvetica" w:eastAsia="Times New Roman" w:hAnsi="Helvetica" w:cs="Times New Roman"/>
-          <w:color w:val="000000"/>
-          <w:sz w:val="18"/>
-          <w:szCs w:val="18"/>
-        </w:rPr>
-        <w:br/>
-        <w:t>L</w:t>
-      </w:r>
-      <w:proofErr w:type="gramStart"/>
-      <w:r>
-        <w:rPr>
-          <w:rFonts w:ascii="Helvetica" w:eastAsia="Times New Roman" w:hAnsi="Helvetica" w:cs="Times New Roman"/>
-          <w:color w:val="000000"/>
-          <w:sz w:val="18"/>
-          <w:szCs w:val="18"/>
-        </w:rPr>
-        <w:t>227 :</w:t>
-      </w:r>
-      <w:proofErr w:type="gramEnd"/>
-      <w:r>
-        <w:rPr>
-          <w:rFonts w:ascii="Helvetica" w:eastAsia="Times New Roman" w:hAnsi="Helvetica" w:cs="Times New Roman"/>
-          <w:color w:val="000000"/>
-          <w:sz w:val="18"/>
-          <w:szCs w:val="18"/>
-        </w:rPr>
-        <w:t xml:space="preserve"> MA - What are the gains at these voltages?</w:t>
+        <w:t>We can fit it to the gaus(x)landau and check the difference…</w:t>
+      </w:r>
+    </w:p>
+    <w:p>
+      <w:pPr>
+        <w:rPr>
+          <w:rFonts w:ascii="Helvetica" w:eastAsia="Times New Roman" w:hAnsi="Helvetica" w:cs="Times New Roman"/>
+          <w:color w:val="000000"/>
+          <w:sz w:val="18"/>
+          <w:szCs w:val="18"/>
+        </w:rPr>
+      </w:pPr>
+      <w:r>
+        <w:rPr>
+          <w:rFonts w:ascii="Helvetica" w:eastAsia="Times New Roman" w:hAnsi="Helvetica" w:cs="Times New Roman"/>
+          <w:color w:val="000000"/>
+          <w:sz w:val="18"/>
+          <w:szCs w:val="18"/>
+        </w:rPr>
+        <w:br/>
+        <w:t>L227 : MA - What are the gains at these voltages?</w:t>
       </w:r>
     </w:p>
     <w:p>
@@ -4773,27 +3650,7 @@
           <w:szCs w:val="18"/>
         </w:rPr>
         <w:br/>
-        <w:t>L229-</w:t>
-      </w:r>
-      <w:proofErr w:type="gramStart"/>
-      <w:r>
-        <w:rPr>
-          <w:rFonts w:ascii="Helvetica" w:eastAsia="Times New Roman" w:hAnsi="Helvetica" w:cs="Times New Roman"/>
-          <w:color w:val="000000"/>
-          <w:sz w:val="18"/>
-          <w:szCs w:val="18"/>
-        </w:rPr>
-        <w:t>233 :</w:t>
-      </w:r>
-      <w:proofErr w:type="gramEnd"/>
-      <w:r>
-        <w:rPr>
-          <w:rFonts w:ascii="Helvetica" w:eastAsia="Times New Roman" w:hAnsi="Helvetica" w:cs="Times New Roman"/>
-          <w:color w:val="000000"/>
-          <w:sz w:val="18"/>
-          <w:szCs w:val="18"/>
-        </w:rPr>
-        <w:t xml:space="preserve"> MA -  What was the cut on LGAD signal to be considered as a signal (can be expressed in charge or gain fraction)?  If the cut is very low you may end up with 100% efficiency, but with very high noise occupancy, which would be unacceptable at real experiment. A value of noise occupancy would be also welcome.</w:t>
+        <w:t>L229-233 : MA -  What was the cut on LGAD signal to be considered as a signal (can be expressed in charge or gain fraction)?  If the cut is very low you may end up with 100% efficiency, but with very high noise occupancy, which would be unacceptable at real experiment. A value of noise occupancy would be also welcome.</w:t>
       </w:r>
     </w:p>
     <w:p>
@@ -4910,27 +3767,7 @@
           <w:sz w:val="18"/>
           <w:szCs w:val="18"/>
         </w:rPr>
-        <w:t xml:space="preserve">as </w:t>
-      </w:r>
-      <w:proofErr w:type="spellStart"/>
-      <w:r>
-        <w:rPr>
-          <w:rFonts w:ascii="Helvetica" w:eastAsia="Times New Roman" w:hAnsi="Helvetica" w:cs="Times New Roman"/>
-          <w:color w:val="1C00FF"/>
-          <w:sz w:val="18"/>
-          <w:szCs w:val="18"/>
-        </w:rPr>
-        <w:t>Clopper</w:t>
-      </w:r>
-      <w:proofErr w:type="spellEnd"/>
-      <w:r>
-        <w:rPr>
-          <w:rFonts w:ascii="Helvetica" w:eastAsia="Times New Roman" w:hAnsi="Helvetica" w:cs="Times New Roman"/>
-          <w:color w:val="1C00FF"/>
-          <w:sz w:val="18"/>
-          <w:szCs w:val="18"/>
-        </w:rPr>
-        <w:t xml:space="preserve">–Pearson intervals for calculating binomial confidence intervals. They are larger for the CNM sensor since there was much more data collected for the 50D-PIX sensor. </w:t>
+        <w:t xml:space="preserve">as Clopper–Pearson intervals for calculating binomial confidence intervals. They are larger for the CNM sensor since there was much more data collected for the 50D-PIX sensor. </w:t>
       </w:r>
     </w:p>
     <w:p>
@@ -4997,27 +3834,7 @@
           <w:szCs w:val="18"/>
         </w:rPr>
         <w:t xml:space="preserve">Error bars  -in all efficiency measurements are evaluated as </w:t>
-      </w:r>
-      <w:proofErr w:type="spellStart"/>
-      <w:r>
-        <w:rPr>
-          <w:rFonts w:ascii="Helvetica" w:eastAsia="Times New Roman" w:hAnsi="Helvetica" w:cs="Times New Roman"/>
-          <w:color w:val="00B050"/>
-          <w:sz w:val="18"/>
-          <w:szCs w:val="18"/>
-        </w:rPr>
-        <w:t>Clopper</w:t>
-      </w:r>
-      <w:proofErr w:type="spellEnd"/>
-      <w:r>
-        <w:rPr>
-          <w:rFonts w:ascii="Helvetica" w:eastAsia="Times New Roman" w:hAnsi="Helvetica" w:cs="Times New Roman"/>
-          <w:color w:val="00B050"/>
-          <w:sz w:val="18"/>
-          <w:szCs w:val="18"/>
-        </w:rPr>
-        <w:t xml:space="preserve">-Pearson intervals for </w:t>
+in all efficiency measurements are evaluated as Clopper-Pearson intervals for </w:t>
       </w:r>
       <w:r>
         <w:rPr>
@@ -5092,27 +3909,7 @@
           <w:sz w:val="18"/>
           <w:szCs w:val="18"/>
         </w:rPr>
-        <w:t>L</w:t>
-      </w:r>
-      <w:proofErr w:type="gramStart"/>
-      <w:r>
-        <w:rPr>
-          <w:rFonts w:ascii="Helvetica" w:eastAsia="Times New Roman" w:hAnsi="Helvetica" w:cs="Times New Roman"/>
-          <w:color w:val="000000"/>
-          <w:sz w:val="18"/>
-          <w:szCs w:val="18"/>
-        </w:rPr>
-        <w:t>241 :</w:t>
-      </w:r>
-      <w:proofErr w:type="gramEnd"/>
-      <w:r>
-        <w:rPr>
-          <w:rFonts w:ascii="Helvetica" w:eastAsia="Times New Roman" w:hAnsi="Helvetica" w:cs="Times New Roman"/>
-          <w:color w:val="000000"/>
-          <w:sz w:val="18"/>
-          <w:szCs w:val="18"/>
-        </w:rPr>
-        <w:t xml:space="preserve"> MA - Can you show the fit of Landau to the data? This goes hand in hand with the previous comment in L215.</w:t>
+        <w:t>L241 : MA - Can you show the fit of Landau to the data? This goes hand in hand with the previous comment in L215.</w:t>
       </w:r>
     </w:p>
     <w:p>
@@ -5195,27 +3992,46 @@
           <w:szCs w:val="18"/>
         </w:rPr>
         <w:br/>
-        <w:t xml:space="preserve">Figure </w:t>
-      </w:r>
-      <w:proofErr w:type="gramStart"/>
-      <w:r>
-        <w:rPr>
-          <w:rFonts w:ascii="Helvetica" w:eastAsia="Times New Roman" w:hAnsi="Helvetica" w:cs="Times New Roman"/>
-          <w:color w:val="000000"/>
-          <w:sz w:val="18"/>
-          <w:szCs w:val="18"/>
-        </w:rPr>
-        <w:t>6 :</w:t>
-      </w:r>
-      <w:proofErr w:type="gramEnd"/>
-      <w:r>
-        <w:rPr>
-          <w:rFonts w:ascii="Helvetica" w:eastAsia="Times New Roman" w:hAnsi="Helvetica" w:cs="Times New Roman"/>
-          <w:color w:val="000000"/>
-          <w:sz w:val="18"/>
-          <w:szCs w:val="18"/>
-        </w:rPr>
-        <w:t xml:space="preserve"> MA - Why is uncertainty of HPK smaller than for CNM? Can you convert MPV[V] into gain/charge? This conversion would be welcome already earlier in the text.</w:t>
+        <w:t>Figure 6 : MA - Why is uncertainty of HPK smaller than for CNM? Can you convert MPV[V] into gain/charge? This conversion would be welcome already earlier in the text.</w:t>
+      </w:r>
+    </w:p>
+    <w:p>
+      <w:pPr>
+        <w:rPr>
+          <w:rFonts w:ascii="Helvetica" w:eastAsia="Times New Roman" w:hAnsi="Helvetica" w:cs="Times New Roman"/>
+          <w:color w:val="0500FF"/>
+          <w:sz w:val="18"/>
+          <w:szCs w:val="18"/>
+        </w:rPr>
+      </w:pPr>
+      <w:r>
+        <w:rPr>
+          <w:rFonts w:ascii="Helvetica" w:eastAsia="Times New Roman" w:hAnsi="Helvetica" w:cs="Times New Roman"/>
+          <w:color w:val="0549FF"/>
+          <w:sz w:val="18"/>
+          <w:szCs w:val="18"/>
+        </w:rPr>
+        <w:t>The gain vs voltage</w:t>
+      </w:r>
+      <w:bookmarkStart w:id="0" w:name="_GoBack"/>
+      <w:bookmarkEnd w:id="0"/>
+      <w:r>
+        <w:rPr>
+          <w:rFonts w:ascii="Helvetica" w:eastAsia="Times New Roman" w:hAnsi="Helvetica" w:cs="Times New Roman"/>
+          <w:color w:val="0549FF"/>
+          <w:sz w:val="18"/>
+          <w:szCs w:val="18"/>
+        </w:rPr>
+        <w:t xml:space="preserve"> has been added in Tab. 2 of the new paper draft</w:t>
+      </w:r>
+      <w:r>
+        <w:rPr>
+          <w:rFonts w:ascii="Helvetica" w:eastAsia="Times New Roman" w:hAnsi="Helvetica" w:cs="Times New Roman"/>
+          <w:color w:val="0500FF"/>
+          <w:sz w:val="18"/>
+          <w:szCs w:val="18"/>
+        </w:rPr>
+        <w:t>.</w:t>
       </w:r>
     </w:p>
     <w:p>
@@ -5295,28 +4111,45 @@
       <w:pPr>
         <w:rPr>
           <w:rFonts w:ascii="Helvetica" w:eastAsia="Times New Roman" w:hAnsi="Helvetica" w:cs="Times New Roman"/>
-          <w:b/>
-          <w:color w:val="FF0000"/>
-          <w:sz w:val="18"/>
-          <w:szCs w:val="18"/>
-        </w:rPr>
-      </w:pPr>
-      <w:r>
-        <w:rPr>
-          <w:rFonts w:ascii="Helvetica" w:eastAsia="Times New Roman" w:hAnsi="Helvetica" w:cs="Times New Roman"/>
-          <w:b/>
-          <w:color w:val="FF0000"/>
-          <w:sz w:val="18"/>
-          <w:szCs w:val="18"/>
-          <w:highlight w:val="yellow"/>
-        </w:rPr>
-        <w:t>Think about the MPV into gain question.</w:t>
-      </w:r>
-      <w:r>
-        <w:rPr>
-          <w:rFonts w:ascii="Helvetica" w:eastAsia="Times New Roman" w:hAnsi="Helvetica" w:cs="Times New Roman"/>
-          <w:b/>
-          <w:color w:val="FF0000"/>
+          <w:color w:val="000000"/>
+          <w:sz w:val="18"/>
+          <w:szCs w:val="18"/>
+        </w:rPr>
+      </w:pPr>
+      <w:r>
+        <w:rPr>
+          <w:rFonts w:ascii="Helvetica" w:eastAsia="Times New Roman" w:hAnsi="Helvetica" w:cs="Times New Roman"/>
+          <w:color w:val="000000"/>
+          <w:sz w:val="18"/>
+          <w:szCs w:val="18"/>
+        </w:rPr>
+        <w:br/>
+        <w:t>L247 : OP - I think the reason for this difference in timestamp can be different signal formation in the  electrode for hit positions. The resistivity of n++ layers in not the same as that of Al electrodes, hence the difference in rise time. This holds for the section from L303-308. </w:t>
+      </w:r>
+    </w:p>
+    <w:p>
+      <w:pPr>
+        <w:rPr>
+          <w:rFonts w:ascii="Helvetica" w:eastAsia="Times New Roman" w:hAnsi="Helvetica" w:cs="Times New Roman"/>
+          <w:color w:val="0500FF"/>
+          <w:sz w:val="18"/>
+          <w:szCs w:val="18"/>
+        </w:rPr>
+      </w:pPr>
+      <w:r>
+        <w:rPr>
+          <w:rFonts w:ascii="Helvetica" w:eastAsia="Times New Roman" w:hAnsi="Helvetica" w:cs="Times New Roman"/>
+          <w:bCs/>
+          <w:color w:val="0500FF"/>
+          <w:sz w:val="18"/>
+          <w:szCs w:val="18"/>
+        </w:rPr>
+        <w:t>The rise time did not show a statistically significant difference to explain this effect. We have modified the text following your suggestion:</w:t>
+      </w:r>
+      <w:r>
+        <w:rPr>
+          <w:rFonts w:ascii="Helvetica" w:eastAsia="Times New Roman" w:hAnsi="Helvetica" w:cs="Times New Roman"/>
+          <w:color w:val="0500FF"/>
           <w:sz w:val="18"/>
           <w:szCs w:val="18"/>
         </w:rPr>
@@ -5327,398 +4160,225 @@
       <w:pPr>
         <w:rPr>
           <w:rFonts w:ascii="Helvetica" w:eastAsia="Times New Roman" w:hAnsi="Helvetica" w:cs="Times New Roman"/>
-          <w:color w:val="000000"/>
-          <w:sz w:val="18"/>
-          <w:szCs w:val="18"/>
-        </w:rPr>
-      </w:pPr>
-      <w:r>
-        <w:rPr>
-          <w:rFonts w:ascii="Helvetica" w:eastAsia="Times New Roman" w:hAnsi="Helvetica" w:cs="Times New Roman"/>
-          <w:color w:val="000000"/>
-          <w:sz w:val="18"/>
-          <w:szCs w:val="18"/>
-        </w:rPr>
-        <w:br/>
-        <w:t>L</w:t>
-      </w:r>
-      <w:proofErr w:type="gramStart"/>
-      <w:r>
-        <w:rPr>
-          <w:rFonts w:ascii="Helvetica" w:eastAsia="Times New Roman" w:hAnsi="Helvetica" w:cs="Times New Roman"/>
-          <w:color w:val="000000"/>
-          <w:sz w:val="18"/>
-          <w:szCs w:val="18"/>
-        </w:rPr>
-        <w:t>247 :</w:t>
-      </w:r>
-      <w:proofErr w:type="gramEnd"/>
-      <w:r>
-        <w:rPr>
-          <w:rFonts w:ascii="Helvetica" w:eastAsia="Times New Roman" w:hAnsi="Helvetica" w:cs="Times New Roman"/>
-          <w:color w:val="000000"/>
-          <w:sz w:val="18"/>
-          <w:szCs w:val="18"/>
-        </w:rPr>
-        <w:t xml:space="preserve"> OP - I think the reason for this difference in timestamp can be different signal formation in the  electrode for hit positions. The resistivity of n++ layers in not the same as that of Al electrodes, hence the difference in rise time. This holds for the section from L303-308. </w:t>
-      </w:r>
-    </w:p>
-    <w:p>
-      <w:pPr>
-        <w:rPr>
-          <w:rFonts w:ascii="Helvetica" w:eastAsia="Times New Roman" w:hAnsi="Helvetica" w:cs="Times New Roman"/>
-          <w:color w:val="0500FF"/>
-          <w:sz w:val="18"/>
-          <w:szCs w:val="18"/>
-          <w:highlight w:val="yellow"/>
-        </w:rPr>
-      </w:pPr>
-      <w:r>
-        <w:rPr>
-          <w:rFonts w:ascii="Helvetica" w:eastAsia="Times New Roman" w:hAnsi="Helvetica" w:cs="Times New Roman"/>
+          <w:b/>
+          <w:color w:val="00B050"/>
+          <w:sz w:val="18"/>
+          <w:szCs w:val="18"/>
+        </w:rPr>
+      </w:pPr>
+      <w:r>
+        <w:rPr>
+          <w:rFonts w:ascii="Helvetica" w:eastAsia="Times New Roman" w:hAnsi="Helvetica" w:cs="Times New Roman"/>
+          <w:color w:val="0500FF"/>
+          <w:sz w:val="18"/>
+          <w:szCs w:val="18"/>
+        </w:rPr>
+        <w:tab/>
+      </w:r>
+      <w:r>
+        <w:rPr>
+          <w:rFonts w:ascii="Helvetica" w:eastAsia="Times New Roman" w:hAnsi="Helvetica" w:cs="Times New Roman"/>
+          <w:b/>
+          <w:color w:val="00B050"/>
+          <w:sz w:val="18"/>
+          <w:szCs w:val="18"/>
+        </w:rPr>
+        <w:t>“</w:t>
+      </w:r>
+      <w:r>
+        <w:rPr>
+          <w:rFonts w:ascii="Helvetica" w:eastAsia="Times New Roman" w:hAnsi="Helvetica" w:cs="Times New Roman"/>
+          <w:b/>
+          <w:color w:val="00B050"/>
+          <w:sz w:val="18"/>
+          <w:szCs w:val="18"/>
+        </w:rPr>
+        <w:t>This</w:t>
+      </w:r>
+      <w:r>
+        <w:rPr>
+          <w:rFonts w:ascii="Helvetica" w:eastAsia="Times New Roman" w:hAnsi="Helvetica" w:cs="Times New Roman"/>
+          <w:b/>
+          <w:color w:val="00B050"/>
+          <w:sz w:val="18"/>
+          <w:szCs w:val="18"/>
+        </w:rPr>
+        <w:t xml:space="preserve"> effect cannot be attributed to the algorithm used to time-stamp the events, since the same behavior is observed with the CFD and CDT algorithms. Furthermore, the same behavior is observed on all HPK sensor varieties mounted on KU board, as presented in Sec. 6.3.</w:t>
+      </w:r>
+      <w:r>
+        <w:rPr>
+          <w:rFonts w:ascii="Helvetica" w:eastAsia="Times New Roman" w:hAnsi="Helvetica" w:cs="Times New Roman"/>
+          <w:b/>
+          <w:color w:val="00B050"/>
+          <w:sz w:val="18"/>
+          <w:szCs w:val="18"/>
+        </w:rPr>
+        <w:t xml:space="preserve"> </w:t>
+      </w:r>
+      <w:r>
+        <w:rPr>
+          <w:rFonts w:ascii="Helvetica" w:eastAsia="Times New Roman" w:hAnsi="Helvetica" w:cs="Times New Roman"/>
+          <w:b/>
           <w:bCs/>
-          <w:color w:val="0500FF"/>
-          <w:sz w:val="18"/>
-          <w:szCs w:val="18"/>
-          <w:highlight w:val="yellow"/>
-        </w:rPr>
-        <w:t>This effect is not predicted by simulation; further studies are needed to understand it</w:t>
-      </w:r>
-      <w:r>
-        <w:rPr>
-          <w:rFonts w:ascii="Helvetica" w:eastAsia="Times New Roman" w:hAnsi="Helvetica" w:cs="Times New Roman"/>
-          <w:color w:val="0500FF"/>
-          <w:sz w:val="18"/>
-          <w:szCs w:val="18"/>
-          <w:highlight w:val="yellow"/>
-        </w:rPr>
-        <w:t xml:space="preserve">. We have recently confirmed this effect with test beam measurements using 50 </w:t>
-      </w:r>
-      <w:r>
-        <w:rPr>
-          <w:rFonts w:ascii="Helvetica" w:eastAsia="Times New Roman" w:hAnsi="Helvetica" w:cs="Times New Roman"/>
-          <w:color w:val="0500FF"/>
-          <w:sz w:val="18"/>
-          <w:szCs w:val="18"/>
-          <w:highlight w:val="yellow"/>
+          <w:color w:val="00B050"/>
+          <w:sz w:val="18"/>
+          <w:szCs w:val="18"/>
+        </w:rPr>
+        <w:t>Further studies are needed to understand the effect.</w:t>
+      </w:r>
+      <w:r>
+        <w:rPr>
+          <w:rFonts w:ascii="Helvetica" w:eastAsia="Times New Roman" w:hAnsi="Helvetica" w:cs="Times New Roman"/>
+          <w:b/>
+          <w:color w:val="00B050"/>
+          <w:sz w:val="18"/>
+          <w:szCs w:val="18"/>
+        </w:rPr>
+        <w:t>”</w:t>
+      </w:r>
+    </w:p>
+    <w:p>
+      <w:pPr>
+        <w:rPr>
+          <w:rFonts w:ascii="Helvetica" w:eastAsia="Times New Roman" w:hAnsi="Helvetica" w:cs="Times New Roman"/>
+          <w:color w:val="000000"/>
+          <w:sz w:val="18"/>
+          <w:szCs w:val="18"/>
+        </w:rPr>
+      </w:pPr>
+      <w:r>
+        <w:rPr>
+          <w:rFonts w:ascii="Helvetica" w:eastAsia="Times New Roman" w:hAnsi="Helvetica" w:cs="Times New Roman"/>
+          <w:color w:val="000000"/>
+          <w:sz w:val="18"/>
+          <w:szCs w:val="18"/>
+        </w:rPr>
+        <w:br/>
+        <w:t>L256/Figure 8 : MA - It is a absolutely necessary to present the reader with the gain values for the data in Fig. 8 in order to mislead the reader into believing that HPK in "intrinsically better"- see a comment L227. The difference is already in average electric fields achieved for both sensors, gain and also in capacitances.</w:t>
+      </w:r>
+    </w:p>
+    <w:p>
+      <w:pPr>
+        <w:rPr>
+          <w:rFonts w:ascii="Helvetica" w:eastAsia="Times New Roman" w:hAnsi="Helvetica" w:cs="Times New Roman"/>
+          <w:color w:val="0549FF"/>
+          <w:sz w:val="18"/>
+          <w:szCs w:val="18"/>
+        </w:rPr>
+      </w:pPr>
+      <w:r>
+        <w:rPr>
+          <w:rFonts w:ascii="Helvetica" w:eastAsia="Times New Roman" w:hAnsi="Helvetica" w:cs="Times New Roman"/>
+          <w:color w:val="0549FF"/>
+          <w:sz w:val="18"/>
+          <w:szCs w:val="18"/>
+        </w:rPr>
+        <w:t xml:space="preserve">This information has been added in Tab. 2 of the new paper draft. </w:t>
+      </w:r>
+    </w:p>
+    <w:p>
+      <w:pPr>
+        <w:rPr>
+          <w:rFonts w:ascii="Helvetica" w:eastAsia="Times New Roman" w:hAnsi="Helvetica" w:cs="Times New Roman"/>
+          <w:color w:val="000000"/>
+          <w:sz w:val="18"/>
+          <w:szCs w:val="18"/>
+        </w:rPr>
+      </w:pPr>
+      <w:r>
+        <w:rPr>
+          <w:rFonts w:ascii="Helvetica" w:eastAsia="Times New Roman" w:hAnsi="Helvetica" w:cs="Times New Roman"/>
+          <w:color w:val="000000"/>
+          <w:sz w:val="18"/>
+          <w:szCs w:val="18"/>
+        </w:rPr>
+        <w:br/>
+        <w:t>L268 : MI - This looks like a ROOT code - please write erf full form. "floated in the fit" is colloquial - "were free parameters of the fit" is better</w:t>
+      </w:r>
+    </w:p>
+    <w:p>
+      <w:pPr>
+        <w:rPr>
+          <w:rFonts w:ascii="Helvetica" w:eastAsia="Times New Roman" w:hAnsi="Helvetica" w:cs="Times New Roman"/>
+          <w:color w:val="0500FF"/>
+          <w:sz w:val="18"/>
+          <w:szCs w:val="18"/>
+        </w:rPr>
+      </w:pPr>
+      <w:r>
+        <w:rPr>
+          <w:rFonts w:ascii="Helvetica" w:eastAsia="Times New Roman" w:hAnsi="Helvetica" w:cs="Times New Roman"/>
+          <w:color w:val="0500FF"/>
+          <w:sz w:val="18"/>
+          <w:szCs w:val="18"/>
+        </w:rPr>
+        <w:t>DONE</w:t>
+      </w:r>
+    </w:p>
+    <w:p>
+      <w:pPr>
+        <w:rPr>
+          <w:rFonts w:ascii="Helvetica" w:eastAsia="Times New Roman" w:hAnsi="Helvetica" w:cs="Times New Roman"/>
+          <w:color w:val="000000"/>
+          <w:sz w:val="18"/>
+          <w:szCs w:val="18"/>
+        </w:rPr>
+      </w:pPr>
+      <w:r>
+        <w:rPr>
+          <w:rFonts w:ascii="Helvetica" w:eastAsia="Times New Roman" w:hAnsi="Helvetica" w:cs="Times New Roman"/>
+          <w:color w:val="000000"/>
+          <w:sz w:val="18"/>
+          <w:szCs w:val="18"/>
+        </w:rPr>
+        <w:br/>
+        <w:t>Figure 12 - OP:  Is it clear why time stamp is negative for 50D-PIX device in the gap region?</w:t>
+      </w:r>
+    </w:p>
+    <w:p>
+      <w:pPr>
+        <w:rPr>
+          <w:rFonts w:ascii="Helvetica" w:eastAsia="Times New Roman" w:hAnsi="Helvetica" w:cs="Times New Roman"/>
+          <w:color w:val="0500FF"/>
+          <w:sz w:val="18"/>
+          <w:szCs w:val="18"/>
+        </w:rPr>
+      </w:pPr>
+      <w:r>
+        <w:rPr>
+          <w:rFonts w:ascii="Helvetica" w:eastAsia="Times New Roman" w:hAnsi="Helvetica" w:cs="Times New Roman"/>
+          <w:color w:val="0500FF"/>
+          <w:sz w:val="18"/>
+          <w:szCs w:val="18"/>
+        </w:rPr>
+        <w:t xml:space="preserve">To clarify: this is not </w:t>
+      </w:r>
+      <w:r>
+        <w:rPr>
+          <w:rFonts w:ascii="Helvetica" w:eastAsia="Times New Roman" w:hAnsi="Helvetica" w:cs="Times New Roman"/>
+          <w:color w:val="0500FF"/>
+          <w:sz w:val="18"/>
+          <w:szCs w:val="18"/>
+        </w:rPr>
+        <w:t xml:space="preserve">a plot of a </w:t>
+      </w:r>
+      <w:r>
+        <w:rPr>
+          <w:rFonts w:ascii="Helvetica" w:eastAsia="Times New Roman" w:hAnsi="Helvetica" w:cs="Times New Roman"/>
+          <w:color w:val="0500FF"/>
+          <w:sz w:val="18"/>
+          <w:szCs w:val="18"/>
+        </w:rPr>
+        <w:t xml:space="preserve">time-stamp of a single detector, but rather the </w:t>
+      </w:r>
+      <w:r>
+        <w:rPr>
+          <w:rFonts w:ascii="Helvetica" w:eastAsia="Times New Roman" w:hAnsi="Helvetica" w:cs="Times New Roman"/>
+          <w:color w:val="0500FF"/>
+          <w:sz w:val="18"/>
+          <w:szCs w:val="18"/>
           <w:lang w:val="el-GR"/>
         </w:rPr>
-        <w:t>μ</w:t>
-      </w:r>
-      <w:r>
-        <w:rPr>
-          <w:rFonts w:ascii="Helvetica" w:eastAsia="Times New Roman" w:hAnsi="Helvetica" w:cs="Times New Roman"/>
-          <w:color w:val="0500FF"/>
-          <w:sz w:val="18"/>
-          <w:szCs w:val="18"/>
-          <w:highlight w:val="yellow"/>
-        </w:rPr>
-        <w:t xml:space="preserve">m thick FBK LGAD sensors, which also have single channels partially covered with metal. Following the submission of this paper draft, we have looked more carefully at the signals collected from the metalized vs non-metalized areas. We do not observe any significant difference in the rise times, as can be seen in the figure below. </w:t>
-      </w:r>
-    </w:p>
-    <w:p>
-      <w:pPr>
-        <w:rPr>
-          <w:rFonts w:ascii="Helvetica" w:eastAsia="Times New Roman" w:hAnsi="Helvetica" w:cs="Times New Roman"/>
-          <w:color w:val="0500FF"/>
-          <w:sz w:val="18"/>
-          <w:szCs w:val="18"/>
-          <w:highlight w:val="yellow"/>
-        </w:rPr>
-      </w:pPr>
-      <w:r>
-        <w:rPr>
-          <w:rFonts w:ascii="Helvetica" w:eastAsia="Times New Roman" w:hAnsi="Helvetica" w:cs="Times New Roman"/>
-          <w:color w:val="0500FF"/>
-          <w:sz w:val="18"/>
-          <w:szCs w:val="18"/>
-          <w:highlight w:val="yellow"/>
-        </w:rPr>
-        <w:t>We have modified the text as follows:</w:t>
-      </w:r>
-    </w:p>
-    <w:p>
-      <w:pPr>
-        <w:rPr>
-          <w:rFonts w:ascii="Helvetica" w:eastAsia="Times New Roman" w:hAnsi="Helvetica" w:cs="Times New Roman"/>
-          <w:b/>
-          <w:color w:val="00B050"/>
-          <w:sz w:val="18"/>
-          <w:szCs w:val="18"/>
-        </w:rPr>
-      </w:pPr>
-      <w:r>
-        <w:rPr>
-          <w:rFonts w:ascii="Helvetica" w:eastAsia="Times New Roman" w:hAnsi="Helvetica" w:cs="Times New Roman"/>
-          <w:color w:val="0500FF"/>
-          <w:sz w:val="18"/>
-          <w:szCs w:val="18"/>
-          <w:highlight w:val="yellow"/>
-        </w:rPr>
-        <w:tab/>
-      </w:r>
-      <w:r>
-        <w:rPr>
-          <w:rFonts w:ascii="Helvetica" w:eastAsia="Times New Roman" w:hAnsi="Helvetica" w:cs="Times New Roman"/>
-          <w:b/>
-          <w:color w:val="00B050"/>
-          <w:sz w:val="18"/>
-          <w:szCs w:val="18"/>
-          <w:highlight w:val="yellow"/>
-        </w:rPr>
-        <w:t>“We do not observe any difference in the signal rise time between the two areas. This effect is not predicted by simulation, and cannot be attributed to the algorithm used to time-stamp the events, since the same behavior is observed with the CFD and CDT algorithms. Furthermore, the same behavior is observed on all HPK sensor varieties mounted on KU board, as presented in Sec. 6.3.”</w:t>
-      </w:r>
-    </w:p>
-    <w:p>
-      <w:pPr>
-        <w:jc w:val="center"/>
-        <w:rPr>
-          <w:rFonts w:ascii="Helvetica" w:eastAsia="Times New Roman" w:hAnsi="Helvetica" w:cs="Times New Roman"/>
-          <w:b/>
-          <w:color w:val="00B050"/>
-          <w:sz w:val="18"/>
-          <w:szCs w:val="18"/>
-        </w:rPr>
-      </w:pPr>
-      <w:r>
-        <w:rPr>
-          <w:rFonts w:ascii="Helvetica" w:eastAsia="Times New Roman" w:hAnsi="Helvetica" w:cs="Times New Roman"/>
-          <w:noProof/>
-          <w:color w:val="000000"/>
-          <w:sz w:val="18"/>
-          <w:szCs w:val="18"/>
-        </w:rPr>
-        <w:drawing>
-          <wp:inline distT="0" distB="0" distL="0" distR="0" wp14:anchorId="0EB5BB45" wp14:editId="6A0E81C7">
-            <wp:extent cx="3017719" cy="3110994"/>
-            <wp:effectExtent l="4127" t="0" r="9208" b="9207"/>
-            <wp:docPr id="2" name="Picture 2"/>
-            <wp:cNvGraphicFramePr>
-              <a:graphicFrameLocks xmlns:a="http://schemas.openxmlformats.org/drawingml/2006/main" noChangeAspect="1"/>
-            </wp:cNvGraphicFramePr>
-            <a:graphic xmlns:a="http://schemas.openxmlformats.org/drawingml/2006/main">
-              <a:graphicData uri="http://schemas.openxmlformats.org/drawingml/2006/picture">
-                <pic:pic xmlns:pic="http://schemas.openxmlformats.org/drawingml/2006/picture">
-                  <pic:nvPicPr>
-                    <pic:cNvPr id="0" name="Picture 1" descr="../../../../../../../Downloads/image%20"/>
-                    <pic:cNvPicPr>
-                      <a:picLocks noChangeAspect="1" noChangeArrowheads="1"/>
-                    </pic:cNvPicPr>
-                  </pic:nvPicPr>
-                  <pic:blipFill>
-                    <a:blip r:embed="rId7">
-                      <a:extLst>
-                        <a:ext uri="{28A0092B-C50C-407E-A947-70E740481C1C}">
-                          <a14:useLocalDpi xmlns:a14="http://schemas.microsoft.com/office/drawing/2010/main" val="0"/>
-                        </a:ext>
-                      </a:extLst>
-                    </a:blip>
-                    <a:stretch>
-                      <a:fillRect/>
-                    </a:stretch>
-                  </pic:blipFill>
-                  <pic:spPr bwMode="auto">
-                    <a:xfrm rot="5400000">
-                      <a:off x="0" y="0"/>
-                      <a:ext cx="3054480" cy="3148892"/>
-                    </a:xfrm>
-                    <a:prstGeom prst="rect">
-                      <a:avLst/>
-                    </a:prstGeom>
-                    <a:noFill/>
-                    <a:ln>
-                      <a:noFill/>
-                    </a:ln>
-                  </pic:spPr>
-                </pic:pic>
-              </a:graphicData>
-            </a:graphic>
-          </wp:inline>
-        </w:drawing>
-      </w:r>
-    </w:p>
-    <w:p>
-      <w:pPr>
-        <w:rPr>
-          <w:rFonts w:ascii="Helvetica" w:eastAsia="Times New Roman" w:hAnsi="Helvetica" w:cs="Times New Roman"/>
-          <w:color w:val="000000"/>
-          <w:sz w:val="18"/>
-          <w:szCs w:val="18"/>
-        </w:rPr>
-      </w:pPr>
-      <w:r>
-        <w:rPr>
-          <w:rFonts w:ascii="Helvetica" w:eastAsia="Times New Roman" w:hAnsi="Helvetica" w:cs="Times New Roman"/>
-          <w:color w:val="000000"/>
-          <w:sz w:val="18"/>
-          <w:szCs w:val="18"/>
-        </w:rPr>
-        <w:br/>
-        <w:t xml:space="preserve">L256/Figure </w:t>
-      </w:r>
-      <w:proofErr w:type="gramStart"/>
-      <w:r>
-        <w:rPr>
-          <w:rFonts w:ascii="Helvetica" w:eastAsia="Times New Roman" w:hAnsi="Helvetica" w:cs="Times New Roman"/>
-          <w:color w:val="000000"/>
-          <w:sz w:val="18"/>
-          <w:szCs w:val="18"/>
-        </w:rPr>
-        <w:t>8 :</w:t>
-      </w:r>
-      <w:proofErr w:type="gramEnd"/>
-      <w:r>
-        <w:rPr>
-          <w:rFonts w:ascii="Helvetica" w:eastAsia="Times New Roman" w:hAnsi="Helvetica" w:cs="Times New Roman"/>
-          <w:color w:val="000000"/>
-          <w:sz w:val="18"/>
-          <w:szCs w:val="18"/>
-        </w:rPr>
-        <w:t xml:space="preserve"> MA - It is a absolutely necessary to present the reader with the gain values for the data in Fig. 8 in order to mislead the reader into believing that HPK in "intrinsically better"- see a comment L227. The difference is already in average electric fields achieved for both sensors, gain and also in capacitances.</w:t>
-      </w:r>
-    </w:p>
-    <w:p>
-      <w:pPr>
-        <w:rPr>
-          <w:rFonts w:ascii="Helvetica" w:eastAsia="Times New Roman" w:hAnsi="Helvetica" w:cs="Times New Roman"/>
-          <w:color w:val="0549FF"/>
-          <w:sz w:val="18"/>
-          <w:szCs w:val="18"/>
-        </w:rPr>
-      </w:pPr>
-      <w:r>
-        <w:rPr>
-          <w:rFonts w:ascii="Helvetica" w:eastAsia="Times New Roman" w:hAnsi="Helvetica" w:cs="Times New Roman"/>
-          <w:color w:val="0549FF"/>
-          <w:sz w:val="18"/>
-          <w:szCs w:val="18"/>
-        </w:rPr>
-        <w:t xml:space="preserve">This information has been added in Tab. 2 of the new paper draft. </w:t>
-      </w:r>
-    </w:p>
-    <w:p>
-      <w:pPr>
-        <w:rPr>
-          <w:rFonts w:ascii="Helvetica" w:eastAsia="Times New Roman" w:hAnsi="Helvetica" w:cs="Times New Roman"/>
-          <w:color w:val="000000"/>
-          <w:sz w:val="18"/>
-          <w:szCs w:val="18"/>
-        </w:rPr>
-      </w:pPr>
-      <w:r>
-        <w:rPr>
-          <w:rFonts w:ascii="Helvetica" w:eastAsia="Times New Roman" w:hAnsi="Helvetica" w:cs="Times New Roman"/>
-          <w:color w:val="000000"/>
-          <w:sz w:val="18"/>
-          <w:szCs w:val="18"/>
-        </w:rPr>
-        <w:br/>
-        <w:t>L</w:t>
-      </w:r>
-      <w:proofErr w:type="gramStart"/>
-      <w:r>
-        <w:rPr>
-          <w:rFonts w:ascii="Helvetica" w:eastAsia="Times New Roman" w:hAnsi="Helvetica" w:cs="Times New Roman"/>
-          <w:color w:val="000000"/>
-          <w:sz w:val="18"/>
-          <w:szCs w:val="18"/>
-        </w:rPr>
-        <w:t>268 :</w:t>
-      </w:r>
-      <w:proofErr w:type="gramEnd"/>
-      <w:r>
-        <w:rPr>
-          <w:rFonts w:ascii="Helvetica" w:eastAsia="Times New Roman" w:hAnsi="Helvetica" w:cs="Times New Roman"/>
-          <w:color w:val="000000"/>
-          <w:sz w:val="18"/>
-          <w:szCs w:val="18"/>
-        </w:rPr>
-        <w:t xml:space="preserve"> MI - This looks like a ROOT code - please write erf full form. "floated in the fit" is colloquial - "were free parameters of the fit" is better</w:t>
-      </w:r>
-    </w:p>
-    <w:p>
-      <w:pPr>
-        <w:rPr>
-          <w:rFonts w:ascii="Helvetica" w:eastAsia="Times New Roman" w:hAnsi="Helvetica" w:cs="Times New Roman"/>
-          <w:color w:val="0500FF"/>
-          <w:sz w:val="18"/>
-          <w:szCs w:val="18"/>
-        </w:rPr>
-      </w:pPr>
-      <w:r>
-        <w:rPr>
-          <w:rFonts w:ascii="Helvetica" w:eastAsia="Times New Roman" w:hAnsi="Helvetica" w:cs="Times New Roman"/>
-          <w:color w:val="0500FF"/>
-          <w:sz w:val="18"/>
-          <w:szCs w:val="18"/>
-        </w:rPr>
-        <w:t>DONE</w:t>
-      </w:r>
-    </w:p>
-    <w:p>
-      <w:pPr>
-        <w:rPr>
-          <w:rFonts w:ascii="Helvetica" w:eastAsia="Times New Roman" w:hAnsi="Helvetica" w:cs="Times New Roman"/>
-          <w:color w:val="000000"/>
-          <w:sz w:val="18"/>
-          <w:szCs w:val="18"/>
-        </w:rPr>
-      </w:pPr>
-      <w:r>
-        <w:rPr>
-          <w:rFonts w:ascii="Helvetica" w:eastAsia="Times New Roman" w:hAnsi="Helvetica" w:cs="Times New Roman"/>
-          <w:color w:val="000000"/>
-          <w:sz w:val="18"/>
-          <w:szCs w:val="18"/>
-        </w:rPr>
-        <w:br/>
-        <w:t>Figure 12 - OP:  Is it clear why time stamp is negative for 50D-PIX device in the gap region?</w:t>
-      </w:r>
-    </w:p>
-    <w:p>
-      <w:pPr>
-        <w:rPr>
-          <w:rFonts w:ascii="Helvetica" w:eastAsia="Times New Roman" w:hAnsi="Helvetica" w:cs="Times New Roman"/>
-          <w:color w:val="0500FF"/>
-          <w:sz w:val="18"/>
-          <w:szCs w:val="18"/>
-        </w:rPr>
-      </w:pPr>
-      <w:r>
-        <w:rPr>
-          <w:rFonts w:ascii="Helvetica" w:eastAsia="Times New Roman" w:hAnsi="Helvetica" w:cs="Times New Roman"/>
-          <w:color w:val="0500FF"/>
-          <w:sz w:val="18"/>
-          <w:szCs w:val="18"/>
-        </w:rPr>
-        <w:t xml:space="preserve">To clarify: this is not </w:t>
-      </w:r>
-      <w:r>
-        <w:rPr>
-          <w:rFonts w:ascii="Helvetica" w:eastAsia="Times New Roman" w:hAnsi="Helvetica" w:cs="Times New Roman"/>
-          <w:color w:val="0500FF"/>
-          <w:sz w:val="18"/>
-          <w:szCs w:val="18"/>
-        </w:rPr>
-        <w:t xml:space="preserve">a plot of a </w:t>
-      </w:r>
-      <w:r>
-        <w:rPr>
-          <w:rFonts w:ascii="Helvetica" w:eastAsia="Times New Roman" w:hAnsi="Helvetica" w:cs="Times New Roman"/>
-          <w:color w:val="0500FF"/>
-          <w:sz w:val="18"/>
-          <w:szCs w:val="18"/>
-        </w:rPr>
-        <w:t xml:space="preserve">time-stamp of a single detector, but rather the </w:t>
-      </w:r>
-      <w:r>
-        <w:rPr>
-          <w:rFonts w:ascii="Helvetica" w:eastAsia="Times New Roman" w:hAnsi="Helvetica" w:cs="Times New Roman"/>
-          <w:color w:val="0500FF"/>
-          <w:sz w:val="18"/>
-          <w:szCs w:val="18"/>
-          <w:lang w:val="el-GR"/>
-        </w:rPr>
         <w:t>Δ</w:t>
       </w:r>
       <w:r>
@@ -5776,27 +4436,7 @@
           <w:szCs w:val="18"/>
         </w:rPr>
         <w:t xml:space="preserve"> between the reference timestamp  -in </w:t>
-      </w:r>
-      <w:proofErr w:type="spellStart"/>
-      <w:r>
-        <w:rPr>
-          <w:rFonts w:ascii="Helvetica" w:eastAsia="Times New Roman" w:hAnsi="Helvetica" w:cs="Times New Roman"/>
-          <w:color w:val="0500FF"/>
-          <w:sz w:val="18"/>
-          <w:szCs w:val="18"/>
-        </w:rPr>
-        <w:t>Photek</w:t>
-      </w:r>
-      <w:proofErr w:type="spellEnd"/>
-      <w:r>
-        <w:rPr>
-          <w:rFonts w:ascii="Helvetica" w:eastAsia="Times New Roman" w:hAnsi="Helvetica" w:cs="Times New Roman"/>
-          <w:color w:val="0500FF"/>
-          <w:sz w:val="18"/>
-          <w:szCs w:val="18"/>
-        </w:rPr>
-        <w:t xml:space="preserve"> 240 MCP-PMT (t</w:t>
+in Photek 240 MCP-PMT (t</w:t>
       </w:r>
       <w:r>
         <w:rPr>
@@ -5930,29 +4570,7 @@
           <w:sz w:val="18"/>
           <w:szCs w:val="18"/>
         </w:rPr>
-        <w:t xml:space="preserve">The Landau fluctuation are worse for thicker sensors, for 80 micron is ~ 40 </w:t>
-      </w:r>
-      <w:proofErr w:type="spellStart"/>
-      <w:r>
-        <w:rPr>
-          <w:rFonts w:ascii="Helvetica" w:eastAsia="Times New Roman" w:hAnsi="Helvetica" w:cs="Times New Roman"/>
-          <w:bCs/>
-          <w:color w:val="0549FF"/>
-          <w:sz w:val="18"/>
-          <w:szCs w:val="18"/>
-        </w:rPr>
-        <w:t>ps</w:t>
-      </w:r>
-      <w:proofErr w:type="spellEnd"/>
-      <w:r>
-        <w:rPr>
-          <w:rFonts w:ascii="Helvetica" w:eastAsia="Times New Roman" w:hAnsi="Helvetica" w:cs="Times New Roman"/>
-          <w:bCs/>
-          <w:color w:val="0549FF"/>
-          <w:sz w:val="18"/>
-          <w:szCs w:val="18"/>
-        </w:rPr>
-        <w:t xml:space="preserve">, </w:t>
+        <w:t xml:space="preserve">The Landau fluctuation are worse for thicker sensors, for 80 micron is ~ 40 ps, </w:t>
       </w:r>
       <w:r>
         <w:rPr>
@@ -5981,9 +4599,8 @@
           <w:sz w:val="19"/>
           <w:szCs w:val="19"/>
         </w:rPr>
-        <w:t xml:space="preserve">H. </w:t>
-      </w:r>
-      <w:proofErr w:type="spellStart"/>
+        <w:t xml:space="preserve">H. Sadrozinski, A. Seiden and N. Cartiglia, </w:t>
+      </w:r>
       <w:r>
         <w:rPr>
           <w:rFonts w:ascii="Arial" w:eastAsia="Times New Roman" w:hAnsi="Arial" w:cs="Arial"/>
@@ -5991,9 +4608,8 @@
           <w:sz w:val="19"/>
           <w:szCs w:val="19"/>
         </w:rPr>
-        <w:t>Sadrozinski</w:t>
-      </w:r>
-      <w:proofErr w:type="spellEnd"/>
+        <w:t>“</w:t>
+      </w:r>
       <w:r>
         <w:rPr>
           <w:rFonts w:ascii="Arial" w:eastAsia="Times New Roman" w:hAnsi="Arial" w:cs="Arial"/>
@@ -6001,9 +4617,8 @@
           <w:sz w:val="19"/>
           <w:szCs w:val="19"/>
         </w:rPr>
-        <w:t xml:space="preserve">, A. </w:t>
-      </w:r>
-      <w:proofErr w:type="spellStart"/>
+        <w:t>4-Dimensional Tracking wi</w:t>
+      </w:r>
       <w:r>
         <w:rPr>
           <w:rFonts w:ascii="Arial" w:eastAsia="Times New Roman" w:hAnsi="Arial" w:cs="Arial"/>
@@ -6011,9 +4626,8 @@
           <w:sz w:val="19"/>
           <w:szCs w:val="19"/>
         </w:rPr>
-        <w:t>Seiden</w:t>
-      </w:r>
-      <w:proofErr w:type="spellEnd"/>
+        <w:t>th Ultra-Fast Silicon Detectors”</w:t>
+      </w:r>
       <w:r>
         <w:rPr>
           <w:rFonts w:ascii="Arial" w:eastAsia="Times New Roman" w:hAnsi="Arial" w:cs="Arial"/>
@@ -6021,9 +4635,8 @@
           <w:sz w:val="19"/>
           <w:szCs w:val="19"/>
         </w:rPr>
-        <w:t xml:space="preserve"> and N. </w:t>
-      </w:r>
-      <w:proofErr w:type="spellStart"/>
+        <w:t>,</w:t>
+      </w:r>
       <w:r>
         <w:rPr>
           <w:rFonts w:ascii="Arial" w:eastAsia="Times New Roman" w:hAnsi="Arial" w:cs="Arial"/>
@@ -6031,9 +4644,18 @@
           <w:sz w:val="19"/>
           <w:szCs w:val="19"/>
         </w:rPr>
-        <w:t>Cartiglia</w:t>
-      </w:r>
-      <w:proofErr w:type="spellEnd"/>
+        <w:t xml:space="preserve">  2018 Rep. Prog. Phys. </w:t>
+      </w:r>
+      <w:r>
+        <w:rPr>
+          <w:rFonts w:ascii="Arial" w:eastAsia="Times New Roman" w:hAnsi="Arial" w:cs="Arial"/>
+          <w:b/>
+          <w:color w:val="0549FF"/>
+          <w:sz w:val="19"/>
+          <w:szCs w:val="19"/>
+        </w:rPr>
+        <w:t>81</w:t>
+      </w:r>
       <w:r>
         <w:rPr>
           <w:rFonts w:ascii="Arial" w:eastAsia="Times New Roman" w:hAnsi="Arial" w:cs="Arial"/>
@@ -6041,415 +4663,499 @@
           <w:sz w:val="19"/>
           <w:szCs w:val="19"/>
         </w:rPr>
-        <w:t xml:space="preserve">, </w:t>
-      </w:r>
-      <w:r>
-        <w:rPr>
-          <w:rFonts w:ascii="Arial" w:eastAsia="Times New Roman" w:hAnsi="Arial" w:cs="Arial"/>
+        <w:t xml:space="preserve"> 026101.</w:t>
+      </w:r>
+    </w:p>
+    <w:p>
+      <w:pPr>
+        <w:rPr>
+          <w:rFonts w:ascii="Helvetica" w:eastAsia="Times New Roman" w:hAnsi="Helvetica" w:cs="Times New Roman"/>
+          <w:color w:val="000000"/>
+          <w:sz w:val="18"/>
+          <w:szCs w:val="18"/>
+        </w:rPr>
+      </w:pPr>
+      <w:r>
+        <w:rPr>
+          <w:rFonts w:ascii="Helvetica" w:eastAsia="Times New Roman" w:hAnsi="Helvetica" w:cs="Times New Roman"/>
+          <w:color w:val="000000"/>
+          <w:sz w:val="18"/>
+          <w:szCs w:val="18"/>
+        </w:rPr>
+        <w:br/>
+        <w:t>Figure 15 - section 6.5 : MA -  There is one significant piece of information missing for the reader. It is true that lowering the temperature increases the gain (impact ionization depends strongly on temperature, also mobility), but also the breakdown voltage. Vbd shifts to higher values for larger temperatures hence higher gain at lower temperatures can be compensated by larger applied bias at higher temperatures. Hence, similar or only slightly worse resolutions can be obtained at 20C for non-irradiated sensors.</w:t>
+      </w:r>
+    </w:p>
+    <w:p>
+      <w:pPr>
+        <w:rPr>
+          <w:rFonts w:ascii="Helvetica" w:eastAsia="Times New Roman" w:hAnsi="Helvetica" w:cs="Times New Roman"/>
+          <w:b/>
+          <w:color w:val="0500FF"/>
+          <w:sz w:val="18"/>
+          <w:szCs w:val="18"/>
+        </w:rPr>
+      </w:pPr>
+      <w:r>
+        <w:rPr>
+          <w:rFonts w:ascii="Helvetica" w:eastAsia="Times New Roman" w:hAnsi="Helvetica" w:cs="Times New Roman"/>
+          <w:color w:val="0500FF"/>
+          <w:sz w:val="18"/>
+          <w:szCs w:val="18"/>
+          <w:highlight w:val="yellow"/>
+        </w:rPr>
+        <w:t>Yes, you are correct. The main reason we want to operate at lower temperatures is to avoid large c</w:t>
+      </w:r>
+      <w:r>
+        <w:rPr>
+          <w:rFonts w:ascii="Helvetica" w:eastAsia="Times New Roman" w:hAnsi="Helvetica" w:cs="Times New Roman"/>
+          <w:color w:val="0500FF"/>
+          <w:sz w:val="18"/>
+          <w:szCs w:val="18"/>
+          <w:highlight w:val="yellow"/>
+        </w:rPr>
+        <w:t xml:space="preserve">urrents for irradiated devices. </w:t>
+      </w:r>
+      <w:r>
+        <w:rPr>
+          <w:rFonts w:ascii="Helvetica" w:eastAsia="Times New Roman" w:hAnsi="Helvetica" w:cs="Times New Roman"/>
+          <w:color w:val="0500FF"/>
+          <w:sz w:val="18"/>
+          <w:szCs w:val="18"/>
+          <w:highlight w:val="yellow"/>
+        </w:rPr>
+        <w:t xml:space="preserve">This is reflected in the first sentence of Section 6.5 </w:t>
+      </w:r>
+      <w:r>
+        <w:rPr>
+          <w:rFonts w:ascii="Helvetica" w:eastAsia="Times New Roman" w:hAnsi="Helvetica" w:cs="Times New Roman"/>
+          <w:b/>
+          <w:color w:val="0500FF"/>
+          <w:sz w:val="18"/>
+          <w:szCs w:val="18"/>
+          <w:highlight w:val="yellow"/>
+        </w:rPr>
+        <w:t>“In order to maintain their optimal performance at the highest fluences envisioned at the HL-LHC, the LGAD sensors will be cooled to temperatures below -20C degrees. Operation at such low temperatures will allow to significantly reduce the leakage current, and additionally improve the timing characteristics of the sensors.”</w:t>
+      </w:r>
+    </w:p>
+    <w:p>
+      <w:pPr>
+        <w:rPr>
+          <w:rFonts w:ascii="Helvetica" w:eastAsia="Times New Roman" w:hAnsi="Helvetica" w:cs="Times New Roman"/>
+          <w:color w:val="000000"/>
+          <w:sz w:val="18"/>
+          <w:szCs w:val="18"/>
+        </w:rPr>
+      </w:pPr>
+      <w:r>
+        <w:rPr>
+          <w:rFonts w:ascii="Helvetica" w:eastAsia="Times New Roman" w:hAnsi="Helvetica" w:cs="Times New Roman"/>
+          <w:color w:val="000000"/>
+          <w:sz w:val="18"/>
+          <w:szCs w:val="18"/>
+        </w:rPr>
+        <w:br/>
+        <w:t>L355 : MA - There is no mentioning (even in a single sentence) of what radiation does to the LGADs nor citations to previous works on LGAD radiation hardness.</w:t>
+      </w:r>
+    </w:p>
+    <w:p>
+      <w:pPr>
+        <w:rPr>
+          <w:rFonts w:ascii="Helvetica" w:eastAsia="Times New Roman" w:hAnsi="Helvetica" w:cs="Times New Roman"/>
           <w:color w:val="0549FF"/>
-          <w:sz w:val="19"/>
-          <w:szCs w:val="19"/>
-        </w:rPr>
-        <w:t>“</w:t>
-      </w:r>
-      <w:r>
-        <w:rPr>
-          <w:rFonts w:ascii="Arial" w:eastAsia="Times New Roman" w:hAnsi="Arial" w:cs="Arial"/>
+          <w:sz w:val="18"/>
+          <w:szCs w:val="18"/>
+        </w:rPr>
+      </w:pPr>
+      <w:r>
+        <w:rPr>
+          <w:rFonts w:ascii="Helvetica" w:eastAsia="Times New Roman" w:hAnsi="Helvetica" w:cs="Times New Roman"/>
           <w:color w:val="0549FF"/>
-          <w:sz w:val="19"/>
-          <w:szCs w:val="19"/>
-        </w:rPr>
-        <w:t>4-Dimensional Tracking wi</w:t>
-      </w:r>
-      <w:r>
-        <w:rPr>
-          <w:rFonts w:ascii="Arial" w:eastAsia="Times New Roman" w:hAnsi="Arial" w:cs="Arial"/>
+          <w:sz w:val="18"/>
+          <w:szCs w:val="18"/>
+        </w:rPr>
+        <w:t>We added references 15 and 16, and the following sentence in Sec. 6.6:</w:t>
+      </w:r>
+    </w:p>
+    <w:p>
+      <w:pPr>
+        <w:rPr>
+          <w:rFonts w:ascii="Helvetica" w:eastAsia="Times New Roman" w:hAnsi="Helvetica" w:cs="Times New Roman"/>
+          <w:b/>
+          <w:color w:val="FF0000"/>
+          <w:sz w:val="18"/>
+          <w:szCs w:val="18"/>
+        </w:rPr>
+      </w:pPr>
+      <w:r>
+        <w:rPr>
+          <w:rFonts w:ascii="Helvetica" w:eastAsia="Times New Roman" w:hAnsi="Helvetica" w:cs="Times New Roman"/>
+          <w:b/>
+          <w:color w:val="FF0000"/>
+          <w:sz w:val="18"/>
+          <w:szCs w:val="18"/>
+        </w:rPr>
+        <w:tab/>
+      </w:r>
+      <w:r>
+        <w:rPr>
+          <w:rFonts w:ascii="Helvetica" w:eastAsia="Times New Roman" w:hAnsi="Helvetica" w:cs="Times New Roman"/>
+          <w:b/>
+          <w:color w:val="00B050"/>
+          <w:sz w:val="18"/>
+          <w:szCs w:val="18"/>
+        </w:rPr>
+        <w:t>“Effects of neutron irradiation on LGAD sensors is documented in [6], [1</w:t>
+      </w:r>
+      <w:r>
+        <w:rPr>
+          <w:rFonts w:ascii="Helvetica" w:eastAsia="Times New Roman" w:hAnsi="Helvetica" w:cs="Times New Roman"/>
+          <w:b/>
+          <w:color w:val="00B050"/>
+          <w:sz w:val="18"/>
+          <w:szCs w:val="18"/>
+        </w:rPr>
+        <w:t>6</w:t>
+      </w:r>
+      <w:r>
+        <w:rPr>
+          <w:rFonts w:ascii="Helvetica" w:eastAsia="Times New Roman" w:hAnsi="Helvetica" w:cs="Times New Roman"/>
+          <w:b/>
+          <w:color w:val="00B050"/>
+          <w:sz w:val="18"/>
+          <w:szCs w:val="18"/>
+        </w:rPr>
+        <w:t>] and [</w:t>
+      </w:r>
+      <w:r>
+        <w:rPr>
+          <w:rFonts w:ascii="Helvetica" w:eastAsia="Times New Roman" w:hAnsi="Helvetica" w:cs="Times New Roman"/>
+          <w:b/>
+          <w:color w:val="00B050"/>
+          <w:sz w:val="18"/>
+          <w:szCs w:val="18"/>
+        </w:rPr>
+        <w:t>17</w:t>
+      </w:r>
+      <w:r>
+        <w:rPr>
+          <w:rFonts w:ascii="Helvetica" w:eastAsia="Times New Roman" w:hAnsi="Helvetica" w:cs="Times New Roman"/>
+          <w:b/>
+          <w:color w:val="00B050"/>
+          <w:sz w:val="18"/>
+          <w:szCs w:val="18"/>
+        </w:rPr>
+        <w:t>]”.</w:t>
+      </w:r>
+      <w:r>
+        <w:rPr>
+          <w:rFonts w:ascii="Helvetica" w:eastAsia="Times New Roman" w:hAnsi="Helvetica" w:cs="Times New Roman"/>
+          <w:b/>
+          <w:color w:val="00B050"/>
+          <w:sz w:val="18"/>
+          <w:szCs w:val="18"/>
+        </w:rPr>
+        <w:t xml:space="preserve"> </w:t>
+      </w:r>
+    </w:p>
+    <w:p>
+      <w:pPr>
+        <w:rPr>
+          <w:rFonts w:ascii="Helvetica" w:eastAsia="Times New Roman" w:hAnsi="Helvetica" w:cs="Times New Roman"/>
+          <w:color w:val="000000"/>
+          <w:sz w:val="18"/>
+          <w:szCs w:val="18"/>
+        </w:rPr>
+      </w:pPr>
+      <w:r>
+        <w:rPr>
+          <w:rFonts w:ascii="Helvetica" w:eastAsia="Times New Roman" w:hAnsi="Helvetica" w:cs="Times New Roman"/>
+          <w:color w:val="000000"/>
+          <w:sz w:val="18"/>
+          <w:szCs w:val="18"/>
+        </w:rPr>
+        <w:br/>
+        <w:t>L358-359 : MA - missing citation for spectrum and flux.</w:t>
+      </w:r>
+    </w:p>
+    <w:p>
+      <w:pPr>
+        <w:rPr>
+          <w:rFonts w:ascii="Helvetica" w:eastAsia="Times New Roman" w:hAnsi="Helvetica" w:cs="Times New Roman"/>
           <w:color w:val="0549FF"/>
-          <w:sz w:val="19"/>
-          <w:szCs w:val="19"/>
-        </w:rPr>
-        <w:t>th Ultra-Fast Silicon Detectors</w:t>
-      </w:r>
-      <w:proofErr w:type="gramStart"/>
-      <w:r>
-        <w:rPr>
-          <w:rFonts w:ascii="Arial" w:eastAsia="Times New Roman" w:hAnsi="Arial" w:cs="Arial"/>
+          <w:sz w:val="18"/>
+          <w:szCs w:val="18"/>
+        </w:rPr>
+      </w:pPr>
+      <w:r>
+        <w:rPr>
+          <w:rFonts w:ascii="Helvetica" w:eastAsia="Times New Roman" w:hAnsi="Helvetica" w:cs="Times New Roman"/>
           <w:color w:val="0549FF"/>
-          <w:sz w:val="19"/>
-          <w:szCs w:val="19"/>
-        </w:rPr>
-        <w:t>”</w:t>
-      </w:r>
-      <w:r>
-        <w:rPr>
-          <w:rFonts w:ascii="Arial" w:eastAsia="Times New Roman" w:hAnsi="Arial" w:cs="Arial"/>
+          <w:sz w:val="18"/>
+          <w:szCs w:val="18"/>
+        </w:rPr>
+        <w:t>Added citation [15] in Sec. 6.6</w:t>
+      </w:r>
+    </w:p>
+    <w:p>
+      <w:pPr>
+        <w:rPr>
+          <w:rFonts w:ascii="Helvetica" w:eastAsia="Times New Roman" w:hAnsi="Helvetica" w:cs="Times New Roman"/>
+          <w:color w:val="000000"/>
+          <w:sz w:val="18"/>
+          <w:szCs w:val="18"/>
+        </w:rPr>
+      </w:pPr>
+      <w:r>
+        <w:rPr>
+          <w:rFonts w:ascii="Helvetica" w:eastAsia="Times New Roman" w:hAnsi="Helvetica" w:cs="Times New Roman"/>
+          <w:color w:val="000000"/>
+          <w:sz w:val="18"/>
+          <w:szCs w:val="18"/>
+        </w:rPr>
+        <w:br/>
+        <w:t>Figure 18 : MA -  What is the gain? What is the bias voltage of the W11LGA35 device? </w:t>
+      </w:r>
+    </w:p>
+    <w:p>
+      <w:pPr>
+        <w:rPr>
+          <w:rFonts w:ascii="Helvetica" w:eastAsia="Times New Roman" w:hAnsi="Helvetica" w:cs="Times New Roman"/>
           <w:color w:val="0549FF"/>
-          <w:sz w:val="19"/>
-          <w:szCs w:val="19"/>
-        </w:rPr>
-        <w:t>,</w:t>
-      </w:r>
-      <w:r>
-        <w:rPr>
-          <w:rFonts w:ascii="Arial" w:eastAsia="Times New Roman" w:hAnsi="Arial" w:cs="Arial"/>
+          <w:sz w:val="18"/>
+          <w:szCs w:val="18"/>
+        </w:rPr>
+      </w:pPr>
+      <w:r>
+        <w:rPr>
+          <w:rFonts w:ascii="Helvetica" w:eastAsia="Times New Roman" w:hAnsi="Helvetica" w:cs="Times New Roman"/>
           <w:color w:val="0549FF"/>
-          <w:sz w:val="19"/>
-          <w:szCs w:val="19"/>
-        </w:rPr>
-        <w:t xml:space="preserve">  2018</w:t>
-      </w:r>
-      <w:proofErr w:type="gramEnd"/>
-      <w:r>
-        <w:rPr>
-          <w:rFonts w:ascii="Arial" w:eastAsia="Times New Roman" w:hAnsi="Arial" w:cs="Arial"/>
+          <w:sz w:val="18"/>
+          <w:szCs w:val="18"/>
+        </w:rPr>
+        <w:t xml:space="preserve">This information has been added in Tab. 2 of the new paper draft. </w:t>
+      </w:r>
+    </w:p>
+    <w:p>
+      <w:pPr>
+        <w:rPr>
+          <w:rFonts w:ascii="Helvetica" w:eastAsia="Times New Roman" w:hAnsi="Helvetica" w:cs="Times New Roman"/>
+          <w:color w:val="000000"/>
+          <w:sz w:val="18"/>
+          <w:szCs w:val="18"/>
+        </w:rPr>
+      </w:pPr>
+      <w:r>
+        <w:rPr>
+          <w:rFonts w:ascii="Helvetica" w:eastAsia="Times New Roman" w:hAnsi="Helvetica" w:cs="Times New Roman"/>
+          <w:color w:val="000000"/>
+          <w:sz w:val="18"/>
+          <w:szCs w:val="18"/>
+        </w:rPr>
+        <w:br/>
+        <w:t>L368 : MA - 2.5 times at what voltage?</w:t>
+      </w:r>
+    </w:p>
+    <w:p>
+      <w:pPr>
+        <w:rPr>
+          <w:rFonts w:ascii="Helvetica" w:eastAsia="Times New Roman" w:hAnsi="Helvetica" w:cs="Times New Roman"/>
           <w:color w:val="0549FF"/>
-          <w:sz w:val="19"/>
-          <w:szCs w:val="19"/>
-        </w:rPr>
-        <w:t xml:space="preserve"> Rep. </w:t>
-      </w:r>
-      <w:proofErr w:type="spellStart"/>
-      <w:r>
-        <w:rPr>
-          <w:rFonts w:ascii="Arial" w:eastAsia="Times New Roman" w:hAnsi="Arial" w:cs="Arial"/>
+          <w:sz w:val="18"/>
+          <w:szCs w:val="18"/>
+        </w:rPr>
+      </w:pPr>
+      <w:r>
+        <w:rPr>
+          <w:rFonts w:ascii="Helvetica" w:eastAsia="Times New Roman" w:hAnsi="Helvetica" w:cs="Times New Roman"/>
           <w:color w:val="0549FF"/>
-          <w:sz w:val="19"/>
-          <w:szCs w:val="19"/>
-        </w:rPr>
-        <w:t>Prog</w:t>
-      </w:r>
-      <w:proofErr w:type="spellEnd"/>
-      <w:r>
-        <w:rPr>
-          <w:rFonts w:ascii="Arial" w:eastAsia="Times New Roman" w:hAnsi="Arial" w:cs="Arial"/>
+          <w:sz w:val="18"/>
+          <w:szCs w:val="18"/>
+        </w:rPr>
+        <w:t>This sentence describes the difference in signal size at the same bias voltage. Changed the sentence to:</w:t>
+      </w:r>
+    </w:p>
+    <w:p>
+      <w:pPr>
+        <w:rPr>
+          <w:rFonts w:ascii="Helvetica" w:eastAsia="Times New Roman" w:hAnsi="Helvetica" w:cs="Times New Roman"/>
+          <w:b/>
+          <w:color w:val="00B050"/>
+          <w:sz w:val="18"/>
+          <w:szCs w:val="18"/>
+        </w:rPr>
+      </w:pPr>
+      <w:r>
+        <w:rPr>
+          <w:rFonts w:ascii="Helvetica" w:eastAsia="Times New Roman" w:hAnsi="Helvetica" w:cs="Times New Roman"/>
+          <w:b/>
+          <w:color w:val="FF0000"/>
+          <w:sz w:val="18"/>
+          <w:szCs w:val="18"/>
+        </w:rPr>
+        <w:tab/>
+      </w:r>
+      <w:r>
+        <w:rPr>
+          <w:rFonts w:ascii="Helvetica" w:eastAsia="Times New Roman" w:hAnsi="Helvetica" w:cs="Times New Roman"/>
+          <w:b/>
+          <w:color w:val="00B050"/>
+          <w:sz w:val="18"/>
+          <w:szCs w:val="18"/>
+        </w:rPr>
+        <w:t>“The distribution on the right of Fig. 18 shows that at the same bias voltage the amplitude under the</w:t>
+      </w:r>
+    </w:p>
+    <w:p>
+      <w:pPr>
+        <w:rPr>
+          <w:rFonts w:ascii="Helvetica" w:eastAsia="Times New Roman" w:hAnsi="Helvetica" w:cs="Times New Roman"/>
+          <w:b/>
+          <w:color w:val="00B050"/>
+          <w:sz w:val="18"/>
+          <w:szCs w:val="18"/>
+        </w:rPr>
+      </w:pPr>
+      <w:r>
+        <w:rPr>
+          <w:rFonts w:ascii="Helvetica" w:eastAsia="Times New Roman" w:hAnsi="Helvetica" w:cs="Times New Roman"/>
+          <w:b/>
+          <w:color w:val="00B050"/>
+          <w:sz w:val="18"/>
+          <w:szCs w:val="18"/>
+        </w:rPr>
+        <w:t>aluminum (periphery) is about 2.5 times larger than that without aluminum (center).”</w:t>
+      </w:r>
+    </w:p>
+    <w:p>
+      <w:pPr>
+        <w:rPr>
+          <w:rFonts w:ascii="Helvetica" w:eastAsia="Times New Roman" w:hAnsi="Helvetica" w:cs="Times New Roman"/>
+          <w:color w:val="000000"/>
+          <w:sz w:val="18"/>
+          <w:szCs w:val="18"/>
+        </w:rPr>
+      </w:pPr>
+      <w:r>
+        <w:rPr>
+          <w:rFonts w:ascii="Helvetica" w:eastAsia="Times New Roman" w:hAnsi="Helvetica" w:cs="Times New Roman"/>
+          <w:color w:val="000000"/>
+          <w:sz w:val="18"/>
+          <w:szCs w:val="18"/>
+        </w:rPr>
+        <w:br/>
+        <w:t>L372 : MA - Looking at Fig. 4, I would say that the whole active area of HPK50D is without metallization.</w:t>
+      </w:r>
+    </w:p>
+    <w:p>
+      <w:pPr>
+        <w:rPr>
+          <w:rFonts w:ascii="Helvetica" w:eastAsia="Times New Roman" w:hAnsi="Helvetica" w:cs="Times New Roman"/>
+          <w:b/>
+          <w:color w:val="FF0000"/>
+          <w:sz w:val="18"/>
+          <w:szCs w:val="18"/>
+        </w:rPr>
+      </w:pPr>
+      <w:r>
+        <w:rPr>
+          <w:rFonts w:ascii="Helvetica" w:eastAsia="Times New Roman" w:hAnsi="Helvetica" w:cs="Times New Roman"/>
+          <w:b/>
+          <w:color w:val="FF0000"/>
+          <w:sz w:val="18"/>
+          <w:szCs w:val="18"/>
+          <w:highlight w:val="yellow"/>
+        </w:rPr>
+        <w:t>ASKED HARTMUT AND ABE TO CLARIFY</w:t>
+      </w:r>
+      <w:r>
+        <w:rPr>
+          <w:rFonts w:ascii="Helvetica" w:eastAsia="Times New Roman" w:hAnsi="Helvetica" w:cs="Times New Roman"/>
+          <w:b/>
+          <w:color w:val="FF0000"/>
+          <w:sz w:val="18"/>
+          <w:szCs w:val="18"/>
+        </w:rPr>
+        <w:t xml:space="preserve"> </w:t>
+      </w:r>
+    </w:p>
+    <w:p>
+      <w:pPr>
+        <w:rPr>
+          <w:rFonts w:ascii="Helvetica" w:eastAsia="Times New Roman" w:hAnsi="Helvetica" w:cs="Times New Roman"/>
+          <w:color w:val="000000"/>
+          <w:sz w:val="18"/>
+          <w:szCs w:val="18"/>
+        </w:rPr>
+      </w:pPr>
+      <w:r>
+        <w:rPr>
+          <w:rFonts w:ascii="Helvetica" w:eastAsia="Times New Roman" w:hAnsi="Helvetica" w:cs="Times New Roman"/>
+          <w:color w:val="000000"/>
+          <w:sz w:val="18"/>
+          <w:szCs w:val="18"/>
+        </w:rPr>
+        <w:br/>
+        <w:t>L374 : MA - Please give the gain values - not only voltages. How close are the applied voltages to breakdown voltages? </w:t>
+      </w:r>
+    </w:p>
+    <w:p>
+      <w:pPr>
+        <w:rPr>
+          <w:rFonts w:ascii="Helvetica" w:eastAsia="Times New Roman" w:hAnsi="Helvetica" w:cs="Times New Roman"/>
           <w:color w:val="0549FF"/>
-          <w:sz w:val="19"/>
-          <w:szCs w:val="19"/>
-        </w:rPr>
-        <w:t xml:space="preserve">. Phys. </w:t>
-      </w:r>
-      <w:r>
-        <w:rPr>
-          <w:rFonts w:ascii="Arial" w:eastAsia="Times New Roman" w:hAnsi="Arial" w:cs="Arial"/>
-          <w:b/>
+          <w:sz w:val="18"/>
+          <w:szCs w:val="18"/>
+        </w:rPr>
+      </w:pPr>
+      <w:r>
+        <w:rPr>
+          <w:rFonts w:ascii="Helvetica" w:eastAsia="Times New Roman" w:hAnsi="Helvetica" w:cs="Times New Roman"/>
           <w:color w:val="0549FF"/>
-          <w:sz w:val="19"/>
-          <w:szCs w:val="19"/>
-        </w:rPr>
-        <w:t>81</w:t>
-      </w:r>
-      <w:r>
-        <w:rPr>
-          <w:rFonts w:ascii="Arial" w:eastAsia="Times New Roman" w:hAnsi="Arial" w:cs="Arial"/>
+          <w:sz w:val="18"/>
+          <w:szCs w:val="18"/>
+          <w:highlight w:val="yellow"/>
+        </w:rPr>
+        <w:t xml:space="preserve">This information has been added in Tab. 2 of the new paper draft. </w:t>
+      </w:r>
+      <w:r>
+        <w:rPr>
+          <w:rFonts w:ascii="Helvetica" w:eastAsia="Times New Roman" w:hAnsi="Helvetica" w:cs="Times New Roman"/>
           <w:color w:val="0549FF"/>
-          <w:sz w:val="19"/>
-          <w:szCs w:val="19"/>
-        </w:rPr>
-        <w:t xml:space="preserve"> 026101</w:t>
-      </w:r>
-      <w:r>
-        <w:rPr>
-          <w:rFonts w:ascii="Arial" w:eastAsia="Times New Roman" w:hAnsi="Arial" w:cs="Arial"/>
+          <w:sz w:val="18"/>
+          <w:szCs w:val="18"/>
+          <w:highlight w:val="yellow"/>
+        </w:rPr>
+        <w:t xml:space="preserve">The breakdown voltage of HPK 50D sensor is about 650 V, and that of CNM is </w:t>
+      </w:r>
+      <w:r>
+        <w:rPr>
+          <w:rFonts w:ascii="Helvetica" w:eastAsia="Times New Roman" w:hAnsi="Helvetica" w:cs="Times New Roman"/>
+          <w:b/>
           <w:color w:val="0549FF"/>
-          <w:sz w:val="19"/>
-          <w:szCs w:val="19"/>
+          <w:sz w:val="18"/>
+          <w:szCs w:val="18"/>
+          <w:highlight w:val="yellow"/>
+        </w:rPr>
+        <w:t>XXX</w:t>
+      </w:r>
+      <w:r>
+        <w:rPr>
+          <w:rFonts w:ascii="Helvetica" w:eastAsia="Times New Roman" w:hAnsi="Helvetica" w:cs="Times New Roman"/>
+          <w:color w:val="0549FF"/>
+          <w:sz w:val="18"/>
+          <w:szCs w:val="18"/>
+          <w:highlight w:val="yellow"/>
         </w:rPr>
         <w:t>.</w:t>
       </w:r>
-    </w:p>
-    <w:p>
-      <w:pPr>
-        <w:rPr>
-          <w:rFonts w:ascii="Helvetica" w:eastAsia="Times New Roman" w:hAnsi="Helvetica" w:cs="Times New Roman"/>
-          <w:color w:val="000000"/>
-          <w:sz w:val="18"/>
-          <w:szCs w:val="18"/>
-        </w:rPr>
-      </w:pPr>
-      <w:r>
-        <w:rPr>
-          <w:rFonts w:ascii="Helvetica" w:eastAsia="Times New Roman" w:hAnsi="Helvetica" w:cs="Times New Roman"/>
-          <w:color w:val="000000"/>
-          <w:sz w:val="18"/>
-          <w:szCs w:val="18"/>
-        </w:rPr>
-        <w:br/>
-        <w:t xml:space="preserve">Figure 15 - section </w:t>
-      </w:r>
-      <w:proofErr w:type="gramStart"/>
-      <w:r>
-        <w:rPr>
-          <w:rFonts w:ascii="Helvetica" w:eastAsia="Times New Roman" w:hAnsi="Helvetica" w:cs="Times New Roman"/>
-          <w:color w:val="000000"/>
-          <w:sz w:val="18"/>
-          <w:szCs w:val="18"/>
-        </w:rPr>
-        <w:t>6.5 :</w:t>
-      </w:r>
-      <w:proofErr w:type="gramEnd"/>
-      <w:r>
-        <w:rPr>
-          <w:rFonts w:ascii="Helvetica" w:eastAsia="Times New Roman" w:hAnsi="Helvetica" w:cs="Times New Roman"/>
-          <w:color w:val="000000"/>
-          <w:sz w:val="18"/>
-          <w:szCs w:val="18"/>
-        </w:rPr>
-        <w:t xml:space="preserve"> MA -  There is one significant piece of information missing for the reader. It is true that lowering the temperature increases the gain (impact ionization depends strongly on temperature, also mobility), but also the breakdown voltage. </w:t>
-      </w:r>
-      <w:proofErr w:type="spellStart"/>
-      <w:r>
-        <w:rPr>
-          <w:rFonts w:ascii="Helvetica" w:eastAsia="Times New Roman" w:hAnsi="Helvetica" w:cs="Times New Roman"/>
-          <w:color w:val="000000"/>
-          <w:sz w:val="18"/>
-          <w:szCs w:val="18"/>
-        </w:rPr>
-        <w:t>Vbd</w:t>
-      </w:r>
-      <w:proofErr w:type="spellEnd"/>
-      <w:r>
-        <w:rPr>
-          <w:rFonts w:ascii="Helvetica" w:eastAsia="Times New Roman" w:hAnsi="Helvetica" w:cs="Times New Roman"/>
-          <w:color w:val="000000"/>
-          <w:sz w:val="18"/>
-          <w:szCs w:val="18"/>
-        </w:rPr>
-        <w:t xml:space="preserve"> shifts to higher values for larger temperatures hence higher gain at lower temperatures can be compensated by larger applied bias at higher temperatures. Hence, similar or only slightly worse resolutions can be obtained at 20C for non-irradiated sensors.</w:t>
-      </w:r>
-    </w:p>
-    <w:p>
-      <w:pPr>
-        <w:rPr>
-          <w:rFonts w:ascii="Helvetica" w:eastAsia="Times New Roman" w:hAnsi="Helvetica" w:cs="Times New Roman"/>
-          <w:b/>
-          <w:color w:val="0500FF"/>
-          <w:sz w:val="18"/>
-          <w:szCs w:val="18"/>
-        </w:rPr>
-      </w:pPr>
-      <w:r>
-        <w:rPr>
-          <w:rFonts w:ascii="Helvetica" w:eastAsia="Times New Roman" w:hAnsi="Helvetica" w:cs="Times New Roman"/>
-          <w:color w:val="0500FF"/>
-          <w:sz w:val="18"/>
-          <w:szCs w:val="18"/>
-          <w:highlight w:val="yellow"/>
-        </w:rPr>
-        <w:t>Yes, you are correct. The main reason we want to operate at lower temperatures is to avoid large c</w:t>
-      </w:r>
-      <w:r>
-        <w:rPr>
-          <w:rFonts w:ascii="Helvetica" w:eastAsia="Times New Roman" w:hAnsi="Helvetica" w:cs="Times New Roman"/>
-          <w:color w:val="0500FF"/>
-          <w:sz w:val="18"/>
-          <w:szCs w:val="18"/>
-          <w:highlight w:val="yellow"/>
-        </w:rPr>
-        <w:t xml:space="preserve">urrents for irradiated devices. </w:t>
-      </w:r>
-      <w:r>
-        <w:rPr>
-          <w:rFonts w:ascii="Helvetica" w:eastAsia="Times New Roman" w:hAnsi="Helvetica" w:cs="Times New Roman"/>
-          <w:color w:val="0500FF"/>
-          <w:sz w:val="18"/>
-          <w:szCs w:val="18"/>
-          <w:highlight w:val="yellow"/>
-        </w:rPr>
-        <w:t xml:space="preserve">This is reflected in the first sentence of Section 6.5 </w:t>
-      </w:r>
-      <w:r>
-        <w:rPr>
-          <w:rFonts w:ascii="Helvetica" w:eastAsia="Times New Roman" w:hAnsi="Helvetica" w:cs="Times New Roman"/>
-          <w:b/>
-          <w:color w:val="0500FF"/>
-          <w:sz w:val="18"/>
-          <w:szCs w:val="18"/>
-          <w:highlight w:val="yellow"/>
-        </w:rPr>
-        <w:t xml:space="preserve">“In order to maintain their optimal performance at the highest </w:t>
-      </w:r>
-      <w:proofErr w:type="spellStart"/>
-      <w:r>
-        <w:rPr>
-          <w:rFonts w:ascii="Helvetica" w:eastAsia="Times New Roman" w:hAnsi="Helvetica" w:cs="Times New Roman"/>
-          <w:b/>
-          <w:color w:val="0500FF"/>
-          <w:sz w:val="18"/>
-          <w:szCs w:val="18"/>
-          <w:highlight w:val="yellow"/>
-        </w:rPr>
-        <w:t>fluences</w:t>
-      </w:r>
-      <w:proofErr w:type="spellEnd"/>
-      <w:r>
-        <w:rPr>
-          <w:rFonts w:ascii="Helvetica" w:eastAsia="Times New Roman" w:hAnsi="Helvetica" w:cs="Times New Roman"/>
-          <w:b/>
-          <w:color w:val="0500FF"/>
-          <w:sz w:val="18"/>
-          <w:szCs w:val="18"/>
-          <w:highlight w:val="yellow"/>
-        </w:rPr>
-        <w:t xml:space="preserve"> envisioned at the HL-LHC, the LGAD sensors will be cooled to temperatures below -20C degrees. Operation at such low temperatures will allow to significantly reduce the leakage current, and additionally improve the timing characteristics of the sensors.”</w:t>
-      </w:r>
-    </w:p>
-    <w:p>
-      <w:pPr>
-        <w:rPr>
-          <w:rFonts w:ascii="Helvetica" w:eastAsia="Times New Roman" w:hAnsi="Helvetica" w:cs="Times New Roman"/>
-          <w:color w:val="000000"/>
-          <w:sz w:val="18"/>
-          <w:szCs w:val="18"/>
-        </w:rPr>
-      </w:pPr>
-      <w:r>
-        <w:rPr>
-          <w:rFonts w:ascii="Helvetica" w:eastAsia="Times New Roman" w:hAnsi="Helvetica" w:cs="Times New Roman"/>
-          <w:color w:val="000000"/>
-          <w:sz w:val="18"/>
-          <w:szCs w:val="18"/>
-        </w:rPr>
-        <w:br/>
-        <w:t>L</w:t>
-      </w:r>
-      <w:proofErr w:type="gramStart"/>
-      <w:r>
-        <w:rPr>
-          <w:rFonts w:ascii="Helvetica" w:eastAsia="Times New Roman" w:hAnsi="Helvetica" w:cs="Times New Roman"/>
-          <w:color w:val="000000"/>
-          <w:sz w:val="18"/>
-          <w:szCs w:val="18"/>
-        </w:rPr>
-        <w:t>355 :</w:t>
-      </w:r>
-      <w:proofErr w:type="gramEnd"/>
-      <w:r>
-        <w:rPr>
-          <w:rFonts w:ascii="Helvetica" w:eastAsia="Times New Roman" w:hAnsi="Helvetica" w:cs="Times New Roman"/>
-          <w:color w:val="000000"/>
-          <w:sz w:val="18"/>
-          <w:szCs w:val="18"/>
-        </w:rPr>
-        <w:t xml:space="preserve"> MA - There is no mentioning (even in a single sentence) of what radiation does to the LGADs nor citations to previous works on LGAD radiation hardness.</w:t>
-      </w:r>
-    </w:p>
-    <w:p>
-      <w:pPr>
+      <w:r>
         <w:rPr>
           <w:rFonts w:ascii="Helvetica" w:eastAsia="Times New Roman" w:hAnsi="Helvetica" w:cs="Times New Roman"/>
           <w:color w:val="0549FF"/>
           <w:sz w:val="18"/>
           <w:szCs w:val="18"/>
         </w:rPr>
-      </w:pPr>
-      <w:r>
-        <w:rPr>
-          <w:rFonts w:ascii="Helvetica" w:eastAsia="Times New Roman" w:hAnsi="Helvetica" w:cs="Times New Roman"/>
-          <w:color w:val="0549FF"/>
-          <w:sz w:val="18"/>
-          <w:szCs w:val="18"/>
-        </w:rPr>
-        <w:t>We added references 15 and 16, and the following sentence in Sec. 6.6:</w:t>
-      </w:r>
-    </w:p>
-    <w:p>
-      <w:pPr>
-        <w:rPr>
-          <w:rFonts w:ascii="Helvetica" w:eastAsia="Times New Roman" w:hAnsi="Helvetica" w:cs="Times New Roman"/>
-          <w:b/>
-          <w:color w:val="FF0000"/>
-          <w:sz w:val="18"/>
-          <w:szCs w:val="18"/>
-        </w:rPr>
-      </w:pPr>
-      <w:r>
-        <w:rPr>
-          <w:rFonts w:ascii="Helvetica" w:eastAsia="Times New Roman" w:hAnsi="Helvetica" w:cs="Times New Roman"/>
-          <w:b/>
-          <w:color w:val="FF0000"/>
-          <w:sz w:val="18"/>
-          <w:szCs w:val="18"/>
-        </w:rPr>
-        <w:tab/>
-      </w:r>
-      <w:r>
-        <w:rPr>
-          <w:rFonts w:ascii="Helvetica" w:eastAsia="Times New Roman" w:hAnsi="Helvetica" w:cs="Times New Roman"/>
-          <w:b/>
-          <w:color w:val="00B050"/>
-          <w:sz w:val="18"/>
-          <w:szCs w:val="18"/>
-        </w:rPr>
-        <w:t>“</w:t>
-      </w:r>
-      <w:r>
-        <w:rPr>
-          <w:rFonts w:ascii="Helvetica" w:eastAsia="Times New Roman" w:hAnsi="Helvetica" w:cs="Times New Roman"/>
-          <w:b/>
-          <w:color w:val="00B050"/>
-          <w:sz w:val="18"/>
-          <w:szCs w:val="18"/>
-        </w:rPr>
-        <w:t>Effects of neutron irradiation on LGAD sensors is documented in</w:t>
-      </w:r>
-      <w:r>
-        <w:rPr>
-          <w:rFonts w:ascii="Helvetica" w:eastAsia="Times New Roman" w:hAnsi="Helvetica" w:cs="Times New Roman"/>
-          <w:b/>
-          <w:color w:val="00B050"/>
-          <w:sz w:val="18"/>
-          <w:szCs w:val="18"/>
-        </w:rPr>
-        <w:t xml:space="preserve"> [6], [1</w:t>
-      </w:r>
-      <w:r>
-        <w:rPr>
-          <w:rFonts w:ascii="Helvetica" w:eastAsia="Times New Roman" w:hAnsi="Helvetica" w:cs="Times New Roman"/>
-          <w:b/>
-          <w:color w:val="00B050"/>
-          <w:sz w:val="18"/>
-          <w:szCs w:val="18"/>
-        </w:rPr>
-        <w:t>6</w:t>
-      </w:r>
-      <w:r>
-        <w:rPr>
-          <w:rFonts w:ascii="Helvetica" w:eastAsia="Times New Roman" w:hAnsi="Helvetica" w:cs="Times New Roman"/>
-          <w:b/>
-          <w:color w:val="00B050"/>
-          <w:sz w:val="18"/>
-          <w:szCs w:val="18"/>
-        </w:rPr>
-        <w:t>] and [</w:t>
-      </w:r>
-      <w:r>
-        <w:rPr>
-          <w:rFonts w:ascii="Helvetica" w:eastAsia="Times New Roman" w:hAnsi="Helvetica" w:cs="Times New Roman"/>
-          <w:b/>
-          <w:color w:val="00B050"/>
-          <w:sz w:val="18"/>
-          <w:szCs w:val="18"/>
-        </w:rPr>
-        <w:t>17</w:t>
-      </w:r>
-      <w:r>
-        <w:rPr>
-          <w:rFonts w:ascii="Helvetica" w:eastAsia="Times New Roman" w:hAnsi="Helvetica" w:cs="Times New Roman"/>
-          <w:b/>
-          <w:color w:val="00B050"/>
-          <w:sz w:val="18"/>
-          <w:szCs w:val="18"/>
-        </w:rPr>
-        <w:t>]”.</w:t>
-      </w:r>
-      <w:r>
-        <w:rPr>
-          <w:rFonts w:ascii="Helvetica" w:eastAsia="Times New Roman" w:hAnsi="Helvetica" w:cs="Times New Roman"/>
-          <w:b/>
-          <w:color w:val="00B050"/>
-          <w:sz w:val="18"/>
-          <w:szCs w:val="18"/>
-        </w:rPr>
         <w:t xml:space="preserve"> </w:t>
       </w:r>
     </w:p>
@@ -6470,508 +5176,7 @@
           <w:szCs w:val="18"/>
         </w:rPr>
         <w:br/>
-        <w:t>L358-</w:t>
-      </w:r>
-      <w:proofErr w:type="gramStart"/>
-      <w:r>
-        <w:rPr>
-          <w:rFonts w:ascii="Helvetica" w:eastAsia="Times New Roman" w:hAnsi="Helvetica" w:cs="Times New Roman"/>
-          <w:color w:val="000000"/>
-          <w:sz w:val="18"/>
-          <w:szCs w:val="18"/>
-        </w:rPr>
-        <w:t>359 :</w:t>
-      </w:r>
-      <w:proofErr w:type="gramEnd"/>
-      <w:r>
-        <w:rPr>
-          <w:rFonts w:ascii="Helvetica" w:eastAsia="Times New Roman" w:hAnsi="Helvetica" w:cs="Times New Roman"/>
-          <w:color w:val="000000"/>
-          <w:sz w:val="18"/>
-          <w:szCs w:val="18"/>
-        </w:rPr>
-        <w:t xml:space="preserve"> MA - missing citation for spectrum and flux.</w:t>
-      </w:r>
-    </w:p>
-    <w:p>
-      <w:pPr>
-        <w:rPr>
-          <w:rFonts w:ascii="Helvetica" w:eastAsia="Times New Roman" w:hAnsi="Helvetica" w:cs="Times New Roman"/>
-          <w:color w:val="0549FF"/>
-          <w:sz w:val="18"/>
-          <w:szCs w:val="18"/>
-        </w:rPr>
-      </w:pPr>
-      <w:r>
-        <w:rPr>
-          <w:rFonts w:ascii="Helvetica" w:eastAsia="Times New Roman" w:hAnsi="Helvetica" w:cs="Times New Roman"/>
-          <w:color w:val="0549FF"/>
-          <w:sz w:val="18"/>
-          <w:szCs w:val="18"/>
-        </w:rPr>
-        <w:t>Added citation [15] in Sec. 6.6</w:t>
-      </w:r>
-    </w:p>
-    <w:p>
-      <w:pPr>
-        <w:rPr>
-          <w:rFonts w:ascii="Helvetica" w:eastAsia="Times New Roman" w:hAnsi="Helvetica" w:cs="Times New Roman"/>
-          <w:color w:val="000000"/>
-          <w:sz w:val="18"/>
-          <w:szCs w:val="18"/>
-        </w:rPr>
-      </w:pPr>
-      <w:r>
-        <w:rPr>
-          <w:rFonts w:ascii="Helvetica" w:eastAsia="Times New Roman" w:hAnsi="Helvetica" w:cs="Times New Roman"/>
-          <w:color w:val="000000"/>
-          <w:sz w:val="18"/>
-          <w:szCs w:val="18"/>
-        </w:rPr>
-        <w:br/>
-        <w:t xml:space="preserve">Figure </w:t>
-      </w:r>
-      <w:proofErr w:type="gramStart"/>
-      <w:r>
-        <w:rPr>
-          <w:rFonts w:ascii="Helvetica" w:eastAsia="Times New Roman" w:hAnsi="Helvetica" w:cs="Times New Roman"/>
-          <w:color w:val="000000"/>
-          <w:sz w:val="18"/>
-          <w:szCs w:val="18"/>
-        </w:rPr>
-        <w:t>18 :</w:t>
-      </w:r>
-      <w:proofErr w:type="gramEnd"/>
-      <w:r>
-        <w:rPr>
-          <w:rFonts w:ascii="Helvetica" w:eastAsia="Times New Roman" w:hAnsi="Helvetica" w:cs="Times New Roman"/>
-          <w:color w:val="000000"/>
-          <w:sz w:val="18"/>
-          <w:szCs w:val="18"/>
-        </w:rPr>
-        <w:t xml:space="preserve"> MA -  What is the gain? What is the bias voltage of the W11LGA35 device? </w:t>
-      </w:r>
-    </w:p>
-    <w:p>
-      <w:pPr>
-        <w:rPr>
-          <w:rFonts w:ascii="Helvetica" w:eastAsia="Times New Roman" w:hAnsi="Helvetica" w:cs="Times New Roman"/>
-          <w:color w:val="0549FF"/>
-          <w:sz w:val="18"/>
-          <w:szCs w:val="18"/>
-        </w:rPr>
-      </w:pPr>
-      <w:r>
-        <w:rPr>
-          <w:rFonts w:ascii="Helvetica" w:eastAsia="Times New Roman" w:hAnsi="Helvetica" w:cs="Times New Roman"/>
-          <w:color w:val="0549FF"/>
-          <w:sz w:val="18"/>
-          <w:szCs w:val="18"/>
-        </w:rPr>
-        <w:t xml:space="preserve">This information has been added in Tab. 2 of the new paper draft. </w:t>
-      </w:r>
-    </w:p>
-    <w:p>
-      <w:pPr>
-        <w:rPr>
-          <w:rFonts w:ascii="Helvetica" w:eastAsia="Times New Roman" w:hAnsi="Helvetica" w:cs="Times New Roman"/>
-          <w:color w:val="000000"/>
-          <w:sz w:val="18"/>
-          <w:szCs w:val="18"/>
-        </w:rPr>
-      </w:pPr>
-      <w:r>
-        <w:rPr>
-          <w:rFonts w:ascii="Helvetica" w:eastAsia="Times New Roman" w:hAnsi="Helvetica" w:cs="Times New Roman"/>
-          <w:color w:val="000000"/>
-          <w:sz w:val="18"/>
-          <w:szCs w:val="18"/>
-        </w:rPr>
-        <w:br/>
-        <w:t>L</w:t>
-      </w:r>
-      <w:proofErr w:type="gramStart"/>
-      <w:r>
-        <w:rPr>
-          <w:rFonts w:ascii="Helvetica" w:eastAsia="Times New Roman" w:hAnsi="Helvetica" w:cs="Times New Roman"/>
-          <w:color w:val="000000"/>
-          <w:sz w:val="18"/>
-          <w:szCs w:val="18"/>
-        </w:rPr>
-        <w:t>368 :</w:t>
-      </w:r>
-      <w:proofErr w:type="gramEnd"/>
-      <w:r>
-        <w:rPr>
-          <w:rFonts w:ascii="Helvetica" w:eastAsia="Times New Roman" w:hAnsi="Helvetica" w:cs="Times New Roman"/>
-          <w:color w:val="000000"/>
-          <w:sz w:val="18"/>
-          <w:szCs w:val="18"/>
-        </w:rPr>
-        <w:t xml:space="preserve"> MA - 2.5 times at what voltage?</w:t>
-      </w:r>
-    </w:p>
-    <w:p>
-      <w:pPr>
-        <w:rPr>
-          <w:rFonts w:ascii="Helvetica" w:eastAsia="Times New Roman" w:hAnsi="Helvetica" w:cs="Times New Roman"/>
-          <w:color w:val="0549FF"/>
-          <w:sz w:val="18"/>
-          <w:szCs w:val="18"/>
-        </w:rPr>
-      </w:pPr>
-      <w:r>
-        <w:rPr>
-          <w:rFonts w:ascii="Helvetica" w:eastAsia="Times New Roman" w:hAnsi="Helvetica" w:cs="Times New Roman"/>
-          <w:color w:val="0549FF"/>
-          <w:sz w:val="18"/>
-          <w:szCs w:val="18"/>
-        </w:rPr>
-        <w:t>This sentence describes the difference in signal size at the same bias voltage. Changed the sentence to:</w:t>
-      </w:r>
-    </w:p>
-    <w:p>
-      <w:pPr>
-        <w:rPr>
-          <w:rFonts w:ascii="Helvetica" w:eastAsia="Times New Roman" w:hAnsi="Helvetica" w:cs="Times New Roman"/>
-          <w:b/>
-          <w:color w:val="00B050"/>
-          <w:sz w:val="18"/>
-          <w:szCs w:val="18"/>
-        </w:rPr>
-      </w:pPr>
-      <w:r>
-        <w:rPr>
-          <w:rFonts w:ascii="Helvetica" w:eastAsia="Times New Roman" w:hAnsi="Helvetica" w:cs="Times New Roman"/>
-          <w:b/>
-          <w:color w:val="FF0000"/>
-          <w:sz w:val="18"/>
-          <w:szCs w:val="18"/>
-        </w:rPr>
-        <w:tab/>
-      </w:r>
-      <w:r>
-        <w:rPr>
-          <w:rFonts w:ascii="Helvetica" w:eastAsia="Times New Roman" w:hAnsi="Helvetica" w:cs="Times New Roman"/>
-          <w:b/>
-          <w:color w:val="00B050"/>
-          <w:sz w:val="18"/>
-          <w:szCs w:val="18"/>
-        </w:rPr>
-        <w:t>“</w:t>
-      </w:r>
-      <w:r>
-        <w:rPr>
-          <w:rFonts w:ascii="Helvetica" w:eastAsia="Times New Roman" w:hAnsi="Helvetica" w:cs="Times New Roman"/>
-          <w:b/>
-          <w:color w:val="00B050"/>
-          <w:sz w:val="18"/>
-          <w:szCs w:val="18"/>
-        </w:rPr>
-        <w:t>The distribution on the right of</w:t>
-      </w:r>
-      <w:r>
-        <w:rPr>
-          <w:rFonts w:ascii="Helvetica" w:eastAsia="Times New Roman" w:hAnsi="Helvetica" w:cs="Times New Roman"/>
-          <w:b/>
-          <w:color w:val="00B050"/>
-          <w:sz w:val="18"/>
-          <w:szCs w:val="18"/>
-        </w:rPr>
-        <w:t xml:space="preserve"> </w:t>
-      </w:r>
-      <w:r>
-        <w:rPr>
-          <w:rFonts w:ascii="Helvetica" w:eastAsia="Times New Roman" w:hAnsi="Helvetica" w:cs="Times New Roman"/>
-          <w:b/>
-          <w:color w:val="00B050"/>
-          <w:sz w:val="18"/>
-          <w:szCs w:val="18"/>
-        </w:rPr>
-        <w:t>Fig</w:t>
-      </w:r>
-      <w:r>
-        <w:rPr>
-          <w:rFonts w:ascii="Helvetica" w:eastAsia="Times New Roman" w:hAnsi="Helvetica" w:cs="Times New Roman"/>
-          <w:b/>
-          <w:color w:val="00B050"/>
-          <w:sz w:val="18"/>
-          <w:szCs w:val="18"/>
-        </w:rPr>
-        <w:t>. 18</w:t>
-      </w:r>
-      <w:r>
-        <w:rPr>
-          <w:rFonts w:ascii="Helvetica" w:eastAsia="Times New Roman" w:hAnsi="Helvetica" w:cs="Times New Roman"/>
-          <w:b/>
-          <w:color w:val="00B050"/>
-          <w:sz w:val="18"/>
-          <w:szCs w:val="18"/>
-        </w:rPr>
-        <w:t xml:space="preserve"> shows that at the same bias voltage the amplitude under the</w:t>
-      </w:r>
-    </w:p>
-    <w:p>
-      <w:pPr>
-        <w:rPr>
-          <w:rFonts w:ascii="Helvetica" w:eastAsia="Times New Roman" w:hAnsi="Helvetica" w:cs="Times New Roman"/>
-          <w:b/>
-          <w:color w:val="00B050"/>
-          <w:sz w:val="18"/>
-          <w:szCs w:val="18"/>
-        </w:rPr>
-      </w:pPr>
-      <w:r>
-        <w:rPr>
-          <w:rFonts w:ascii="Helvetica" w:eastAsia="Times New Roman" w:hAnsi="Helvetica" w:cs="Times New Roman"/>
-          <w:b/>
-          <w:color w:val="00B050"/>
-          <w:sz w:val="18"/>
-          <w:szCs w:val="18"/>
-        </w:rPr>
-        <w:t>aluminum (periphery) is about 2.5 times larger than that without aluminum</w:t>
-      </w:r>
-      <w:r>
-        <w:rPr>
-          <w:rFonts w:ascii="Helvetica" w:eastAsia="Times New Roman" w:hAnsi="Helvetica" w:cs="Times New Roman"/>
-          <w:b/>
-          <w:color w:val="00B050"/>
-          <w:sz w:val="18"/>
-          <w:szCs w:val="18"/>
-        </w:rPr>
-        <w:t xml:space="preserve"> </w:t>
-      </w:r>
-      <w:r>
-        <w:rPr>
-          <w:rFonts w:ascii="Helvetica" w:eastAsia="Times New Roman" w:hAnsi="Helvetica" w:cs="Times New Roman"/>
-          <w:b/>
-          <w:color w:val="00B050"/>
-          <w:sz w:val="18"/>
-          <w:szCs w:val="18"/>
-        </w:rPr>
-        <w:t>(center).</w:t>
-      </w:r>
-      <w:r>
-        <w:rPr>
-          <w:rFonts w:ascii="Helvetica" w:eastAsia="Times New Roman" w:hAnsi="Helvetica" w:cs="Times New Roman"/>
-          <w:b/>
-          <w:color w:val="00B050"/>
-          <w:sz w:val="18"/>
-          <w:szCs w:val="18"/>
-        </w:rPr>
-        <w:t>”</w:t>
-      </w:r>
-    </w:p>
-    <w:p>
-      <w:pPr>
-        <w:rPr>
-          <w:rFonts w:ascii="Helvetica" w:eastAsia="Times New Roman" w:hAnsi="Helvetica" w:cs="Times New Roman"/>
-          <w:color w:val="000000"/>
-          <w:sz w:val="18"/>
-          <w:szCs w:val="18"/>
-        </w:rPr>
-      </w:pPr>
-      <w:r>
-        <w:rPr>
-          <w:rFonts w:ascii="Helvetica" w:eastAsia="Times New Roman" w:hAnsi="Helvetica" w:cs="Times New Roman"/>
-          <w:color w:val="000000"/>
-          <w:sz w:val="18"/>
-          <w:szCs w:val="18"/>
-        </w:rPr>
-        <w:br/>
-        <w:t>L</w:t>
-      </w:r>
-      <w:proofErr w:type="gramStart"/>
-      <w:r>
-        <w:rPr>
-          <w:rFonts w:ascii="Helvetica" w:eastAsia="Times New Roman" w:hAnsi="Helvetica" w:cs="Times New Roman"/>
-          <w:color w:val="000000"/>
-          <w:sz w:val="18"/>
-          <w:szCs w:val="18"/>
-        </w:rPr>
-        <w:t>372 :</w:t>
-      </w:r>
-      <w:proofErr w:type="gramEnd"/>
-      <w:r>
-        <w:rPr>
-          <w:rFonts w:ascii="Helvetica" w:eastAsia="Times New Roman" w:hAnsi="Helvetica" w:cs="Times New Roman"/>
-          <w:color w:val="000000"/>
-          <w:sz w:val="18"/>
-          <w:szCs w:val="18"/>
-        </w:rPr>
-        <w:t xml:space="preserve"> MA - Looking at Fig. 4, I would say that the whole active area of HPK50D is without metallization.</w:t>
-      </w:r>
-    </w:p>
-    <w:p>
-      <w:pPr>
-        <w:rPr>
-          <w:rFonts w:ascii="Helvetica" w:eastAsia="Times New Roman" w:hAnsi="Helvetica" w:cs="Times New Roman"/>
-          <w:b/>
-          <w:color w:val="FF0000"/>
-          <w:sz w:val="18"/>
-          <w:szCs w:val="18"/>
-        </w:rPr>
-      </w:pPr>
-      <w:r>
-        <w:rPr>
-          <w:rFonts w:ascii="Helvetica" w:eastAsia="Times New Roman" w:hAnsi="Helvetica" w:cs="Times New Roman"/>
-          <w:b/>
-          <w:color w:val="FF0000"/>
-          <w:sz w:val="18"/>
-          <w:szCs w:val="18"/>
-          <w:highlight w:val="yellow"/>
-        </w:rPr>
-        <w:t>ASKED HARTMUT AND ABE TO CLARIFY</w:t>
-      </w:r>
-      <w:r>
-        <w:rPr>
-          <w:rFonts w:ascii="Helvetica" w:eastAsia="Times New Roman" w:hAnsi="Helvetica" w:cs="Times New Roman"/>
-          <w:b/>
-          <w:color w:val="FF0000"/>
-          <w:sz w:val="18"/>
-          <w:szCs w:val="18"/>
-        </w:rPr>
-        <w:t xml:space="preserve"> </w:t>
-      </w:r>
-    </w:p>
-    <w:p>
-      <w:pPr>
-        <w:rPr>
-          <w:rFonts w:ascii="Helvetica" w:eastAsia="Times New Roman" w:hAnsi="Helvetica" w:cs="Times New Roman"/>
-          <w:color w:val="000000"/>
-          <w:sz w:val="18"/>
-          <w:szCs w:val="18"/>
-        </w:rPr>
-      </w:pPr>
-      <w:r>
-        <w:rPr>
-          <w:rFonts w:ascii="Helvetica" w:eastAsia="Times New Roman" w:hAnsi="Helvetica" w:cs="Times New Roman"/>
-          <w:color w:val="000000"/>
-          <w:sz w:val="18"/>
-          <w:szCs w:val="18"/>
-        </w:rPr>
-        <w:br/>
-        <w:t>L</w:t>
-      </w:r>
-      <w:proofErr w:type="gramStart"/>
-      <w:r>
-        <w:rPr>
-          <w:rFonts w:ascii="Helvetica" w:eastAsia="Times New Roman" w:hAnsi="Helvetica" w:cs="Times New Roman"/>
-          <w:color w:val="000000"/>
-          <w:sz w:val="18"/>
-          <w:szCs w:val="18"/>
-        </w:rPr>
-        <w:t>374 :</w:t>
-      </w:r>
-      <w:proofErr w:type="gramEnd"/>
-      <w:r>
-        <w:rPr>
-          <w:rFonts w:ascii="Helvetica" w:eastAsia="Times New Roman" w:hAnsi="Helvetica" w:cs="Times New Roman"/>
-          <w:color w:val="000000"/>
-          <w:sz w:val="18"/>
-          <w:szCs w:val="18"/>
-        </w:rPr>
-        <w:t xml:space="preserve"> MA - Please give the gain values - not only voltages. How close are the applied voltages to breakdown voltages? </w:t>
-      </w:r>
-    </w:p>
-    <w:p>
-      <w:pPr>
-        <w:rPr>
-          <w:rFonts w:ascii="Helvetica" w:eastAsia="Times New Roman" w:hAnsi="Helvetica" w:cs="Times New Roman"/>
-          <w:color w:val="0549FF"/>
-          <w:sz w:val="18"/>
-          <w:szCs w:val="18"/>
-        </w:rPr>
-      </w:pPr>
-      <w:r>
-        <w:rPr>
-          <w:rFonts w:ascii="Helvetica" w:eastAsia="Times New Roman" w:hAnsi="Helvetica" w:cs="Times New Roman"/>
-          <w:color w:val="0549FF"/>
-          <w:sz w:val="18"/>
-          <w:szCs w:val="18"/>
-          <w:highlight w:val="yellow"/>
-        </w:rPr>
-        <w:t xml:space="preserve">This information has been added in Tab. 2 of the new paper draft. </w:t>
-      </w:r>
-      <w:r>
-        <w:rPr>
-          <w:rFonts w:ascii="Helvetica" w:eastAsia="Times New Roman" w:hAnsi="Helvetica" w:cs="Times New Roman"/>
-          <w:color w:val="0549FF"/>
-          <w:sz w:val="18"/>
-          <w:szCs w:val="18"/>
-          <w:highlight w:val="yellow"/>
-        </w:rPr>
-        <w:t xml:space="preserve">The breakdown voltage of HPK 50D sensor is about 650 V, and that of CNM is </w:t>
-      </w:r>
-      <w:r>
-        <w:rPr>
-          <w:rFonts w:ascii="Helvetica" w:eastAsia="Times New Roman" w:hAnsi="Helvetica" w:cs="Times New Roman"/>
-          <w:b/>
-          <w:color w:val="0549FF"/>
-          <w:sz w:val="18"/>
-          <w:szCs w:val="18"/>
-          <w:highlight w:val="yellow"/>
-        </w:rPr>
-        <w:t>XXX</w:t>
-      </w:r>
-      <w:r>
-        <w:rPr>
-          <w:rFonts w:ascii="Helvetica" w:eastAsia="Times New Roman" w:hAnsi="Helvetica" w:cs="Times New Roman"/>
-          <w:color w:val="0549FF"/>
-          <w:sz w:val="18"/>
-          <w:szCs w:val="18"/>
-          <w:highlight w:val="yellow"/>
-        </w:rPr>
-        <w:t>.</w:t>
-      </w:r>
-      <w:r>
-        <w:rPr>
-          <w:rFonts w:ascii="Helvetica" w:eastAsia="Times New Roman" w:hAnsi="Helvetica" w:cs="Times New Roman"/>
-          <w:color w:val="0549FF"/>
-          <w:sz w:val="18"/>
-          <w:szCs w:val="18"/>
-        </w:rPr>
-        <w:t xml:space="preserve"> </w:t>
-      </w:r>
-    </w:p>
-    <w:p>
-      <w:pPr>
-        <w:rPr>
-          <w:rFonts w:ascii="Helvetica" w:eastAsia="Times New Roman" w:hAnsi="Helvetica" w:cs="Times New Roman"/>
-          <w:color w:val="000000"/>
-          <w:sz w:val="18"/>
-          <w:szCs w:val="18"/>
-        </w:rPr>
-      </w:pPr>
-      <w:r>
-        <w:rPr>
-          <w:rFonts w:ascii="Helvetica" w:eastAsia="Times New Roman" w:hAnsi="Helvetica" w:cs="Times New Roman"/>
-          <w:color w:val="000000"/>
-          <w:sz w:val="18"/>
-          <w:szCs w:val="18"/>
-        </w:rPr>
-        <w:br/>
-        <w:t xml:space="preserve">Figure </w:t>
-      </w:r>
-      <w:proofErr w:type="gramStart"/>
-      <w:r>
-        <w:rPr>
-          <w:rFonts w:ascii="Helvetica" w:eastAsia="Times New Roman" w:hAnsi="Helvetica" w:cs="Times New Roman"/>
-          <w:color w:val="000000"/>
-          <w:sz w:val="18"/>
-          <w:szCs w:val="18"/>
-        </w:rPr>
-        <w:t>20 :</w:t>
-      </w:r>
-      <w:proofErr w:type="gramEnd"/>
-      <w:r>
-        <w:rPr>
-          <w:rFonts w:ascii="Helvetica" w:eastAsia="Times New Roman" w:hAnsi="Helvetica" w:cs="Times New Roman"/>
-          <w:color w:val="000000"/>
-          <w:sz w:val="18"/>
-          <w:szCs w:val="18"/>
-        </w:rPr>
-        <w:t xml:space="preserve"> OP - Is the data set size for CNM detector smaller, hence larger uncertainty? </w:t>
+        <w:t>Figure 20 : OP - Is the data set size for CNM detector smaller, hence larger uncertainty? </w:t>
       </w:r>
     </w:p>
     <w:p>
@@ -7036,27 +5241,7 @@
           <w:szCs w:val="18"/>
         </w:rPr>
         <w:br/>
-        <w:t>L</w:t>
-      </w:r>
-      <w:proofErr w:type="gramStart"/>
-      <w:r>
-        <w:rPr>
-          <w:rFonts w:ascii="Helvetica" w:eastAsia="Times New Roman" w:hAnsi="Helvetica" w:cs="Times New Roman"/>
-          <w:color w:val="000000"/>
-          <w:sz w:val="18"/>
-          <w:szCs w:val="18"/>
-        </w:rPr>
-        <w:t>390 :</w:t>
-      </w:r>
-      <w:proofErr w:type="gramEnd"/>
-      <w:r>
-        <w:rPr>
-          <w:rFonts w:ascii="Helvetica" w:eastAsia="Times New Roman" w:hAnsi="Helvetica" w:cs="Times New Roman"/>
-          <w:color w:val="000000"/>
-          <w:sz w:val="18"/>
-          <w:szCs w:val="18"/>
-        </w:rPr>
-        <w:t xml:space="preserve"> OP - Do you have any idea how is this possible?</w:t>
+        <w:t>L390 : OP - Do you have any idea how is this possible?</w:t>
       </w:r>
     </w:p>
     <w:p>
@@ -7104,27 +5289,7 @@
           <w:szCs w:val="18"/>
         </w:rPr>
         <w:br/>
-        <w:t>L</w:t>
-      </w:r>
-      <w:proofErr w:type="gramStart"/>
-      <w:r>
-        <w:rPr>
-          <w:rFonts w:ascii="Helvetica" w:eastAsia="Times New Roman" w:hAnsi="Helvetica" w:cs="Times New Roman"/>
-          <w:color w:val="000000"/>
-          <w:sz w:val="18"/>
-          <w:szCs w:val="18"/>
-        </w:rPr>
-        <w:t>391 :</w:t>
-      </w:r>
-      <w:proofErr w:type="gramEnd"/>
-      <w:r>
-        <w:rPr>
-          <w:rFonts w:ascii="Helvetica" w:eastAsia="Times New Roman" w:hAnsi="Helvetica" w:cs="Times New Roman"/>
-          <w:color w:val="000000"/>
-          <w:sz w:val="18"/>
-          <w:szCs w:val="18"/>
-        </w:rPr>
-        <w:t xml:space="preserve"> MI - The decrease of timing resolution for CNM at higher voltages can only be due to increase of noise, hence jitter, as Fig. 21 shows the increase of MPV. Please mention this or even better give the relative increase of noise. </w:t>
+        <w:t>L391 : MI - The decrease of timing resolution for CNM at higher voltages can only be due to increase of noise, hence jitter, as Fig. 21 shows the increase of MPV. Please mention this or even better give the relative increase of noise. </w:t>
       </w:r>
     </w:p>
     <w:p>
@@ -7159,6 +5324,8 @@
     </w:p>
     <w:p/>
     <w:sectPr>
+      <w:footerReference w:type="even" r:id="rId8"/>
+      <w:footerReference w:type="default" r:id="rId9"/>
       <w:pgSz w:w="12240" w:h="15840"/>
       <w:pgMar w:top="1440" w:right="1440" w:bottom="1440" w:left="1440" w:header="720" w:footer="720" w:gutter="0"/>
       <w:cols w:space="720"/>
@@ -7166,6 +5333,133 @@
     </w:sectPr>
   </w:body>
 </w:document>
+</file>
+
+<file path=word/endnotes.xml><?xml version="1.0" encoding="utf-8"?>
+<w:endnotes xmlns:wpc="http://schemas.microsoft.com/office/word/2010/wordprocessingCanvas" xmlns:mo="http://schemas.microsoft.com/office/mac/office/2008/main" xmlns:mc="http://schemas.openxmlformats.org/markup-compatibility/2006" xmlns:mv="urn:schemas-microsoft-com:mac:vml" xmlns:o="urn:schemas-microsoft-com:office:office" xmlns:r="http://schemas.openxmlformats.org/officeDocument/2006/relationships" xmlns:m="http://schemas.openxmlformats.org/officeDocument/2006/math" xmlns:v="urn:schemas-microsoft-com:vml" xmlns:wp14="http://schemas.microsoft.com/office/word/2010/wordprocessingDrawing" xmlns:wp="http://schemas.openxmlformats.org/drawingml/2006/wordprocessingDrawing" xmlns:w10="urn:schemas-microsoft-com:office:word" xmlns:w="http://schemas.openxmlformats.org/wordprocessingml/2006/main" xmlns:w14="http://schemas.microsoft.com/office/word/2010/wordml" xmlns:w15="http://schemas.microsoft.com/office/word/2012/wordml" xmlns:wpg="http://schemas.microsoft.com/office/word/2010/wordprocessingGroup" xmlns:wpi="http://schemas.microsoft.com/office/word/2010/wordprocessingInk" xmlns:wne="http://schemas.microsoft.com/office/word/2006/wordml" xmlns:wps="http://schemas.microsoft.com/office/word/2010/wordprocessingShape" mc:Ignorable="w14 w15 wp14">
+  <w:endnote w:type="separator" w:id="-1">
+    <w:p>
+      <w:r>
+        <w:separator/>
+      </w:r>
+    </w:p>
+  </w:endnote>
+  <w:endnote w:type="continuationSeparator" w:id="0">
+    <w:p>
+      <w:r>
+        <w:continuationSeparator/>
+      </w:r>
+    </w:p>
+  </w:endnote>
+</w:endnotes>
+</file>
+
+<file path=word/footer1.xml><?xml version="1.0" encoding="utf-8"?>
+<w:ftr xmlns:wpc="http://schemas.microsoft.com/office/word/2010/wordprocessingCanvas" xmlns:mo="http://schemas.microsoft.com/office/mac/office/2008/main" xmlns:mc="http://schemas.openxmlformats.org/markup-compatibility/2006" xmlns:mv="urn:schemas-microsoft-com:mac:vml" xmlns:o="urn:schemas-microsoft-com:office:office" xmlns:r="http://schemas.openxmlformats.org/officeDocument/2006/relationships" xmlns:m="http://schemas.openxmlformats.org/officeDocument/2006/math" xmlns:v="urn:schemas-microsoft-com:vml" xmlns:wp14="http://schemas.microsoft.com/office/word/2010/wordprocessingDrawing" xmlns:wp="http://schemas.openxmlformats.org/drawingml/2006/wordprocessingDrawing" xmlns:w10="urn:schemas-microsoft-com:office:word" xmlns:w="http://schemas.openxmlformats.org/wordprocessingml/2006/main" xmlns:w14="http://schemas.microsoft.com/office/word/2010/wordml" xmlns:w15="http://schemas.microsoft.com/office/word/2012/wordml" xmlns:wpg="http://schemas.microsoft.com/office/word/2010/wordprocessingGroup" xmlns:wpi="http://schemas.microsoft.com/office/word/2010/wordprocessingInk" xmlns:wne="http://schemas.microsoft.com/office/word/2006/wordml" xmlns:wps="http://schemas.microsoft.com/office/word/2010/wordprocessingShape" mc:Ignorable="w14 w15 wp14">
+  <w:p>
+    <w:pPr>
+      <w:pStyle w:val="Footer"/>
+      <w:framePr w:wrap="none" w:vAnchor="text" w:hAnchor="margin" w:xAlign="right" w:y="1"/>
+      <w:rPr>
+        <w:rStyle w:val="PageNumber"/>
+      </w:rPr>
+    </w:pPr>
+    <w:r>
+      <w:rPr>
+        <w:rStyle w:val="PageNumber"/>
+      </w:rPr>
+      <w:fldChar w:fldCharType="begin"/>
+    </w:r>
+    <w:r>
+      <w:rPr>
+        <w:rStyle w:val="PageNumber"/>
+      </w:rPr>
+      <w:instrText xml:space="preserve">PAGE  </w:instrText>
+    </w:r>
+    <w:r>
+      <w:rPr>
+        <w:rStyle w:val="PageNumber"/>
+      </w:rPr>
+      <w:fldChar w:fldCharType="end"/>
+    </w:r>
+  </w:p>
+  <w:p>
+    <w:pPr>
+      <w:pStyle w:val="Footer"/>
+      <w:ind w:right="360"/>
+    </w:pPr>
+  </w:p>
+</w:ftr>
+</file>
+
+<file path=word/footer2.xml><?xml version="1.0" encoding="utf-8"?>
+<w:ftr xmlns:wpc="http://schemas.microsoft.com/office/word/2010/wordprocessingCanvas" xmlns:mo="http://schemas.microsoft.com/office/mac/office/2008/main" xmlns:mc="http://schemas.openxmlformats.org/markup-compatibility/2006" xmlns:mv="urn:schemas-microsoft-com:mac:vml" xmlns:o="urn:schemas-microsoft-com:office:office" xmlns:r="http://schemas.openxmlformats.org/officeDocument/2006/relationships" xmlns:m="http://schemas.openxmlformats.org/officeDocument/2006/math" xmlns:v="urn:schemas-microsoft-com:vml" xmlns:wp14="http://schemas.microsoft.com/office/word/2010/wordprocessingDrawing" xmlns:wp="http://schemas.openxmlformats.org/drawingml/2006/wordprocessingDrawing" xmlns:w10="urn:schemas-microsoft-com:office:word" xmlns:w="http://schemas.openxmlformats.org/wordprocessingml/2006/main" xmlns:w14="http://schemas.microsoft.com/office/word/2010/wordml" xmlns:w15="http://schemas.microsoft.com/office/word/2012/wordml" xmlns:wpg="http://schemas.microsoft.com/office/word/2010/wordprocessingGroup" xmlns:wpi="http://schemas.microsoft.com/office/word/2010/wordprocessingInk" xmlns:wne="http://schemas.microsoft.com/office/word/2006/wordml" xmlns:wps="http://schemas.microsoft.com/office/word/2010/wordprocessingShape" mc:Ignorable="w14 w15 wp14">
+  <w:p>
+    <w:pPr>
+      <w:pStyle w:val="Footer"/>
+      <w:framePr w:wrap="none" w:vAnchor="text" w:hAnchor="margin" w:xAlign="right" w:y="1"/>
+      <w:rPr>
+        <w:rStyle w:val="PageNumber"/>
+      </w:rPr>
+    </w:pPr>
+    <w:r>
+      <w:rPr>
+        <w:rStyle w:val="PageNumber"/>
+      </w:rPr>
+      <w:fldChar w:fldCharType="begin"/>
+    </w:r>
+    <w:r>
+      <w:rPr>
+        <w:rStyle w:val="PageNumber"/>
+      </w:rPr>
+      <w:instrText xml:space="preserve">PAGE  </w:instrText>
+    </w:r>
+    <w:r>
+      <w:rPr>
+        <w:rStyle w:val="PageNumber"/>
+      </w:rPr>
+      <w:fldChar w:fldCharType="separate"/>
+    </w:r>
+    <w:r>
+      <w:rPr>
+        <w:rStyle w:val="PageNumber"/>
+        <w:noProof/>
+      </w:rPr>
+      <w:t>1</w:t>
+    </w:r>
+    <w:r>
+      <w:rPr>
+        <w:rStyle w:val="PageNumber"/>
+      </w:rPr>
+      <w:fldChar w:fldCharType="end"/>
+    </w:r>
+  </w:p>
+  <w:p>
+    <w:pPr>
+      <w:pStyle w:val="Footer"/>
+      <w:ind w:right="360"/>
+    </w:pPr>
+  </w:p>
+</w:ftr>
+</file>
+
+<file path=word/footnotes.xml><?xml version="1.0" encoding="utf-8"?>
+<w:footnotes xmlns:wpc="http://schemas.microsoft.com/office/word/2010/wordprocessingCanvas" xmlns:mo="http://schemas.microsoft.com/office/mac/office/2008/main" xmlns:mc="http://schemas.openxmlformats.org/markup-compatibility/2006" xmlns:mv="urn:schemas-microsoft-com:mac:vml" xmlns:o="urn:schemas-microsoft-com:office:office" xmlns:r="http://schemas.openxmlformats.org/officeDocument/2006/relationships" xmlns:m="http://schemas.openxmlformats.org/officeDocument/2006/math" xmlns:v="urn:schemas-microsoft-com:vml" xmlns:wp14="http://schemas.microsoft.com/office/word/2010/wordprocessingDrawing" xmlns:wp="http://schemas.openxmlformats.org/drawingml/2006/wordprocessingDrawing" xmlns:w10="urn:schemas-microsoft-com:office:word" xmlns:w="http://schemas.openxmlformats.org/wordprocessingml/2006/main" xmlns:w14="http://schemas.microsoft.com/office/word/2010/wordml" xmlns:w15="http://schemas.microsoft.com/office/word/2012/wordml" xmlns:wpg="http://schemas.microsoft.com/office/word/2010/wordprocessingGroup" xmlns:wpi="http://schemas.microsoft.com/office/word/2010/wordprocessingInk" xmlns:wne="http://schemas.microsoft.com/office/word/2006/wordml" xmlns:wps="http://schemas.microsoft.com/office/word/2010/wordprocessingShape" mc:Ignorable="w14 w15 wp14">
+  <w:footnote w:type="separator" w:id="-1">
+    <w:p>
+      <w:r>
+        <w:separator/>
+      </w:r>
+    </w:p>
+  </w:footnote>
+  <w:footnote w:type="continuationSeparator" w:id="0">
+    <w:p>
+      <w:r>
+        <w:continuationSeparator/>
+      </w:r>
+    </w:p>
+  </w:footnote>
+</w:footnotes>
 </file>
 
 <file path=word/numbering.xml><?xml version="1.0" encoding="utf-8"?>
@@ -7685,6 +5979,35 @@
       <w:u w:val="single"/>
     </w:rPr>
   </w:style>
+  <w:style w:type="paragraph" w:styleId="Footer">
+    <w:name w:val="footer"/>
+    <w:basedOn w:val="Normal"/>
+    <w:link w:val="FooterChar"/>
+    <w:uiPriority w:val="99"/>
+    <w:unhideWhenUsed/>
+    <w:rsid w:val="00E95B44"/>
+    <w:pPr>
+      <w:tabs>
+        <w:tab w:val="center" w:pos="4680"/>
+        <w:tab w:val="right" w:pos="9360"/>
+      </w:tabs>
+    </w:pPr>
+  </w:style>
+  <w:style w:type="character" w:customStyle="1" w:styleId="FooterChar">
+    <w:name w:val="Footer Char"/>
+    <w:basedOn w:val="DefaultParagraphFont"/>
+    <w:link w:val="Footer"/>
+    <w:uiPriority w:val="99"/>
+    <w:rsid w:val="00E95B44"/>
+  </w:style>
+  <w:style w:type="character" w:styleId="PageNumber">
+    <w:name w:val="page number"/>
+    <w:basedOn w:val="DefaultParagraphFont"/>
+    <w:uiPriority w:val="99"/>
+    <w:semiHidden/>
+    <w:unhideWhenUsed/>
+    <w:rsid w:val="00E95B44"/>
+  </w:style>
 </w:styles>
 </file>
 

</xml_diff>

<commit_message>
added gains table, removed NIM+ figure, addressed some other comments
</commit_message>
<xml_diff>
--- a/doc/paper/LGAD_May2017/Reviewer_responses.docx
+++ b/doc/paper/LGAD_May2017/Reviewer_responses.docx
@@ -1,6 +1,6 @@
 
 <file path=word/document.xml><?xml version="1.0" encoding="utf-8"?>
-<w:document xmlns:wpc="http://schemas.microsoft.com/office/word/2010/wordprocessingCanvas" xmlns:mo="http://schemas.microsoft.com/office/mac/office/2008/main" xmlns:mc="http://schemas.openxmlformats.org/markup-compatibility/2006" xmlns:mv="urn:schemas-microsoft-com:mac:vml" xmlns:o="urn:schemas-microsoft-com:office:office" xmlns:r="http://schemas.openxmlformats.org/officeDocument/2006/relationships" xmlns:m="http://schemas.openxmlformats.org/officeDocument/2006/math" xmlns:v="urn:schemas-microsoft-com:vml" xmlns:wp14="http://schemas.microsoft.com/office/word/2010/wordprocessingDrawing" xmlns:wp="http://schemas.openxmlformats.org/drawingml/2006/wordprocessingDrawing" xmlns:w10="urn:schemas-microsoft-com:office:word" xmlns:w="http://schemas.openxmlformats.org/wordprocessingml/2006/main" xmlns:w14="http://schemas.microsoft.com/office/word/2010/wordml" xmlns:wpg="http://schemas.microsoft.com/office/word/2010/wordprocessingGroup" xmlns:wpi="http://schemas.microsoft.com/office/word/2010/wordprocessingInk" xmlns:wne="http://schemas.microsoft.com/office/word/2006/wordml" xmlns:wps="http://schemas.microsoft.com/office/word/2010/wordprocessingShape" mc:Ignorable="w14 wp14">
+<w:document xmlns:wpc="http://schemas.microsoft.com/office/word/2010/wordprocessingCanvas" xmlns:mo="http://schemas.microsoft.com/office/mac/office/2008/main" xmlns:mc="http://schemas.openxmlformats.org/markup-compatibility/2006" xmlns:mv="urn:schemas-microsoft-com:mac:vml" xmlns:o="urn:schemas-microsoft-com:office:office" xmlns:r="http://schemas.openxmlformats.org/officeDocument/2006/relationships" xmlns:m="http://schemas.openxmlformats.org/officeDocument/2006/math" xmlns:v="urn:schemas-microsoft-com:vml" xmlns:wp14="http://schemas.microsoft.com/office/word/2010/wordprocessingDrawing" xmlns:wp="http://schemas.openxmlformats.org/drawingml/2006/wordprocessingDrawing" xmlns:w10="urn:schemas-microsoft-com:office:word" xmlns:w="http://schemas.openxmlformats.org/wordprocessingml/2006/main" xmlns:w14="http://schemas.microsoft.com/office/word/2010/wordml" xmlns:w15="http://schemas.microsoft.com/office/word/2012/wordml" xmlns:wpg="http://schemas.microsoft.com/office/word/2010/wordprocessingGroup" xmlns:wpi="http://schemas.microsoft.com/office/word/2010/wordprocessingInk" xmlns:wne="http://schemas.microsoft.com/office/word/2006/wordml" xmlns:wps="http://schemas.microsoft.com/office/word/2010/wordprocessingShape" mc:Ignorable="w14 w15 wp14">
   <w:body>
     <w:p>
       <w:pPr>
@@ -2207,7 +2207,7 @@
           <w:color w:val="1C00FF"/>
         </w:rPr>
       </w:pPr>
-      <w:hyperlink r:id="rId8" w:history="1">
+      <w:hyperlink r:id="rId7" w:history="1">
         <w:r>
           <w:rPr>
             <w:rStyle w:val="Hyperlink"/>
@@ -2636,31 +2636,15 @@
       <w:pPr>
         <w:rPr>
           <w:rFonts w:ascii="Arial" w:eastAsia="Times New Roman" w:hAnsi="Arial" w:cs="Times New Roman"/>
-          <w:color w:val="0500FF"/>
-        </w:rPr>
-      </w:pPr>
-      <w:r>
-        <w:rPr>
-          <w:rFonts w:ascii="Arial" w:eastAsia="Times New Roman" w:hAnsi="Arial" w:cs="Times New Roman"/>
-          <w:color w:val="0500FF"/>
-        </w:rPr>
-        <w:t xml:space="preserve">While we do see your point, the custom board was indeed critical to establish the synchronized readout of two independent DAQ systems, those of pixels and V1742. Only due to the achieved synchronous readout the precision tracking was possible, hence we think the board deserves to be mentioned in some detail. A similar readout board could have implemented in other facilities, to achieve similar goals. There is a similar telescope being built now at CERN, where they intend to use a similar system. </w:t>
-      </w:r>
-    </w:p>
-    <w:p>
-      <w:pPr>
-        <w:rPr>
-          <w:rFonts w:ascii="Arial" w:eastAsia="Times New Roman" w:hAnsi="Arial" w:cs="Times New Roman"/>
           <w:color w:val="FF0000"/>
         </w:rPr>
       </w:pPr>
       <w:r>
         <w:rPr>
           <w:rFonts w:ascii="Arial" w:eastAsia="Times New Roman" w:hAnsi="Arial" w:cs="Times New Roman"/>
-          <w:color w:val="FF0000"/>
-          <w:highlight w:val="yellow"/>
-        </w:rPr>
-        <w:t>Si: We should do what reviewer says here</w:t>
+          <w:color w:val="0500FF"/>
+        </w:rPr>
+        <w:t>Removed this text from the new draft.</w:t>
       </w:r>
     </w:p>
     <w:p>
@@ -3019,6 +3003,7 @@
         <w:rPr>
           <w:rFonts w:ascii="Arial" w:eastAsia="Times New Roman" w:hAnsi="Arial" w:cs="Times New Roman"/>
           <w:color w:val="FF0000"/>
+          <w:highlight w:val="yellow"/>
         </w:rPr>
       </w:pPr>
       <w:r>
@@ -3027,7 +3012,53 @@
           <w:color w:val="FF0000"/>
           <w:highlight w:val="yellow"/>
         </w:rPr>
-        <w:t>Si: we should do what he says. Don’t argue on trivial points.</w:t>
+        <w:t>Si: we should do what he says. Don’t argue on trivia</w:t>
+      </w:r>
+      <w:r>
+        <w:rPr>
+          <w:rFonts w:ascii="Arial" w:eastAsia="Times New Roman" w:hAnsi="Arial" w:cs="Times New Roman"/>
+          <w:color w:val="FF0000"/>
+          <w:highlight w:val="yellow"/>
+        </w:rPr>
+        <w:t xml:space="preserve">l points. </w:t>
+      </w:r>
+    </w:p>
+    <w:p>
+      <w:pPr>
+        <w:rPr>
+          <w:rFonts w:ascii="Arial" w:eastAsia="Times New Roman" w:hAnsi="Arial" w:cs="Times New Roman"/>
+          <w:color w:val="FF0000"/>
+        </w:rPr>
+      </w:pPr>
+      <w:r>
+        <w:rPr>
+          <w:rFonts w:ascii="Arial" w:eastAsia="Times New Roman" w:hAnsi="Arial" w:cs="Times New Roman"/>
+          <w:color w:val="FF0000"/>
+          <w:highlight w:val="yellow"/>
+        </w:rPr>
+        <w:t>Artur: strongly disagree</w:t>
+      </w:r>
+      <w:r>
+        <w:rPr>
+          <w:rFonts w:ascii="Arial" w:eastAsia="Times New Roman" w:hAnsi="Arial" w:cs="Times New Roman"/>
+          <w:color w:val="FF0000"/>
+          <w:highlight w:val="yellow"/>
+        </w:rPr>
+        <w:t>s and pushes on keeping “decay time”</w:t>
+      </w:r>
+      <w:r>
+        <w:rPr>
+          <w:rFonts w:ascii="Arial" w:eastAsia="Times New Roman" w:hAnsi="Arial" w:cs="Times New Roman"/>
+          <w:color w:val="FF0000"/>
+        </w:rPr>
+        <w:t>.</w:t>
+      </w:r>
+      <w:r>
+        <w:rPr>
+          <w:rFonts w:ascii="Arial" w:eastAsia="Times New Roman" w:hAnsi="Arial" w:cs="Times New Roman"/>
+          <w:color w:val="FF0000"/>
+        </w:rPr>
+        <w:t xml:space="preserve"> </w:t>
       </w:r>
     </w:p>
     <w:p>
@@ -3976,108 +4007,6 @@
       <w:pPr>
         <w:rPr>
           <w:rFonts w:ascii="Arial" w:eastAsia="Times New Roman" w:hAnsi="Arial" w:cs="Times New Roman"/>
-          <w:color w:val="000000"/>
-        </w:rPr>
-      </w:pPr>
-      <w:r>
-        <w:rPr>
-          <w:rFonts w:ascii="Arial" w:eastAsia="Times New Roman" w:hAnsi="Arial" w:cs="Times New Roman"/>
-          <w:color w:val="000000"/>
-        </w:rPr>
-        <w:br/>
-        <w:t>Figure 14 / L318-322 - MA: What is Landau fluctuations limit for the 80 um sensor timing resolution? It seems that more charge for 80 um detector (although at lower gain) compensates for longer rise time and Landau fluctuations.  Can you show also "constant function" fit to data, so that it would be more evident?</w:t>
-      </w:r>
-    </w:p>
-    <w:p>
-      <w:pPr>
-        <w:rPr>
-          <w:rFonts w:ascii="Arial" w:eastAsia="Times New Roman" w:hAnsi="Arial" w:cs="Arial"/>
-          <w:color w:val="0549FF"/>
-        </w:rPr>
-      </w:pPr>
-      <w:r>
-        <w:rPr>
-          <w:rFonts w:ascii="Arial" w:eastAsia="Times New Roman" w:hAnsi="Arial" w:cs="Times New Roman"/>
-          <w:bCs/>
-          <w:color w:val="0549FF"/>
-        </w:rPr>
-        <w:t xml:space="preserve">The Landau fluctuation are worse for thicker sensors, for 80 micron </w:t>
-      </w:r>
-      <w:r>
-        <w:rPr>
-          <w:rFonts w:ascii="Arial" w:eastAsia="Times New Roman" w:hAnsi="Arial" w:cs="Times New Roman"/>
-          <w:bCs/>
-          <w:color w:val="0549FF"/>
-        </w:rPr>
-        <w:t xml:space="preserve">it </w:t>
-      </w:r>
-      <w:r>
-        <w:rPr>
-          <w:rFonts w:ascii="Arial" w:eastAsia="Times New Roman" w:hAnsi="Arial" w:cs="Times New Roman"/>
-          <w:bCs/>
-          <w:color w:val="0549FF"/>
-        </w:rPr>
-        <w:t xml:space="preserve">is </w:t>
-      </w:r>
-      <w:r>
-        <w:rPr>
-          <w:rFonts w:ascii="Arial" w:eastAsia="Times New Roman" w:hAnsi="Arial" w:cs="Times New Roman"/>
-          <w:bCs/>
-          <w:color w:val="0549FF"/>
-        </w:rPr>
-        <w:t xml:space="preserve">about </w:t>
-      </w:r>
-      <w:r>
-        <w:rPr>
-          <w:rFonts w:ascii="Arial" w:eastAsia="Times New Roman" w:hAnsi="Arial" w:cs="Times New Roman"/>
-          <w:bCs/>
-          <w:color w:val="0549FF"/>
-        </w:rPr>
-        <w:t xml:space="preserve">40 ps, </w:t>
-      </w:r>
-      <w:r>
-        <w:rPr>
-          <w:rFonts w:ascii="Arial" w:eastAsia="Times New Roman" w:hAnsi="Arial" w:cs="Times New Roman"/>
-          <w:bCs/>
-          <w:color w:val="0549FF"/>
-        </w:rPr>
-        <w:t xml:space="preserve">e.g. </w:t>
-      </w:r>
-      <w:r>
-        <w:rPr>
-          <w:rFonts w:ascii="Arial" w:eastAsia="Times New Roman" w:hAnsi="Arial" w:cs="Times New Roman"/>
-          <w:bCs/>
-          <w:color w:val="0549FF"/>
-        </w:rPr>
-        <w:t xml:space="preserve">see </w:t>
-      </w:r>
-      <w:r>
-        <w:rPr>
-          <w:rFonts w:ascii="Arial" w:eastAsia="Times New Roman" w:hAnsi="Arial" w:cs="Arial"/>
-          <w:color w:val="0549FF"/>
-        </w:rPr>
-        <w:t xml:space="preserve">H. Sadrozinski, A. Seiden and N. Cartiglia, “4-Dimensional Tracking with Ultra-Fast Silicon Detectors”,  2018 Rep. Prog. Phys. </w:t>
-      </w:r>
-      <w:r>
-        <w:rPr>
-          <w:rFonts w:ascii="Arial" w:eastAsia="Times New Roman" w:hAnsi="Arial" w:cs="Arial"/>
-          <w:b/>
-          <w:color w:val="0549FF"/>
-        </w:rPr>
-        <w:t>81</w:t>
-      </w:r>
-      <w:r>
-        <w:rPr>
-          <w:rFonts w:ascii="Arial" w:eastAsia="Times New Roman" w:hAnsi="Arial" w:cs="Arial"/>
-          <w:color w:val="0549FF"/>
-        </w:rPr>
-        <w:t xml:space="preserve"> 026101.</w:t>
-      </w:r>
-    </w:p>
-    <w:p>
-      <w:pPr>
-        <w:rPr>
-          <w:rFonts w:ascii="Arial" w:eastAsia="Times New Roman" w:hAnsi="Arial" w:cs="Times New Roman"/>
           <w:color w:val="FF0000"/>
         </w:rPr>
       </w:pPr>
@@ -4087,7 +4016,203 @@
           <w:color w:val="FF0000"/>
           <w:highlight w:val="yellow"/>
         </w:rPr>
+        <w:t xml:space="preserve">Artur: why is it not clear? The negative time stamps are simply because we shift </w:t>
+      </w:r>
+      <w:r>
+        <w:rPr>
+          <w:rFonts w:ascii="Arial" w:eastAsia="Times New Roman" w:hAnsi="Arial" w:cs="Times New Roman"/>
+          <w:color w:val="FF0000"/>
+          <w:highlight w:val="yellow"/>
+        </w:rPr>
+        <w:t>this distribution</w:t>
+      </w:r>
+      <w:r>
+        <w:rPr>
+          <w:rFonts w:ascii="Arial" w:eastAsia="Times New Roman" w:hAnsi="Arial" w:cs="Times New Roman"/>
+          <w:color w:val="FF0000"/>
+          <w:highlight w:val="yellow"/>
+        </w:rPr>
+        <w:t xml:space="preserve"> to be centered on </w:t>
+      </w:r>
+      <w:r>
+        <w:rPr>
+          <w:rFonts w:ascii="Arial" w:eastAsia="Times New Roman" w:hAnsi="Arial" w:cs="Times New Roman"/>
+          <w:color w:val="FF0000"/>
+          <w:highlight w:val="yellow"/>
+        </w:rPr>
+        <w:t xml:space="preserve">Y-axis </w:t>
+      </w:r>
+      <w:r>
+        <w:rPr>
+          <w:rFonts w:ascii="Arial" w:eastAsia="Times New Roman" w:hAnsi="Arial" w:cs="Times New Roman"/>
+          <w:color w:val="FF0000"/>
+          <w:highlight w:val="yellow"/>
+        </w:rPr>
+        <w:t>zero.</w:t>
+      </w:r>
+      <w:r>
+        <w:rPr>
+          <w:rFonts w:ascii="Arial" w:eastAsia="Times New Roman" w:hAnsi="Arial" w:cs="Times New Roman"/>
+          <w:color w:val="FF0000"/>
+        </w:rPr>
+        <w:t xml:space="preserve"> </w:t>
+      </w:r>
+    </w:p>
+    <w:p>
+      <w:pPr>
+        <w:rPr>
+          <w:rFonts w:ascii="Arial" w:eastAsia="Times New Roman" w:hAnsi="Arial" w:cs="Times New Roman"/>
+          <w:color w:val="000000"/>
+        </w:rPr>
+      </w:pPr>
+      <w:r>
+        <w:rPr>
+          <w:rFonts w:ascii="Arial" w:eastAsia="Times New Roman" w:hAnsi="Arial" w:cs="Times New Roman"/>
+          <w:color w:val="000000"/>
+        </w:rPr>
+        <w:br/>
+        <w:t>Figure 14 / L318-322 - MA: What is Landau fluctuations limit for the 80 um sensor timing resolution? It seems that more charge for 80 um detector (although at lower gain) compensates for longer rise time and Landau fluctuations.  Can you show also "constant function" fit to data, so that it would be more evident?</w:t>
+      </w:r>
+    </w:p>
+    <w:p>
+      <w:pPr>
+        <w:rPr>
+          <w:rFonts w:ascii="Arial" w:eastAsia="Times New Roman" w:hAnsi="Arial" w:cs="Arial"/>
+          <w:color w:val="0549FF"/>
+        </w:rPr>
+      </w:pPr>
+      <w:r>
+        <w:rPr>
+          <w:rFonts w:ascii="Arial" w:eastAsia="Times New Roman" w:hAnsi="Arial" w:cs="Times New Roman"/>
+          <w:bCs/>
+          <w:color w:val="0549FF"/>
+        </w:rPr>
+        <w:t>The Landau fluctuation</w:t>
+      </w:r>
+      <w:r>
+        <w:rPr>
+          <w:rFonts w:ascii="Arial" w:eastAsia="Times New Roman" w:hAnsi="Arial" w:cs="Times New Roman"/>
+          <w:bCs/>
+          <w:color w:val="0549FF"/>
+        </w:rPr>
+        <w:t>s</w:t>
+      </w:r>
+      <w:r>
+        <w:rPr>
+          <w:rFonts w:ascii="Arial" w:eastAsia="Times New Roman" w:hAnsi="Arial" w:cs="Times New Roman"/>
+          <w:bCs/>
+          <w:color w:val="0549FF"/>
+        </w:rPr>
+        <w:t xml:space="preserve"> are worse for thicker sensors, for 80 micron </w:t>
+      </w:r>
+      <w:r>
+        <w:rPr>
+          <w:rFonts w:ascii="Arial" w:eastAsia="Times New Roman" w:hAnsi="Arial" w:cs="Times New Roman"/>
+          <w:bCs/>
+          <w:color w:val="0549FF"/>
+        </w:rPr>
+        <w:t xml:space="preserve">it </w:t>
+      </w:r>
+      <w:r>
+        <w:rPr>
+          <w:rFonts w:ascii="Arial" w:eastAsia="Times New Roman" w:hAnsi="Arial" w:cs="Times New Roman"/>
+          <w:bCs/>
+          <w:color w:val="0549FF"/>
+        </w:rPr>
+        <w:t xml:space="preserve">is </w:t>
+      </w:r>
+      <w:r>
+        <w:rPr>
+          <w:rFonts w:ascii="Arial" w:eastAsia="Times New Roman" w:hAnsi="Arial" w:cs="Times New Roman"/>
+          <w:bCs/>
+          <w:color w:val="0549FF"/>
+        </w:rPr>
+        <w:t xml:space="preserve">about </w:t>
+      </w:r>
+      <w:r>
+        <w:rPr>
+          <w:rFonts w:ascii="Arial" w:eastAsia="Times New Roman" w:hAnsi="Arial" w:cs="Times New Roman"/>
+          <w:bCs/>
+          <w:color w:val="0549FF"/>
+        </w:rPr>
+        <w:t xml:space="preserve">40 ps, </w:t>
+      </w:r>
+      <w:r>
+        <w:rPr>
+          <w:rFonts w:ascii="Arial" w:eastAsia="Times New Roman" w:hAnsi="Arial" w:cs="Times New Roman"/>
+          <w:bCs/>
+          <w:color w:val="0549FF"/>
+        </w:rPr>
+        <w:t xml:space="preserve">e.g. </w:t>
+      </w:r>
+      <w:r>
+        <w:rPr>
+          <w:rFonts w:ascii="Arial" w:eastAsia="Times New Roman" w:hAnsi="Arial" w:cs="Times New Roman"/>
+          <w:bCs/>
+          <w:color w:val="0549FF"/>
+        </w:rPr>
+        <w:t xml:space="preserve">see </w:t>
+      </w:r>
+      <w:r>
+        <w:rPr>
+          <w:rFonts w:ascii="Arial" w:eastAsia="Times New Roman" w:hAnsi="Arial" w:cs="Arial"/>
+          <w:color w:val="0549FF"/>
+        </w:rPr>
+        <w:t xml:space="preserve">H. Sadrozinski, A. Seiden and N. Cartiglia, “4-Dimensional Tracking with Ultra-Fast Silicon Detectors”,  2018 Rep. Prog. Phys. </w:t>
+      </w:r>
+      <w:r>
+        <w:rPr>
+          <w:rFonts w:ascii="Arial" w:eastAsia="Times New Roman" w:hAnsi="Arial" w:cs="Arial"/>
+          <w:b/>
+          <w:color w:val="0549FF"/>
+        </w:rPr>
+        <w:t>81</w:t>
+      </w:r>
+      <w:r>
+        <w:rPr>
+          <w:rFonts w:ascii="Arial" w:eastAsia="Times New Roman" w:hAnsi="Arial" w:cs="Arial"/>
+          <w:color w:val="0549FF"/>
+        </w:rPr>
+        <w:t xml:space="preserve"> 026101.</w:t>
+      </w:r>
+    </w:p>
+    <w:p>
+      <w:pPr>
+        <w:rPr>
+          <w:rFonts w:ascii="Arial" w:eastAsia="Times New Roman" w:hAnsi="Arial" w:cs="Times New Roman"/>
+          <w:color w:val="FF0000"/>
+        </w:rPr>
+      </w:pPr>
+      <w:r>
+        <w:rPr>
+          <w:rFonts w:ascii="Arial" w:eastAsia="Times New Roman" w:hAnsi="Arial" w:cs="Times New Roman"/>
+          <w:color w:val="FF0000"/>
+          <w:highlight w:val="yellow"/>
+        </w:rPr>
         <w:t>Si: how about constant function fit? We didn’t respond to that request.</w:t>
+      </w:r>
+    </w:p>
+    <w:p>
+      <w:pPr>
+        <w:rPr>
+          <w:rFonts w:ascii="Arial" w:eastAsia="Times New Roman" w:hAnsi="Arial" w:cs="Times New Roman"/>
+          <w:color w:val="FF0000"/>
+        </w:rPr>
+      </w:pPr>
+      <w:r>
+        <w:rPr>
+          <w:rFonts w:ascii="Arial" w:eastAsia="Times New Roman" w:hAnsi="Arial" w:cs="Times New Roman"/>
+          <w:color w:val="FF0000"/>
+          <w:highlight w:val="yellow"/>
+        </w:rPr>
+        <w:t>Artur: I would ignore the constant function fit.</w:t>
+      </w:r>
+      <w:r>
+        <w:rPr>
+          <w:rFonts w:ascii="Arial" w:eastAsia="Times New Roman" w:hAnsi="Arial" w:cs="Times New Roman"/>
+          <w:color w:val="FF0000"/>
+        </w:rPr>
+        <w:t xml:space="preserve"> </w:t>
       </w:r>
     </w:p>
     <w:p>
@@ -4448,6 +4573,21 @@
       <w:pPr>
         <w:rPr>
           <w:rFonts w:ascii="Arial" w:eastAsia="Times New Roman" w:hAnsi="Arial" w:cs="Times New Roman"/>
+          <w:color w:val="0549FF"/>
+        </w:rPr>
+      </w:pPr>
+      <w:r>
+        <w:rPr>
+          <w:rFonts w:ascii="Arial" w:eastAsia="Times New Roman" w:hAnsi="Arial" w:cs="Times New Roman"/>
+          <w:color w:val="0549FF"/>
+        </w:rPr>
+        <w:t>Indeed, we fixed the sentence to read:</w:t>
+      </w:r>
+    </w:p>
+    <w:p>
+      <w:pPr>
+        <w:rPr>
+          <w:rFonts w:ascii="Arial" w:eastAsia="Times New Roman" w:hAnsi="Arial" w:cs="Times New Roman"/>
           <w:b/>
           <w:color w:val="FF0000"/>
         </w:rPr>
@@ -4457,18 +4597,57 @@
           <w:rFonts w:ascii="Arial" w:eastAsia="Times New Roman" w:hAnsi="Arial" w:cs="Times New Roman"/>
           <w:b/>
           <w:color w:val="FF0000"/>
-          <w:highlight w:val="yellow"/>
-        </w:rPr>
-        <w:t>ASKED HARTMUT AND ABE TO CLARIFY</w:t>
-      </w:r>
-      <w:r>
-        <w:rPr>
-          <w:rFonts w:ascii="Arial" w:eastAsia="Times New Roman" w:hAnsi="Arial" w:cs="Times New Roman"/>
-          <w:b/>
-          <w:color w:val="FF0000"/>
+        </w:rPr>
+        <w:tab/>
+      </w:r>
+      <w:r>
+        <w:rPr>
+          <w:rFonts w:ascii="Arial" w:eastAsia="Times New Roman" w:hAnsi="Arial" w:cs="Times New Roman"/>
+          <w:b/>
+          <w:color w:val="00B050"/>
+        </w:rPr>
+        <w:t>“</w:t>
+      </w:r>
+      <w:r>
+        <w:rPr>
+          <w:rFonts w:ascii="Arial" w:eastAsia="Times New Roman" w:hAnsi="Arial" w:cs="Times New Roman"/>
+          <w:b/>
+          <w:color w:val="00B050"/>
+        </w:rPr>
+        <w:t>In contrast to the CNM sensor, the</w:t>
+      </w:r>
+      <w:r>
+        <w:rPr>
+          <w:rFonts w:ascii="Arial" w:eastAsia="Times New Roman" w:hAnsi="Arial" w:cs="Times New Roman"/>
+          <w:b/>
+          <w:color w:val="00B050"/>
         </w:rPr>
         <w:t xml:space="preserve"> </w:t>
       </w:r>
+      <w:r>
+        <w:rPr>
+          <w:rFonts w:ascii="Arial" w:eastAsia="Times New Roman" w:hAnsi="Arial" w:cs="Times New Roman"/>
+          <w:b/>
+          <w:color w:val="00B050"/>
+        </w:rPr>
+        <w:t>whole surface of the active area of the HPK 50D sensor is without metallization.</w:t>
+      </w:r>
+      <w:r>
+        <w:rPr>
+          <w:rFonts w:ascii="Arial" w:eastAsia="Times New Roman" w:hAnsi="Arial" w:cs="Times New Roman"/>
+          <w:b/>
+          <w:color w:val="00B050"/>
+        </w:rPr>
+        <w:t>”</w:t>
+      </w:r>
+      <w:r>
+        <w:rPr>
+          <w:rFonts w:ascii="Arial" w:eastAsia="Times New Roman" w:hAnsi="Arial" w:cs="Times New Roman"/>
+          <w:b/>
+          <w:color w:val="00B050"/>
+        </w:rPr>
+        <w:t xml:space="preserve"> </w:t>
+      </w:r>
     </w:p>
     <w:p>
       <w:pPr>
@@ -4497,7 +4676,6 @@
         <w:rPr>
           <w:rFonts w:ascii="Arial" w:eastAsia="Times New Roman" w:hAnsi="Arial" w:cs="Times New Roman"/>
           <w:color w:val="0549FF"/>
-          <w:highlight w:val="yellow"/>
         </w:rPr>
         <w:t xml:space="preserve">This information has been added in Tab. 2 of the new paper draft. </w:t>
       </w:r>
@@ -4505,15 +4683,27 @@
         <w:rPr>
           <w:rFonts w:ascii="Arial" w:eastAsia="Times New Roman" w:hAnsi="Arial" w:cs="Times New Roman"/>
           <w:color w:val="0549FF"/>
-          <w:highlight w:val="yellow"/>
-        </w:rPr>
-        <w:t xml:space="preserve">The breakdown voltage of HPK 50D sensor is about 650 V, and </w:t>
-      </w:r>
-      <w:r>
-        <w:rPr>
-          <w:rFonts w:ascii="Arial" w:eastAsia="Times New Roman" w:hAnsi="Arial" w:cs="Times New Roman"/>
-          <w:color w:val="0549FF"/>
-          <w:highlight w:val="yellow"/>
+        </w:rPr>
+        <w:t xml:space="preserve">The breakdown voltage of HPK 50D sensor is about </w:t>
+      </w:r>
+      <w:r>
+        <w:rPr>
+          <w:rFonts w:ascii="Arial" w:eastAsia="Times New Roman" w:hAnsi="Arial" w:cs="Times New Roman"/>
+          <w:color w:val="0549FF"/>
+        </w:rPr>
+        <w:t>65</w:t>
+      </w:r>
+      <w:r>
+        <w:rPr>
+          <w:rFonts w:ascii="Arial" w:eastAsia="Times New Roman" w:hAnsi="Arial" w:cs="Times New Roman"/>
+          <w:color w:val="0549FF"/>
+        </w:rPr>
+        <w:t xml:space="preserve">0 V, and </w:t>
+      </w:r>
+      <w:r>
+        <w:rPr>
+          <w:rFonts w:ascii="Arial" w:eastAsia="Times New Roman" w:hAnsi="Arial" w:cs="Times New Roman"/>
+          <w:color w:val="0549FF"/>
         </w:rPr>
         <w:t xml:space="preserve">the breakdown voltage </w:t>
       </w:r>
@@ -4521,7 +4711,6 @@
         <w:rPr>
           <w:rFonts w:ascii="Arial" w:eastAsia="Times New Roman" w:hAnsi="Arial" w:cs="Times New Roman"/>
           <w:color w:val="0549FF"/>
-          <w:highlight w:val="yellow"/>
         </w:rPr>
         <w:t xml:space="preserve">of </w:t>
       </w:r>
@@ -4529,7 +4718,6 @@
         <w:rPr>
           <w:rFonts w:ascii="Arial" w:eastAsia="Times New Roman" w:hAnsi="Arial" w:cs="Times New Roman"/>
           <w:color w:val="0549FF"/>
-          <w:highlight w:val="yellow"/>
         </w:rPr>
         <w:t xml:space="preserve">the </w:t>
       </w:r>
@@ -4537,7 +4725,6 @@
         <w:rPr>
           <w:rFonts w:ascii="Arial" w:eastAsia="Times New Roman" w:hAnsi="Arial" w:cs="Times New Roman"/>
           <w:color w:val="0549FF"/>
-          <w:highlight w:val="yellow"/>
         </w:rPr>
         <w:t xml:space="preserve">CNM </w:t>
       </w:r>
@@ -4545,7 +4732,6 @@
         <w:rPr>
           <w:rFonts w:ascii="Arial" w:eastAsia="Times New Roman" w:hAnsi="Arial" w:cs="Times New Roman"/>
           <w:color w:val="0549FF"/>
-          <w:highlight w:val="yellow"/>
         </w:rPr>
         <w:t xml:space="preserve">sensor </w:t>
       </w:r>
@@ -4553,33 +4739,36 @@
         <w:rPr>
           <w:rFonts w:ascii="Arial" w:eastAsia="Times New Roman" w:hAnsi="Arial" w:cs="Times New Roman"/>
           <w:color w:val="0549FF"/>
-          <w:highlight w:val="yellow"/>
         </w:rPr>
         <w:t xml:space="preserve">is </w:t>
       </w:r>
       <w:r>
         <w:rPr>
           <w:rFonts w:ascii="Arial" w:eastAsia="Times New Roman" w:hAnsi="Arial" w:cs="Times New Roman"/>
-          <w:b/>
-          <w:color w:val="0549FF"/>
-          <w:highlight w:val="yellow"/>
-        </w:rPr>
-        <w:t>XXX</w:t>
-      </w:r>
-      <w:r>
-        <w:rPr>
-          <w:rFonts w:ascii="Arial" w:eastAsia="Times New Roman" w:hAnsi="Arial" w:cs="Times New Roman"/>
-          <w:color w:val="0549FF"/>
-          <w:highlight w:val="yellow"/>
-        </w:rPr>
-        <w:t>.</w:t>
-      </w:r>
-      <w:r>
-        <w:rPr>
-          <w:rFonts w:ascii="Arial" w:eastAsia="Times New Roman" w:hAnsi="Arial" w:cs="Times New Roman"/>
-          <w:color w:val="0549FF"/>
-        </w:rPr>
-        <w:t xml:space="preserve"> </w:t>
+          <w:color w:val="0549FF"/>
+        </w:rPr>
+        <w:t>about 4</w:t>
+      </w:r>
+      <w:r>
+        <w:rPr>
+          <w:rFonts w:ascii="Arial" w:eastAsia="Times New Roman" w:hAnsi="Arial" w:cs="Times New Roman"/>
+          <w:color w:val="0549FF"/>
+        </w:rPr>
+        <w:t>5</w:t>
+      </w:r>
+      <w:r>
+        <w:rPr>
+          <w:rFonts w:ascii="Arial" w:eastAsia="Times New Roman" w:hAnsi="Arial" w:cs="Times New Roman"/>
+          <w:color w:val="0549FF"/>
+        </w:rPr>
+        <w:t>0 V</w:t>
+      </w:r>
+      <w:r>
+        <w:rPr>
+          <w:rFonts w:ascii="Arial" w:eastAsia="Times New Roman" w:hAnsi="Arial" w:cs="Times New Roman"/>
+          <w:color w:val="0549FF"/>
+        </w:rPr>
+        <w:t xml:space="preserve">. </w:t>
       </w:r>
     </w:p>
     <w:p>
@@ -4631,14 +4820,16 @@
           <w:rFonts w:ascii="Arial" w:eastAsia="Times New Roman" w:hAnsi="Arial" w:cs="Times New Roman"/>
           <w:color w:val="0500FF"/>
         </w:rPr>
-        <w:t xml:space="preserve">have added </w:t>
-      </w:r>
-      <w:r>
-        <w:rPr>
-          <w:rFonts w:ascii="Arial" w:eastAsia="Times New Roman" w:hAnsi="Arial" w:cs="Times New Roman"/>
-          <w:color w:val="0500FF"/>
-        </w:rPr>
-        <w:t>added a sentence in Section 6, last paragraph before Section 6.1</w:t>
+        <w:t>have added</w:t>
+      </w:r>
+      <w:bookmarkStart w:id="1" w:name="_GoBack"/>
+      <w:bookmarkEnd w:id="1"/>
+      <w:r>
+        <w:rPr>
+          <w:rFonts w:ascii="Arial" w:eastAsia="Times New Roman" w:hAnsi="Arial" w:cs="Times New Roman"/>
+          <w:color w:val="0500FF"/>
+        </w:rPr>
+        <w:t xml:space="preserve"> a sentence in Section 6, last paragraph before Section 6.1</w:t>
       </w:r>
       <w:r>
         <w:rPr>
@@ -4721,8 +4912,6 @@
         </w:rPr>
         <w:t>More study is needed to understand why the time response is different in the metalized regions compared to the non-metalized regions.</w:t>
       </w:r>
-      <w:bookmarkStart w:id="1" w:name="_GoBack"/>
-      <w:bookmarkEnd w:id="1"/>
     </w:p>
     <w:p>
       <w:pPr>
@@ -4774,8 +4963,8 @@
       </w:pPr>
     </w:p>
     <w:sectPr>
-      <w:footerReference w:type="even" r:id="rId9"/>
-      <w:footerReference w:type="default" r:id="rId10"/>
+      <w:footerReference w:type="even" r:id="rId8"/>
+      <w:footerReference w:type="default" r:id="rId9"/>
       <w:pgSz w:w="12240" w:h="15840"/>
       <w:pgMar w:top="1440" w:right="1440" w:bottom="1440" w:left="1440" w:header="720" w:footer="720" w:gutter="0"/>
       <w:cols w:space="720"/>
@@ -4786,7 +4975,7 @@
 </file>
 
 <file path=word/endnotes.xml><?xml version="1.0" encoding="utf-8"?>
-<w:endnotes xmlns:wpc="http://schemas.microsoft.com/office/word/2010/wordprocessingCanvas" xmlns:mo="http://schemas.microsoft.com/office/mac/office/2008/main" xmlns:mc="http://schemas.openxmlformats.org/markup-compatibility/2006" xmlns:mv="urn:schemas-microsoft-com:mac:vml" xmlns:o="urn:schemas-microsoft-com:office:office" xmlns:r="http://schemas.openxmlformats.org/officeDocument/2006/relationships" xmlns:m="http://schemas.openxmlformats.org/officeDocument/2006/math" xmlns:v="urn:schemas-microsoft-com:vml" xmlns:wp14="http://schemas.microsoft.com/office/word/2010/wordprocessingDrawing" xmlns:wp="http://schemas.openxmlformats.org/drawingml/2006/wordprocessingDrawing" xmlns:w10="urn:schemas-microsoft-com:office:word" xmlns:w="http://schemas.openxmlformats.org/wordprocessingml/2006/main" xmlns:w14="http://schemas.microsoft.com/office/word/2010/wordml" xmlns:wpg="http://schemas.microsoft.com/office/word/2010/wordprocessingGroup" xmlns:wpi="http://schemas.microsoft.com/office/word/2010/wordprocessingInk" xmlns:wne="http://schemas.microsoft.com/office/word/2006/wordml" xmlns:wps="http://schemas.microsoft.com/office/word/2010/wordprocessingShape" mc:Ignorable="w14 wp14">
+<w:endnotes xmlns:wpc="http://schemas.microsoft.com/office/word/2010/wordprocessingCanvas" xmlns:mo="http://schemas.microsoft.com/office/mac/office/2008/main" xmlns:mc="http://schemas.openxmlformats.org/markup-compatibility/2006" xmlns:mv="urn:schemas-microsoft-com:mac:vml" xmlns:o="urn:schemas-microsoft-com:office:office" xmlns:r="http://schemas.openxmlformats.org/officeDocument/2006/relationships" xmlns:m="http://schemas.openxmlformats.org/officeDocument/2006/math" xmlns:v="urn:schemas-microsoft-com:vml" xmlns:wp14="http://schemas.microsoft.com/office/word/2010/wordprocessingDrawing" xmlns:wp="http://schemas.openxmlformats.org/drawingml/2006/wordprocessingDrawing" xmlns:w10="urn:schemas-microsoft-com:office:word" xmlns:w="http://schemas.openxmlformats.org/wordprocessingml/2006/main" xmlns:w14="http://schemas.microsoft.com/office/word/2010/wordml" xmlns:w15="http://schemas.microsoft.com/office/word/2012/wordml" xmlns:wpg="http://schemas.microsoft.com/office/word/2010/wordprocessingGroup" xmlns:wpi="http://schemas.microsoft.com/office/word/2010/wordprocessingInk" xmlns:wne="http://schemas.microsoft.com/office/word/2006/wordml" xmlns:wps="http://schemas.microsoft.com/office/word/2010/wordprocessingShape" mc:Ignorable="w14 w15 wp14">
   <w:endnote w:type="separator" w:id="-1">
     <w:p>
       <w:r>
@@ -4805,7 +4994,7 @@
 </file>
 
 <file path=word/footer1.xml><?xml version="1.0" encoding="utf-8"?>
-<w:ftr xmlns:wpc="http://schemas.microsoft.com/office/word/2010/wordprocessingCanvas" xmlns:mo="http://schemas.microsoft.com/office/mac/office/2008/main" xmlns:mc="http://schemas.openxmlformats.org/markup-compatibility/2006" xmlns:mv="urn:schemas-microsoft-com:mac:vml" xmlns:o="urn:schemas-microsoft-com:office:office" xmlns:r="http://schemas.openxmlformats.org/officeDocument/2006/relationships" xmlns:m="http://schemas.openxmlformats.org/officeDocument/2006/math" xmlns:v="urn:schemas-microsoft-com:vml" xmlns:wp14="http://schemas.microsoft.com/office/word/2010/wordprocessingDrawing" xmlns:wp="http://schemas.openxmlformats.org/drawingml/2006/wordprocessingDrawing" xmlns:w10="urn:schemas-microsoft-com:office:word" xmlns:w="http://schemas.openxmlformats.org/wordprocessingml/2006/main" xmlns:w14="http://schemas.microsoft.com/office/word/2010/wordml" xmlns:wpg="http://schemas.microsoft.com/office/word/2010/wordprocessingGroup" xmlns:wpi="http://schemas.microsoft.com/office/word/2010/wordprocessingInk" xmlns:wne="http://schemas.microsoft.com/office/word/2006/wordml" xmlns:wps="http://schemas.microsoft.com/office/word/2010/wordprocessingShape" mc:Ignorable="w14 wp14">
+<w:ftr xmlns:wpc="http://schemas.microsoft.com/office/word/2010/wordprocessingCanvas" xmlns:mo="http://schemas.microsoft.com/office/mac/office/2008/main" xmlns:mc="http://schemas.openxmlformats.org/markup-compatibility/2006" xmlns:mv="urn:schemas-microsoft-com:mac:vml" xmlns:o="urn:schemas-microsoft-com:office:office" xmlns:r="http://schemas.openxmlformats.org/officeDocument/2006/relationships" xmlns:m="http://schemas.openxmlformats.org/officeDocument/2006/math" xmlns:v="urn:schemas-microsoft-com:vml" xmlns:wp14="http://schemas.microsoft.com/office/word/2010/wordprocessingDrawing" xmlns:wp="http://schemas.openxmlformats.org/drawingml/2006/wordprocessingDrawing" xmlns:w10="urn:schemas-microsoft-com:office:word" xmlns:w="http://schemas.openxmlformats.org/wordprocessingml/2006/main" xmlns:w14="http://schemas.microsoft.com/office/word/2010/wordml" xmlns:w15="http://schemas.microsoft.com/office/word/2012/wordml" xmlns:wpg="http://schemas.microsoft.com/office/word/2010/wordprocessingGroup" xmlns:wpi="http://schemas.microsoft.com/office/word/2010/wordprocessingInk" xmlns:wne="http://schemas.microsoft.com/office/word/2006/wordml" xmlns:wps="http://schemas.microsoft.com/office/word/2010/wordprocessingShape" mc:Ignorable="w14 w15 wp14">
   <w:p>
     <w:pPr>
       <w:pStyle w:val="Footer"/>
@@ -4843,7 +5032,7 @@
 </file>
 
 <file path=word/footer2.xml><?xml version="1.0" encoding="utf-8"?>
-<w:ftr xmlns:wpc="http://schemas.microsoft.com/office/word/2010/wordprocessingCanvas" xmlns:mo="http://schemas.microsoft.com/office/mac/office/2008/main" xmlns:mc="http://schemas.openxmlformats.org/markup-compatibility/2006" xmlns:mv="urn:schemas-microsoft-com:mac:vml" xmlns:o="urn:schemas-microsoft-com:office:office" xmlns:r="http://schemas.openxmlformats.org/officeDocument/2006/relationships" xmlns:m="http://schemas.openxmlformats.org/officeDocument/2006/math" xmlns:v="urn:schemas-microsoft-com:vml" xmlns:wp14="http://schemas.microsoft.com/office/word/2010/wordprocessingDrawing" xmlns:wp="http://schemas.openxmlformats.org/drawingml/2006/wordprocessingDrawing" xmlns:w10="urn:schemas-microsoft-com:office:word" xmlns:w="http://schemas.openxmlformats.org/wordprocessingml/2006/main" xmlns:w14="http://schemas.microsoft.com/office/word/2010/wordml" xmlns:wpg="http://schemas.microsoft.com/office/word/2010/wordprocessingGroup" xmlns:wpi="http://schemas.microsoft.com/office/word/2010/wordprocessingInk" xmlns:wne="http://schemas.microsoft.com/office/word/2006/wordml" xmlns:wps="http://schemas.microsoft.com/office/word/2010/wordprocessingShape" mc:Ignorable="w14 wp14">
+<w:ftr xmlns:wpc="http://schemas.microsoft.com/office/word/2010/wordprocessingCanvas" xmlns:mo="http://schemas.microsoft.com/office/mac/office/2008/main" xmlns:mc="http://schemas.openxmlformats.org/markup-compatibility/2006" xmlns:mv="urn:schemas-microsoft-com:mac:vml" xmlns:o="urn:schemas-microsoft-com:office:office" xmlns:r="http://schemas.openxmlformats.org/officeDocument/2006/relationships" xmlns:m="http://schemas.openxmlformats.org/officeDocument/2006/math" xmlns:v="urn:schemas-microsoft-com:vml" xmlns:wp14="http://schemas.microsoft.com/office/word/2010/wordprocessingDrawing" xmlns:wp="http://schemas.openxmlformats.org/drawingml/2006/wordprocessingDrawing" xmlns:w10="urn:schemas-microsoft-com:office:word" xmlns:w="http://schemas.openxmlformats.org/wordprocessingml/2006/main" xmlns:w14="http://schemas.microsoft.com/office/word/2010/wordml" xmlns:w15="http://schemas.microsoft.com/office/word/2012/wordml" xmlns:wpg="http://schemas.microsoft.com/office/word/2010/wordprocessingGroup" xmlns:wpi="http://schemas.microsoft.com/office/word/2010/wordprocessingInk" xmlns:wne="http://schemas.microsoft.com/office/word/2006/wordml" xmlns:wps="http://schemas.microsoft.com/office/word/2010/wordprocessingShape" mc:Ignorable="w14 w15 wp14">
   <w:p>
     <w:pPr>
       <w:pStyle w:val="Footer"/>
@@ -4875,7 +5064,7 @@
         <w:rStyle w:val="PageNumber"/>
         <w:noProof/>
       </w:rPr>
-      <w:t>12</w:t>
+      <w:t>1</w:t>
     </w:r>
     <w:r>
       <w:rPr>
@@ -4894,7 +5083,7 @@
 </file>
 
 <file path=word/footnotes.xml><?xml version="1.0" encoding="utf-8"?>
-<w:footnotes xmlns:wpc="http://schemas.microsoft.com/office/word/2010/wordprocessingCanvas" xmlns:mo="http://schemas.microsoft.com/office/mac/office/2008/main" xmlns:mc="http://schemas.openxmlformats.org/markup-compatibility/2006" xmlns:mv="urn:schemas-microsoft-com:mac:vml" xmlns:o="urn:schemas-microsoft-com:office:office" xmlns:r="http://schemas.openxmlformats.org/officeDocument/2006/relationships" xmlns:m="http://schemas.openxmlformats.org/officeDocument/2006/math" xmlns:v="urn:schemas-microsoft-com:vml" xmlns:wp14="http://schemas.microsoft.com/office/word/2010/wordprocessingDrawing" xmlns:wp="http://schemas.openxmlformats.org/drawingml/2006/wordprocessingDrawing" xmlns:w10="urn:schemas-microsoft-com:office:word" xmlns:w="http://schemas.openxmlformats.org/wordprocessingml/2006/main" xmlns:w14="http://schemas.microsoft.com/office/word/2010/wordml" xmlns:wpg="http://schemas.microsoft.com/office/word/2010/wordprocessingGroup" xmlns:wpi="http://schemas.microsoft.com/office/word/2010/wordprocessingInk" xmlns:wne="http://schemas.microsoft.com/office/word/2006/wordml" xmlns:wps="http://schemas.microsoft.com/office/word/2010/wordprocessingShape" mc:Ignorable="w14 wp14">
+<w:footnotes xmlns:wpc="http://schemas.microsoft.com/office/word/2010/wordprocessingCanvas" xmlns:mo="http://schemas.microsoft.com/office/mac/office/2008/main" xmlns:mc="http://schemas.openxmlformats.org/markup-compatibility/2006" xmlns:mv="urn:schemas-microsoft-com:mac:vml" xmlns:o="urn:schemas-microsoft-com:office:office" xmlns:r="http://schemas.openxmlformats.org/officeDocument/2006/relationships" xmlns:m="http://schemas.openxmlformats.org/officeDocument/2006/math" xmlns:v="urn:schemas-microsoft-com:vml" xmlns:wp14="http://schemas.microsoft.com/office/word/2010/wordprocessingDrawing" xmlns:wp="http://schemas.openxmlformats.org/drawingml/2006/wordprocessingDrawing" xmlns:w10="urn:schemas-microsoft-com:office:word" xmlns:w="http://schemas.openxmlformats.org/wordprocessingml/2006/main" xmlns:w14="http://schemas.microsoft.com/office/word/2010/wordml" xmlns:w15="http://schemas.microsoft.com/office/word/2012/wordml" xmlns:wpg="http://schemas.microsoft.com/office/word/2010/wordprocessingGroup" xmlns:wpi="http://schemas.microsoft.com/office/word/2010/wordprocessingInk" xmlns:wne="http://schemas.microsoft.com/office/word/2006/wordml" xmlns:wps="http://schemas.microsoft.com/office/word/2010/wordprocessingShape" mc:Ignorable="w14 w15 wp14">
   <w:footnote w:type="separator" w:id="-1">
     <w:p>
       <w:r>
@@ -4913,7 +5102,7 @@
 </file>
 
 <file path=word/numbering.xml><?xml version="1.0" encoding="utf-8"?>
-<w:numbering xmlns:wpc="http://schemas.microsoft.com/office/word/2010/wordprocessingCanvas" xmlns:mo="http://schemas.microsoft.com/office/mac/office/2008/main" xmlns:mc="http://schemas.openxmlformats.org/markup-compatibility/2006" xmlns:mv="urn:schemas-microsoft-com:mac:vml" xmlns:o="urn:schemas-microsoft-com:office:office" xmlns:r="http://schemas.openxmlformats.org/officeDocument/2006/relationships" xmlns:m="http://schemas.openxmlformats.org/officeDocument/2006/math" xmlns:v="urn:schemas-microsoft-com:vml" xmlns:wp14="http://schemas.microsoft.com/office/word/2010/wordprocessingDrawing" xmlns:wp="http://schemas.openxmlformats.org/drawingml/2006/wordprocessingDrawing" xmlns:w10="urn:schemas-microsoft-com:office:word" xmlns:w="http://schemas.openxmlformats.org/wordprocessingml/2006/main" xmlns:w14="http://schemas.microsoft.com/office/word/2010/wordml" xmlns:wpg="http://schemas.microsoft.com/office/word/2010/wordprocessingGroup" xmlns:wpi="http://schemas.microsoft.com/office/word/2010/wordprocessingInk" xmlns:wne="http://schemas.microsoft.com/office/word/2006/wordml" xmlns:wps="http://schemas.microsoft.com/office/word/2010/wordprocessingShape" mc:Ignorable="w14 wp14">
+<w:numbering xmlns:wpc="http://schemas.microsoft.com/office/word/2010/wordprocessingCanvas" xmlns:mo="http://schemas.microsoft.com/office/mac/office/2008/main" xmlns:mc="http://schemas.openxmlformats.org/markup-compatibility/2006" xmlns:mv="urn:schemas-microsoft-com:mac:vml" xmlns:o="urn:schemas-microsoft-com:office:office" xmlns:r="http://schemas.openxmlformats.org/officeDocument/2006/relationships" xmlns:m="http://schemas.openxmlformats.org/officeDocument/2006/math" xmlns:v="urn:schemas-microsoft-com:vml" xmlns:wp14="http://schemas.microsoft.com/office/word/2010/wordprocessingDrawing" xmlns:wp="http://schemas.openxmlformats.org/drawingml/2006/wordprocessingDrawing" xmlns:w10="urn:schemas-microsoft-com:office:word" xmlns:w="http://schemas.openxmlformats.org/wordprocessingml/2006/main" xmlns:w14="http://schemas.microsoft.com/office/word/2010/wordml" xmlns:w15="http://schemas.microsoft.com/office/word/2012/wordml" xmlns:wpg="http://schemas.microsoft.com/office/word/2010/wordprocessingGroup" xmlns:wpi="http://schemas.microsoft.com/office/word/2010/wordprocessingInk" xmlns:wne="http://schemas.microsoft.com/office/word/2006/wordml" xmlns:wps="http://schemas.microsoft.com/office/word/2010/wordprocessingShape" mc:Ignorable="w14 w15 wp14">
   <w:abstractNum w:abstractNumId="0">
     <w:nsid w:val="00000001"/>
     <w:multiLevelType w:val="hybridMultilevel"/>
@@ -5091,7 +5280,7 @@
 </file>
 
 <file path=word/styles.xml><?xml version="1.0" encoding="utf-8"?>
-<w:styles xmlns:mc="http://schemas.openxmlformats.org/markup-compatibility/2006" xmlns:r="http://schemas.openxmlformats.org/officeDocument/2006/relationships" xmlns:w="http://schemas.openxmlformats.org/wordprocessingml/2006/main" xmlns:w14="http://schemas.microsoft.com/office/word/2010/wordml" mc:Ignorable="w14">
+<w:styles xmlns:mc="http://schemas.openxmlformats.org/markup-compatibility/2006" xmlns:r="http://schemas.openxmlformats.org/officeDocument/2006/relationships" xmlns:w="http://schemas.openxmlformats.org/wordprocessingml/2006/main" xmlns:w14="http://schemas.microsoft.com/office/word/2010/wordml" xmlns:w15="http://schemas.microsoft.com/office/word/2012/wordml" mc:Ignorable="w14 w15">
   <w:docDefaults>
     <w:rPrDefault>
       <w:rPr>
@@ -5103,401 +5292,389 @@
     </w:rPrDefault>
     <w:pPrDefault/>
   </w:docDefaults>
-  <w:latentStyles w:defLockedState="0" w:defUIPriority="99" w:defSemiHidden="1" w:defUnhideWhenUsed="1" w:defQFormat="0" w:count="276">
-    <w:lsdException w:name="Normal" w:semiHidden="0" w:uiPriority="0" w:unhideWhenUsed="0" w:qFormat="1"/>
-    <w:lsdException w:name="heading 1" w:semiHidden="0" w:uiPriority="9" w:unhideWhenUsed="0" w:qFormat="1"/>
-    <w:lsdException w:name="heading 2" w:uiPriority="9" w:qFormat="1"/>
-    <w:lsdException w:name="heading 3" w:uiPriority="9" w:qFormat="1"/>
-    <w:lsdException w:name="heading 4" w:uiPriority="9" w:qFormat="1"/>
-    <w:lsdException w:name="heading 5" w:uiPriority="9" w:qFormat="1"/>
-    <w:lsdException w:name="heading 6" w:uiPriority="9" w:qFormat="1"/>
-    <w:lsdException w:name="heading 7" w:uiPriority="9" w:qFormat="1"/>
-    <w:lsdException w:name="heading 8" w:uiPriority="9" w:qFormat="1"/>
-    <w:lsdException w:name="heading 9" w:uiPriority="9" w:qFormat="1"/>
-    <w:lsdException w:name="toc 1" w:uiPriority="39"/>
-    <w:lsdException w:name="toc 2" w:uiPriority="39"/>
-    <w:lsdException w:name="toc 3" w:uiPriority="39"/>
-    <w:lsdException w:name="toc 4" w:uiPriority="39"/>
-    <w:lsdException w:name="toc 5" w:uiPriority="39"/>
-    <w:lsdException w:name="toc 6" w:uiPriority="39"/>
-    <w:lsdException w:name="toc 7" w:uiPriority="39"/>
-    <w:lsdException w:name="toc 8" w:uiPriority="39"/>
-    <w:lsdException w:name="toc 9" w:uiPriority="39"/>
-    <w:lsdException w:name="caption" w:uiPriority="35" w:qFormat="1"/>
-    <w:lsdException w:name="Title" w:semiHidden="0" w:uiPriority="10" w:unhideWhenUsed="0" w:qFormat="1"/>
-    <w:lsdException w:name="Default Paragraph Font" w:uiPriority="1"/>
-    <w:lsdException w:name="Subtitle" w:semiHidden="0" w:uiPriority="11" w:unhideWhenUsed="0" w:qFormat="1"/>
-    <w:lsdException w:name="Strong" w:semiHidden="0" w:uiPriority="22" w:unhideWhenUsed="0" w:qFormat="1"/>
-    <w:lsdException w:name="Emphasis" w:semiHidden="0" w:uiPriority="20" w:unhideWhenUsed="0" w:qFormat="1"/>
-    <w:lsdException w:name="Table Grid" w:semiHidden="0" w:uiPriority="39" w:unhideWhenUsed="0"/>
-    <w:lsdException w:name="Placeholder Text" w:unhideWhenUsed="0"/>
-    <w:lsdException w:name="No Spacing" w:semiHidden="0" w:uiPriority="1" w:unhideWhenUsed="0" w:qFormat="1"/>
-    <w:lsdException w:name="Light Shading" w:semiHidden="0" w:uiPriority="60" w:unhideWhenUsed="0"/>
-    <w:lsdException w:name="Light List" w:semiHidden="0" w:uiPriority="61" w:unhideWhenUsed="0"/>
-    <w:lsdException w:name="Light Grid" w:semiHidden="0" w:uiPriority="62" w:unhideWhenUsed="0"/>
-    <w:lsdException w:name="Medium Shading 1" w:semiHidden="0" w:uiPriority="63" w:unhideWhenUsed="0"/>
-    <w:lsdException w:name="Medium Shading 2" w:semiHidden="0" w:uiPriority="64" w:unhideWhenUsed="0"/>
-    <w:lsdException w:name="Medium List 1" w:semiHidden="0" w:uiPriority="65" w:unhideWhenUsed="0"/>
-    <w:lsdException w:name="Medium List 2" w:semiHidden="0" w:uiPriority="66" w:unhideWhenUsed="0"/>
-    <w:lsdException w:name="Medium Grid 1" w:semiHidden="0" w:uiPriority="67" w:unhideWhenUsed="0"/>
-    <w:lsdException w:name="Medium Grid 2" w:semiHidden="0" w:uiPriority="68" w:unhideWhenUsed="0"/>
-    <w:lsdException w:name="Medium Grid 3" w:semiHidden="0" w:uiPriority="69" w:unhideWhenUsed="0"/>
-    <w:lsdException w:name="Dark List" w:semiHidden="0" w:uiPriority="70" w:unhideWhenUsed="0"/>
-    <w:lsdException w:name="Colorful Shading" w:semiHidden="0" w:uiPriority="71" w:unhideWhenUsed="0"/>
-    <w:lsdException w:name="Colorful List" w:semiHidden="0" w:uiPriority="72" w:unhideWhenUsed="0"/>
-    <w:lsdException w:name="Colorful Grid" w:semiHidden="0" w:uiPriority="73" w:unhideWhenUsed="0"/>
-    <w:lsdException w:name="Light Shading Accent 1" w:semiHidden="0" w:uiPriority="60" w:unhideWhenUsed="0"/>
-    <w:lsdException w:name="Light List Accent 1" w:semiHidden="0" w:uiPriority="61" w:unhideWhenUsed="0"/>
-    <w:lsdException w:name="Light Grid Accent 1" w:semiHidden="0" w:uiPriority="62" w:unhideWhenUsed="0"/>
-    <w:lsdException w:name="Medium Shading 1 Accent 1" w:semiHidden="0" w:uiPriority="63" w:unhideWhenUsed="0"/>
-    <w:lsdException w:name="Medium Shading 2 Accent 1" w:semiHidden="0" w:uiPriority="64" w:unhideWhenUsed="0"/>
-    <w:lsdException w:name="Medium List 1 Accent 1" w:semiHidden="0" w:uiPriority="65" w:unhideWhenUsed="0"/>
-    <w:lsdException w:name="Revision" w:unhideWhenUsed="0"/>
-    <w:lsdException w:name="List Paragraph" w:semiHidden="0" w:uiPriority="34" w:unhideWhenUsed="0" w:qFormat="1"/>
-    <w:lsdException w:name="Quote" w:semiHidden="0" w:uiPriority="29" w:unhideWhenUsed="0" w:qFormat="1"/>
-    <w:lsdException w:name="Intense Quote" w:semiHidden="0" w:uiPriority="30" w:unhideWhenUsed="0" w:qFormat="1"/>
-    <w:lsdException w:name="Medium List 2 Accent 1" w:semiHidden="0" w:uiPriority="66" w:unhideWhenUsed="0"/>
-    <w:lsdException w:name="Medium Grid 1 Accent 1" w:semiHidden="0" w:uiPriority="67" w:unhideWhenUsed="0"/>
-    <w:lsdException w:name="Medium Grid 2 Accent 1" w:semiHidden="0" w:uiPriority="68" w:unhideWhenUsed="0"/>
-    <w:lsdException w:name="Medium Grid 3 Accent 1" w:semiHidden="0" w:uiPriority="69" w:unhideWhenUsed="0"/>
-    <w:lsdException w:name="Dark List Accent 1" w:semiHidden="0" w:uiPriority="70" w:unhideWhenUsed="0"/>
-    <w:lsdException w:name="Colorful Shading Accent 1" w:semiHidden="0" w:uiPriority="71" w:unhideWhenUsed="0"/>
-    <w:lsdException w:name="Colorful List Accent 1" w:semiHidden="0" w:uiPriority="72" w:unhideWhenUsed="0"/>
-    <w:lsdException w:name="Colorful Grid Accent 1" w:semiHidden="0" w:uiPriority="73" w:unhideWhenUsed="0"/>
-    <w:lsdException w:name="Light Shading Accent 2" w:semiHidden="0" w:uiPriority="60" w:unhideWhenUsed="0"/>
-    <w:lsdException w:name="Light List Accent 2" w:semiHidden="0" w:uiPriority="61" w:unhideWhenUsed="0"/>
-    <w:lsdException w:name="Light Grid Accent 2" w:semiHidden="0" w:uiPriority="62" w:unhideWhenUsed="0"/>
-    <w:lsdException w:name="Medium Shading 1 Accent 2" w:semiHidden="0" w:uiPriority="63" w:unhideWhenUsed="0"/>
-    <w:lsdException w:name="Medium Shading 2 Accent 2" w:semiHidden="0" w:uiPriority="64" w:unhideWhenUsed="0"/>
-    <w:lsdException w:name="Medium List 1 Accent 2" w:semiHidden="0" w:uiPriority="65" w:unhideWhenUsed="0"/>
-    <w:lsdException w:name="Medium List 2 Accent 2" w:semiHidden="0" w:uiPriority="66" w:unhideWhenUsed="0"/>
-    <w:lsdException w:name="Medium Grid 1 Accent 2" w:semiHidden="0" w:uiPriority="67" w:unhideWhenUsed="0"/>
-    <w:lsdException w:name="Medium Grid 2 Accent 2" w:semiHidden="0" w:uiPriority="68" w:unhideWhenUsed="0"/>
-    <w:lsdException w:name="Medium Grid 3 Accent 2" w:semiHidden="0" w:uiPriority="69" w:unhideWhenUsed="0"/>
-    <w:lsdException w:name="Dark List Accent 2" w:semiHidden="0" w:uiPriority="70" w:unhideWhenUsed="0"/>
-    <w:lsdException w:name="Colorful Shading Accent 2" w:semiHidden="0" w:uiPriority="71" w:unhideWhenUsed="0"/>
-    <w:lsdException w:name="Colorful List Accent 2" w:semiHidden="0" w:uiPriority="72" w:unhideWhenUsed="0"/>
-    <w:lsdException w:name="Colorful Grid Accent 2" w:semiHidden="0" w:uiPriority="73" w:unhideWhenUsed="0"/>
-    <w:lsdException w:name="Light Shading Accent 3" w:semiHidden="0" w:uiPriority="60" w:unhideWhenUsed="0"/>
-    <w:lsdException w:name="Light List Accent 3" w:semiHidden="0" w:uiPriority="61" w:unhideWhenUsed="0"/>
-    <w:lsdException w:name="Light Grid Accent 3" w:semiHidden="0" w:uiPriority="62" w:unhideWhenUsed="0"/>
-    <w:lsdException w:name="Medium Shading 1 Accent 3" w:semiHidden="0" w:uiPriority="63" w:unhideWhenUsed="0"/>
-    <w:lsdException w:name="Medium Shading 2 Accent 3" w:semiHidden="0" w:uiPriority="64" w:unhideWhenUsed="0"/>
-    <w:lsdException w:name="Medium List 1 Accent 3" w:semiHidden="0" w:uiPriority="65" w:unhideWhenUsed="0"/>
-    <w:lsdException w:name="Medium List 2 Accent 3" w:semiHidden="0" w:uiPriority="66" w:unhideWhenUsed="0"/>
-    <w:lsdException w:name="Medium Grid 1 Accent 3" w:semiHidden="0" w:uiPriority="67" w:unhideWhenUsed="0"/>
-    <w:lsdException w:name="Medium Grid 2 Accent 3" w:semiHidden="0" w:uiPriority="68" w:unhideWhenUsed="0"/>
-    <w:lsdException w:name="Medium Grid 3 Accent 3" w:semiHidden="0" w:uiPriority="69" w:unhideWhenUsed="0"/>
-    <w:lsdException w:name="Dark List Accent 3" w:semiHidden="0" w:uiPriority="70" w:unhideWhenUsed="0"/>
-    <w:lsdException w:name="Colorful Shading Accent 3" w:semiHidden="0" w:uiPriority="71" w:unhideWhenUsed="0"/>
-    <w:lsdException w:name="Colorful List Accent 3" w:semiHidden="0" w:uiPriority="72" w:unhideWhenUsed="0"/>
-    <w:lsdException w:name="Colorful Grid Accent 3" w:semiHidden="0" w:uiPriority="73" w:unhideWhenUsed="0"/>
-    <w:lsdException w:name="Light Shading Accent 4" w:semiHidden="0" w:uiPriority="60" w:unhideWhenUsed="0"/>
-    <w:lsdException w:name="Light List Accent 4" w:semiHidden="0" w:uiPriority="61" w:unhideWhenUsed="0"/>
-    <w:lsdException w:name="Light Grid Accent 4" w:semiHidden="0" w:uiPriority="62" w:unhideWhenUsed="0"/>
-    <w:lsdException w:name="Medium Shading 1 Accent 4" w:semiHidden="0" w:uiPriority="63" w:unhideWhenUsed="0"/>
-    <w:lsdException w:name="Medium Shading 2 Accent 4" w:semiHidden="0" w:uiPriority="64" w:unhideWhenUsed="0"/>
-    <w:lsdException w:name="Medium List 1 Accent 4" w:semiHidden="0" w:uiPriority="65" w:unhideWhenUsed="0"/>
-    <w:lsdException w:name="Medium List 2 Accent 4" w:semiHidden="0" w:uiPriority="66" w:unhideWhenUsed="0"/>
-    <w:lsdException w:name="Medium Grid 1 Accent 4" w:semiHidden="0" w:uiPriority="67" w:unhideWhenUsed="0"/>
-    <w:lsdException w:name="Medium Grid 2 Accent 4" w:semiHidden="0" w:uiPriority="68" w:unhideWhenUsed="0"/>
-    <w:lsdException w:name="Medium Grid 3 Accent 4" w:semiHidden="0" w:uiPriority="69" w:unhideWhenUsed="0"/>
-    <w:lsdException w:name="Dark List Accent 4" w:semiHidden="0" w:uiPriority="70" w:unhideWhenUsed="0"/>
-    <w:lsdException w:name="Colorful Shading Accent 4" w:semiHidden="0" w:uiPriority="71" w:unhideWhenUsed="0"/>
-    <w:lsdException w:name="Colorful List Accent 4" w:semiHidden="0" w:uiPriority="72" w:unhideWhenUsed="0"/>
-    <w:lsdException w:name="Colorful Grid Accent 4" w:semiHidden="0" w:uiPriority="73" w:unhideWhenUsed="0"/>
-    <w:lsdException w:name="Light Shading Accent 5" w:semiHidden="0" w:uiPriority="60" w:unhideWhenUsed="0"/>
-    <w:lsdException w:name="Light List Accent 5" w:semiHidden="0" w:uiPriority="61" w:unhideWhenUsed="0"/>
-    <w:lsdException w:name="Light Grid Accent 5" w:semiHidden="0" w:uiPriority="62" w:unhideWhenUsed="0"/>
-    <w:lsdException w:name="Medium Shading 1 Accent 5" w:semiHidden="0" w:uiPriority="63" w:unhideWhenUsed="0"/>
-    <w:lsdException w:name="Medium Shading 2 Accent 5" w:semiHidden="0" w:uiPriority="64" w:unhideWhenUsed="0"/>
-    <w:lsdException w:name="Medium List 1 Accent 5" w:semiHidden="0" w:uiPriority="65" w:unhideWhenUsed="0"/>
-    <w:lsdException w:name="Medium List 2 Accent 5" w:semiHidden="0" w:uiPriority="66" w:unhideWhenUsed="0"/>
-    <w:lsdException w:name="Medium Grid 1 Accent 5" w:semiHidden="0" w:uiPriority="67" w:unhideWhenUsed="0"/>
-    <w:lsdException w:name="Medium Grid 2 Accent 5" w:semiHidden="0" w:uiPriority="68" w:unhideWhenUsed="0"/>
-    <w:lsdException w:name="Medium Grid 3 Accent 5" w:semiHidden="0" w:uiPriority="69" w:unhideWhenUsed="0"/>
-    <w:lsdException w:name="Dark List Accent 5" w:semiHidden="0" w:uiPriority="70" w:unhideWhenUsed="0"/>
-    <w:lsdException w:name="Colorful Shading Accent 5" w:semiHidden="0" w:uiPriority="71" w:unhideWhenUsed="0"/>
-    <w:lsdException w:name="Colorful List Accent 5" w:semiHidden="0" w:uiPriority="72" w:unhideWhenUsed="0"/>
-    <w:lsdException w:name="Colorful Grid Accent 5" w:semiHidden="0" w:uiPriority="73" w:unhideWhenUsed="0"/>
-    <w:lsdException w:name="Light Shading Accent 6" w:semiHidden="0" w:uiPriority="60" w:unhideWhenUsed="0"/>
-    <w:lsdException w:name="Light List Accent 6" w:semiHidden="0" w:uiPriority="61" w:unhideWhenUsed="0"/>
-    <w:lsdException w:name="Light Grid Accent 6" w:semiHidden="0" w:uiPriority="62" w:unhideWhenUsed="0"/>
-    <w:lsdException w:name="Medium Shading 1 Accent 6" w:semiHidden="0" w:uiPriority="63" w:unhideWhenUsed="0"/>
-    <w:lsdException w:name="Medium Shading 2 Accent 6" w:semiHidden="0" w:uiPriority="64" w:unhideWhenUsed="0"/>
-    <w:lsdException w:name="Medium List 1 Accent 6" w:semiHidden="0" w:uiPriority="65" w:unhideWhenUsed="0"/>
-    <w:lsdException w:name="Medium List 2 Accent 6" w:semiHidden="0" w:uiPriority="66" w:unhideWhenUsed="0"/>
-    <w:lsdException w:name="Medium Grid 1 Accent 6" w:semiHidden="0" w:uiPriority="67" w:unhideWhenUsed="0"/>
-    <w:lsdException w:name="Medium Grid 2 Accent 6" w:semiHidden="0" w:uiPriority="68" w:unhideWhenUsed="0"/>
-    <w:lsdException w:name="Medium Grid 3 Accent 6" w:semiHidden="0" w:uiPriority="69" w:unhideWhenUsed="0"/>
-    <w:lsdException w:name="Dark List Accent 6" w:semiHidden="0" w:uiPriority="70" w:unhideWhenUsed="0"/>
-    <w:lsdException w:name="Colorful Shading Accent 6" w:semiHidden="0" w:uiPriority="71" w:unhideWhenUsed="0"/>
-    <w:lsdException w:name="Colorful List Accent 6" w:semiHidden="0" w:uiPriority="72" w:unhideWhenUsed="0"/>
-    <w:lsdException w:name="Colorful Grid Accent 6" w:semiHidden="0" w:uiPriority="73" w:unhideWhenUsed="0"/>
-    <w:lsdException w:name="Subtle Emphasis" w:semiHidden="0" w:uiPriority="19" w:unhideWhenUsed="0" w:qFormat="1"/>
-    <w:lsdException w:name="Intense Emphasis" w:semiHidden="0" w:uiPriority="21" w:unhideWhenUsed="0" w:qFormat="1"/>
-    <w:lsdException w:name="Subtle Reference" w:semiHidden="0" w:uiPriority="31" w:unhideWhenUsed="0" w:qFormat="1"/>
-    <w:lsdException w:name="Intense Reference" w:semiHidden="0" w:uiPriority="32" w:unhideWhenUsed="0" w:qFormat="1"/>
-    <w:lsdException w:name="Book Title" w:semiHidden="0" w:uiPriority="33" w:unhideWhenUsed="0" w:qFormat="1"/>
-    <w:lsdException w:name="Bibliography" w:uiPriority="37"/>
-    <w:lsdException w:name="TOC Heading" w:uiPriority="39" w:qFormat="1"/>
-  </w:latentStyles>
-  <w:style w:type="paragraph" w:default="1" w:styleId="Normal">
-    <w:name w:val="Normal"/>
-    <w:qFormat/>
-    <w:rsid w:val="00AE62DC"/>
-  </w:style>
-  <w:style w:type="character" w:default="1" w:styleId="DefaultParagraphFont">
-    <w:name w:val="Default Paragraph Font"/>
-    <w:uiPriority w:val="1"/>
-    <w:semiHidden/>
-    <w:unhideWhenUsed/>
-  </w:style>
-  <w:style w:type="table" w:default="1" w:styleId="TableNormal">
-    <w:name w:val="Normal Table"/>
-    <w:uiPriority w:val="99"/>
-    <w:semiHidden/>
-    <w:unhideWhenUsed/>
-    <w:tblPr>
-      <w:tblInd w:w="0" w:type="dxa"/>
-      <w:tblCellMar>
-        <w:top w:w="0" w:type="dxa"/>
-        <w:left w:w="108" w:type="dxa"/>
-        <w:bottom w:w="0" w:type="dxa"/>
-        <w:right w:w="108" w:type="dxa"/>
-      </w:tblCellMar>
-    </w:tblPr>
-  </w:style>
-  <w:style w:type="numbering" w:default="1" w:styleId="NoList">
-    <w:name w:val="No List"/>
-    <w:uiPriority w:val="99"/>
-    <w:semiHidden/>
-    <w:unhideWhenUsed/>
-  </w:style>
-  <w:style w:type="character" w:customStyle="1" w:styleId="apple-converted-space">
-    <w:name w:val="apple-converted-space"/>
-    <w:basedOn w:val="DefaultParagraphFont"/>
-    <w:rsid w:val="00D922B3"/>
-  </w:style>
-  <w:style w:type="paragraph" w:styleId="ListParagraph">
-    <w:name w:val="List Paragraph"/>
-    <w:basedOn w:val="Normal"/>
-    <w:uiPriority w:val="34"/>
-    <w:qFormat/>
-    <w:rsid w:val="00D82803"/>
-    <w:pPr>
-      <w:ind w:left="720"/>
-      <w:contextualSpacing/>
-    </w:pPr>
-  </w:style>
-  <w:style w:type="character" w:styleId="Hyperlink">
-    <w:name w:val="Hyperlink"/>
-    <w:basedOn w:val="DefaultParagraphFont"/>
-    <w:uiPriority w:val="99"/>
-    <w:unhideWhenUsed/>
-    <w:rsid w:val="00F36E72"/>
-    <w:rPr>
-      <w:color w:val="0563C1" w:themeColor="hyperlink"/>
-      <w:u w:val="single"/>
-    </w:rPr>
-  </w:style>
-  <w:style w:type="paragraph" w:styleId="Footer">
-    <w:name w:val="footer"/>
-    <w:basedOn w:val="Normal"/>
-    <w:link w:val="FooterChar"/>
-    <w:uiPriority w:val="99"/>
-    <w:unhideWhenUsed/>
-    <w:rsid w:val="00E95B44"/>
-    <w:pPr>
-      <w:tabs>
-        <w:tab w:val="center" w:pos="4680"/>
-        <w:tab w:val="right" w:pos="9360"/>
-      </w:tabs>
-    </w:pPr>
-  </w:style>
-  <w:style w:type="character" w:customStyle="1" w:styleId="FooterChar">
-    <w:name w:val="Footer Char"/>
-    <w:basedOn w:val="DefaultParagraphFont"/>
-    <w:link w:val="Footer"/>
-    <w:uiPriority w:val="99"/>
-    <w:rsid w:val="00E95B44"/>
-  </w:style>
-  <w:style w:type="character" w:styleId="PageNumber">
-    <w:name w:val="page number"/>
-    <w:basedOn w:val="DefaultParagraphFont"/>
-    <w:uiPriority w:val="99"/>
-    <w:semiHidden/>
-    <w:unhideWhenUsed/>
-    <w:rsid w:val="00E95B44"/>
-  </w:style>
-  <w:style w:type="paragraph" w:customStyle="1" w:styleId="NormalWeb1">
-    <w:name w:val="Normal (Web)1"/>
-    <w:rsid w:val="00954A68"/>
-    <w:pPr>
-      <w:spacing w:before="100" w:after="100"/>
-    </w:pPr>
-    <w:rPr>
-      <w:rFonts w:ascii="Times" w:eastAsia="Arial Unicode MS" w:hAnsi="Times" w:cs="Arial Unicode MS"/>
-      <w:color w:val="000000"/>
-      <w:sz w:val="20"/>
-      <w:szCs w:val="20"/>
-      <w:u w:color="000000"/>
-    </w:rPr>
-  </w:style>
-</w:styles>
-</file>
-
-<file path=word/stylesWithEffects.xml><?xml version="1.0" encoding="utf-8"?>
-<w:styles xmlns:wpc="http://schemas.microsoft.com/office/word/2010/wordprocessingCanvas" xmlns:mo="http://schemas.microsoft.com/office/mac/office/2008/main" xmlns:mc="http://schemas.openxmlformats.org/markup-compatibility/2006" xmlns:mv="urn:schemas-microsoft-com:mac:vml" xmlns:o="urn:schemas-microsoft-com:office:office" xmlns:r="http://schemas.openxmlformats.org/officeDocument/2006/relationships" xmlns:m="http://schemas.openxmlformats.org/officeDocument/2006/math" xmlns:v="urn:schemas-microsoft-com:vml" xmlns:wp14="http://schemas.microsoft.com/office/word/2010/wordprocessingDrawing" xmlns:wp="http://schemas.openxmlformats.org/drawingml/2006/wordprocessingDrawing" xmlns:w10="urn:schemas-microsoft-com:office:word" xmlns:w="http://schemas.openxmlformats.org/wordprocessingml/2006/main" xmlns:w14="http://schemas.microsoft.com/office/word/2010/wordml" xmlns:wpg="http://schemas.microsoft.com/office/word/2010/wordprocessingGroup" xmlns:wpi="http://schemas.microsoft.com/office/word/2010/wordprocessingInk" xmlns:wne="http://schemas.microsoft.com/office/word/2006/wordml" xmlns:wps="http://schemas.microsoft.com/office/word/2010/wordprocessingShape" mc:Ignorable="w14 wp14">
-  <w:docDefaults>
-    <w:rPrDefault>
-      <w:rPr>
-        <w:rFonts w:asciiTheme="minorHAnsi" w:eastAsia="宋体" w:hAnsiTheme="minorHAnsi" w:cstheme="minorBidi"/>
-        <w:sz w:val="24"/>
-        <w:szCs w:val="24"/>
-        <w:lang w:val="en-US" w:eastAsia="en-US" w:bidi="ar-SA"/>
-      </w:rPr>
-    </w:rPrDefault>
-    <w:pPrDefault/>
-  </w:docDefaults>
-  <w:latentStyles w:defLockedState="0" w:defUIPriority="99" w:defSemiHidden="1" w:defUnhideWhenUsed="1" w:defQFormat="0" w:count="276">
-    <w:lsdException w:name="Normal" w:semiHidden="0" w:uiPriority="0" w:unhideWhenUsed="0" w:qFormat="1"/>
-    <w:lsdException w:name="heading 1" w:semiHidden="0" w:uiPriority="9" w:unhideWhenUsed="0" w:qFormat="1"/>
-    <w:lsdException w:name="heading 2" w:uiPriority="9" w:qFormat="1"/>
-    <w:lsdException w:name="heading 3" w:uiPriority="9" w:qFormat="1"/>
-    <w:lsdException w:name="heading 4" w:uiPriority="9" w:qFormat="1"/>
-    <w:lsdException w:name="heading 5" w:uiPriority="9" w:qFormat="1"/>
-    <w:lsdException w:name="heading 6" w:uiPriority="9" w:qFormat="1"/>
-    <w:lsdException w:name="heading 7" w:uiPriority="9" w:qFormat="1"/>
-    <w:lsdException w:name="heading 8" w:uiPriority="9" w:qFormat="1"/>
-    <w:lsdException w:name="heading 9" w:uiPriority="9" w:qFormat="1"/>
-    <w:lsdException w:name="toc 1" w:uiPriority="39"/>
-    <w:lsdException w:name="toc 2" w:uiPriority="39"/>
-    <w:lsdException w:name="toc 3" w:uiPriority="39"/>
-    <w:lsdException w:name="toc 4" w:uiPriority="39"/>
-    <w:lsdException w:name="toc 5" w:uiPriority="39"/>
-    <w:lsdException w:name="toc 6" w:uiPriority="39"/>
-    <w:lsdException w:name="toc 7" w:uiPriority="39"/>
-    <w:lsdException w:name="toc 8" w:uiPriority="39"/>
-    <w:lsdException w:name="toc 9" w:uiPriority="39"/>
-    <w:lsdException w:name="caption" w:uiPriority="35" w:qFormat="1"/>
-    <w:lsdException w:name="Title" w:semiHidden="0" w:uiPriority="10" w:unhideWhenUsed="0" w:qFormat="1"/>
-    <w:lsdException w:name="Default Paragraph Font" w:uiPriority="1"/>
-    <w:lsdException w:name="Subtitle" w:semiHidden="0" w:uiPriority="11" w:unhideWhenUsed="0" w:qFormat="1"/>
-    <w:lsdException w:name="Strong" w:semiHidden="0" w:uiPriority="22" w:unhideWhenUsed="0" w:qFormat="1"/>
-    <w:lsdException w:name="Emphasis" w:semiHidden="0" w:uiPriority="20" w:unhideWhenUsed="0" w:qFormat="1"/>
-    <w:lsdException w:name="Table Grid" w:semiHidden="0" w:uiPriority="39" w:unhideWhenUsed="0"/>
-    <w:lsdException w:name="Placeholder Text" w:unhideWhenUsed="0"/>
-    <w:lsdException w:name="No Spacing" w:semiHidden="0" w:uiPriority="1" w:unhideWhenUsed="0" w:qFormat="1"/>
-    <w:lsdException w:name="Light Shading" w:semiHidden="0" w:uiPriority="60" w:unhideWhenUsed="0"/>
-    <w:lsdException w:name="Light List" w:semiHidden="0" w:uiPriority="61" w:unhideWhenUsed="0"/>
-    <w:lsdException w:name="Light Grid" w:semiHidden="0" w:uiPriority="62" w:unhideWhenUsed="0"/>
-    <w:lsdException w:name="Medium Shading 1" w:semiHidden="0" w:uiPriority="63" w:unhideWhenUsed="0"/>
-    <w:lsdException w:name="Medium Shading 2" w:semiHidden="0" w:uiPriority="64" w:unhideWhenUsed="0"/>
-    <w:lsdException w:name="Medium List 1" w:semiHidden="0" w:uiPriority="65" w:unhideWhenUsed="0"/>
-    <w:lsdException w:name="Medium List 2" w:semiHidden="0" w:uiPriority="66" w:unhideWhenUsed="0"/>
-    <w:lsdException w:name="Medium Grid 1" w:semiHidden="0" w:uiPriority="67" w:unhideWhenUsed="0"/>
-    <w:lsdException w:name="Medium Grid 2" w:semiHidden="0" w:uiPriority="68" w:unhideWhenUsed="0"/>
-    <w:lsdException w:name="Medium Grid 3" w:semiHidden="0" w:uiPriority="69" w:unhideWhenUsed="0"/>
-    <w:lsdException w:name="Dark List" w:semiHidden="0" w:uiPriority="70" w:unhideWhenUsed="0"/>
-    <w:lsdException w:name="Colorful Shading" w:semiHidden="0" w:uiPriority="71" w:unhideWhenUsed="0"/>
-    <w:lsdException w:name="Colorful List" w:semiHidden="0" w:uiPriority="72" w:unhideWhenUsed="0"/>
-    <w:lsdException w:name="Colorful Grid" w:semiHidden="0" w:uiPriority="73" w:unhideWhenUsed="0"/>
-    <w:lsdException w:name="Light Shading Accent 1" w:semiHidden="0" w:uiPriority="60" w:unhideWhenUsed="0"/>
-    <w:lsdException w:name="Light List Accent 1" w:semiHidden="0" w:uiPriority="61" w:unhideWhenUsed="0"/>
-    <w:lsdException w:name="Light Grid Accent 1" w:semiHidden="0" w:uiPriority="62" w:unhideWhenUsed="0"/>
-    <w:lsdException w:name="Medium Shading 1 Accent 1" w:semiHidden="0" w:uiPriority="63" w:unhideWhenUsed="0"/>
-    <w:lsdException w:name="Medium Shading 2 Accent 1" w:semiHidden="0" w:uiPriority="64" w:unhideWhenUsed="0"/>
-    <w:lsdException w:name="Medium List 1 Accent 1" w:semiHidden="0" w:uiPriority="65" w:unhideWhenUsed="0"/>
-    <w:lsdException w:name="Revision" w:unhideWhenUsed="0"/>
-    <w:lsdException w:name="List Paragraph" w:semiHidden="0" w:uiPriority="34" w:unhideWhenUsed="0" w:qFormat="1"/>
-    <w:lsdException w:name="Quote" w:semiHidden="0" w:uiPriority="29" w:unhideWhenUsed="0" w:qFormat="1"/>
-    <w:lsdException w:name="Intense Quote" w:semiHidden="0" w:uiPriority="30" w:unhideWhenUsed="0" w:qFormat="1"/>
-    <w:lsdException w:name="Medium List 2 Accent 1" w:semiHidden="0" w:uiPriority="66" w:unhideWhenUsed="0"/>
-    <w:lsdException w:name="Medium Grid 1 Accent 1" w:semiHidden="0" w:uiPriority="67" w:unhideWhenUsed="0"/>
-    <w:lsdException w:name="Medium Grid 2 Accent 1" w:semiHidden="0" w:uiPriority="68" w:unhideWhenUsed="0"/>
-    <w:lsdException w:name="Medium Grid 3 Accent 1" w:semiHidden="0" w:uiPriority="69" w:unhideWhenUsed="0"/>
-    <w:lsdException w:name="Dark List Accent 1" w:semiHidden="0" w:uiPriority="70" w:unhideWhenUsed="0"/>
-    <w:lsdException w:name="Colorful Shading Accent 1" w:semiHidden="0" w:uiPriority="71" w:unhideWhenUsed="0"/>
-    <w:lsdException w:name="Colorful List Accent 1" w:semiHidden="0" w:uiPriority="72" w:unhideWhenUsed="0"/>
-    <w:lsdException w:name="Colorful Grid Accent 1" w:semiHidden="0" w:uiPriority="73" w:unhideWhenUsed="0"/>
-    <w:lsdException w:name="Light Shading Accent 2" w:semiHidden="0" w:uiPriority="60" w:unhideWhenUsed="0"/>
-    <w:lsdException w:name="Light List Accent 2" w:semiHidden="0" w:uiPriority="61" w:unhideWhenUsed="0"/>
-    <w:lsdException w:name="Light Grid Accent 2" w:semiHidden="0" w:uiPriority="62" w:unhideWhenUsed="0"/>
-    <w:lsdException w:name="Medium Shading 1 Accent 2" w:semiHidden="0" w:uiPriority="63" w:unhideWhenUsed="0"/>
-    <w:lsdException w:name="Medium Shading 2 Accent 2" w:semiHidden="0" w:uiPriority="64" w:unhideWhenUsed="0"/>
-    <w:lsdException w:name="Medium List 1 Accent 2" w:semiHidden="0" w:uiPriority="65" w:unhideWhenUsed="0"/>
-    <w:lsdException w:name="Medium List 2 Accent 2" w:semiHidden="0" w:uiPriority="66" w:unhideWhenUsed="0"/>
-    <w:lsdException w:name="Medium Grid 1 Accent 2" w:semiHidden="0" w:uiPriority="67" w:unhideWhenUsed="0"/>
-    <w:lsdException w:name="Medium Grid 2 Accent 2" w:semiHidden="0" w:uiPriority="68" w:unhideWhenUsed="0"/>
-    <w:lsdException w:name="Medium Grid 3 Accent 2" w:semiHidden="0" w:uiPriority="69" w:unhideWhenUsed="0"/>
-    <w:lsdException w:name="Dark List Accent 2" w:semiHidden="0" w:uiPriority="70" w:unhideWhenUsed="0"/>
-    <w:lsdException w:name="Colorful Shading Accent 2" w:semiHidden="0" w:uiPriority="71" w:unhideWhenUsed="0"/>
-    <w:lsdException w:name="Colorful List Accent 2" w:semiHidden="0" w:uiPriority="72" w:unhideWhenUsed="0"/>
-    <w:lsdException w:name="Colorful Grid Accent 2" w:semiHidden="0" w:uiPriority="73" w:unhideWhenUsed="0"/>
-    <w:lsdException w:name="Light Shading Accent 3" w:semiHidden="0" w:uiPriority="60" w:unhideWhenUsed="0"/>
-    <w:lsdException w:name="Light List Accent 3" w:semiHidden="0" w:uiPriority="61" w:unhideWhenUsed="0"/>
-    <w:lsdException w:name="Light Grid Accent 3" w:semiHidden="0" w:uiPriority="62" w:unhideWhenUsed="0"/>
-    <w:lsdException w:name="Medium Shading 1 Accent 3" w:semiHidden="0" w:uiPriority="63" w:unhideWhenUsed="0"/>
-    <w:lsdException w:name="Medium Shading 2 Accent 3" w:semiHidden="0" w:uiPriority="64" w:unhideWhenUsed="0"/>
-    <w:lsdException w:name="Medium List 1 Accent 3" w:semiHidden="0" w:uiPriority="65" w:unhideWhenUsed="0"/>
-    <w:lsdException w:name="Medium List 2 Accent 3" w:semiHidden="0" w:uiPriority="66" w:unhideWhenUsed="0"/>
-    <w:lsdException w:name="Medium Grid 1 Accent 3" w:semiHidden="0" w:uiPriority="67" w:unhideWhenUsed="0"/>
-    <w:lsdException w:name="Medium Grid 2 Accent 3" w:semiHidden="0" w:uiPriority="68" w:unhideWhenUsed="0"/>
-    <w:lsdException w:name="Medium Grid 3 Accent 3" w:semiHidden="0" w:uiPriority="69" w:unhideWhenUsed="0"/>
-    <w:lsdException w:name="Dark List Accent 3" w:semiHidden="0" w:uiPriority="70" w:unhideWhenUsed="0"/>
-    <w:lsdException w:name="Colorful Shading Accent 3" w:semiHidden="0" w:uiPriority="71" w:unhideWhenUsed="0"/>
-    <w:lsdException w:name="Colorful List Accent 3" w:semiHidden="0" w:uiPriority="72" w:unhideWhenUsed="0"/>
-    <w:lsdException w:name="Colorful Grid Accent 3" w:semiHidden="0" w:uiPriority="73" w:unhideWhenUsed="0"/>
-    <w:lsdException w:name="Light Shading Accent 4" w:semiHidden="0" w:uiPriority="60" w:unhideWhenUsed="0"/>
-    <w:lsdException w:name="Light List Accent 4" w:semiHidden="0" w:uiPriority="61" w:unhideWhenUsed="0"/>
-    <w:lsdException w:name="Light Grid Accent 4" w:semiHidden="0" w:uiPriority="62" w:unhideWhenUsed="0"/>
-    <w:lsdException w:name="Medium Shading 1 Accent 4" w:semiHidden="0" w:uiPriority="63" w:unhideWhenUsed="0"/>
-    <w:lsdException w:name="Medium Shading 2 Accent 4" w:semiHidden="0" w:uiPriority="64" w:unhideWhenUsed="0"/>
-    <w:lsdException w:name="Medium List 1 Accent 4" w:semiHidden="0" w:uiPriority="65" w:unhideWhenUsed="0"/>
-    <w:lsdException w:name="Medium List 2 Accent 4" w:semiHidden="0" w:uiPriority="66" w:unhideWhenUsed="0"/>
-    <w:lsdException w:name="Medium Grid 1 Accent 4" w:semiHidden="0" w:uiPriority="67" w:unhideWhenUsed="0"/>
-    <w:lsdException w:name="Medium Grid 2 Accent 4" w:semiHidden="0" w:uiPriority="68" w:unhideWhenUsed="0"/>
-    <w:lsdException w:name="Medium Grid 3 Accent 4" w:semiHidden="0" w:uiPriority="69" w:unhideWhenUsed="0"/>
-    <w:lsdException w:name="Dark List Accent 4" w:semiHidden="0" w:uiPriority="70" w:unhideWhenUsed="0"/>
-    <w:lsdException w:name="Colorful Shading Accent 4" w:semiHidden="0" w:uiPriority="71" w:unhideWhenUsed="0"/>
-    <w:lsdException w:name="Colorful List Accent 4" w:semiHidden="0" w:uiPriority="72" w:unhideWhenUsed="0"/>
-    <w:lsdException w:name="Colorful Grid Accent 4" w:semiHidden="0" w:uiPriority="73" w:unhideWhenUsed="0"/>
-    <w:lsdException w:name="Light Shading Accent 5" w:semiHidden="0" w:uiPriority="60" w:unhideWhenUsed="0"/>
-    <w:lsdException w:name="Light List Accent 5" w:semiHidden="0" w:uiPriority="61" w:unhideWhenUsed="0"/>
-    <w:lsdException w:name="Light Grid Accent 5" w:semiHidden="0" w:uiPriority="62" w:unhideWhenUsed="0"/>
-    <w:lsdException w:name="Medium Shading 1 Accent 5" w:semiHidden="0" w:uiPriority="63" w:unhideWhenUsed="0"/>
-    <w:lsdException w:name="Medium Shading 2 Accent 5" w:semiHidden="0" w:uiPriority="64" w:unhideWhenUsed="0"/>
-    <w:lsdException w:name="Medium List 1 Accent 5" w:semiHidden="0" w:uiPriority="65" w:unhideWhenUsed="0"/>
-    <w:lsdException w:name="Medium List 2 Accent 5" w:semiHidden="0" w:uiPriority="66" w:unhideWhenUsed="0"/>
-    <w:lsdException w:name="Medium Grid 1 Accent 5" w:semiHidden="0" w:uiPriority="67" w:unhideWhenUsed="0"/>
-    <w:lsdException w:name="Medium Grid 2 Accent 5" w:semiHidden="0" w:uiPriority="68" w:unhideWhenUsed="0"/>
-    <w:lsdException w:name="Medium Grid 3 Accent 5" w:semiHidden="0" w:uiPriority="69" w:unhideWhenUsed="0"/>
-    <w:lsdException w:name="Dark List Accent 5" w:semiHidden="0" w:uiPriority="70" w:unhideWhenUsed="0"/>
-    <w:lsdException w:name="Colorful Shading Accent 5" w:semiHidden="0" w:uiPriority="71" w:unhideWhenUsed="0"/>
-    <w:lsdException w:name="Colorful List Accent 5" w:semiHidden="0" w:uiPriority="72" w:unhideWhenUsed="0"/>
-    <w:lsdException w:name="Colorful Grid Accent 5" w:semiHidden="0" w:uiPriority="73" w:unhideWhenUsed="0"/>
-    <w:lsdException w:name="Light Shading Accent 6" w:semiHidden="0" w:uiPriority="60" w:unhideWhenUsed="0"/>
-    <w:lsdException w:name="Light List Accent 6" w:semiHidden="0" w:uiPriority="61" w:unhideWhenUsed="0"/>
-    <w:lsdException w:name="Light Grid Accent 6" w:semiHidden="0" w:uiPriority="62" w:unhideWhenUsed="0"/>
-    <w:lsdException w:name="Medium Shading 1 Accent 6" w:semiHidden="0" w:uiPriority="63" w:unhideWhenUsed="0"/>
-    <w:lsdException w:name="Medium Shading 2 Accent 6" w:semiHidden="0" w:uiPriority="64" w:unhideWhenUsed="0"/>
-    <w:lsdException w:name="Medium List 1 Accent 6" w:semiHidden="0" w:uiPriority="65" w:unhideWhenUsed="0"/>
-    <w:lsdException w:name="Medium List 2 Accent 6" w:semiHidden="0" w:uiPriority="66" w:unhideWhenUsed="0"/>
-    <w:lsdException w:name="Medium Grid 1 Accent 6" w:semiHidden="0" w:uiPriority="67" w:unhideWhenUsed="0"/>
-    <w:lsdException w:name="Medium Grid 2 Accent 6" w:semiHidden="0" w:uiPriority="68" w:unhideWhenUsed="0"/>
-    <w:lsdException w:name="Medium Grid 3 Accent 6" w:semiHidden="0" w:uiPriority="69" w:unhideWhenUsed="0"/>
-    <w:lsdException w:name="Dark List Accent 6" w:semiHidden="0" w:uiPriority="70" w:unhideWhenUsed="0"/>
-    <w:lsdException w:name="Colorful Shading Accent 6" w:semiHidden="0" w:uiPriority="71" w:unhideWhenUsed="0"/>
-    <w:lsdException w:name="Colorful List Accent 6" w:semiHidden="0" w:uiPriority="72" w:unhideWhenUsed="0"/>
-    <w:lsdException w:name="Colorful Grid Accent 6" w:semiHidden="0" w:uiPriority="73" w:unhideWhenUsed="0"/>
-    <w:lsdException w:name="Subtle Emphasis" w:semiHidden="0" w:uiPriority="19" w:unhideWhenUsed="0" w:qFormat="1"/>
-    <w:lsdException w:name="Intense Emphasis" w:semiHidden="0" w:uiPriority="21" w:unhideWhenUsed="0" w:qFormat="1"/>
-    <w:lsdException w:name="Subtle Reference" w:semiHidden="0" w:uiPriority="31" w:unhideWhenUsed="0" w:qFormat="1"/>
-    <w:lsdException w:name="Intense Reference" w:semiHidden="0" w:uiPriority="32" w:unhideWhenUsed="0" w:qFormat="1"/>
-    <w:lsdException w:name="Book Title" w:semiHidden="0" w:uiPriority="33" w:unhideWhenUsed="0" w:qFormat="1"/>
-    <w:lsdException w:name="Bibliography" w:uiPriority="37"/>
-    <w:lsdException w:name="TOC Heading" w:uiPriority="39" w:qFormat="1"/>
+  <w:latentStyles w:defLockedState="0" w:defUIPriority="99" w:defSemiHidden="0" w:defUnhideWhenUsed="0" w:defQFormat="0" w:count="382">
+    <w:lsdException w:name="Normal" w:uiPriority="0" w:qFormat="1"/>
+    <w:lsdException w:name="heading 1" w:uiPriority="9" w:qFormat="1"/>
+    <w:lsdException w:name="heading 2" w:semiHidden="1" w:uiPriority="9" w:unhideWhenUsed="1" w:qFormat="1"/>
+    <w:lsdException w:name="heading 3" w:semiHidden="1" w:uiPriority="9" w:unhideWhenUsed="1" w:qFormat="1"/>
+    <w:lsdException w:name="heading 4" w:semiHidden="1" w:uiPriority="9" w:unhideWhenUsed="1" w:qFormat="1"/>
+    <w:lsdException w:name="heading 5" w:semiHidden="1" w:uiPriority="9" w:unhideWhenUsed="1" w:qFormat="1"/>
+    <w:lsdException w:name="heading 6" w:semiHidden="1" w:uiPriority="9" w:unhideWhenUsed="1" w:qFormat="1"/>
+    <w:lsdException w:name="heading 7" w:semiHidden="1" w:uiPriority="9" w:unhideWhenUsed="1" w:qFormat="1"/>
+    <w:lsdException w:name="heading 8" w:semiHidden="1" w:uiPriority="9" w:unhideWhenUsed="1" w:qFormat="1"/>
+    <w:lsdException w:name="heading 9" w:semiHidden="1" w:uiPriority="9" w:unhideWhenUsed="1" w:qFormat="1"/>
+    <w:lsdException w:name="index 1" w:semiHidden="1" w:unhideWhenUsed="1"/>
+    <w:lsdException w:name="index 2" w:semiHidden="1" w:unhideWhenUsed="1"/>
+    <w:lsdException w:name="index 3" w:semiHidden="1" w:unhideWhenUsed="1"/>
+    <w:lsdException w:name="index 4" w:semiHidden="1" w:unhideWhenUsed="1"/>
+    <w:lsdException w:name="index 5" w:semiHidden="1" w:unhideWhenUsed="1"/>
+    <w:lsdException w:name="index 6" w:semiHidden="1" w:unhideWhenUsed="1"/>
+    <w:lsdException w:name="index 7" w:semiHidden="1" w:unhideWhenUsed="1"/>
+    <w:lsdException w:name="index 8" w:semiHidden="1" w:unhideWhenUsed="1"/>
+    <w:lsdException w:name="index 9" w:semiHidden="1" w:unhideWhenUsed="1"/>
+    <w:lsdException w:name="toc 1" w:semiHidden="1" w:uiPriority="39" w:unhideWhenUsed="1"/>
+    <w:lsdException w:name="toc 2" w:semiHidden="1" w:uiPriority="39" w:unhideWhenUsed="1"/>
+    <w:lsdException w:name="toc 3" w:semiHidden="1" w:uiPriority="39" w:unhideWhenUsed="1"/>
+    <w:lsdException w:name="toc 4" w:semiHidden="1" w:uiPriority="39" w:unhideWhenUsed="1"/>
+    <w:lsdException w:name="toc 5" w:semiHidden="1" w:uiPriority="39" w:unhideWhenUsed="1"/>
+    <w:lsdException w:name="toc 6" w:semiHidden="1" w:uiPriority="39" w:unhideWhenUsed="1"/>
+    <w:lsdException w:name="toc 7" w:semiHidden="1" w:uiPriority="39" w:unhideWhenUsed="1"/>
+    <w:lsdException w:name="toc 8" w:semiHidden="1" w:uiPriority="39" w:unhideWhenUsed="1"/>
+    <w:lsdException w:name="toc 9" w:semiHidden="1" w:uiPriority="39" w:unhideWhenUsed="1"/>
+    <w:lsdException w:name="Normal Indent" w:semiHidden="1" w:unhideWhenUsed="1"/>
+    <w:lsdException w:name="footnote text" w:semiHidden="1" w:unhideWhenUsed="1"/>
+    <w:lsdException w:name="annotation text" w:semiHidden="1" w:unhideWhenUsed="1"/>
+    <w:lsdException w:name="header" w:semiHidden="1" w:unhideWhenUsed="1"/>
+    <w:lsdException w:name="footer" w:semiHidden="1" w:unhideWhenUsed="1"/>
+    <w:lsdException w:name="index heading" w:semiHidden="1" w:unhideWhenUsed="1"/>
+    <w:lsdException w:name="caption" w:semiHidden="1" w:uiPriority="35" w:unhideWhenUsed="1" w:qFormat="1"/>
+    <w:lsdException w:name="table of figures" w:semiHidden="1" w:unhideWhenUsed="1"/>
+    <w:lsdException w:name="envelope address" w:semiHidden="1" w:unhideWhenUsed="1"/>
+    <w:lsdException w:name="envelope return" w:semiHidden="1" w:unhideWhenUsed="1"/>
+    <w:lsdException w:name="footnote reference" w:semiHidden="1" w:unhideWhenUsed="1"/>
+    <w:lsdException w:name="annotation reference" w:semiHidden="1" w:unhideWhenUsed="1"/>
+    <w:lsdException w:name="line number" w:semiHidden="1" w:unhideWhenUsed="1"/>
+    <w:lsdException w:name="page number" w:semiHidden="1" w:unhideWhenUsed="1"/>
+    <w:lsdException w:name="endnote reference" w:semiHidden="1" w:unhideWhenUsed="1"/>
+    <w:lsdException w:name="endnote text" w:semiHidden="1" w:unhideWhenUsed="1"/>
+    <w:lsdException w:name="table of authorities" w:semiHidden="1" w:unhideWhenUsed="1"/>
+    <w:lsdException w:name="macro" w:semiHidden="1" w:unhideWhenUsed="1"/>
+    <w:lsdException w:name="toa heading" w:semiHidden="1" w:unhideWhenUsed="1"/>
+    <w:lsdException w:name="List" w:semiHidden="1" w:unhideWhenUsed="1"/>
+    <w:lsdException w:name="List Bullet" w:semiHidden="1" w:unhideWhenUsed="1"/>
+    <w:lsdException w:name="List Number" w:semiHidden="1" w:unhideWhenUsed="1"/>
+    <w:lsdException w:name="List 2" w:semiHidden="1" w:unhideWhenUsed="1"/>
+    <w:lsdException w:name="List 3" w:semiHidden="1" w:unhideWhenUsed="1"/>
+    <w:lsdException w:name="List 4" w:semiHidden="1" w:unhideWhenUsed="1"/>
+    <w:lsdException w:name="List 5" w:semiHidden="1" w:unhideWhenUsed="1"/>
+    <w:lsdException w:name="List Bullet 2" w:semiHidden="1" w:unhideWhenUsed="1"/>
+    <w:lsdException w:name="List Bullet 3" w:semiHidden="1" w:unhideWhenUsed="1"/>
+    <w:lsdException w:name="List Bullet 4" w:semiHidden="1" w:unhideWhenUsed="1"/>
+    <w:lsdException w:name="List Bullet 5" w:semiHidden="1" w:unhideWhenUsed="1"/>
+    <w:lsdException w:name="List Number 2" w:semiHidden="1" w:unhideWhenUsed="1"/>
+    <w:lsdException w:name="List Number 3" w:semiHidden="1" w:unhideWhenUsed="1"/>
+    <w:lsdException w:name="List Number 4" w:semiHidden="1" w:unhideWhenUsed="1"/>
+    <w:lsdException w:name="List Number 5" w:semiHidden="1" w:unhideWhenUsed="1"/>
+    <w:lsdException w:name="Title" w:uiPriority="10" w:qFormat="1"/>
+    <w:lsdException w:name="Closing" w:semiHidden="1" w:unhideWhenUsed="1"/>
+    <w:lsdException w:name="Signature" w:semiHidden="1" w:unhideWhenUsed="1"/>
+    <w:lsdException w:name="Default Paragraph Font" w:semiHidden="1" w:uiPriority="1" w:unhideWhenUsed="1"/>
+    <w:lsdException w:name="Body Text" w:semiHidden="1" w:unhideWhenUsed="1"/>
+    <w:lsdException w:name="Body Text Indent" w:semiHidden="1" w:unhideWhenUsed="1"/>
+    <w:lsdException w:name="List Continue" w:semiHidden="1" w:unhideWhenUsed="1"/>
+    <w:lsdException w:name="List Continue 2" w:semiHidden="1" w:unhideWhenUsed="1"/>
+    <w:lsdException w:name="List Continue 3" w:semiHidden="1" w:unhideWhenUsed="1"/>
+    <w:lsdException w:name="List Continue 4" w:semiHidden="1" w:unhideWhenUsed="1"/>
+    <w:lsdException w:name="List Continue 5" w:semiHidden="1" w:unhideWhenUsed="1"/>
+    <w:lsdException w:name="Message Header" w:semiHidden="1" w:unhideWhenUsed="1"/>
+    <w:lsdException w:name="Subtitle" w:uiPriority="11" w:qFormat="1"/>
+    <w:lsdException w:name="Salutation" w:semiHidden="1" w:unhideWhenUsed="1"/>
+    <w:lsdException w:name="Date" w:semiHidden="1" w:unhideWhenUsed="1"/>
+    <w:lsdException w:name="Body Text First Indent" w:semiHidden="1" w:unhideWhenUsed="1"/>
+    <w:lsdException w:name="Body Text First Indent 2" w:semiHidden="1" w:unhideWhenUsed="1"/>
+    <w:lsdException w:name="Note Heading" w:semiHidden="1" w:unhideWhenUsed="1"/>
+    <w:lsdException w:name="Body Text 2" w:semiHidden="1" w:unhideWhenUsed="1"/>
+    <w:lsdException w:name="Body Text 3" w:semiHidden="1" w:unhideWhenUsed="1"/>
+    <w:lsdException w:name="Body Text Indent 2" w:semiHidden="1" w:unhideWhenUsed="1"/>
+    <w:lsdException w:name="Body Text Indent 3" w:semiHidden="1" w:unhideWhenUsed="1"/>
+    <w:lsdException w:name="Block Text" w:semiHidden="1" w:unhideWhenUsed="1"/>
+    <w:lsdException w:name="Hyperlink" w:semiHidden="1" w:unhideWhenUsed="1"/>
+    <w:lsdException w:name="FollowedHyperlink" w:semiHidden="1" w:unhideWhenUsed="1"/>
+    <w:lsdException w:name="Strong" w:uiPriority="22" w:qFormat="1"/>
+    <w:lsdException w:name="Emphasis" w:uiPriority="20" w:qFormat="1"/>
+    <w:lsdException w:name="Document Map" w:semiHidden="1" w:unhideWhenUsed="1"/>
+    <w:lsdException w:name="Plain Text" w:semiHidden="1" w:unhideWhenUsed="1"/>
+    <w:lsdException w:name="E-mail Signature" w:semiHidden="1" w:unhideWhenUsed="1"/>
+    <w:lsdException w:name="HTML Top of Form" w:semiHidden="1" w:unhideWhenUsed="1"/>
+    <w:lsdException w:name="HTML Bottom of Form" w:semiHidden="1" w:unhideWhenUsed="1"/>
+    <w:lsdException w:name="Normal (Web)" w:semiHidden="1" w:unhideWhenUsed="1"/>
+    <w:lsdException w:name="HTML Acronym" w:semiHidden="1" w:unhideWhenUsed="1"/>
+    <w:lsdException w:name="HTML Address" w:semiHidden="1" w:unhideWhenUsed="1"/>
+    <w:lsdException w:name="HTML Cite" w:semiHidden="1" w:unhideWhenUsed="1"/>
+    <w:lsdException w:name="HTML Code" w:semiHidden="1" w:unhideWhenUsed="1"/>
+    <w:lsdException w:name="HTML Definition" w:semiHidden="1" w:unhideWhenUsed="1"/>
+    <w:lsdException w:name="HTML Keyboard" w:semiHidden="1" w:unhideWhenUsed="1"/>
+    <w:lsdException w:name="HTML Preformatted" w:semiHidden="1" w:unhideWhenUsed="1"/>
+    <w:lsdException w:name="HTML Sample" w:semiHidden="1" w:unhideWhenUsed="1"/>
+    <w:lsdException w:name="HTML Typewriter" w:semiHidden="1" w:unhideWhenUsed="1"/>
+    <w:lsdException w:name="HTML Variable" w:semiHidden="1" w:unhideWhenUsed="1"/>
+    <w:lsdException w:name="Normal Table" w:semiHidden="1" w:unhideWhenUsed="1"/>
+    <w:lsdException w:name="annotation subject" w:semiHidden="1" w:unhideWhenUsed="1"/>
+    <w:lsdException w:name="No List" w:semiHidden="1" w:unhideWhenUsed="1"/>
+    <w:lsdException w:name="Outline List 1" w:semiHidden="1" w:unhideWhenUsed="1"/>
+    <w:lsdException w:name="Outline List 2" w:semiHidden="1" w:unhideWhenUsed="1"/>
+    <w:lsdException w:name="Outline List 3" w:semiHidden="1" w:unhideWhenUsed="1"/>
+    <w:lsdException w:name="Table Simple 1" w:semiHidden="1" w:unhideWhenUsed="1"/>
+    <w:lsdException w:name="Table Simple 2" w:semiHidden="1" w:unhideWhenUsed="1"/>
+    <w:lsdException w:name="Table Simple 3" w:semiHidden="1" w:unhideWhenUsed="1"/>
+    <w:lsdException w:name="Table Classic 1" w:semiHidden="1" w:unhideWhenUsed="1"/>
+    <w:lsdException w:name="Table Classic 2" w:semiHidden="1" w:unhideWhenUsed="1"/>
+    <w:lsdException w:name="Table Classic 3" w:semiHidden="1" w:unhideWhenUsed="1"/>
+    <w:lsdException w:name="Table Classic 4" w:semiHidden="1" w:unhideWhenUsed="1"/>
+    <w:lsdException w:name="Table Colorful 1" w:semiHidden="1" w:unhideWhenUsed="1"/>
+    <w:lsdException w:name="Table Colorful 2" w:semiHidden="1" w:unhideWhenUsed="1"/>
+    <w:lsdException w:name="Table Colorful 3" w:semiHidden="1" w:unhideWhenUsed="1"/>
+    <w:lsdException w:name="Table Columns 1" w:semiHidden="1" w:unhideWhenUsed="1"/>
+    <w:lsdException w:name="Table Columns 2" w:semiHidden="1" w:unhideWhenUsed="1"/>
+    <w:lsdException w:name="Table Columns 3" w:semiHidden="1" w:unhideWhenUsed="1"/>
+    <w:lsdException w:name="Table Columns 4" w:semiHidden="1" w:unhideWhenUsed="1"/>
+    <w:lsdException w:name="Table Columns 5" w:semiHidden="1" w:unhideWhenUsed="1"/>
+    <w:lsdException w:name="Table Grid 1" w:semiHidden="1" w:unhideWhenUsed="1"/>
+    <w:lsdException w:name="Table Grid 2" w:semiHidden="1" w:unhideWhenUsed="1"/>
+    <w:lsdException w:name="Table Grid 3" w:semiHidden="1" w:unhideWhenUsed="1"/>
+    <w:lsdException w:name="Table Grid 4" w:semiHidden="1" w:unhideWhenUsed="1"/>
+    <w:lsdException w:name="Table Grid 5" w:semiHidden="1" w:unhideWhenUsed="1"/>
+    <w:lsdException w:name="Table Grid 6" w:semiHidden="1" w:unhideWhenUsed="1"/>
+    <w:lsdException w:name="Table Grid 7" w:semiHidden="1" w:unhideWhenUsed="1"/>
+    <w:lsdException w:name="Table Grid 8" w:semiHidden="1" w:unhideWhenUsed="1"/>
+    <w:lsdException w:name="Table List 1" w:semiHidden="1" w:unhideWhenUsed="1"/>
+    <w:lsdException w:name="Table List 2" w:semiHidden="1" w:unhideWhenUsed="1"/>
+    <w:lsdException w:name="Table List 3" w:semiHidden="1" w:unhideWhenUsed="1"/>
+    <w:lsdException w:name="Table List 4" w:semiHidden="1" w:unhideWhenUsed="1"/>
+    <w:lsdException w:name="Table List 5" w:semiHidden="1" w:unhideWhenUsed="1"/>
+    <w:lsdException w:name="Table List 6" w:semiHidden="1" w:unhideWhenUsed="1"/>
+    <w:lsdException w:name="Table List 7" w:semiHidden="1" w:unhideWhenUsed="1"/>
+    <w:lsdException w:name="Table List 8" w:semiHidden="1" w:unhideWhenUsed="1"/>
+    <w:lsdException w:name="Table 3D effects 1" w:semiHidden="1" w:unhideWhenUsed="1"/>
+    <w:lsdException w:name="Table 3D effects 2" w:semiHidden="1" w:unhideWhenUsed="1"/>
+    <w:lsdException w:name="Table 3D effects 3" w:semiHidden="1" w:unhideWhenUsed="1"/>
+    <w:lsdException w:name="Table Contemporary" w:semiHidden="1" w:unhideWhenUsed="1"/>
+    <w:lsdException w:name="Table Elegant" w:semiHidden="1" w:unhideWhenUsed="1"/>
+    <w:lsdException w:name="Table Professional" w:semiHidden="1" w:unhideWhenUsed="1"/>
+    <w:lsdException w:name="Table Subtle 1" w:semiHidden="1" w:unhideWhenUsed="1"/>
+    <w:lsdException w:name="Table Subtle 2" w:semiHidden="1" w:unhideWhenUsed="1"/>
+    <w:lsdException w:name="Table Web 1" w:semiHidden="1" w:unhideWhenUsed="1"/>
+    <w:lsdException w:name="Table Web 2" w:semiHidden="1" w:unhideWhenUsed="1"/>
+    <w:lsdException w:name="Table Web 3" w:semiHidden="1" w:unhideWhenUsed="1"/>
+    <w:lsdException w:name="Balloon Text" w:semiHidden="1" w:unhideWhenUsed="1"/>
+    <w:lsdException w:name="Table Grid" w:uiPriority="39"/>
+    <w:lsdException w:name="Table Theme" w:semiHidden="1" w:unhideWhenUsed="1"/>
+    <w:lsdException w:name="Note Level 1" w:semiHidden="1" w:unhideWhenUsed="1"/>
+    <w:lsdException w:name="Note Level 2" w:semiHidden="1" w:unhideWhenUsed="1"/>
+    <w:lsdException w:name="Note Level 3" w:semiHidden="1" w:unhideWhenUsed="1"/>
+    <w:lsdException w:name="Note Level 4" w:semiHidden="1" w:unhideWhenUsed="1"/>
+    <w:lsdException w:name="Note Level 5" w:semiHidden="1" w:unhideWhenUsed="1"/>
+    <w:lsdException w:name="Note Level 6" w:semiHidden="1" w:unhideWhenUsed="1"/>
+    <w:lsdException w:name="Note Level 7" w:semiHidden="1" w:unhideWhenUsed="1"/>
+    <w:lsdException w:name="Note Level 8" w:semiHidden="1" w:unhideWhenUsed="1"/>
+    <w:lsdException w:name="Note Level 9" w:semiHidden="1" w:unhideWhenUsed="1"/>
+    <w:lsdException w:name="Placeholder Text" w:semiHidden="1"/>
+    <w:lsdException w:name="No Spacing" w:uiPriority="1" w:qFormat="1"/>
+    <w:lsdException w:name="Light Shading" w:uiPriority="60"/>
+    <w:lsdException w:name="Light List" w:uiPriority="61"/>
+    <w:lsdException w:name="Light Grid" w:uiPriority="62"/>
+    <w:lsdException w:name="Medium Shading 1" w:uiPriority="63"/>
+    <w:lsdException w:name="Medium Shading 2" w:uiPriority="64"/>
+    <w:lsdException w:name="Medium List 1" w:uiPriority="65"/>
+    <w:lsdException w:name="Medium List 2" w:uiPriority="66"/>
+    <w:lsdException w:name="Medium Grid 1" w:uiPriority="67"/>
+    <w:lsdException w:name="Medium Grid 2" w:uiPriority="68"/>
+    <w:lsdException w:name="Medium Grid 3" w:uiPriority="69"/>
+    <w:lsdException w:name="Dark List" w:uiPriority="70"/>
+    <w:lsdException w:name="Colorful Shading" w:uiPriority="71"/>
+    <w:lsdException w:name="Colorful List" w:uiPriority="72"/>
+    <w:lsdException w:name="Colorful Grid" w:uiPriority="73"/>
+    <w:lsdException w:name="Light Shading Accent 1" w:uiPriority="60"/>
+    <w:lsdException w:name="Light List Accent 1" w:uiPriority="61"/>
+    <w:lsdException w:name="Light Grid Accent 1" w:uiPriority="62"/>
+    <w:lsdException w:name="Medium Shading 1 Accent 1" w:uiPriority="63"/>
+    <w:lsdException w:name="Medium Shading 2 Accent 1" w:uiPriority="64"/>
+    <w:lsdException w:name="Medium List 1 Accent 1" w:uiPriority="65"/>
+    <w:lsdException w:name="Revision" w:semiHidden="1"/>
+    <w:lsdException w:name="List Paragraph" w:uiPriority="34" w:qFormat="1"/>
+    <w:lsdException w:name="Quote" w:uiPriority="29" w:qFormat="1"/>
+    <w:lsdException w:name="Intense Quote" w:uiPriority="30" w:qFormat="1"/>
+    <w:lsdException w:name="Medium List 2 Accent 1" w:uiPriority="66"/>
+    <w:lsdException w:name="Medium Grid 1 Accent 1" w:uiPriority="67"/>
+    <w:lsdException w:name="Medium Grid 2 Accent 1" w:uiPriority="68"/>
+    <w:lsdException w:name="Medium Grid 3 Accent 1" w:uiPriority="69"/>
+    <w:lsdException w:name="Dark List Accent 1" w:uiPriority="70"/>
+    <w:lsdException w:name="Colorful Shading Accent 1" w:uiPriority="71"/>
+    <w:lsdException w:name="Colorful List Accent 1" w:uiPriority="72"/>
+    <w:lsdException w:name="Colorful Grid Accent 1" w:uiPriority="73"/>
+    <w:lsdException w:name="Light Shading Accent 2" w:uiPriority="60"/>
+    <w:lsdException w:name="Light List Accent 2" w:uiPriority="61"/>
+    <w:lsdException w:name="Light Grid Accent 2" w:uiPriority="62"/>
+    <w:lsdException w:name="Medium Shading 1 Accent 2" w:uiPriority="63"/>
+    <w:lsdException w:name="Medium Shading 2 Accent 2" w:uiPriority="64"/>
+    <w:lsdException w:name="Medium List 1 Accent 2" w:uiPriority="65"/>
+    <w:lsdException w:name="Medium List 2 Accent 2" w:uiPriority="66"/>
+    <w:lsdException w:name="Medium Grid 1 Accent 2" w:uiPriority="67"/>
+    <w:lsdException w:name="Medium Grid 2 Accent 2" w:uiPriority="68"/>
+    <w:lsdException w:name="Medium Grid 3 Accent 2" w:uiPriority="69"/>
+    <w:lsdException w:name="Dark List Accent 2" w:uiPriority="70"/>
+    <w:lsdException w:name="Colorful Shading Accent 2" w:uiPriority="71"/>
+    <w:lsdException w:name="Colorful List Accent 2" w:uiPriority="72"/>
+    <w:lsdException w:name="Colorful Grid Accent 2" w:uiPriority="73"/>
+    <w:lsdException w:name="Light Shading Accent 3" w:uiPriority="60"/>
+    <w:lsdException w:name="Light List Accent 3" w:uiPriority="61"/>
+    <w:lsdException w:name="Light Grid Accent 3" w:uiPriority="62"/>
+    <w:lsdException w:name="Medium Shading 1 Accent 3" w:uiPriority="63"/>
+    <w:lsdException w:name="Medium Shading 2 Accent 3" w:uiPriority="64"/>
+    <w:lsdException w:name="Medium List 1 Accent 3" w:uiPriority="65"/>
+    <w:lsdException w:name="Medium List 2 Accent 3" w:uiPriority="66"/>
+    <w:lsdException w:name="Medium Grid 1 Accent 3" w:uiPriority="67"/>
+    <w:lsdException w:name="Medium Grid 2 Accent 3" w:uiPriority="68"/>
+    <w:lsdException w:name="Medium Grid 3 Accent 3" w:uiPriority="69"/>
+    <w:lsdException w:name="Dark List Accent 3" w:uiPriority="70"/>
+    <w:lsdException w:name="Colorful Shading Accent 3" w:uiPriority="71"/>
+    <w:lsdException w:name="Colorful List Accent 3" w:uiPriority="72"/>
+    <w:lsdException w:name="Colorful Grid Accent 3" w:uiPriority="73"/>
+    <w:lsdException w:name="Light Shading Accent 4" w:uiPriority="60"/>
+    <w:lsdException w:name="Light List Accent 4" w:uiPriority="61"/>
+    <w:lsdException w:name="Light Grid Accent 4" w:uiPriority="62"/>
+    <w:lsdException w:name="Medium Shading 1 Accent 4" w:uiPriority="63"/>
+    <w:lsdException w:name="Medium Shading 2 Accent 4" w:uiPriority="64"/>
+    <w:lsdException w:name="Medium List 1 Accent 4" w:uiPriority="65"/>
+    <w:lsdException w:name="Medium List 2 Accent 4" w:uiPriority="66"/>
+    <w:lsdException w:name="Medium Grid 1 Accent 4" w:uiPriority="67"/>
+    <w:lsdException w:name="Medium Grid 2 Accent 4" w:uiPriority="68"/>
+    <w:lsdException w:name="Medium Grid 3 Accent 4" w:uiPriority="69"/>
+    <w:lsdException w:name="Dark List Accent 4" w:uiPriority="70"/>
+    <w:lsdException w:name="Colorful Shading Accent 4" w:uiPriority="71"/>
+    <w:lsdException w:name="Colorful List Accent 4" w:uiPriority="72"/>
+    <w:lsdException w:name="Colorful Grid Accent 4" w:uiPriority="73"/>
+    <w:lsdException w:name="Light Shading Accent 5" w:uiPriority="60"/>
+    <w:lsdException w:name="Light List Accent 5" w:uiPriority="61"/>
+    <w:lsdException w:name="Light Grid Accent 5" w:uiPriority="62"/>
+    <w:lsdException w:name="Medium Shading 1 Accent 5" w:uiPriority="63"/>
+    <w:lsdException w:name="Medium Shading 2 Accent 5" w:uiPriority="64"/>
+    <w:lsdException w:name="Medium List 1 Accent 5" w:uiPriority="65"/>
+    <w:lsdException w:name="Medium List 2 Accent 5" w:uiPriority="66"/>
+    <w:lsdException w:name="Medium Grid 1 Accent 5" w:uiPriority="67"/>
+    <w:lsdException w:name="Medium Grid 2 Accent 5" w:uiPriority="68"/>
+    <w:lsdException w:name="Medium Grid 3 Accent 5" w:uiPriority="69"/>
+    <w:lsdException w:name="Dark List Accent 5" w:uiPriority="70"/>
+    <w:lsdException w:name="Colorful Shading Accent 5" w:uiPriority="71"/>
+    <w:lsdException w:name="Colorful List Accent 5" w:uiPriority="72"/>
+    <w:lsdException w:name="Colorful Grid Accent 5" w:uiPriority="73"/>
+    <w:lsdException w:name="Light Shading Accent 6" w:uiPriority="60"/>
+    <w:lsdException w:name="Light List Accent 6" w:uiPriority="61"/>
+    <w:lsdException w:name="Light Grid Accent 6" w:uiPriority="62"/>
+    <w:lsdException w:name="Medium Shading 1 Accent 6" w:uiPriority="63"/>
+    <w:lsdException w:name="Medium Shading 2 Accent 6" w:uiPriority="64"/>
+    <w:lsdException w:name="Medium List 1 Accent 6" w:uiPriority="65"/>
+    <w:lsdException w:name="Medium List 2 Accent 6" w:uiPriority="66"/>
+    <w:lsdException w:name="Medium Grid 1 Accent 6" w:uiPriority="67"/>
+    <w:lsdException w:name="Medium Grid 2 Accent 6" w:uiPriority="68"/>
+    <w:lsdException w:name="Medium Grid 3 Accent 6" w:uiPriority="69"/>
+    <w:lsdException w:name="Dark List Accent 6" w:uiPriority="70"/>
+    <w:lsdException w:name="Colorful Shading Accent 6" w:uiPriority="71"/>
+    <w:lsdException w:name="Colorful List Accent 6" w:uiPriority="72"/>
+    <w:lsdException w:name="Colorful Grid Accent 6" w:uiPriority="73"/>
+    <w:lsdException w:name="Subtle Emphasis" w:uiPriority="19" w:qFormat="1"/>
+    <w:lsdException w:name="Intense Emphasis" w:uiPriority="21" w:qFormat="1"/>
+    <w:lsdException w:name="Subtle Reference" w:uiPriority="31" w:qFormat="1"/>
+    <w:lsdException w:name="Intense Reference" w:uiPriority="32" w:qFormat="1"/>
+    <w:lsdException w:name="Book Title" w:uiPriority="33" w:qFormat="1"/>
+    <w:lsdException w:name="Bibliography" w:semiHidden="1" w:uiPriority="37" w:unhideWhenUsed="1"/>
+    <w:lsdException w:name="TOC Heading" w:semiHidden="1" w:uiPriority="39" w:unhideWhenUsed="1" w:qFormat="1"/>
+    <w:lsdException w:name="Plain Table 1" w:uiPriority="41"/>
+    <w:lsdException w:name="Plain Table 2" w:uiPriority="42"/>
+    <w:lsdException w:name="Plain Table 3" w:uiPriority="43"/>
+    <w:lsdException w:name="Plain Table 4" w:uiPriority="44"/>
+    <w:lsdException w:name="Plain Table 5" w:uiPriority="45"/>
+    <w:lsdException w:name="Grid Table Light" w:uiPriority="40"/>
+    <w:lsdException w:name="Grid Table 1 Light" w:uiPriority="46"/>
+    <w:lsdException w:name="Grid Table 2" w:uiPriority="47"/>
+    <w:lsdException w:name="Grid Table 3" w:uiPriority="48"/>
+    <w:lsdException w:name="Grid Table 4" w:uiPriority="49"/>
+    <w:lsdException w:name="Grid Table 5 Dark" w:uiPriority="50"/>
+    <w:lsdException w:name="Grid Table 6 Colorful" w:uiPriority="51"/>
+    <w:lsdException w:name="Grid Table 7 Colorful" w:uiPriority="52"/>
+    <w:lsdException w:name="Grid Table 1 Light Accent 1" w:uiPriority="46"/>
+    <w:lsdException w:name="Grid Table 2 Accent 1" w:uiPriority="47"/>
+    <w:lsdException w:name="Grid Table 3 Accent 1" w:uiPriority="48"/>
+    <w:lsdException w:name="Grid Table 4 Accent 1" w:uiPriority="49"/>
+    <w:lsdException w:name="Grid Table 5 Dark Accent 1" w:uiPriority="50"/>
+    <w:lsdException w:name="Grid Table 6 Colorful Accent 1" w:uiPriority="51"/>
+    <w:lsdException w:name="Grid Table 7 Colorful Accent 1" w:uiPriority="52"/>
+    <w:lsdException w:name="Grid Table 1 Light Accent 2" w:uiPriority="46"/>
+    <w:lsdException w:name="Grid Table 2 Accent 2" w:uiPriority="47"/>
+    <w:lsdException w:name="Grid Table 3 Accent 2" w:uiPriority="48"/>
+    <w:lsdException w:name="Grid Table 4 Accent 2" w:uiPriority="49"/>
+    <w:lsdException w:name="Grid Table 5 Dark Accent 2" w:uiPriority="50"/>
+    <w:lsdException w:name="Grid Table 6 Colorful Accent 2" w:uiPriority="51"/>
+    <w:lsdException w:name="Grid Table 7 Colorful Accent 2" w:uiPriority="52"/>
+    <w:lsdException w:name="Grid Table 1 Light Accent 3" w:uiPriority="46"/>
+    <w:lsdException w:name="Grid Table 2 Accent 3" w:uiPriority="47"/>
+    <w:lsdException w:name="Grid Table 3 Accent 3" w:uiPriority="48"/>
+    <w:lsdException w:name="Grid Table 4 Accent 3" w:uiPriority="49"/>
+    <w:lsdException w:name="Grid Table 5 Dark Accent 3" w:uiPriority="50"/>
+    <w:lsdException w:name="Grid Table 6 Colorful Accent 3" w:uiPriority="51"/>
+    <w:lsdException w:name="Grid Table 7 Colorful Accent 3" w:uiPriority="52"/>
+    <w:lsdException w:name="Grid Table 1 Light Accent 4" w:uiPriority="46"/>
+    <w:lsdException w:name="Grid Table 2 Accent 4" w:uiPriority="47"/>
+    <w:lsdException w:name="Grid Table 3 Accent 4" w:uiPriority="48"/>
+    <w:lsdException w:name="Grid Table 4 Accent 4" w:uiPriority="49"/>
+    <w:lsdException w:name="Grid Table 5 Dark Accent 4" w:uiPriority="50"/>
+    <w:lsdException w:name="Grid Table 6 Colorful Accent 4" w:uiPriority="51"/>
+    <w:lsdException w:name="Grid Table 7 Colorful Accent 4" w:uiPriority="52"/>
+    <w:lsdException w:name="Grid Table 1 Light Accent 5" w:uiPriority="46"/>
+    <w:lsdException w:name="Grid Table 2 Accent 5" w:uiPriority="47"/>
+    <w:lsdException w:name="Grid Table 3 Accent 5" w:uiPriority="48"/>
+    <w:lsdException w:name="Grid Table 4 Accent 5" w:uiPriority="49"/>
+    <w:lsdException w:name="Grid Table 5 Dark Accent 5" w:uiPriority="50"/>
+    <w:lsdException w:name="Grid Table 6 Colorful Accent 5" w:uiPriority="51"/>
+    <w:lsdException w:name="Grid Table 7 Colorful Accent 5" w:uiPriority="52"/>
+    <w:lsdException w:name="Grid Table 1 Light Accent 6" w:uiPriority="46"/>
+    <w:lsdException w:name="Grid Table 2 Accent 6" w:uiPriority="47"/>
+    <w:lsdException w:name="Grid Table 3 Accent 6" w:uiPriority="48"/>
+    <w:lsdException w:name="Grid Table 4 Accent 6" w:uiPriority="49"/>
+    <w:lsdException w:name="Grid Table 5 Dark Accent 6" w:uiPriority="50"/>
+    <w:lsdException w:name="Grid Table 6 Colorful Accent 6" w:uiPriority="51"/>
+    <w:lsdException w:name="Grid Table 7 Colorful Accent 6" w:uiPriority="52"/>
+    <w:lsdException w:name="List Table 1 Light" w:uiPriority="46"/>
+    <w:lsdException w:name="List Table 2" w:uiPriority="47"/>
+    <w:lsdException w:name="List Table 3" w:uiPriority="48"/>
+    <w:lsdException w:name="List Table 4" w:uiPriority="49"/>
+    <w:lsdException w:name="List Table 5 Dark" w:uiPriority="50"/>
+    <w:lsdException w:name="List Table 6 Colorful" w:uiPriority="51"/>
+    <w:lsdException w:name="List Table 7 Colorful" w:uiPriority="52"/>
+    <w:lsdException w:name="List Table 1 Light Accent 1" w:uiPriority="46"/>
+    <w:lsdException w:name="List Table 2 Accent 1" w:uiPriority="47"/>
+    <w:lsdException w:name="List Table 3 Accent 1" w:uiPriority="48"/>
+    <w:lsdException w:name="List Table 4 Accent 1" w:uiPriority="49"/>
+    <w:lsdException w:name="List Table 5 Dark Accent 1" w:uiPriority="50"/>
+    <w:lsdException w:name="List Table 6 Colorful Accent 1" w:uiPriority="51"/>
+    <w:lsdException w:name="List Table 7 Colorful Accent 1" w:uiPriority="52"/>
+    <w:lsdException w:name="List Table 1 Light Accent 2" w:uiPriority="46"/>
+    <w:lsdException w:name="List Table 2 Accent 2" w:uiPriority="47"/>
+    <w:lsdException w:name="List Table 3 Accent 2" w:uiPriority="48"/>
+    <w:lsdException w:name="List Table 4 Accent 2" w:uiPriority="49"/>
+    <w:lsdException w:name="List Table 5 Dark Accent 2" w:uiPriority="50"/>
+    <w:lsdException w:name="List Table 6 Colorful Accent 2" w:uiPriority="51"/>
+    <w:lsdException w:name="List Table 7 Colorful Accent 2" w:uiPriority="52"/>
+    <w:lsdException w:name="List Table 1 Light Accent 3" w:uiPriority="46"/>
+    <w:lsdException w:name="List Table 2 Accent 3" w:uiPriority="47"/>
+    <w:lsdException w:name="List Table 3 Accent 3" w:uiPriority="48"/>
+    <w:lsdException w:name="List Table 4 Accent 3" w:uiPriority="49"/>
+    <w:lsdException w:name="List Table 5 Dark Accent 3" w:uiPriority="50"/>
+    <w:lsdException w:name="List Table 6 Colorful Accent 3" w:uiPriority="51"/>
+    <w:lsdException w:name="List Table 7 Colorful Accent 3" w:uiPriority="52"/>
+    <w:lsdException w:name="List Table 1 Light Accent 4" w:uiPriority="46"/>
+    <w:lsdException w:name="List Table 2 Accent 4" w:uiPriority="47"/>
+    <w:lsdException w:name="List Table 3 Accent 4" w:uiPriority="48"/>
+    <w:lsdException w:name="List Table 4 Accent 4" w:uiPriority="49"/>
+    <w:lsdException w:name="List Table 5 Dark Accent 4" w:uiPriority="50"/>
+    <w:lsdException w:name="List Table 6 Colorful Accent 4" w:uiPriority="51"/>
+    <w:lsdException w:name="List Table 7 Colorful Accent 4" w:uiPriority="52"/>
+    <w:lsdException w:name="List Table 1 Light Accent 5" w:uiPriority="46"/>
+    <w:lsdException w:name="List Table 2 Accent 5" w:uiPriority="47"/>
+    <w:lsdException w:name="List Table 3 Accent 5" w:uiPriority="48"/>
+    <w:lsdException w:name="List Table 4 Accent 5" w:uiPriority="49"/>
+    <w:lsdException w:name="List Table 5 Dark Accent 5" w:uiPriority="50"/>
+    <w:lsdException w:name="List Table 6 Colorful Accent 5" w:uiPriority="51"/>
+    <w:lsdException w:name="List Table 7 Colorful Accent 5" w:uiPriority="52"/>
+    <w:lsdException w:name="List Table 1 Light Accent 6" w:uiPriority="46"/>
+    <w:lsdException w:name="List Table 2 Accent 6" w:uiPriority="47"/>
+    <w:lsdException w:name="List Table 3 Accent 6" w:uiPriority="48"/>
+    <w:lsdException w:name="List Table 4 Accent 6" w:uiPriority="49"/>
+    <w:lsdException w:name="List Table 5 Dark Accent 6" w:uiPriority="50"/>
+    <w:lsdException w:name="List Table 6 Colorful Accent 6" w:uiPriority="51"/>
+    <w:lsdException w:name="List Table 7 Colorful Accent 6" w:uiPriority="52"/>
+    <w:lsdException w:name="Mention" w:semiHidden="1" w:unhideWhenUsed="1"/>
+    <w:lsdException w:name="Smart Hyperlink" w:semiHidden="1" w:unhideWhenUsed="1"/>
   </w:latentStyles>
   <w:style w:type="paragraph" w:default="1" w:styleId="Normal">
     <w:name w:val="Normal"/>
@@ -5859,7 +6036,7 @@
   <a:extraClrSchemeLst/>
   <a:extLst>
     <a:ext uri="{05A4C25C-085E-4340-85A3-A5531E510DB2}">
-      <thm15:themeFamily xmlns:thm15="http://schemas.microsoft.com/office/thememl/2012/main" xmlns="" name="Office Theme" id="{62F939B6-93AF-4DB8-9C6B-D6C7DFDC589F}" vid="{4A3C46E8-61CC-4603-A589-7422A47A8E4A}"/>
+      <thm15:themeFamily xmlns:thm15="http://schemas.microsoft.com/office/thememl/2012/main" name="Office Theme" id="{62F939B6-93AF-4DB8-9C6B-D6C7DFDC589F}" vid="{4A3C46E8-61CC-4603-A589-7422A47A8E4A}"/>
     </a:ext>
   </a:extLst>
 </a:theme>

</xml_diff>

<commit_message>
final revision for Reviewer responses
</commit_message>
<xml_diff>
--- a/doc/paper/LGAD_May2017/Reviewer_responses.docx
+++ b/doc/paper/LGAD_May2017/Reviewer_responses.docx
@@ -1,6 +1,6 @@
 
 <file path=word/document.xml><?xml version="1.0" encoding="utf-8"?>
-<w:document xmlns:wpc="http://schemas.microsoft.com/office/word/2010/wordprocessingCanvas" xmlns:mo="http://schemas.microsoft.com/office/mac/office/2008/main" xmlns:mc="http://schemas.openxmlformats.org/markup-compatibility/2006" xmlns:mv="urn:schemas-microsoft-com:mac:vml" xmlns:o="urn:schemas-microsoft-com:office:office" xmlns:r="http://schemas.openxmlformats.org/officeDocument/2006/relationships" xmlns:m="http://schemas.openxmlformats.org/officeDocument/2006/math" xmlns:v="urn:schemas-microsoft-com:vml" xmlns:wp14="http://schemas.microsoft.com/office/word/2010/wordprocessingDrawing" xmlns:wp="http://schemas.openxmlformats.org/drawingml/2006/wordprocessingDrawing" xmlns:w10="urn:schemas-microsoft-com:office:word" xmlns:w="http://schemas.openxmlformats.org/wordprocessingml/2006/main" xmlns:w14="http://schemas.microsoft.com/office/word/2010/wordml" xmlns:w15="http://schemas.microsoft.com/office/word/2012/wordml" xmlns:wpg="http://schemas.microsoft.com/office/word/2010/wordprocessingGroup" xmlns:wpi="http://schemas.microsoft.com/office/word/2010/wordprocessingInk" xmlns:wne="http://schemas.microsoft.com/office/word/2006/wordml" xmlns:wps="http://schemas.microsoft.com/office/word/2010/wordprocessingShape" mc:Ignorable="w14 w15 wp14">
+<w:document xmlns:wpc="http://schemas.microsoft.com/office/word/2010/wordprocessingCanvas" xmlns:mo="http://schemas.microsoft.com/office/mac/office/2008/main" xmlns:mc="http://schemas.openxmlformats.org/markup-compatibility/2006" xmlns:mv="urn:schemas-microsoft-com:mac:vml" xmlns:o="urn:schemas-microsoft-com:office:office" xmlns:r="http://schemas.openxmlformats.org/officeDocument/2006/relationships" xmlns:m="http://schemas.openxmlformats.org/officeDocument/2006/math" xmlns:v="urn:schemas-microsoft-com:vml" xmlns:wp14="http://schemas.microsoft.com/office/word/2010/wordprocessingDrawing" xmlns:wp="http://schemas.openxmlformats.org/drawingml/2006/wordprocessingDrawing" xmlns:w10="urn:schemas-microsoft-com:office:word" xmlns:w="http://schemas.openxmlformats.org/wordprocessingml/2006/main" xmlns:w14="http://schemas.microsoft.com/office/word/2010/wordml" xmlns:wpg="http://schemas.microsoft.com/office/word/2010/wordprocessingGroup" xmlns:wpi="http://schemas.microsoft.com/office/word/2010/wordprocessingInk" xmlns:wne="http://schemas.microsoft.com/office/word/2006/wordml" xmlns:wps="http://schemas.microsoft.com/office/word/2010/wordprocessingShape" mc:Ignorable="w14 wp14">
   <w:body>
     <w:p>
       <w:pPr>
@@ -1941,87 +1941,23 @@
           <w:rFonts w:ascii="Arial" w:eastAsia="Times New Roman" w:hAnsi="Arial" w:cs="Times New Roman"/>
           <w:color w:val="0000FF"/>
         </w:rPr>
-        <w:t>Indeed there is a very small shift in the sensor outline. As we’re primarily interested in demonstrating response uniformity, we have modified the plots…</w:t>
-      </w:r>
-    </w:p>
-    <w:p>
-      <w:pPr>
-        <w:rPr>
-          <w:rFonts w:ascii="Arial" w:eastAsia="Times New Roman" w:hAnsi="Arial" w:cs="Times New Roman"/>
-          <w:color w:val="000000"/>
-        </w:rPr>
-      </w:pPr>
-    </w:p>
-    <w:p>
-      <w:pPr>
-        <w:rPr>
-          <w:rFonts w:ascii="Arial" w:eastAsia="Times New Roman" w:hAnsi="Arial" w:cs="Times New Roman"/>
-          <w:b/>
-          <w:color w:val="FF00F4"/>
-          <w:highlight w:val="yellow"/>
-        </w:rPr>
-      </w:pPr>
-      <w:r>
-        <w:rPr>
-          <w:rFonts w:ascii="Arial" w:eastAsia="Times New Roman" w:hAnsi="Arial" w:cs="Times New Roman"/>
-          <w:b/>
-          <w:color w:val="FF00F4"/>
-          <w:highlight w:val="yellow"/>
-        </w:rPr>
-        <w:t xml:space="preserve">Admit in the text that there </w:t>
-      </w:r>
-      <w:r>
-        <w:rPr>
-          <w:rFonts w:ascii="Arial" w:eastAsia="Times New Roman" w:hAnsi="Arial" w:cs="Times New Roman"/>
-          <w:b/>
-          <w:color w:val="FF00F4"/>
-          <w:highlight w:val="yellow"/>
-        </w:rPr>
-        <w:t xml:space="preserve">is a shift. </w:t>
-      </w:r>
-    </w:p>
-    <w:p>
-      <w:pPr>
-        <w:rPr>
-          <w:rFonts w:ascii="Arial" w:eastAsia="Times New Roman" w:hAnsi="Arial" w:cs="Times New Roman"/>
-          <w:b/>
-          <w:color w:val="FF00F4"/>
-        </w:rPr>
-      </w:pPr>
-      <w:r>
-        <w:rPr>
-          <w:rFonts w:ascii="Arial" w:eastAsia="Times New Roman" w:hAnsi="Arial" w:cs="Times New Roman"/>
-          <w:b/>
-          <w:color w:val="FF00F4"/>
-          <w:highlight w:val="yellow"/>
-        </w:rPr>
-        <w:t>CRISTIAN/SI: p</w:t>
-      </w:r>
-      <w:r>
-        <w:rPr>
-          <w:rFonts w:ascii="Arial" w:eastAsia="Times New Roman" w:hAnsi="Arial" w:cs="Times New Roman"/>
-          <w:b/>
-          <w:color w:val="FF00F4"/>
-          <w:highlight w:val="yellow"/>
-        </w:rPr>
-        <w:t>lots need to be remade such that the boundaries are the same on Figs 15-17.</w:t>
-      </w:r>
-      <w:r>
-        <w:rPr>
-          <w:rFonts w:ascii="Arial" w:eastAsia="Times New Roman" w:hAnsi="Arial" w:cs="Times New Roman"/>
-          <w:b/>
-          <w:color w:val="FF00F4"/>
-        </w:rPr>
-        <w:t xml:space="preserve"> Can we shift the x-axis so that the sensors are lined up?</w:t>
-      </w:r>
-      <w:r>
-        <w:rPr>
-          <w:rFonts w:ascii="Arial" w:eastAsia="Times New Roman" w:hAnsi="Arial" w:cs="Times New Roman"/>
-          <w:b/>
-          <w:color w:val="FF00F4"/>
-        </w:rPr>
-        <w:t xml:space="preserve"> </w:t>
-      </w:r>
+        <w:t xml:space="preserve">Indeed there is a very small shift in the sensor outline. </w:t>
+      </w:r>
+      <w:r>
+        <w:rPr>
+          <w:rFonts w:ascii="Arial" w:eastAsia="Times New Roman" w:hAnsi="Arial" w:cs="Times New Roman"/>
+          <w:color w:val="0000FF"/>
+        </w:rPr>
+        <w:t xml:space="preserve">To avoid confusing the reader, we have modified the plots to only show the points for which all three temperature conditions have data points. </w:t>
+      </w:r>
+    </w:p>
+    <w:p>
+      <w:pPr>
+        <w:rPr>
+          <w:rFonts w:ascii="Arial" w:eastAsia="Times New Roman" w:hAnsi="Arial" w:cs="Times New Roman"/>
+          <w:color w:val="000000"/>
+        </w:rPr>
+      </w:pPr>
     </w:p>
     <w:p>
       <w:pPr>
@@ -2058,50 +1994,6 @@
       <w:pPr>
         <w:rPr>
           <w:rFonts w:ascii="Arial" w:eastAsia="Times New Roman" w:hAnsi="Arial" w:cs="Times New Roman"/>
-          <w:b/>
-          <w:color w:val="FF0000"/>
-        </w:rPr>
-      </w:pPr>
-      <w:r>
-        <w:rPr>
-          <w:rFonts w:ascii="Arial" w:eastAsia="Times New Roman" w:hAnsi="Arial" w:cs="Times New Roman"/>
-          <w:b/>
-          <w:color w:val="FF00F4"/>
-          <w:highlight w:val="yellow"/>
-        </w:rPr>
-        <w:t xml:space="preserve">CRISTIAN/SI: </w:t>
-      </w:r>
-      <w:r>
-        <w:rPr>
-          <w:rFonts w:ascii="Arial" w:eastAsia="Times New Roman" w:hAnsi="Arial" w:cs="Times New Roman"/>
-          <w:b/>
-          <w:color w:val="FF0000"/>
-          <w:highlight w:val="yellow"/>
-        </w:rPr>
-        <w:t xml:space="preserve">Colors and markers need to be fixed in one of the plots </w:t>
-      </w:r>
-      <w:r>
-        <w:rPr>
-          <w:rFonts w:ascii="Arial" w:eastAsia="Times New Roman" w:hAnsi="Arial" w:cs="Times New Roman"/>
-          <w:b/>
-          <w:color w:val="FF0000"/>
-          <w:highlight w:val="yellow"/>
-        </w:rPr>
-        <w:t>so that all of them are the same in Figs 15-17.</w:t>
-      </w:r>
-      <w:r>
-        <w:rPr>
-          <w:rFonts w:ascii="Arial" w:eastAsia="Times New Roman" w:hAnsi="Arial" w:cs="Times New Roman"/>
-          <w:b/>
-          <w:color w:val="FF0000"/>
-        </w:rPr>
-        <w:t xml:space="preserve"> </w:t>
-      </w:r>
-    </w:p>
-    <w:p>
-      <w:pPr>
-        <w:rPr>
-          <w:rFonts w:ascii="Arial" w:eastAsia="Times New Roman" w:hAnsi="Arial" w:cs="Times New Roman"/>
           <w:color w:val="000000"/>
         </w:rPr>
       </w:pPr>
@@ -2207,7 +2099,7 @@
           <w:color w:val="1C00FF"/>
         </w:rPr>
       </w:pPr>
-      <w:hyperlink r:id="rId7" w:history="1">
+      <w:hyperlink r:id="rId8" w:history="1">
         <w:r>
           <w:rPr>
             <w:rStyle w:val="Hyperlink"/>
@@ -2295,34 +2187,6 @@
           <w:color w:val="000000"/>
         </w:rPr>
         <w:br/>
-      </w:r>
-      <w:r>
-        <w:rPr>
-          <w:rFonts w:ascii="Arial" w:eastAsia="Times New Roman" w:hAnsi="Arial" w:cs="Times New Roman"/>
-          <w:color w:val="000000"/>
-        </w:rPr>
-        <w:br/>
-      </w:r>
-      <w:r>
-        <w:rPr>
-          <w:rFonts w:ascii="Arial" w:eastAsia="Times New Roman" w:hAnsi="Arial" w:cs="Times New Roman"/>
-          <w:color w:val="000000"/>
-        </w:rPr>
-        <w:br/>
-      </w:r>
-      <w:r>
-        <w:rPr>
-          <w:rFonts w:ascii="Arial" w:eastAsia="Times New Roman" w:hAnsi="Arial" w:cs="Times New Roman"/>
-          <w:color w:val="000000"/>
-        </w:rPr>
-        <w:br/>
-      </w:r>
-      <w:r>
-        <w:rPr>
-          <w:rFonts w:ascii="Arial" w:eastAsia="Times New Roman" w:hAnsi="Arial" w:cs="Times New Roman"/>
-          <w:color w:val="000000"/>
-        </w:rPr>
-        <w:br/>
         <w:t>Reviewer #3: Dear authors, dear editor,</w:t>
       </w:r>
       <w:r>
@@ -2644,7 +2508,7 @@
           <w:rFonts w:ascii="Arial" w:eastAsia="Times New Roman" w:hAnsi="Arial" w:cs="Times New Roman"/>
           <w:color w:val="0500FF"/>
         </w:rPr>
-        <w:t>Removed this text from the new draft.</w:t>
+        <w:t>We have removed the text and figure that details the trigger board from the new draft, as suggested by the reviewer.</w:t>
       </w:r>
     </w:p>
     <w:p>
@@ -2995,172 +2859,307 @@
           <w:rFonts w:ascii="Arial" w:eastAsia="Times New Roman" w:hAnsi="Arial" w:cs="Times New Roman"/>
           <w:color w:val="0500FF"/>
         </w:rPr>
-        <w:t xml:space="preserve">Decay time is a commonly used term for describing the time taken for the amplitude of a pulse to decrease from e.g. 90% to 10%, and is used throughout the literature. We prefer to keep this terminology. </w:t>
-      </w:r>
-    </w:p>
-    <w:p>
-      <w:pPr>
-        <w:rPr>
-          <w:rFonts w:ascii="Arial" w:eastAsia="Times New Roman" w:hAnsi="Arial" w:cs="Times New Roman"/>
+        <w:t>We have modified the sentence to say:</w:t>
+      </w:r>
+    </w:p>
+    <w:p>
+      <w:pPr>
+        <w:ind w:left="720"/>
+        <w:rPr>
+          <w:rFonts w:ascii="Arial" w:eastAsia="Times New Roman" w:hAnsi="Arial" w:cs="Times New Roman"/>
+          <w:b/>
+          <w:color w:val="008000"/>
+        </w:rPr>
+      </w:pPr>
+      <w:r>
+        <w:rPr>
+          <w:rFonts w:ascii="Arial" w:eastAsia="Times New Roman" w:hAnsi="Arial" w:cs="Times New Roman"/>
+          <w:b/>
+          <w:color w:val="008000"/>
+        </w:rPr>
+        <w:t>“For the KU board, whose pulses take much longer to fall to the baseline, the timestamp is obtained by performing a linear fit to the
+rising edge of the pulse,…”</w:t>
+      </w:r>
+    </w:p>
+    <w:p>
+      <w:pPr>
+        <w:rPr>
+          <w:rFonts w:ascii="Arial" w:eastAsia="Times New Roman" w:hAnsi="Arial" w:cs="Times New Roman"/>
+          <w:b/>
+          <w:color w:val="0500FF"/>
+        </w:rPr>
+      </w:pPr>
+    </w:p>
+    <w:p>
+      <w:pPr>
+        <w:rPr>
+          <w:rFonts w:ascii="Arial" w:eastAsia="Times New Roman" w:hAnsi="Arial" w:cs="Times New Roman"/>
+          <w:color w:val="000000"/>
+        </w:rPr>
+      </w:pPr>
+      <w:r>
+        <w:rPr>
+          <w:rFonts w:ascii="Arial" w:eastAsia="Times New Roman" w:hAnsi="Arial" w:cs="Times New Roman"/>
+          <w:color w:val="000000"/>
+        </w:rPr>
+        <w:br/>
+        <w:t>L194 : MI - "… by a linear function…" -&gt; "… by linear dependence of timestamp on pulse height"</w:t>
+      </w:r>
+    </w:p>
+    <w:p>
+      <w:pPr>
+        <w:rPr>
+          <w:rFonts w:ascii="Arial" w:eastAsia="Times New Roman" w:hAnsi="Arial" w:cs="Times New Roman"/>
+          <w:color w:val="0500FF"/>
+        </w:rPr>
+      </w:pPr>
+      <w:r>
+        <w:rPr>
+          <w:rFonts w:ascii="Arial" w:eastAsia="Times New Roman" w:hAnsi="Arial" w:cs="Times New Roman"/>
+          <w:color w:val="0500FF"/>
+        </w:rPr>
+        <w:t>We have changed the text according to reviewer’s suggestion.</w:t>
+      </w:r>
+    </w:p>
+    <w:p>
+      <w:pPr>
+        <w:rPr>
+          <w:rFonts w:ascii="Arial" w:eastAsia="Times New Roman" w:hAnsi="Arial" w:cs="Times New Roman"/>
+          <w:color w:val="000000"/>
+        </w:rPr>
+      </w:pPr>
+      <w:r>
+        <w:rPr>
+          <w:rFonts w:ascii="Arial" w:eastAsia="Times New Roman" w:hAnsi="Arial" w:cs="Times New Roman"/>
+          <w:color w:val="000000"/>
+        </w:rPr>
+        <w:br/>
+        <w:t>Sensor Studies and Analysis</w:t>
+      </w:r>
+      <w:r>
+        <w:rPr>
+          <w:rFonts w:ascii="Arial" w:eastAsia="Times New Roman" w:hAnsi="Arial" w:cs="Times New Roman"/>
+          <w:color w:val="000000"/>
+        </w:rPr>
+        <w:br/>
+        <w:t>L215 : MA  - The Landau function doesn't accurately describe the data. The spectra are broadened by noise and also by fluctuations in multiplication/gain. Therefore convolution of Gaus+Landau would be more accurate. Can you comment on uncertainty arising from this in your analysis?</w:t>
+      </w:r>
+    </w:p>
+    <w:p>
+      <w:pPr>
+        <w:rPr>
+          <w:rFonts w:ascii="Arial" w:eastAsia="Times New Roman" w:hAnsi="Arial" w:cs="Times New Roman"/>
+          <w:color w:val="0000FF"/>
+        </w:rPr>
+      </w:pPr>
+      <w:r>
+        <w:rPr>
+          <w:rFonts w:ascii="Arial" w:eastAsia="Times New Roman" w:hAnsi="Arial" w:cs="Times New Roman"/>
+          <w:color w:val="0000FF"/>
+        </w:rPr>
+        <w:t xml:space="preserve">Following your suggestion, </w:t>
+      </w:r>
+      <w:r>
+        <w:rPr>
+          <w:rFonts w:ascii="Arial" w:eastAsia="Times New Roman" w:hAnsi="Arial" w:cs="Times New Roman"/>
+          <w:color w:val="0000FF"/>
+        </w:rPr>
+        <w:t>we have repeated the fit using the convolution of a landau and a Gaussian. I</w:t>
+      </w:r>
+      <w:r>
+        <w:rPr>
+          <w:rFonts w:ascii="Arial" w:eastAsia="Times New Roman" w:hAnsi="Arial" w:cs="Times New Roman"/>
+          <w:color w:val="0000FF"/>
+        </w:rPr>
+        <w:t xml:space="preserve">ndeed </w:t>
+      </w:r>
+      <w:r>
+        <w:rPr>
+          <w:rFonts w:ascii="Arial" w:eastAsia="Times New Roman" w:hAnsi="Arial" w:cs="Times New Roman"/>
+          <w:color w:val="0000FF"/>
+        </w:rPr>
+        <w:t xml:space="preserve">we find that the Landau convoluted with a Gaussian yields a slightly improved fit quality. We show an example comparison of the two fits below. The red curve is the fit to the Landau, and the blue curve is the fit to the convolution of a Landau and a Gaussian. </w:t>
+      </w:r>
+    </w:p>
+    <w:p>
+      <w:pPr>
+        <w:rPr>
+          <w:rFonts w:ascii="Arial" w:eastAsia="Times New Roman" w:hAnsi="Arial" w:cs="Times New Roman"/>
+          <w:color w:val="F700E5"/>
+        </w:rPr>
+      </w:pPr>
+    </w:p>
+    <w:p>
+      <w:pPr>
+        <w:rPr>
+          <w:rFonts w:ascii="Arial" w:eastAsia="Times New Roman" w:hAnsi="Arial" w:cs="Times New Roman"/>
+          <w:b/>
           <w:color w:val="FF0000"/>
-          <w:highlight w:val="yellow"/>
-        </w:rPr>
-      </w:pPr>
-      <w:r>
-        <w:rPr>
-          <w:rFonts w:ascii="Arial" w:eastAsia="Times New Roman" w:hAnsi="Arial" w:cs="Times New Roman"/>
+        </w:rPr>
+      </w:pPr>
+      <w:r>
+        <w:rPr>
+          <w:rFonts w:ascii="Arial" w:eastAsia="Times New Roman" w:hAnsi="Arial" w:cs="Times New Roman"/>
+          <w:b/>
+          <w:noProof/>
           <w:color w:val="FF0000"/>
-          <w:highlight w:val="yellow"/>
-        </w:rPr>
-        <w:t>Si: we should do what he says. Don’t argue on trivia</w:t>
-      </w:r>
-      <w:r>
-        <w:rPr>
-          <w:rFonts w:ascii="Arial" w:eastAsia="Times New Roman" w:hAnsi="Arial" w:cs="Times New Roman"/>
+        </w:rPr>
+        <w:drawing>
+          <wp:inline distT="0" distB="0" distL="0" distR="0" wp14:anchorId="64606316" wp14:editId="60C61FFA">
+            <wp:extent cx="2903719" cy="2743200"/>
+            <wp:effectExtent l="0" t="0" r="0" b="0"/>
+            <wp:docPr id="2" name="Picture 2"/>
+            <wp:cNvGraphicFramePr>
+              <a:graphicFrameLocks xmlns:a="http://schemas.openxmlformats.org/drawingml/2006/main" noChangeAspect="1"/>
+            </wp:cNvGraphicFramePr>
+            <a:graphic xmlns:a="http://schemas.openxmlformats.org/drawingml/2006/main">
+              <a:graphicData uri="http://schemas.openxmlformats.org/drawingml/2006/picture">
+                <pic:pic xmlns:pic="http://schemas.openxmlformats.org/drawingml/2006/picture">
+                  <pic:nvPicPr>
+                    <pic:cNvPr id="0" name="Picture 2"/>
+                    <pic:cNvPicPr>
+                      <a:picLocks noChangeAspect="1" noChangeArrowheads="1"/>
+                    </pic:cNvPicPr>
+                  </pic:nvPicPr>
+                  <pic:blipFill>
+                    <a:blip r:embed="rId9">
+                      <a:extLst>
+                        <a:ext uri="{28A0092B-C50C-407E-A947-70E740481C1C}">
+                          <a14:useLocalDpi xmlns:a14="http://schemas.microsoft.com/office/drawing/2010/main" val="0"/>
+                        </a:ext>
+                      </a:extLst>
+                    </a:blip>
+                    <a:srcRect/>
+                    <a:stretch>
+                      <a:fillRect/>
+                    </a:stretch>
+                  </pic:blipFill>
+                  <pic:spPr bwMode="auto">
+                    <a:xfrm>
+                      <a:off x="0" y="0"/>
+                      <a:ext cx="2904511" cy="2743949"/>
+                    </a:xfrm>
+                    <a:prstGeom prst="rect">
+                      <a:avLst/>
+                    </a:prstGeom>
+                    <a:noFill/>
+                    <a:ln>
+                      <a:noFill/>
+                    </a:ln>
+                  </pic:spPr>
+                </pic:pic>
+              </a:graphicData>
+            </a:graphic>
+          </wp:inline>
+        </w:drawing>
+      </w:r>
+      <w:r>
+        <w:rPr>
+          <w:rFonts w:ascii="Arial" w:eastAsia="Times New Roman" w:hAnsi="Arial" w:cs="Times New Roman"/>
+          <w:b/>
+          <w:noProof/>
           <w:color w:val="FF0000"/>
-          <w:highlight w:val="yellow"/>
-        </w:rPr>
-        <w:t xml:space="preserve">l points. </w:t>
-      </w:r>
-    </w:p>
-    <w:p>
-      <w:pPr>
-        <w:rPr>
-          <w:rFonts w:ascii="Arial" w:eastAsia="Times New Roman" w:hAnsi="Arial" w:cs="Times New Roman"/>
-          <w:color w:val="FF0000"/>
-        </w:rPr>
-      </w:pPr>
-      <w:r>
-        <w:rPr>
-          <w:rFonts w:ascii="Arial" w:eastAsia="Times New Roman" w:hAnsi="Arial" w:cs="Times New Roman"/>
-          <w:color w:val="FF0000"/>
-          <w:highlight w:val="yellow"/>
-        </w:rPr>
-        <w:t>Artur: strongly disagree</w:t>
-      </w:r>
-      <w:r>
-        <w:rPr>
-          <w:rFonts w:ascii="Arial" w:eastAsia="Times New Roman" w:hAnsi="Arial" w:cs="Times New Roman"/>
-          <w:color w:val="FF0000"/>
-          <w:highlight w:val="yellow"/>
-        </w:rPr>
-        <w:t>s and pushes on keeping “decay time”</w:t>
-      </w:r>
-      <w:r>
-        <w:rPr>
-          <w:rFonts w:ascii="Arial" w:eastAsia="Times New Roman" w:hAnsi="Arial" w:cs="Times New Roman"/>
-          <w:color w:val="FF0000"/>
-        </w:rPr>
-        <w:t>.</w:t>
-      </w:r>
-      <w:r>
-        <w:rPr>
-          <w:rFonts w:ascii="Arial" w:eastAsia="Times New Roman" w:hAnsi="Arial" w:cs="Times New Roman"/>
-          <w:color w:val="FF0000"/>
+        </w:rPr>
+        <w:drawing>
+          <wp:inline distT="0" distB="0" distL="0" distR="0" wp14:anchorId="2BC5A39F" wp14:editId="5822D085">
+            <wp:extent cx="2925233" cy="2861983"/>
+            <wp:effectExtent l="0" t="0" r="0" b="8255"/>
+            <wp:docPr id="1" name="Picture 1"/>
+            <wp:cNvGraphicFramePr>
+              <a:graphicFrameLocks xmlns:a="http://schemas.openxmlformats.org/drawingml/2006/main" noChangeAspect="1"/>
+            </wp:cNvGraphicFramePr>
+            <a:graphic xmlns:a="http://schemas.openxmlformats.org/drawingml/2006/main">
+              <a:graphicData uri="http://schemas.openxmlformats.org/drawingml/2006/picture">
+                <pic:pic xmlns:pic="http://schemas.openxmlformats.org/drawingml/2006/picture">
+                  <pic:nvPicPr>
+                    <pic:cNvPr id="0" name="Picture 1"/>
+                    <pic:cNvPicPr>
+                      <a:picLocks noChangeAspect="1" noChangeArrowheads="1"/>
+                    </pic:cNvPicPr>
+                  </pic:nvPicPr>
+                  <pic:blipFill>
+                    <a:blip r:embed="rId10">
+                      <a:extLst>
+                        <a:ext uri="{28A0092B-C50C-407E-A947-70E740481C1C}">
+                          <a14:useLocalDpi xmlns:a14="http://schemas.microsoft.com/office/drawing/2010/main" val="0"/>
+                        </a:ext>
+                      </a:extLst>
+                    </a:blip>
+                    <a:srcRect/>
+                    <a:stretch>
+                      <a:fillRect/>
+                    </a:stretch>
+                  </pic:blipFill>
+                  <pic:spPr bwMode="auto">
+                    <a:xfrm>
+                      <a:off x="0" y="0"/>
+                      <a:ext cx="2928733" cy="2865408"/>
+                    </a:xfrm>
+                    <a:prstGeom prst="rect">
+                      <a:avLst/>
+                    </a:prstGeom>
+                    <a:noFill/>
+                    <a:ln>
+                      <a:noFill/>
+                    </a:ln>
+                  </pic:spPr>
+                </pic:pic>
+              </a:graphicData>
+            </a:graphic>
+          </wp:inline>
+        </w:drawing>
+      </w:r>
+    </w:p>
+    <w:p>
+      <w:pPr>
+        <w:rPr>
+          <w:rFonts w:ascii="Arial" w:eastAsia="Times New Roman" w:hAnsi="Arial" w:cs="Times New Roman"/>
+          <w:color w:val="0000FF"/>
+        </w:rPr>
+      </w:pPr>
+    </w:p>
+    <w:p>
+      <w:pPr>
+        <w:rPr>
+          <w:rFonts w:ascii="Arial" w:eastAsia="Times New Roman" w:hAnsi="Arial" w:cs="Times New Roman"/>
+          <w:color w:val="0000FF"/>
+        </w:rPr>
+      </w:pPr>
+      <w:r>
+        <w:rPr>
+          <w:rFonts w:ascii="Arial" w:eastAsia="Times New Roman" w:hAnsi="Arial" w:cs="Times New Roman"/>
+          <w:color w:val="0000FF"/>
+        </w:rPr>
+        <w:t>We find that the fit to the convolution of a landau and Gaussian has a small and correlated impact on the value of the peak. The peak location shifts about 5% for all points. It does not impact the conclusions of the uniformity, as all points shift in the same direction. We have added the following sentence to the text in Section 6 regarding this systematic effect:</w:t>
+      </w:r>
+      <w:r>
+        <w:rPr>
+          <w:rFonts w:ascii="Arial" w:eastAsia="Times New Roman" w:hAnsi="Arial" w:cs="Times New Roman"/>
+          <w:color w:val="0000FF"/>
         </w:rPr>
         <w:t xml:space="preserve"> </w:t>
       </w:r>
     </w:p>
     <w:p>
       <w:pPr>
-        <w:rPr>
-          <w:rFonts w:ascii="Arial" w:eastAsia="Times New Roman" w:hAnsi="Arial" w:cs="Times New Roman"/>
-          <w:color w:val="000000"/>
-        </w:rPr>
-      </w:pPr>
-      <w:r>
-        <w:rPr>
-          <w:rFonts w:ascii="Arial" w:eastAsia="Times New Roman" w:hAnsi="Arial" w:cs="Times New Roman"/>
-          <w:color w:val="000000"/>
-        </w:rPr>
-        <w:br/>
-        <w:t>L194 : MI - "… by a linear function…" -&gt; "… by linear dependence of timestamp on pulse height"</w:t>
-      </w:r>
-    </w:p>
-    <w:p>
-      <w:pPr>
-        <w:rPr>
-          <w:rFonts w:ascii="Arial" w:eastAsia="Times New Roman" w:hAnsi="Arial" w:cs="Times New Roman"/>
-          <w:color w:val="0500FF"/>
-        </w:rPr>
-      </w:pPr>
-      <w:r>
-        <w:rPr>
-          <w:rFonts w:ascii="Arial" w:eastAsia="Times New Roman" w:hAnsi="Arial" w:cs="Times New Roman"/>
-          <w:color w:val="0500FF"/>
-        </w:rPr>
-        <w:t>We have changed the text according to reviewer’s suggestion.</w:t>
-      </w:r>
-    </w:p>
-    <w:p>
-      <w:pPr>
-        <w:rPr>
-          <w:rFonts w:ascii="Arial" w:eastAsia="Times New Roman" w:hAnsi="Arial" w:cs="Times New Roman"/>
-          <w:color w:val="000000"/>
-        </w:rPr>
-      </w:pPr>
-      <w:r>
-        <w:rPr>
-          <w:rFonts w:ascii="Arial" w:eastAsia="Times New Roman" w:hAnsi="Arial" w:cs="Times New Roman"/>
-          <w:color w:val="000000"/>
-        </w:rPr>
-        <w:br/>
-        <w:t>Sensor Studies and Analysis</w:t>
-      </w:r>
-      <w:r>
-        <w:rPr>
-          <w:rFonts w:ascii="Arial" w:eastAsia="Times New Roman" w:hAnsi="Arial" w:cs="Times New Roman"/>
-          <w:color w:val="000000"/>
-        </w:rPr>
-        <w:br/>
-        <w:t>L215 : MA  - The Landau function doesn't accurately describe the data. The spectra are broadened by noise and also by fluctuations in multiplication/gain. Therefore convolution of Gaus+Landau would be more accurate. Can you comment on uncertainty arising from this in your analysis?</w:t>
-      </w:r>
-    </w:p>
-    <w:p>
-      <w:pPr>
-        <w:rPr>
-          <w:rFonts w:ascii="Arial" w:eastAsia="Times New Roman" w:hAnsi="Arial" w:cs="Times New Roman"/>
-          <w:color w:val="0000FF"/>
-        </w:rPr>
-      </w:pPr>
-      <w:r>
-        <w:rPr>
-          <w:rFonts w:ascii="Arial" w:eastAsia="Times New Roman" w:hAnsi="Arial" w:cs="Times New Roman"/>
-          <w:color w:val="0000FF"/>
-        </w:rPr>
-        <w:t xml:space="preserve">We have re-examined the quality of the fit, and indeed the convolution of a Gaussian and a landau yields significantly better fit quality. Therefore, we have modified all of the “MPV” plots to use the value obtained from the fit to the convolution of a Gaussian with a landau. This change slightly improves the response uniformity and the value of the MPV changed systematically (in the same way for all points) by about 10%. </w:t>
-      </w:r>
-    </w:p>
-    <w:p>
-      <w:pPr>
-        <w:rPr>
-          <w:rFonts w:ascii="Arial" w:eastAsia="Times New Roman" w:hAnsi="Arial" w:cs="Times New Roman"/>
-          <w:color w:val="F700E5"/>
-        </w:rPr>
-      </w:pPr>
-      <w:r>
-        <w:rPr>
-          <w:rFonts w:ascii="Arial" w:eastAsia="Times New Roman" w:hAnsi="Arial" w:cs="Times New Roman"/>
-          <w:color w:val="F700E5"/>
-          <w:highlight w:val="yellow"/>
-        </w:rPr>
-        <w:t>Cristian/Si</w:t>
-      </w:r>
-      <w:r>
-        <w:rPr>
-          <w:rFonts w:ascii="Arial" w:eastAsia="Times New Roman" w:hAnsi="Arial" w:cs="Times New Roman"/>
-          <w:color w:val="F700E5"/>
-          <w:highlight w:val="yellow"/>
-        </w:rPr>
-        <w:t xml:space="preserve">: </w:t>
-      </w:r>
-      <w:r>
-        <w:rPr>
-          <w:rFonts w:ascii="Arial" w:eastAsia="Times New Roman" w:hAnsi="Arial" w:cs="Times New Roman"/>
-          <w:color w:val="F700E5"/>
-          <w:highlight w:val="yellow"/>
-        </w:rPr>
-        <w:t>We can fit it to the gaus(x)landau and check the difference…</w:t>
+        <w:ind w:left="720"/>
+        <w:rPr>
+          <w:rFonts w:ascii="Arial" w:eastAsia="Times New Roman" w:hAnsi="Arial" w:cs="Times New Roman"/>
+          <w:b/>
+          <w:color w:val="008000"/>
+        </w:rPr>
+      </w:pPr>
+      <w:r>
+        <w:rPr>
+          <w:rFonts w:ascii="Arial" w:eastAsia="Times New Roman" w:hAnsi="Arial" w:cs="Times New Roman"/>
+          <w:b/>
+          <w:color w:val="008000"/>
+        </w:rPr>
+        <w:t>As a study of systematic effects, we have also repeated the fit using the convolution 
+of a Landau function and a Gaussian function to model the impact of noise and fluctuations
+in the multiplication process. We find that the peak location increases 
+systematically by about $5\%$ for all points in a correlated fashion. 
+However it does not appear to impact the conclusions drawn on the response uniformity.</w:t>
       </w:r>
     </w:p>
     <w:p>
@@ -3458,35 +3457,30 @@
       <w:r>
         <w:rPr>
           <w:rFonts w:ascii="Arial" w:eastAsia="Times New Roman" w:hAnsi="Arial" w:cs="Times New Roman"/>
-          <w:b/>
-          <w:color w:val="FF0000"/>
-          <w:highlight w:val="yellow"/>
-        </w:rPr>
-        <w:t>XXXX</w:t>
-      </w:r>
-    </w:p>
-    <w:p>
-      <w:pPr>
-        <w:rPr>
-          <w:rFonts w:ascii="Arial" w:eastAsia="Times New Roman" w:hAnsi="Arial" w:cs="Times New Roman"/>
-          <w:color w:val="F700E5"/>
-        </w:rPr>
-      </w:pPr>
-      <w:r>
-        <w:rPr>
-          <w:rFonts w:ascii="Arial" w:eastAsia="Times New Roman" w:hAnsi="Arial" w:cs="Times New Roman"/>
-          <w:color w:val="F700E5"/>
-          <w:highlight w:val="yellow"/>
-        </w:rPr>
-        <w:t xml:space="preserve">CRISTIAN/SI: </w:t>
-      </w:r>
-      <w:r>
-        <w:rPr>
-          <w:rFonts w:ascii="Arial" w:eastAsia="Times New Roman" w:hAnsi="Arial" w:cs="Times New Roman"/>
-          <w:color w:val="F700E5"/>
-          <w:highlight w:val="yellow"/>
-        </w:rPr>
-        <w:t>Yes, we should show one of these fit examples.</w:t>
+          <w:color w:val="0000FF"/>
+        </w:rPr>
+        <w:t xml:space="preserve">We have added an example </w:t>
+      </w:r>
+      <w:r>
+        <w:rPr>
+          <w:rFonts w:ascii="Arial" w:eastAsia="Times New Roman" w:hAnsi="Arial" w:cs="Times New Roman"/>
+          <w:color w:val="0000FF"/>
+        </w:rPr>
+        <w:t xml:space="preserve">Landau </w:t>
+      </w:r>
+      <w:r>
+        <w:rPr>
+          <w:rFonts w:ascii="Arial" w:eastAsia="Times New Roman" w:hAnsi="Arial" w:cs="Times New Roman"/>
+          <w:color w:val="0000FF"/>
+        </w:rPr>
+        <w:t>fit plot</w:t>
+      </w:r>
+      <w:r>
+        <w:rPr>
+          <w:rFonts w:ascii="Arial" w:eastAsia="Times New Roman" w:hAnsi="Arial" w:cs="Times New Roman"/>
+          <w:color w:val="0000FF"/>
+        </w:rPr>
+        <w:t xml:space="preserve"> to Section 6. </w:t>
       </w:r>
     </w:p>
     <w:p>
@@ -3984,76 +3978,137 @@
           <w:rFonts w:ascii="Arial" w:eastAsia="Times New Roman" w:hAnsi="Arial" w:cs="Times New Roman"/>
           <w:color w:val="0500FF"/>
         </w:rPr>
-        <w:t>t=0. It is not understood why the timestamp is negative ( LGAD signals arrive earlier ) for points in the gap region – though we only observe it for the 50D PIX sensor.</w:t>
-      </w:r>
-    </w:p>
-    <w:p>
-      <w:pPr>
-        <w:rPr>
-          <w:rFonts w:ascii="Arial" w:eastAsia="Times New Roman" w:hAnsi="Arial" w:cs="Times New Roman"/>
-          <w:color w:val="FF0000"/>
-        </w:rPr>
-      </w:pPr>
-      <w:r>
-        <w:rPr>
-          <w:rFonts w:ascii="Arial" w:eastAsia="Times New Roman" w:hAnsi="Arial" w:cs="Times New Roman"/>
-          <w:color w:val="FF0000"/>
-          <w:highlight w:val="yellow"/>
-        </w:rPr>
-        <w:t>Si: I think we have to say that we don’t know why it’s negative. The previous response did not answer the reviewer’s question.</w:t>
-      </w:r>
-    </w:p>
-    <w:p>
-      <w:pPr>
-        <w:rPr>
-          <w:rFonts w:ascii="Arial" w:eastAsia="Times New Roman" w:hAnsi="Arial" w:cs="Times New Roman"/>
-          <w:color w:val="FF0000"/>
-        </w:rPr>
-      </w:pPr>
-      <w:r>
-        <w:rPr>
-          <w:rFonts w:ascii="Arial" w:eastAsia="Times New Roman" w:hAnsi="Arial" w:cs="Times New Roman"/>
-          <w:color w:val="FF0000"/>
-          <w:highlight w:val="yellow"/>
-        </w:rPr>
-        <w:t xml:space="preserve">Artur: why is it not clear? The negative time stamps are simply because we shift </w:t>
-      </w:r>
-      <w:r>
-        <w:rPr>
-          <w:rFonts w:ascii="Arial" w:eastAsia="Times New Roman" w:hAnsi="Arial" w:cs="Times New Roman"/>
-          <w:color w:val="FF0000"/>
-          <w:highlight w:val="yellow"/>
-        </w:rPr>
-        <w:t>this distribution</w:t>
-      </w:r>
-      <w:r>
-        <w:rPr>
-          <w:rFonts w:ascii="Arial" w:eastAsia="Times New Roman" w:hAnsi="Arial" w:cs="Times New Roman"/>
-          <w:color w:val="FF0000"/>
-          <w:highlight w:val="yellow"/>
-        </w:rPr>
-        <w:t xml:space="preserve"> to be centered on </w:t>
-      </w:r>
-      <w:r>
-        <w:rPr>
-          <w:rFonts w:ascii="Arial" w:eastAsia="Times New Roman" w:hAnsi="Arial" w:cs="Times New Roman"/>
-          <w:color w:val="FF0000"/>
-          <w:highlight w:val="yellow"/>
-        </w:rPr>
-        <w:t xml:space="preserve">Y-axis </w:t>
-      </w:r>
-      <w:r>
-        <w:rPr>
-          <w:rFonts w:ascii="Arial" w:eastAsia="Times New Roman" w:hAnsi="Arial" w:cs="Times New Roman"/>
-          <w:color w:val="FF0000"/>
-          <w:highlight w:val="yellow"/>
-        </w:rPr>
-        <w:t>zero.</w:t>
-      </w:r>
-      <w:r>
-        <w:rPr>
-          <w:rFonts w:ascii="Arial" w:eastAsia="Times New Roman" w:hAnsi="Arial" w:cs="Times New Roman"/>
-          <w:color w:val="FF0000"/>
+        <w:t>t=0. It is not understood why the timestamp is negative ( LGAD signals arrive earlier ) for points in the gap region – though we only ob</w:t>
+      </w:r>
+      <w:r>
+        <w:rPr>
+          <w:rFonts w:ascii="Arial" w:eastAsia="Times New Roman" w:hAnsi="Arial" w:cs="Times New Roman"/>
+          <w:color w:val="0500FF"/>
+        </w:rPr>
+        <w:t>serve it for the 50D PIX sensor – and more studies are needed to understand that feature.</w:t>
+      </w:r>
+    </w:p>
+    <w:p>
+      <w:pPr>
+        <w:rPr>
+          <w:rFonts w:ascii="Arial" w:eastAsia="Times New Roman" w:hAnsi="Arial" w:cs="Times New Roman"/>
+          <w:color w:val="000000"/>
+        </w:rPr>
+      </w:pPr>
+      <w:r>
+        <w:rPr>
+          <w:rFonts w:ascii="Arial" w:eastAsia="Times New Roman" w:hAnsi="Arial" w:cs="Times New Roman"/>
+          <w:color w:val="000000"/>
+        </w:rPr>
+        <w:br/>
+        <w:t>Figure 14 / L318-322 - MA: What is Landau fluctuations limit for the 80 um sensor timing resolution? It seems that more charge for 80 um detector (although at lower gain) compensates for longer rise time and Landau fluctuations.  Can you show also "constant function" fit to data, so that it would be more evident?</w:t>
+      </w:r>
+    </w:p>
+    <w:p>
+      <w:pPr>
+        <w:rPr>
+          <w:rFonts w:ascii="Arial" w:eastAsia="Times New Roman" w:hAnsi="Arial" w:cs="Arial"/>
+          <w:color w:val="0549FF"/>
+        </w:rPr>
+      </w:pPr>
+      <w:r>
+        <w:rPr>
+          <w:rFonts w:ascii="Arial" w:eastAsia="Times New Roman" w:hAnsi="Arial" w:cs="Times New Roman"/>
+          <w:bCs/>
+          <w:color w:val="0549FF"/>
+        </w:rPr>
+        <w:t>The Landau fluctuation</w:t>
+      </w:r>
+      <w:r>
+        <w:rPr>
+          <w:rFonts w:ascii="Arial" w:eastAsia="Times New Roman" w:hAnsi="Arial" w:cs="Times New Roman"/>
+          <w:bCs/>
+          <w:color w:val="0549FF"/>
+        </w:rPr>
+        <w:t>s</w:t>
+      </w:r>
+      <w:r>
+        <w:rPr>
+          <w:rFonts w:ascii="Arial" w:eastAsia="Times New Roman" w:hAnsi="Arial" w:cs="Times New Roman"/>
+          <w:bCs/>
+          <w:color w:val="0549FF"/>
+        </w:rPr>
+        <w:t xml:space="preserve"> are worse for thicker sensors, for 80 micron </w:t>
+      </w:r>
+      <w:r>
+        <w:rPr>
+          <w:rFonts w:ascii="Arial" w:eastAsia="Times New Roman" w:hAnsi="Arial" w:cs="Times New Roman"/>
+          <w:bCs/>
+          <w:color w:val="0549FF"/>
+        </w:rPr>
+        <w:t xml:space="preserve">it </w:t>
+      </w:r>
+      <w:r>
+        <w:rPr>
+          <w:rFonts w:ascii="Arial" w:eastAsia="Times New Roman" w:hAnsi="Arial" w:cs="Times New Roman"/>
+          <w:bCs/>
+          <w:color w:val="0549FF"/>
+        </w:rPr>
+        <w:t xml:space="preserve">is </w:t>
+      </w:r>
+      <w:r>
+        <w:rPr>
+          <w:rFonts w:ascii="Arial" w:eastAsia="Times New Roman" w:hAnsi="Arial" w:cs="Times New Roman"/>
+          <w:bCs/>
+          <w:color w:val="0549FF"/>
+        </w:rPr>
+        <w:t xml:space="preserve">about </w:t>
+      </w:r>
+      <w:r>
+        <w:rPr>
+          <w:rFonts w:ascii="Arial" w:eastAsia="Times New Roman" w:hAnsi="Arial" w:cs="Times New Roman"/>
+          <w:bCs/>
+          <w:color w:val="0549FF"/>
+        </w:rPr>
+        <w:t xml:space="preserve">40 ps, </w:t>
+      </w:r>
+      <w:r>
+        <w:rPr>
+          <w:rFonts w:ascii="Arial" w:eastAsia="Times New Roman" w:hAnsi="Arial" w:cs="Times New Roman"/>
+          <w:bCs/>
+          <w:color w:val="0549FF"/>
+        </w:rPr>
+        <w:t xml:space="preserve">e.g. </w:t>
+      </w:r>
+      <w:r>
+        <w:rPr>
+          <w:rFonts w:ascii="Arial" w:eastAsia="Times New Roman" w:hAnsi="Arial" w:cs="Times New Roman"/>
+          <w:bCs/>
+          <w:color w:val="0549FF"/>
+        </w:rPr>
+        <w:t xml:space="preserve">see </w:t>
+      </w:r>
+      <w:r>
+        <w:rPr>
+          <w:rFonts w:ascii="Arial" w:eastAsia="Times New Roman" w:hAnsi="Arial" w:cs="Arial"/>
+          <w:color w:val="0549FF"/>
+        </w:rPr>
+        <w:t xml:space="preserve">H. Sadrozinski, A. Seiden and N. Cartiglia, “4-Dimensional Tracking with Ultra-Fast Silicon Detectors”,  2018 Rep. Prog. Phys. </w:t>
+      </w:r>
+      <w:r>
+        <w:rPr>
+          <w:rFonts w:ascii="Arial" w:eastAsia="Times New Roman" w:hAnsi="Arial" w:cs="Arial"/>
+          <w:b/>
+          <w:color w:val="0549FF"/>
+        </w:rPr>
+        <w:t>81</w:t>
+      </w:r>
+      <w:r>
+        <w:rPr>
+          <w:rFonts w:ascii="Arial" w:eastAsia="Times New Roman" w:hAnsi="Arial" w:cs="Arial"/>
+          <w:color w:val="0549FF"/>
+        </w:rPr>
+        <w:t xml:space="preserve"> 026101.</w:t>
+      </w:r>
+      <w:r>
+        <w:rPr>
+          <w:rFonts w:ascii="Arial" w:eastAsia="Times New Roman" w:hAnsi="Arial" w:cs="Arial"/>
+          <w:color w:val="0549FF"/>
         </w:rPr>
         <w:t xml:space="preserve"> </w:t>
       </w:r>
@@ -4061,158 +4116,24 @@
     <w:p>
       <w:pPr>
         <w:rPr>
-          <w:rFonts w:ascii="Arial" w:eastAsia="Times New Roman" w:hAnsi="Arial" w:cs="Times New Roman"/>
-          <w:color w:val="000000"/>
-        </w:rPr>
-      </w:pPr>
-      <w:r>
-        <w:rPr>
-          <w:rFonts w:ascii="Arial" w:eastAsia="Times New Roman" w:hAnsi="Arial" w:cs="Times New Roman"/>
-          <w:color w:val="000000"/>
-        </w:rPr>
-        <w:br/>
-        <w:t>Figure 14 / L318-322 - MA: What is Landau fluctuations limit for the 80 um sensor timing resolution? It seems that more charge for 80 um detector (although at lower gain) compensates for longer rise time and Landau fluctuations.  Can you show also "constant function" fit to data, so that it would be more evident?</w:t>
-      </w:r>
-    </w:p>
-    <w:p>
-      <w:pPr>
-        <w:rPr>
           <w:rFonts w:ascii="Arial" w:eastAsia="Times New Roman" w:hAnsi="Arial" w:cs="Arial"/>
           <w:color w:val="0549FF"/>
         </w:rPr>
       </w:pPr>
-      <w:r>
-        <w:rPr>
-          <w:rFonts w:ascii="Arial" w:eastAsia="Times New Roman" w:hAnsi="Arial" w:cs="Times New Roman"/>
-          <w:bCs/>
-          <w:color w:val="0549FF"/>
-        </w:rPr>
-        <w:t>The Landau fluctuation</w:t>
-      </w:r>
-      <w:r>
-        <w:rPr>
-          <w:rFonts w:ascii="Arial" w:eastAsia="Times New Roman" w:hAnsi="Arial" w:cs="Times New Roman"/>
-          <w:bCs/>
-          <w:color w:val="0549FF"/>
-        </w:rPr>
-        <w:t>s</w:t>
-      </w:r>
-      <w:r>
-        <w:rPr>
-          <w:rFonts w:ascii="Arial" w:eastAsia="Times New Roman" w:hAnsi="Arial" w:cs="Times New Roman"/>
-          <w:bCs/>
-          <w:color w:val="0549FF"/>
-        </w:rPr>
-        <w:t xml:space="preserve"> are worse for thicker sensors, for 80 micron </w:t>
-      </w:r>
-      <w:r>
-        <w:rPr>
-          <w:rFonts w:ascii="Arial" w:eastAsia="Times New Roman" w:hAnsi="Arial" w:cs="Times New Roman"/>
-          <w:bCs/>
-          <w:color w:val="0549FF"/>
-        </w:rPr>
-        <w:t xml:space="preserve">it </w:t>
-      </w:r>
-      <w:r>
-        <w:rPr>
-          <w:rFonts w:ascii="Arial" w:eastAsia="Times New Roman" w:hAnsi="Arial" w:cs="Times New Roman"/>
-          <w:bCs/>
-          <w:color w:val="0549FF"/>
-        </w:rPr>
-        <w:t xml:space="preserve">is </w:t>
-      </w:r>
-      <w:r>
-        <w:rPr>
-          <w:rFonts w:ascii="Arial" w:eastAsia="Times New Roman" w:hAnsi="Arial" w:cs="Times New Roman"/>
-          <w:bCs/>
-          <w:color w:val="0549FF"/>
-        </w:rPr>
-        <w:t xml:space="preserve">about </w:t>
-      </w:r>
-      <w:r>
-        <w:rPr>
-          <w:rFonts w:ascii="Arial" w:eastAsia="Times New Roman" w:hAnsi="Arial" w:cs="Times New Roman"/>
-          <w:bCs/>
-          <w:color w:val="0549FF"/>
-        </w:rPr>
-        <w:t xml:space="preserve">40 ps, </w:t>
-      </w:r>
-      <w:r>
-        <w:rPr>
-          <w:rFonts w:ascii="Arial" w:eastAsia="Times New Roman" w:hAnsi="Arial" w:cs="Times New Roman"/>
-          <w:bCs/>
-          <w:color w:val="0549FF"/>
-        </w:rPr>
-        <w:t xml:space="preserve">e.g. </w:t>
-      </w:r>
-      <w:r>
-        <w:rPr>
-          <w:rFonts w:ascii="Arial" w:eastAsia="Times New Roman" w:hAnsi="Arial" w:cs="Times New Roman"/>
-          <w:bCs/>
-          <w:color w:val="0549FF"/>
-        </w:rPr>
-        <w:t xml:space="preserve">see </w:t>
-      </w:r>
-      <w:r>
+    </w:p>
+    <w:p>
+      <w:pPr>
         <w:rPr>
           <w:rFonts w:ascii="Arial" w:eastAsia="Times New Roman" w:hAnsi="Arial" w:cs="Arial"/>
           <w:color w:val="0549FF"/>
         </w:rPr>
-        <w:t xml:space="preserve">H. Sadrozinski, A. Seiden and N. Cartiglia, “4-Dimensional Tracking with Ultra-Fast Silicon Detectors”,  2018 Rep. Prog. Phys. </w:t>
-      </w:r>
+      </w:pPr>
       <w:r>
         <w:rPr>
           <w:rFonts w:ascii="Arial" w:eastAsia="Times New Roman" w:hAnsi="Arial" w:cs="Arial"/>
-          <w:b/>
-          <w:color w:val="0549FF"/>
-        </w:rPr>
-        <w:t>81</w:t>
-      </w:r>
-      <w:r>
-        <w:rPr>
-          <w:rFonts w:ascii="Arial" w:eastAsia="Times New Roman" w:hAnsi="Arial" w:cs="Arial"/>
-          <w:color w:val="0549FF"/>
-        </w:rPr>
-        <w:t xml:space="preserve"> 026101.</w:t>
-      </w:r>
-    </w:p>
-    <w:p>
-      <w:pPr>
-        <w:rPr>
-          <w:rFonts w:ascii="Arial" w:eastAsia="Times New Roman" w:hAnsi="Arial" w:cs="Times New Roman"/>
-          <w:color w:val="FF0000"/>
-        </w:rPr>
-      </w:pPr>
-      <w:r>
-        <w:rPr>
-          <w:rFonts w:ascii="Arial" w:eastAsia="Times New Roman" w:hAnsi="Arial" w:cs="Times New Roman"/>
-          <w:color w:val="FF0000"/>
-          <w:highlight w:val="yellow"/>
-        </w:rPr>
-        <w:t>Si: how about constant function fit? We didn’t respond to that request.</w:t>
-      </w:r>
-    </w:p>
-    <w:p>
-      <w:pPr>
-        <w:rPr>
-          <w:rFonts w:ascii="Arial" w:eastAsia="Times New Roman" w:hAnsi="Arial" w:cs="Times New Roman"/>
-          <w:color w:val="FF0000"/>
-        </w:rPr>
-      </w:pPr>
-      <w:r>
-        <w:rPr>
-          <w:rFonts w:ascii="Arial" w:eastAsia="Times New Roman" w:hAnsi="Arial" w:cs="Times New Roman"/>
-          <w:color w:val="FF0000"/>
-          <w:highlight w:val="yellow"/>
-        </w:rPr>
-        <w:t>Artur: I would ignore the constant function fit.</w:t>
-      </w:r>
-      <w:r>
-        <w:rPr>
-          <w:rFonts w:ascii="Arial" w:eastAsia="Times New Roman" w:hAnsi="Arial" w:cs="Times New Roman"/>
-          <w:color w:val="FF0000"/>
-        </w:rPr>
-        <w:t xml:space="preserve"> </w:t>
+          <w:color w:val="0549FF"/>
+        </w:rPr>
+        <w:t>We have added constant function fits to the data in the Figure as suggested by the reviewer.</w:t>
       </w:r>
     </w:p>
     <w:p>
@@ -4606,15 +4527,7 @@
           <w:b/>
           <w:color w:val="00B050"/>
         </w:rPr>
-        <w:t>“</w:t>
-      </w:r>
-      <w:r>
-        <w:rPr>
-          <w:rFonts w:ascii="Arial" w:eastAsia="Times New Roman" w:hAnsi="Arial" w:cs="Times New Roman"/>
-          <w:b/>
-          <w:color w:val="00B050"/>
-        </w:rPr>
-        <w:t>In contrast to the CNM sensor, the</w:t>
+        <w:t>“In contrast to the CNM sensor, the whole surface of the active area of the HPK 50D sensor is without metallization.”</w:t>
       </w:r>
       <w:r>
         <w:rPr>
@@ -4624,30 +4537,6 @@
         </w:rPr>
         <w:t xml:space="preserve"> </w:t>
       </w:r>
-      <w:r>
-        <w:rPr>
-          <w:rFonts w:ascii="Arial" w:eastAsia="Times New Roman" w:hAnsi="Arial" w:cs="Times New Roman"/>
-          <w:b/>
-          <w:color w:val="00B050"/>
-        </w:rPr>
-        <w:t>whole surface of the active area of the HPK 50D sensor is without metallization.</w:t>
-      </w:r>
-      <w:r>
-        <w:rPr>
-          <w:rFonts w:ascii="Arial" w:eastAsia="Times New Roman" w:hAnsi="Arial" w:cs="Times New Roman"/>
-          <w:b/>
-          <w:color w:val="00B050"/>
-        </w:rPr>
-        <w:t>”</w:t>
-      </w:r>
-      <w:r>
-        <w:rPr>
-          <w:rFonts w:ascii="Arial" w:eastAsia="Times New Roman" w:hAnsi="Arial" w:cs="Times New Roman"/>
-          <w:b/>
-          <w:color w:val="00B050"/>
-        </w:rPr>
-        <w:t xml:space="preserve"> </w:t>
-      </w:r>
     </w:p>
     <w:p>
       <w:pPr>
@@ -4822,8 +4711,6 @@
         </w:rPr>
         <w:t>have added</w:t>
       </w:r>
-      <w:bookmarkStart w:id="1" w:name="_GoBack"/>
-      <w:bookmarkEnd w:id="1"/>
       <w:r>
         <w:rPr>
           <w:rFonts w:ascii="Arial" w:eastAsia="Times New Roman" w:hAnsi="Arial" w:cs="Times New Roman"/>
@@ -4933,38 +4820,98 @@
       <w:pPr>
         <w:rPr>
           <w:rFonts w:ascii="Arial" w:eastAsia="Times New Roman" w:hAnsi="Arial" w:cs="Times New Roman"/>
-          <w:b/>
-          <w:color w:val="FF0000"/>
-        </w:rPr>
-      </w:pPr>
-      <w:r>
-        <w:rPr>
-          <w:rFonts w:ascii="Arial" w:eastAsia="Times New Roman" w:hAnsi="Arial" w:cs="Times New Roman"/>
-          <w:b/>
-          <w:color w:val="FF0000"/>
-          <w:highlight w:val="yellow"/>
-        </w:rPr>
-        <w:t xml:space="preserve">CRISTIAN/SI: I DO NOT SEE DIFFERENCE IN NOISE. MAYBE THIS IS DUE TO NON-OPTIMAL VALUE OF THE CFD THAT WE USED? CAN YOU LOOK AT SOME OTHER VALUE OF CFD, IS THE CONCLUSION THE SAME? </w:t>
-      </w:r>
-      <w:r>
-        <w:rPr>
-          <w:rFonts w:ascii="Arial" w:eastAsia="Times New Roman" w:hAnsi="Arial" w:cs="Times New Roman"/>
-          <w:b/>
-          <w:color w:val="FF0000"/>
+          <w:color w:val="0000FF"/>
+        </w:rPr>
+      </w:pPr>
+      <w:r>
+        <w:rPr>
+          <w:rFonts w:ascii="Arial" w:eastAsia="Times New Roman" w:hAnsi="Arial" w:cs="Times New Roman"/>
+          <w:color w:val="0000FF"/>
+        </w:rPr>
+        <w:t xml:space="preserve">Indeed, for the CNM sensor we find that the noise RMS increases from about 5.5mV to about 10mV. We have </w:t>
+      </w:r>
+      <w:r>
+        <w:rPr>
+          <w:rFonts w:ascii="Arial" w:eastAsia="Times New Roman" w:hAnsi="Arial" w:cs="Times New Roman"/>
+          <w:color w:val="0000FF"/>
+        </w:rPr>
+        <w:t>added the following text in the paper to explain this effect:</w:t>
+      </w:r>
+    </w:p>
+    <w:p>
+      <w:pPr>
+        <w:ind w:left="720"/>
+        <w:rPr>
+          <w:rFonts w:ascii="Arial" w:eastAsia="Times New Roman" w:hAnsi="Arial" w:cs="Times New Roman"/>
+          <w:color w:val="008000"/>
+        </w:rPr>
+      </w:pPr>
+      <w:r>
+        <w:rPr>
+          <w:rFonts w:ascii="Arial" w:eastAsia="Times New Roman" w:hAnsi="Arial" w:cs="Times New Roman"/>
+          <w:color w:val="008000"/>
+        </w:rPr>
+        <w:t>We observe that while the signal amplitudes increases a bit, the RMS of the
+n</w:t>
+      </w:r>
+      <w:r>
+        <w:rPr>
+          <w:rFonts w:ascii="Arial" w:eastAsia="Times New Roman" w:hAnsi="Arial" w:cs="Times New Roman"/>
+          <w:color w:val="008000"/>
+        </w:rPr>
+        <w:t xml:space="preserve">oise also increases from about </w:t>
+      </w:r>
+      <w:r>
+        <w:rPr>
+          <w:rFonts w:ascii="Arial" w:eastAsia="Times New Roman" w:hAnsi="Arial" w:cs="Times New Roman"/>
+          <w:color w:val="008000"/>
+        </w:rPr>
+        <w:t>5.5</w:t>
+      </w:r>
+      <w:r>
+        <w:rPr>
+          <w:rFonts w:ascii="Arial" w:eastAsia="Times New Roman" w:hAnsi="Arial" w:cs="Times New Roman"/>
+          <w:color w:val="008000"/>
         </w:rPr>
         <w:t xml:space="preserve"> </w:t>
       </w:r>
-    </w:p>
-    <w:p>
-      <w:pPr>
-        <w:rPr>
-          <w:rFonts w:ascii="Arial" w:hAnsi="Arial"/>
-        </w:rPr>
-      </w:pPr>
+      <w:r>
+        <w:rPr>
+          <w:rFonts w:ascii="Arial" w:eastAsia="Times New Roman" w:hAnsi="Arial" w:cs="Times New Roman"/>
+          <w:color w:val="008000"/>
+        </w:rPr>
+        <w:t>mV to 10</w:t>
+      </w:r>
+      <w:r>
+        <w:rPr>
+          <w:rFonts w:ascii="Arial" w:eastAsia="Times New Roman" w:hAnsi="Arial" w:cs="Times New Roman"/>
+          <w:color w:val="008000"/>
+        </w:rPr>
+        <w:t xml:space="preserve"> </w:t>
+      </w:r>
+      <w:r>
+        <w:rPr>
+          <w:rFonts w:ascii="Arial" w:eastAsia="Times New Roman" w:hAnsi="Arial" w:cs="Times New Roman"/>
+          <w:color w:val="008000"/>
+        </w:rPr>
+        <w:t>mV. As a consequence, we observe a small degradation 
+of the time resolution for the CNM sensor as the bias voltage is increased.</w:t>
+      </w:r>
+    </w:p>
+    <w:p>
+      <w:pPr>
+        <w:ind w:left="720"/>
+        <w:rPr>
+          <w:rFonts w:ascii="Arial" w:eastAsia="Times New Roman" w:hAnsi="Arial" w:cs="Times New Roman"/>
+          <w:color w:val="008000"/>
+        </w:rPr>
+      </w:pPr>
+      <w:bookmarkStart w:id="1" w:name="_GoBack"/>
+      <w:bookmarkEnd w:id="1"/>
     </w:p>
     <w:sectPr>
-      <w:footerReference w:type="even" r:id="rId8"/>
-      <w:footerReference w:type="default" r:id="rId9"/>
+      <w:footerReference w:type="even" r:id="rId11"/>
+      <w:footerReference w:type="default" r:id="rId12"/>
       <w:pgSz w:w="12240" w:h="15840"/>
       <w:pgMar w:top="1440" w:right="1440" w:bottom="1440" w:left="1440" w:header="720" w:footer="720" w:gutter="0"/>
       <w:cols w:space="720"/>
@@ -4975,7 +4922,7 @@
 </file>
 
 <file path=word/endnotes.xml><?xml version="1.0" encoding="utf-8"?>
-<w:endnotes xmlns:wpc="http://schemas.microsoft.com/office/word/2010/wordprocessingCanvas" xmlns:mo="http://schemas.microsoft.com/office/mac/office/2008/main" xmlns:mc="http://schemas.openxmlformats.org/markup-compatibility/2006" xmlns:mv="urn:schemas-microsoft-com:mac:vml" xmlns:o="urn:schemas-microsoft-com:office:office" xmlns:r="http://schemas.openxmlformats.org/officeDocument/2006/relationships" xmlns:m="http://schemas.openxmlformats.org/officeDocument/2006/math" xmlns:v="urn:schemas-microsoft-com:vml" xmlns:wp14="http://schemas.microsoft.com/office/word/2010/wordprocessingDrawing" xmlns:wp="http://schemas.openxmlformats.org/drawingml/2006/wordprocessingDrawing" xmlns:w10="urn:schemas-microsoft-com:office:word" xmlns:w="http://schemas.openxmlformats.org/wordprocessingml/2006/main" xmlns:w14="http://schemas.microsoft.com/office/word/2010/wordml" xmlns:w15="http://schemas.microsoft.com/office/word/2012/wordml" xmlns:wpg="http://schemas.microsoft.com/office/word/2010/wordprocessingGroup" xmlns:wpi="http://schemas.microsoft.com/office/word/2010/wordprocessingInk" xmlns:wne="http://schemas.microsoft.com/office/word/2006/wordml" xmlns:wps="http://schemas.microsoft.com/office/word/2010/wordprocessingShape" mc:Ignorable="w14 w15 wp14">
+<w:endnotes xmlns:wpc="http://schemas.microsoft.com/office/word/2010/wordprocessingCanvas" xmlns:mo="http://schemas.microsoft.com/office/mac/office/2008/main" xmlns:mc="http://schemas.openxmlformats.org/markup-compatibility/2006" xmlns:mv="urn:schemas-microsoft-com:mac:vml" xmlns:o="urn:schemas-microsoft-com:office:office" xmlns:r="http://schemas.openxmlformats.org/officeDocument/2006/relationships" xmlns:m="http://schemas.openxmlformats.org/officeDocument/2006/math" xmlns:v="urn:schemas-microsoft-com:vml" xmlns:wp14="http://schemas.microsoft.com/office/word/2010/wordprocessingDrawing" xmlns:wp="http://schemas.openxmlformats.org/drawingml/2006/wordprocessingDrawing" xmlns:w10="urn:schemas-microsoft-com:office:word" xmlns:w="http://schemas.openxmlformats.org/wordprocessingml/2006/main" xmlns:w14="http://schemas.microsoft.com/office/word/2010/wordml" xmlns:wpg="http://schemas.microsoft.com/office/word/2010/wordprocessingGroup" xmlns:wpi="http://schemas.microsoft.com/office/word/2010/wordprocessingInk" xmlns:wne="http://schemas.microsoft.com/office/word/2006/wordml" xmlns:wps="http://schemas.microsoft.com/office/word/2010/wordprocessingShape" mc:Ignorable="w14 wp14">
   <w:endnote w:type="separator" w:id="-1">
     <w:p>
       <w:r>
@@ -4994,7 +4941,7 @@
 </file>
 
 <file path=word/footer1.xml><?xml version="1.0" encoding="utf-8"?>
-<w:ftr xmlns:wpc="http://schemas.microsoft.com/office/word/2010/wordprocessingCanvas" xmlns:mo="http://schemas.microsoft.com/office/mac/office/2008/main" xmlns:mc="http://schemas.openxmlformats.org/markup-compatibility/2006" xmlns:mv="urn:schemas-microsoft-com:mac:vml" xmlns:o="urn:schemas-microsoft-com:office:office" xmlns:r="http://schemas.openxmlformats.org/officeDocument/2006/relationships" xmlns:m="http://schemas.openxmlformats.org/officeDocument/2006/math" xmlns:v="urn:schemas-microsoft-com:vml" xmlns:wp14="http://schemas.microsoft.com/office/word/2010/wordprocessingDrawing" xmlns:wp="http://schemas.openxmlformats.org/drawingml/2006/wordprocessingDrawing" xmlns:w10="urn:schemas-microsoft-com:office:word" xmlns:w="http://schemas.openxmlformats.org/wordprocessingml/2006/main" xmlns:w14="http://schemas.microsoft.com/office/word/2010/wordml" xmlns:w15="http://schemas.microsoft.com/office/word/2012/wordml" xmlns:wpg="http://schemas.microsoft.com/office/word/2010/wordprocessingGroup" xmlns:wpi="http://schemas.microsoft.com/office/word/2010/wordprocessingInk" xmlns:wne="http://schemas.microsoft.com/office/word/2006/wordml" xmlns:wps="http://schemas.microsoft.com/office/word/2010/wordprocessingShape" mc:Ignorable="w14 w15 wp14">
+<w:ftr xmlns:wpc="http://schemas.microsoft.com/office/word/2010/wordprocessingCanvas" xmlns:mo="http://schemas.microsoft.com/office/mac/office/2008/main" xmlns:mc="http://schemas.openxmlformats.org/markup-compatibility/2006" xmlns:mv="urn:schemas-microsoft-com:mac:vml" xmlns:o="urn:schemas-microsoft-com:office:office" xmlns:r="http://schemas.openxmlformats.org/officeDocument/2006/relationships" xmlns:m="http://schemas.openxmlformats.org/officeDocument/2006/math" xmlns:v="urn:schemas-microsoft-com:vml" xmlns:wp14="http://schemas.microsoft.com/office/word/2010/wordprocessingDrawing" xmlns:wp="http://schemas.openxmlformats.org/drawingml/2006/wordprocessingDrawing" xmlns:w10="urn:schemas-microsoft-com:office:word" xmlns:w="http://schemas.openxmlformats.org/wordprocessingml/2006/main" xmlns:w14="http://schemas.microsoft.com/office/word/2010/wordml" xmlns:wpg="http://schemas.microsoft.com/office/word/2010/wordprocessingGroup" xmlns:wpi="http://schemas.microsoft.com/office/word/2010/wordprocessingInk" xmlns:wne="http://schemas.microsoft.com/office/word/2006/wordml" xmlns:wps="http://schemas.microsoft.com/office/word/2010/wordprocessingShape" mc:Ignorable="w14 wp14">
   <w:p>
     <w:pPr>
       <w:pStyle w:val="Footer"/>
@@ -5032,7 +4979,7 @@
 </file>
 
 <file path=word/footer2.xml><?xml version="1.0" encoding="utf-8"?>
-<w:ftr xmlns:wpc="http://schemas.microsoft.com/office/word/2010/wordprocessingCanvas" xmlns:mo="http://schemas.microsoft.com/office/mac/office/2008/main" xmlns:mc="http://schemas.openxmlformats.org/markup-compatibility/2006" xmlns:mv="urn:schemas-microsoft-com:mac:vml" xmlns:o="urn:schemas-microsoft-com:office:office" xmlns:r="http://schemas.openxmlformats.org/officeDocument/2006/relationships" xmlns:m="http://schemas.openxmlformats.org/officeDocument/2006/math" xmlns:v="urn:schemas-microsoft-com:vml" xmlns:wp14="http://schemas.microsoft.com/office/word/2010/wordprocessingDrawing" xmlns:wp="http://schemas.openxmlformats.org/drawingml/2006/wordprocessingDrawing" xmlns:w10="urn:schemas-microsoft-com:office:word" xmlns:w="http://schemas.openxmlformats.org/wordprocessingml/2006/main" xmlns:w14="http://schemas.microsoft.com/office/word/2010/wordml" xmlns:w15="http://schemas.microsoft.com/office/word/2012/wordml" xmlns:wpg="http://schemas.microsoft.com/office/word/2010/wordprocessingGroup" xmlns:wpi="http://schemas.microsoft.com/office/word/2010/wordprocessingInk" xmlns:wne="http://schemas.microsoft.com/office/word/2006/wordml" xmlns:wps="http://schemas.microsoft.com/office/word/2010/wordprocessingShape" mc:Ignorable="w14 w15 wp14">
+<w:ftr xmlns:wpc="http://schemas.microsoft.com/office/word/2010/wordprocessingCanvas" xmlns:mo="http://schemas.microsoft.com/office/mac/office/2008/main" xmlns:mc="http://schemas.openxmlformats.org/markup-compatibility/2006" xmlns:mv="urn:schemas-microsoft-com:mac:vml" xmlns:o="urn:schemas-microsoft-com:office:office" xmlns:r="http://schemas.openxmlformats.org/officeDocument/2006/relationships" xmlns:m="http://schemas.openxmlformats.org/officeDocument/2006/math" xmlns:v="urn:schemas-microsoft-com:vml" xmlns:wp14="http://schemas.microsoft.com/office/word/2010/wordprocessingDrawing" xmlns:wp="http://schemas.openxmlformats.org/drawingml/2006/wordprocessingDrawing" xmlns:w10="urn:schemas-microsoft-com:office:word" xmlns:w="http://schemas.openxmlformats.org/wordprocessingml/2006/main" xmlns:w14="http://schemas.microsoft.com/office/word/2010/wordml" xmlns:wpg="http://schemas.microsoft.com/office/word/2010/wordprocessingGroup" xmlns:wpi="http://schemas.microsoft.com/office/word/2010/wordprocessingInk" xmlns:wne="http://schemas.microsoft.com/office/word/2006/wordml" xmlns:wps="http://schemas.microsoft.com/office/word/2010/wordprocessingShape" mc:Ignorable="w14 wp14">
   <w:p>
     <w:pPr>
       <w:pStyle w:val="Footer"/>
@@ -5064,7 +5011,7 @@
         <w:rStyle w:val="PageNumber"/>
         <w:noProof/>
       </w:rPr>
-      <w:t>1</w:t>
+      <w:t>12</w:t>
     </w:r>
     <w:r>
       <w:rPr>
@@ -5083,7 +5030,7 @@
 </file>
 
 <file path=word/footnotes.xml><?xml version="1.0" encoding="utf-8"?>
-<w:footnotes xmlns:wpc="http://schemas.microsoft.com/office/word/2010/wordprocessingCanvas" xmlns:mo="http://schemas.microsoft.com/office/mac/office/2008/main" xmlns:mc="http://schemas.openxmlformats.org/markup-compatibility/2006" xmlns:mv="urn:schemas-microsoft-com:mac:vml" xmlns:o="urn:schemas-microsoft-com:office:office" xmlns:r="http://schemas.openxmlformats.org/officeDocument/2006/relationships" xmlns:m="http://schemas.openxmlformats.org/officeDocument/2006/math" xmlns:v="urn:schemas-microsoft-com:vml" xmlns:wp14="http://schemas.microsoft.com/office/word/2010/wordprocessingDrawing" xmlns:wp="http://schemas.openxmlformats.org/drawingml/2006/wordprocessingDrawing" xmlns:w10="urn:schemas-microsoft-com:office:word" xmlns:w="http://schemas.openxmlformats.org/wordprocessingml/2006/main" xmlns:w14="http://schemas.microsoft.com/office/word/2010/wordml" xmlns:w15="http://schemas.microsoft.com/office/word/2012/wordml" xmlns:wpg="http://schemas.microsoft.com/office/word/2010/wordprocessingGroup" xmlns:wpi="http://schemas.microsoft.com/office/word/2010/wordprocessingInk" xmlns:wne="http://schemas.microsoft.com/office/word/2006/wordml" xmlns:wps="http://schemas.microsoft.com/office/word/2010/wordprocessingShape" mc:Ignorable="w14 w15 wp14">
+<w:footnotes xmlns:wpc="http://schemas.microsoft.com/office/word/2010/wordprocessingCanvas" xmlns:mo="http://schemas.microsoft.com/office/mac/office/2008/main" xmlns:mc="http://schemas.openxmlformats.org/markup-compatibility/2006" xmlns:mv="urn:schemas-microsoft-com:mac:vml" xmlns:o="urn:schemas-microsoft-com:office:office" xmlns:r="http://schemas.openxmlformats.org/officeDocument/2006/relationships" xmlns:m="http://schemas.openxmlformats.org/officeDocument/2006/math" xmlns:v="urn:schemas-microsoft-com:vml" xmlns:wp14="http://schemas.microsoft.com/office/word/2010/wordprocessingDrawing" xmlns:wp="http://schemas.openxmlformats.org/drawingml/2006/wordprocessingDrawing" xmlns:w10="urn:schemas-microsoft-com:office:word" xmlns:w="http://schemas.openxmlformats.org/wordprocessingml/2006/main" xmlns:w14="http://schemas.microsoft.com/office/word/2010/wordml" xmlns:wpg="http://schemas.microsoft.com/office/word/2010/wordprocessingGroup" xmlns:wpi="http://schemas.microsoft.com/office/word/2010/wordprocessingInk" xmlns:wne="http://schemas.microsoft.com/office/word/2006/wordml" xmlns:wps="http://schemas.microsoft.com/office/word/2010/wordprocessingShape" mc:Ignorable="w14 wp14">
   <w:footnote w:type="separator" w:id="-1">
     <w:p>
       <w:r>
@@ -5102,7 +5049,7 @@
 </file>
 
 <file path=word/numbering.xml><?xml version="1.0" encoding="utf-8"?>
-<w:numbering xmlns:wpc="http://schemas.microsoft.com/office/word/2010/wordprocessingCanvas" xmlns:mo="http://schemas.microsoft.com/office/mac/office/2008/main" xmlns:mc="http://schemas.openxmlformats.org/markup-compatibility/2006" xmlns:mv="urn:schemas-microsoft-com:mac:vml" xmlns:o="urn:schemas-microsoft-com:office:office" xmlns:r="http://schemas.openxmlformats.org/officeDocument/2006/relationships" xmlns:m="http://schemas.openxmlformats.org/officeDocument/2006/math" xmlns:v="urn:schemas-microsoft-com:vml" xmlns:wp14="http://schemas.microsoft.com/office/word/2010/wordprocessingDrawing" xmlns:wp="http://schemas.openxmlformats.org/drawingml/2006/wordprocessingDrawing" xmlns:w10="urn:schemas-microsoft-com:office:word" xmlns:w="http://schemas.openxmlformats.org/wordprocessingml/2006/main" xmlns:w14="http://schemas.microsoft.com/office/word/2010/wordml" xmlns:w15="http://schemas.microsoft.com/office/word/2012/wordml" xmlns:wpg="http://schemas.microsoft.com/office/word/2010/wordprocessingGroup" xmlns:wpi="http://schemas.microsoft.com/office/word/2010/wordprocessingInk" xmlns:wne="http://schemas.microsoft.com/office/word/2006/wordml" xmlns:wps="http://schemas.microsoft.com/office/word/2010/wordprocessingShape" mc:Ignorable="w14 w15 wp14">
+<w:numbering xmlns:wpc="http://schemas.microsoft.com/office/word/2010/wordprocessingCanvas" xmlns:mo="http://schemas.microsoft.com/office/mac/office/2008/main" xmlns:mc="http://schemas.openxmlformats.org/markup-compatibility/2006" xmlns:mv="urn:schemas-microsoft-com:mac:vml" xmlns:o="urn:schemas-microsoft-com:office:office" xmlns:r="http://schemas.openxmlformats.org/officeDocument/2006/relationships" xmlns:m="http://schemas.openxmlformats.org/officeDocument/2006/math" xmlns:v="urn:schemas-microsoft-com:vml" xmlns:wp14="http://schemas.microsoft.com/office/word/2010/wordprocessingDrawing" xmlns:wp="http://schemas.openxmlformats.org/drawingml/2006/wordprocessingDrawing" xmlns:w10="urn:schemas-microsoft-com:office:word" xmlns:w="http://schemas.openxmlformats.org/wordprocessingml/2006/main" xmlns:w14="http://schemas.microsoft.com/office/word/2010/wordml" xmlns:wpg="http://schemas.microsoft.com/office/word/2010/wordprocessingGroup" xmlns:wpi="http://schemas.microsoft.com/office/word/2010/wordprocessingInk" xmlns:wne="http://schemas.microsoft.com/office/word/2006/wordml" xmlns:wps="http://schemas.microsoft.com/office/word/2010/wordprocessingShape" mc:Ignorable="w14 wp14">
   <w:abstractNum w:abstractNumId="0">
     <w:nsid w:val="00000001"/>
     <w:multiLevelType w:val="hybridMultilevel"/>
@@ -5280,7 +5227,7 @@
 </file>
 
 <file path=word/styles.xml><?xml version="1.0" encoding="utf-8"?>
-<w:styles xmlns:mc="http://schemas.openxmlformats.org/markup-compatibility/2006" xmlns:r="http://schemas.openxmlformats.org/officeDocument/2006/relationships" xmlns:w="http://schemas.openxmlformats.org/wordprocessingml/2006/main" xmlns:w14="http://schemas.microsoft.com/office/word/2010/wordml" xmlns:w15="http://schemas.microsoft.com/office/word/2012/wordml" mc:Ignorable="w14 w15">
+<w:styles xmlns:mc="http://schemas.openxmlformats.org/markup-compatibility/2006" xmlns:r="http://schemas.openxmlformats.org/officeDocument/2006/relationships" xmlns:w="http://schemas.openxmlformats.org/wordprocessingml/2006/main" xmlns:w14="http://schemas.microsoft.com/office/word/2010/wordml" mc:Ignorable="w14">
   <w:docDefaults>
     <w:rPrDefault>
       <w:rPr>
@@ -5292,389 +5239,144 @@
     </w:rPrDefault>
     <w:pPrDefault/>
   </w:docDefaults>
-  <w:latentStyles w:defLockedState="0" w:defUIPriority="99" w:defSemiHidden="0" w:defUnhideWhenUsed="0" w:defQFormat="0" w:count="382">
-    <w:lsdException w:name="Normal" w:uiPriority="0" w:qFormat="1"/>
-    <w:lsdException w:name="heading 1" w:uiPriority="9" w:qFormat="1"/>
-    <w:lsdException w:name="heading 2" w:semiHidden="1" w:uiPriority="9" w:unhideWhenUsed="1" w:qFormat="1"/>
-    <w:lsdException w:name="heading 3" w:semiHidden="1" w:uiPriority="9" w:unhideWhenUsed="1" w:qFormat="1"/>
-    <w:lsdException w:name="heading 4" w:semiHidden="1" w:uiPriority="9" w:unhideWhenUsed="1" w:qFormat="1"/>
-    <w:lsdException w:name="heading 5" w:semiHidden="1" w:uiPriority="9" w:unhideWhenUsed="1" w:qFormat="1"/>
-    <w:lsdException w:name="heading 6" w:semiHidden="1" w:uiPriority="9" w:unhideWhenUsed="1" w:qFormat="1"/>
-    <w:lsdException w:name="heading 7" w:semiHidden="1" w:uiPriority="9" w:unhideWhenUsed="1" w:qFormat="1"/>
-    <w:lsdException w:name="heading 8" w:semiHidden="1" w:uiPriority="9" w:unhideWhenUsed="1" w:qFormat="1"/>
-    <w:lsdException w:name="heading 9" w:semiHidden="1" w:uiPriority="9" w:unhideWhenUsed="1" w:qFormat="1"/>
-    <w:lsdException w:name="index 1" w:semiHidden="1" w:unhideWhenUsed="1"/>
-    <w:lsdException w:name="index 2" w:semiHidden="1" w:unhideWhenUsed="1"/>
-    <w:lsdException w:name="index 3" w:semiHidden="1" w:unhideWhenUsed="1"/>
-    <w:lsdException w:name="index 4" w:semiHidden="1" w:unhideWhenUsed="1"/>
-    <w:lsdException w:name="index 5" w:semiHidden="1" w:unhideWhenUsed="1"/>
-    <w:lsdException w:name="index 6" w:semiHidden="1" w:unhideWhenUsed="1"/>
-    <w:lsdException w:name="index 7" w:semiHidden="1" w:unhideWhenUsed="1"/>
-    <w:lsdException w:name="index 8" w:semiHidden="1" w:unhideWhenUsed="1"/>
-    <w:lsdException w:name="index 9" w:semiHidden="1" w:unhideWhenUsed="1"/>
-    <w:lsdException w:name="toc 1" w:semiHidden="1" w:uiPriority="39" w:unhideWhenUsed="1"/>
-    <w:lsdException w:name="toc 2" w:semiHidden="1" w:uiPriority="39" w:unhideWhenUsed="1"/>
-    <w:lsdException w:name="toc 3" w:semiHidden="1" w:uiPriority="39" w:unhideWhenUsed="1"/>
-    <w:lsdException w:name="toc 4" w:semiHidden="1" w:uiPriority="39" w:unhideWhenUsed="1"/>
-    <w:lsdException w:name="toc 5" w:semiHidden="1" w:uiPriority="39" w:unhideWhenUsed="1"/>
-    <w:lsdException w:name="toc 6" w:semiHidden="1" w:uiPriority="39" w:unhideWhenUsed="1"/>
-    <w:lsdException w:name="toc 7" w:semiHidden="1" w:uiPriority="39" w:unhideWhenUsed="1"/>
-    <w:lsdException w:name="toc 8" w:semiHidden="1" w:uiPriority="39" w:unhideWhenUsed="1"/>
-    <w:lsdException w:name="toc 9" w:semiHidden="1" w:uiPriority="39" w:unhideWhenUsed="1"/>
-    <w:lsdException w:name="Normal Indent" w:semiHidden="1" w:unhideWhenUsed="1"/>
-    <w:lsdException w:name="footnote text" w:semiHidden="1" w:unhideWhenUsed="1"/>
-    <w:lsdException w:name="annotation text" w:semiHidden="1" w:unhideWhenUsed="1"/>
-    <w:lsdException w:name="header" w:semiHidden="1" w:unhideWhenUsed="1"/>
-    <w:lsdException w:name="footer" w:semiHidden="1" w:unhideWhenUsed="1"/>
-    <w:lsdException w:name="index heading" w:semiHidden="1" w:unhideWhenUsed="1"/>
-    <w:lsdException w:name="caption" w:semiHidden="1" w:uiPriority="35" w:unhideWhenUsed="1" w:qFormat="1"/>
-    <w:lsdException w:name="table of figures" w:semiHidden="1" w:unhideWhenUsed="1"/>
-    <w:lsdException w:name="envelope address" w:semiHidden="1" w:unhideWhenUsed="1"/>
-    <w:lsdException w:name="envelope return" w:semiHidden="1" w:unhideWhenUsed="1"/>
-    <w:lsdException w:name="footnote reference" w:semiHidden="1" w:unhideWhenUsed="1"/>
-    <w:lsdException w:name="annotation reference" w:semiHidden="1" w:unhideWhenUsed="1"/>
-    <w:lsdException w:name="line number" w:semiHidden="1" w:unhideWhenUsed="1"/>
-    <w:lsdException w:name="page number" w:semiHidden="1" w:unhideWhenUsed="1"/>
-    <w:lsdException w:name="endnote reference" w:semiHidden="1" w:unhideWhenUsed="1"/>
-    <w:lsdException w:name="endnote text" w:semiHidden="1" w:unhideWhenUsed="1"/>
-    <w:lsdException w:name="table of authorities" w:semiHidden="1" w:unhideWhenUsed="1"/>
-    <w:lsdException w:name="macro" w:semiHidden="1" w:unhideWhenUsed="1"/>
-    <w:lsdException w:name="toa heading" w:semiHidden="1" w:unhideWhenUsed="1"/>
-    <w:lsdException w:name="List" w:semiHidden="1" w:unhideWhenUsed="1"/>
-    <w:lsdException w:name="List Bullet" w:semiHidden="1" w:unhideWhenUsed="1"/>
-    <w:lsdException w:name="List Number" w:semiHidden="1" w:unhideWhenUsed="1"/>
-    <w:lsdException w:name="List 2" w:semiHidden="1" w:unhideWhenUsed="1"/>
-    <w:lsdException w:name="List 3" w:semiHidden="1" w:unhideWhenUsed="1"/>
-    <w:lsdException w:name="List 4" w:semiHidden="1" w:unhideWhenUsed="1"/>
-    <w:lsdException w:name="List 5" w:semiHidden="1" w:unhideWhenUsed="1"/>
-    <w:lsdException w:name="List Bullet 2" w:semiHidden="1" w:unhideWhenUsed="1"/>
-    <w:lsdException w:name="List Bullet 3" w:semiHidden="1" w:unhideWhenUsed="1"/>
-    <w:lsdException w:name="List Bullet 4" w:semiHidden="1" w:unhideWhenUsed="1"/>
-    <w:lsdException w:name="List Bullet 5" w:semiHidden="1" w:unhideWhenUsed="1"/>
-    <w:lsdException w:name="List Number 2" w:semiHidden="1" w:unhideWhenUsed="1"/>
-    <w:lsdException w:name="List Number 3" w:semiHidden="1" w:unhideWhenUsed="1"/>
-    <w:lsdException w:name="List Number 4" w:semiHidden="1" w:unhideWhenUsed="1"/>
-    <w:lsdException w:name="List Number 5" w:semiHidden="1" w:unhideWhenUsed="1"/>
-    <w:lsdException w:name="Title" w:uiPriority="10" w:qFormat="1"/>
-    <w:lsdException w:name="Closing" w:semiHidden="1" w:unhideWhenUsed="1"/>
-    <w:lsdException w:name="Signature" w:semiHidden="1" w:unhideWhenUsed="1"/>
-    <w:lsdException w:name="Default Paragraph Font" w:semiHidden="1" w:uiPriority="1" w:unhideWhenUsed="1"/>
-    <w:lsdException w:name="Body Text" w:semiHidden="1" w:unhideWhenUsed="1"/>
-    <w:lsdException w:name="Body Text Indent" w:semiHidden="1" w:unhideWhenUsed="1"/>
-    <w:lsdException w:name="List Continue" w:semiHidden="1" w:unhideWhenUsed="1"/>
-    <w:lsdException w:name="List Continue 2" w:semiHidden="1" w:unhideWhenUsed="1"/>
-    <w:lsdException w:name="List Continue 3" w:semiHidden="1" w:unhideWhenUsed="1"/>
-    <w:lsdException w:name="List Continue 4" w:semiHidden="1" w:unhideWhenUsed="1"/>
-    <w:lsdException w:name="List Continue 5" w:semiHidden="1" w:unhideWhenUsed="1"/>
-    <w:lsdException w:name="Message Header" w:semiHidden="1" w:unhideWhenUsed="1"/>
-    <w:lsdException w:name="Subtitle" w:uiPriority="11" w:qFormat="1"/>
-    <w:lsdException w:name="Salutation" w:semiHidden="1" w:unhideWhenUsed="1"/>
-    <w:lsdException w:name="Date" w:semiHidden="1" w:unhideWhenUsed="1"/>
-    <w:lsdException w:name="Body Text First Indent" w:semiHidden="1" w:unhideWhenUsed="1"/>
-    <w:lsdException w:name="Body Text First Indent 2" w:semiHidden="1" w:unhideWhenUsed="1"/>
-    <w:lsdException w:name="Note Heading" w:semiHidden="1" w:unhideWhenUsed="1"/>
-    <w:lsdException w:name="Body Text 2" w:semiHidden="1" w:unhideWhenUsed="1"/>
-    <w:lsdException w:name="Body Text 3" w:semiHidden="1" w:unhideWhenUsed="1"/>
-    <w:lsdException w:name="Body Text Indent 2" w:semiHidden="1" w:unhideWhenUsed="1"/>
-    <w:lsdException w:name="Body Text Indent 3" w:semiHidden="1" w:unhideWhenUsed="1"/>
-    <w:lsdException w:name="Block Text" w:semiHidden="1" w:unhideWhenUsed="1"/>
-    <w:lsdException w:name="Hyperlink" w:semiHidden="1" w:unhideWhenUsed="1"/>
-    <w:lsdException w:name="FollowedHyperlink" w:semiHidden="1" w:unhideWhenUsed="1"/>
-    <w:lsdException w:name="Strong" w:uiPriority="22" w:qFormat="1"/>
-    <w:lsdException w:name="Emphasis" w:uiPriority="20" w:qFormat="1"/>
-    <w:lsdException w:name="Document Map" w:semiHidden="1" w:unhideWhenUsed="1"/>
-    <w:lsdException w:name="Plain Text" w:semiHidden="1" w:unhideWhenUsed="1"/>
-    <w:lsdException w:name="E-mail Signature" w:semiHidden="1" w:unhideWhenUsed="1"/>
-    <w:lsdException w:name="HTML Top of Form" w:semiHidden="1" w:unhideWhenUsed="1"/>
-    <w:lsdException w:name="HTML Bottom of Form" w:semiHidden="1" w:unhideWhenUsed="1"/>
-    <w:lsdException w:name="Normal (Web)" w:semiHidden="1" w:unhideWhenUsed="1"/>
-    <w:lsdException w:name="HTML Acronym" w:semiHidden="1" w:unhideWhenUsed="1"/>
-    <w:lsdException w:name="HTML Address" w:semiHidden="1" w:unhideWhenUsed="1"/>
-    <w:lsdException w:name="HTML Cite" w:semiHidden="1" w:unhideWhenUsed="1"/>
-    <w:lsdException w:name="HTML Code" w:semiHidden="1" w:unhideWhenUsed="1"/>
-    <w:lsdException w:name="HTML Definition" w:semiHidden="1" w:unhideWhenUsed="1"/>
-    <w:lsdException w:name="HTML Keyboard" w:semiHidden="1" w:unhideWhenUsed="1"/>
-    <w:lsdException w:name="HTML Preformatted" w:semiHidden="1" w:unhideWhenUsed="1"/>
-    <w:lsdException w:name="HTML Sample" w:semiHidden="1" w:unhideWhenUsed="1"/>
-    <w:lsdException w:name="HTML Typewriter" w:semiHidden="1" w:unhideWhenUsed="1"/>
-    <w:lsdException w:name="HTML Variable" w:semiHidden="1" w:unhideWhenUsed="1"/>
-    <w:lsdException w:name="Normal Table" w:semiHidden="1" w:unhideWhenUsed="1"/>
-    <w:lsdException w:name="annotation subject" w:semiHidden="1" w:unhideWhenUsed="1"/>
-    <w:lsdException w:name="No List" w:semiHidden="1" w:unhideWhenUsed="1"/>
-    <w:lsdException w:name="Outline List 1" w:semiHidden="1" w:unhideWhenUsed="1"/>
-    <w:lsdException w:name="Outline List 2" w:semiHidden="1" w:unhideWhenUsed="1"/>
-    <w:lsdException w:name="Outline List 3" w:semiHidden="1" w:unhideWhenUsed="1"/>
-    <w:lsdException w:name="Table Simple 1" w:semiHidden="1" w:unhideWhenUsed="1"/>
-    <w:lsdException w:name="Table Simple 2" w:semiHidden="1" w:unhideWhenUsed="1"/>
-    <w:lsdException w:name="Table Simple 3" w:semiHidden="1" w:unhideWhenUsed="1"/>
-    <w:lsdException w:name="Table Classic 1" w:semiHidden="1" w:unhideWhenUsed="1"/>
-    <w:lsdException w:name="Table Classic 2" w:semiHidden="1" w:unhideWhenUsed="1"/>
-    <w:lsdException w:name="Table Classic 3" w:semiHidden="1" w:unhideWhenUsed="1"/>
-    <w:lsdException w:name="Table Classic 4" w:semiHidden="1" w:unhideWhenUsed="1"/>
-    <w:lsdException w:name="Table Colorful 1" w:semiHidden="1" w:unhideWhenUsed="1"/>
-    <w:lsdException w:name="Table Colorful 2" w:semiHidden="1" w:unhideWhenUsed="1"/>
-    <w:lsdException w:name="Table Colorful 3" w:semiHidden="1" w:unhideWhenUsed="1"/>
-    <w:lsdException w:name="Table Columns 1" w:semiHidden="1" w:unhideWhenUsed="1"/>
-    <w:lsdException w:name="Table Columns 2" w:semiHidden="1" w:unhideWhenUsed="1"/>
-    <w:lsdException w:name="Table Columns 3" w:semiHidden="1" w:unhideWhenUsed="1"/>
-    <w:lsdException w:name="Table Columns 4" w:semiHidden="1" w:unhideWhenUsed="1"/>
-    <w:lsdException w:name="Table Columns 5" w:semiHidden="1" w:unhideWhenUsed="1"/>
-    <w:lsdException w:name="Table Grid 1" w:semiHidden="1" w:unhideWhenUsed="1"/>
-    <w:lsdException w:name="Table Grid 2" w:semiHidden="1" w:unhideWhenUsed="1"/>
-    <w:lsdException w:name="Table Grid 3" w:semiHidden="1" w:unhideWhenUsed="1"/>
-    <w:lsdException w:name="Table Grid 4" w:semiHidden="1" w:unhideWhenUsed="1"/>
-    <w:lsdException w:name="Table Grid 5" w:semiHidden="1" w:unhideWhenUsed="1"/>
-    <w:lsdException w:name="Table Grid 6" w:semiHidden="1" w:unhideWhenUsed="1"/>
-    <w:lsdException w:name="Table Grid 7" w:semiHidden="1" w:unhideWhenUsed="1"/>
-    <w:lsdException w:name="Table Grid 8" w:semiHidden="1" w:unhideWhenUsed="1"/>
-    <w:lsdException w:name="Table List 1" w:semiHidden="1" w:unhideWhenUsed="1"/>
-    <w:lsdException w:name="Table List 2" w:semiHidden="1" w:unhideWhenUsed="1"/>
-    <w:lsdException w:name="Table List 3" w:semiHidden="1" w:unhideWhenUsed="1"/>
-    <w:lsdException w:name="Table List 4" w:semiHidden="1" w:unhideWhenUsed="1"/>
-    <w:lsdException w:name="Table List 5" w:semiHidden="1" w:unhideWhenUsed="1"/>
-    <w:lsdException w:name="Table List 6" w:semiHidden="1" w:unhideWhenUsed="1"/>
-    <w:lsdException w:name="Table List 7" w:semiHidden="1" w:unhideWhenUsed="1"/>
-    <w:lsdException w:name="Table List 8" w:semiHidden="1" w:unhideWhenUsed="1"/>
-    <w:lsdException w:name="Table 3D effects 1" w:semiHidden="1" w:unhideWhenUsed="1"/>
-    <w:lsdException w:name="Table 3D effects 2" w:semiHidden="1" w:unhideWhenUsed="1"/>
-    <w:lsdException w:name="Table 3D effects 3" w:semiHidden="1" w:unhideWhenUsed="1"/>
-    <w:lsdException w:name="Table Contemporary" w:semiHidden="1" w:unhideWhenUsed="1"/>
-    <w:lsdException w:name="Table Elegant" w:semiHidden="1" w:unhideWhenUsed="1"/>
-    <w:lsdException w:name="Table Professional" w:semiHidden="1" w:unhideWhenUsed="1"/>
-    <w:lsdException w:name="Table Subtle 1" w:semiHidden="1" w:unhideWhenUsed="1"/>
-    <w:lsdException w:name="Table Subtle 2" w:semiHidden="1" w:unhideWhenUsed="1"/>
-    <w:lsdException w:name="Table Web 1" w:semiHidden="1" w:unhideWhenUsed="1"/>
-    <w:lsdException w:name="Table Web 2" w:semiHidden="1" w:unhideWhenUsed="1"/>
-    <w:lsdException w:name="Table Web 3" w:semiHidden="1" w:unhideWhenUsed="1"/>
-    <w:lsdException w:name="Balloon Text" w:semiHidden="1" w:unhideWhenUsed="1"/>
-    <w:lsdException w:name="Table Grid" w:uiPriority="39"/>
-    <w:lsdException w:name="Table Theme" w:semiHidden="1" w:unhideWhenUsed="1"/>
-    <w:lsdException w:name="Note Level 1" w:semiHidden="1" w:unhideWhenUsed="1"/>
-    <w:lsdException w:name="Note Level 2" w:semiHidden="1" w:unhideWhenUsed="1"/>
-    <w:lsdException w:name="Note Level 3" w:semiHidden="1" w:unhideWhenUsed="1"/>
-    <w:lsdException w:name="Note Level 4" w:semiHidden="1" w:unhideWhenUsed="1"/>
-    <w:lsdException w:name="Note Level 5" w:semiHidden="1" w:unhideWhenUsed="1"/>
-    <w:lsdException w:name="Note Level 6" w:semiHidden="1" w:unhideWhenUsed="1"/>
-    <w:lsdException w:name="Note Level 7" w:semiHidden="1" w:unhideWhenUsed="1"/>
-    <w:lsdException w:name="Note Level 8" w:semiHidden="1" w:unhideWhenUsed="1"/>
-    <w:lsdException w:name="Note Level 9" w:semiHidden="1" w:unhideWhenUsed="1"/>
-    <w:lsdException w:name="Placeholder Text" w:semiHidden="1"/>
-    <w:lsdException w:name="No Spacing" w:uiPriority="1" w:qFormat="1"/>
-    <w:lsdException w:name="Light Shading" w:uiPriority="60"/>
-    <w:lsdException w:name="Light List" w:uiPriority="61"/>
-    <w:lsdException w:name="Light Grid" w:uiPriority="62"/>
-    <w:lsdException w:name="Medium Shading 1" w:uiPriority="63"/>
-    <w:lsdException w:name="Medium Shading 2" w:uiPriority="64"/>
-    <w:lsdException w:name="Medium List 1" w:uiPriority="65"/>
-    <w:lsdException w:name="Medium List 2" w:uiPriority="66"/>
-    <w:lsdException w:name="Medium Grid 1" w:uiPriority="67"/>
-    <w:lsdException w:name="Medium Grid 2" w:uiPriority="68"/>
-    <w:lsdException w:name="Medium Grid 3" w:uiPriority="69"/>
-    <w:lsdException w:name="Dark List" w:uiPriority="70"/>
-    <w:lsdException w:name="Colorful Shading" w:uiPriority="71"/>
-    <w:lsdException w:name="Colorful List" w:uiPriority="72"/>
-    <w:lsdException w:name="Colorful Grid" w:uiPriority="73"/>
-    <w:lsdException w:name="Light Shading Accent 1" w:uiPriority="60"/>
-    <w:lsdException w:name="Light List Accent 1" w:uiPriority="61"/>
-    <w:lsdException w:name="Light Grid Accent 1" w:uiPriority="62"/>
-    <w:lsdException w:name="Medium Shading 1 Accent 1" w:uiPriority="63"/>
-    <w:lsdException w:name="Medium Shading 2 Accent 1" w:uiPriority="64"/>
-    <w:lsdException w:name="Medium List 1 Accent 1" w:uiPriority="65"/>
-    <w:lsdException w:name="Revision" w:semiHidden="1"/>
-    <w:lsdException w:name="List Paragraph" w:uiPriority="34" w:qFormat="1"/>
-    <w:lsdException w:name="Quote" w:uiPriority="29" w:qFormat="1"/>
-    <w:lsdException w:name="Intense Quote" w:uiPriority="30" w:qFormat="1"/>
-    <w:lsdException w:name="Medium List 2 Accent 1" w:uiPriority="66"/>
-    <w:lsdException w:name="Medium Grid 1 Accent 1" w:uiPriority="67"/>
-    <w:lsdException w:name="Medium Grid 2 Accent 1" w:uiPriority="68"/>
-    <w:lsdException w:name="Medium Grid 3 Accent 1" w:uiPriority="69"/>
-    <w:lsdException w:name="Dark List Accent 1" w:uiPriority="70"/>
-    <w:lsdException w:name="Colorful Shading Accent 1" w:uiPriority="71"/>
-    <w:lsdException w:name="Colorful List Accent 1" w:uiPriority="72"/>
-    <w:lsdException w:name="Colorful Grid Accent 1" w:uiPriority="73"/>
-    <w:lsdException w:name="Light Shading Accent 2" w:uiPriority="60"/>
-    <w:lsdException w:name="Light List Accent 2" w:uiPriority="61"/>
-    <w:lsdException w:name="Light Grid Accent 2" w:uiPriority="62"/>
-    <w:lsdException w:name="Medium Shading 1 Accent 2" w:uiPriority="63"/>
-    <w:lsdException w:name="Medium Shading 2 Accent 2" w:uiPriority="64"/>
-    <w:lsdException w:name="Medium List 1 Accent 2" w:uiPriority="65"/>
-    <w:lsdException w:name="Medium List 2 Accent 2" w:uiPriority="66"/>
-    <w:lsdException w:name="Medium Grid 1 Accent 2" w:uiPriority="67"/>
-    <w:lsdException w:name="Medium Grid 2 Accent 2" w:uiPriority="68"/>
-    <w:lsdException w:name="Medium Grid 3 Accent 2" w:uiPriority="69"/>
-    <w:lsdException w:name="Dark List Accent 2" w:uiPriority="70"/>
-    <w:lsdException w:name="Colorful Shading Accent 2" w:uiPriority="71"/>
-    <w:lsdException w:name="Colorful List Accent 2" w:uiPriority="72"/>
-    <w:lsdException w:name="Colorful Grid Accent 2" w:uiPriority="73"/>
-    <w:lsdException w:name="Light Shading Accent 3" w:uiPriority="60"/>
-    <w:lsdException w:name="Light List Accent 3" w:uiPriority="61"/>
-    <w:lsdException w:name="Light Grid Accent 3" w:uiPriority="62"/>
-    <w:lsdException w:name="Medium Shading 1 Accent 3" w:uiPriority="63"/>
-    <w:lsdException w:name="Medium Shading 2 Accent 3" w:uiPriority="64"/>
-    <w:lsdException w:name="Medium List 1 Accent 3" w:uiPriority="65"/>
-    <w:lsdException w:name="Medium List 2 Accent 3" w:uiPriority="66"/>
-    <w:lsdException w:name="Medium Grid 1 Accent 3" w:uiPriority="67"/>
-    <w:lsdException w:name="Medium Grid 2 Accent 3" w:uiPriority="68"/>
-    <w:lsdException w:name="Medium Grid 3 Accent 3" w:uiPriority="69"/>
-    <w:lsdException w:name="Dark List Accent 3" w:uiPriority="70"/>
-    <w:lsdException w:name="Colorful Shading Accent 3" w:uiPriority="71"/>
-    <w:lsdException w:name="Colorful List Accent 3" w:uiPriority="72"/>
-    <w:lsdException w:name="Colorful Grid Accent 3" w:uiPriority="73"/>
-    <w:lsdException w:name="Light Shading Accent 4" w:uiPriority="60"/>
-    <w:lsdException w:name="Light List Accent 4" w:uiPriority="61"/>
-    <w:lsdException w:name="Light Grid Accent 4" w:uiPriority="62"/>
-    <w:lsdException w:name="Medium Shading 1 Accent 4" w:uiPriority="63"/>
-    <w:lsdException w:name="Medium Shading 2 Accent 4" w:uiPriority="64"/>
-    <w:lsdException w:name="Medium List 1 Accent 4" w:uiPriority="65"/>
-    <w:lsdException w:name="Medium List 2 Accent 4" w:uiPriority="66"/>
-    <w:lsdException w:name="Medium Grid 1 Accent 4" w:uiPriority="67"/>
-    <w:lsdException w:name="Medium Grid 2 Accent 4" w:uiPriority="68"/>
-    <w:lsdException w:name="Medium Grid 3 Accent 4" w:uiPriority="69"/>
-    <w:lsdException w:name="Dark List Accent 4" w:uiPriority="70"/>
-    <w:lsdException w:name="Colorful Shading Accent 4" w:uiPriority="71"/>
-    <w:lsdException w:name="Colorful List Accent 4" w:uiPriority="72"/>
-    <w:lsdException w:name="Colorful Grid Accent 4" w:uiPriority="73"/>
-    <w:lsdException w:name="Light Shading Accent 5" w:uiPriority="60"/>
-    <w:lsdException w:name="Light List Accent 5" w:uiPriority="61"/>
-    <w:lsdException w:name="Light Grid Accent 5" w:uiPriority="62"/>
-    <w:lsdException w:name="Medium Shading 1 Accent 5" w:uiPriority="63"/>
-    <w:lsdException w:name="Medium Shading 2 Accent 5" w:uiPriority="64"/>
-    <w:lsdException w:name="Medium List 1 Accent 5" w:uiPriority="65"/>
-    <w:lsdException w:name="Medium List 2 Accent 5" w:uiPriority="66"/>
-    <w:lsdException w:name="Medium Grid 1 Accent 5" w:uiPriority="67"/>
-    <w:lsdException w:name="Medium Grid 2 Accent 5" w:uiPriority="68"/>
-    <w:lsdException w:name="Medium Grid 3 Accent 5" w:uiPriority="69"/>
-    <w:lsdException w:name="Dark List Accent 5" w:uiPriority="70"/>
-    <w:lsdException w:name="Colorful Shading Accent 5" w:uiPriority="71"/>
-    <w:lsdException w:name="Colorful List Accent 5" w:uiPriority="72"/>
-    <w:lsdException w:name="Colorful Grid Accent 5" w:uiPriority="73"/>
-    <w:lsdException w:name="Light Shading Accent 6" w:uiPriority="60"/>
-    <w:lsdException w:name="Light List Accent 6" w:uiPriority="61"/>
-    <w:lsdException w:name="Light Grid Accent 6" w:uiPriority="62"/>
-    <w:lsdException w:name="Medium Shading 1 Accent 6" w:uiPriority="63"/>
-    <w:lsdException w:name="Medium Shading 2 Accent 6" w:uiPriority="64"/>
-    <w:lsdException w:name="Medium List 1 Accent 6" w:uiPriority="65"/>
-    <w:lsdException w:name="Medium List 2 Accent 6" w:uiPriority="66"/>
-    <w:lsdException w:name="Medium Grid 1 Accent 6" w:uiPriority="67"/>
-    <w:lsdException w:name="Medium Grid 2 Accent 6" w:uiPriority="68"/>
-    <w:lsdException w:name="Medium Grid 3 Accent 6" w:uiPriority="69"/>
-    <w:lsdException w:name="Dark List Accent 6" w:uiPriority="70"/>
-    <w:lsdException w:name="Colorful Shading Accent 6" w:uiPriority="71"/>
-    <w:lsdException w:name="Colorful List Accent 6" w:uiPriority="72"/>
-    <w:lsdException w:name="Colorful Grid Accent 6" w:uiPriority="73"/>
-    <w:lsdException w:name="Subtle Emphasis" w:uiPriority="19" w:qFormat="1"/>
-    <w:lsdException w:name="Intense Emphasis" w:uiPriority="21" w:qFormat="1"/>
-    <w:lsdException w:name="Subtle Reference" w:uiPriority="31" w:qFormat="1"/>
-    <w:lsdException w:name="Intense Reference" w:uiPriority="32" w:qFormat="1"/>
-    <w:lsdException w:name="Book Title" w:uiPriority="33" w:qFormat="1"/>
-    <w:lsdException w:name="Bibliography" w:semiHidden="1" w:uiPriority="37" w:unhideWhenUsed="1"/>
-    <w:lsdException w:name="TOC Heading" w:semiHidden="1" w:uiPriority="39" w:unhideWhenUsed="1" w:qFormat="1"/>
-    <w:lsdException w:name="Plain Table 1" w:uiPriority="41"/>
-    <w:lsdException w:name="Plain Table 2" w:uiPriority="42"/>
-    <w:lsdException w:name="Plain Table 3" w:uiPriority="43"/>
-    <w:lsdException w:name="Plain Table 4" w:uiPriority="44"/>
-    <w:lsdException w:name="Plain Table 5" w:uiPriority="45"/>
-    <w:lsdException w:name="Grid Table Light" w:uiPriority="40"/>
-    <w:lsdException w:name="Grid Table 1 Light" w:uiPriority="46"/>
-    <w:lsdException w:name="Grid Table 2" w:uiPriority="47"/>
-    <w:lsdException w:name="Grid Table 3" w:uiPriority="48"/>
-    <w:lsdException w:name="Grid Table 4" w:uiPriority="49"/>
-    <w:lsdException w:name="Grid Table 5 Dark" w:uiPriority="50"/>
-    <w:lsdException w:name="Grid Table 6 Colorful" w:uiPriority="51"/>
-    <w:lsdException w:name="Grid Table 7 Colorful" w:uiPriority="52"/>
-    <w:lsdException w:name="Grid Table 1 Light Accent 1" w:uiPriority="46"/>
-    <w:lsdException w:name="Grid Table 2 Accent 1" w:uiPriority="47"/>
-    <w:lsdException w:name="Grid Table 3 Accent 1" w:uiPriority="48"/>
-    <w:lsdException w:name="Grid Table 4 Accent 1" w:uiPriority="49"/>
-    <w:lsdException w:name="Grid Table 5 Dark Accent 1" w:uiPriority="50"/>
-    <w:lsdException w:name="Grid Table 6 Colorful Accent 1" w:uiPriority="51"/>
-    <w:lsdException w:name="Grid Table 7 Colorful Accent 1" w:uiPriority="52"/>
-    <w:lsdException w:name="Grid Table 1 Light Accent 2" w:uiPriority="46"/>
-    <w:lsdException w:name="Grid Table 2 Accent 2" w:uiPriority="47"/>
-    <w:lsdException w:name="Grid Table 3 Accent 2" w:uiPriority="48"/>
-    <w:lsdException w:name="Grid Table 4 Accent 2" w:uiPriority="49"/>
-    <w:lsdException w:name="Grid Table 5 Dark Accent 2" w:uiPriority="50"/>
-    <w:lsdException w:name="Grid Table 6 Colorful Accent 2" w:uiPriority="51"/>
-    <w:lsdException w:name="Grid Table 7 Colorful Accent 2" w:uiPriority="52"/>
-    <w:lsdException w:name="Grid Table 1 Light Accent 3" w:uiPriority="46"/>
-    <w:lsdException w:name="Grid Table 2 Accent 3" w:uiPriority="47"/>
-    <w:lsdException w:name="Grid Table 3 Accent 3" w:uiPriority="48"/>
-    <w:lsdException w:name="Grid Table 4 Accent 3" w:uiPriority="49"/>
-    <w:lsdException w:name="Grid Table 5 Dark Accent 3" w:uiPriority="50"/>
-    <w:lsdException w:name="Grid Table 6 Colorful Accent 3" w:uiPriority="51"/>
-    <w:lsdException w:name="Grid Table 7 Colorful Accent 3" w:uiPriority="52"/>
-    <w:lsdException w:name="Grid Table 1 Light Accent 4" w:uiPriority="46"/>
-    <w:lsdException w:name="Grid Table 2 Accent 4" w:uiPriority="47"/>
-    <w:lsdException w:name="Grid Table 3 Accent 4" w:uiPriority="48"/>
-    <w:lsdException w:name="Grid Table 4 Accent 4" w:uiPriority="49"/>
-    <w:lsdException w:name="Grid Table 5 Dark Accent 4" w:uiPriority="50"/>
-    <w:lsdException w:name="Grid Table 6 Colorful Accent 4" w:uiPriority="51"/>
-    <w:lsdException w:name="Grid Table 7 Colorful Accent 4" w:uiPriority="52"/>
-    <w:lsdException w:name="Grid Table 1 Light Accent 5" w:uiPriority="46"/>
-    <w:lsdException w:name="Grid Table 2 Accent 5" w:uiPriority="47"/>
-    <w:lsdException w:name="Grid Table 3 Accent 5" w:uiPriority="48"/>
-    <w:lsdException w:name="Grid Table 4 Accent 5" w:uiPriority="49"/>
-    <w:lsdException w:name="Grid Table 5 Dark Accent 5" w:uiPriority="50"/>
-    <w:lsdException w:name="Grid Table 6 Colorful Accent 5" w:uiPriority="51"/>
-    <w:lsdException w:name="Grid Table 7 Colorful Accent 5" w:uiPriority="52"/>
-    <w:lsdException w:name="Grid Table 1 Light Accent 6" w:uiPriority="46"/>
-    <w:lsdException w:name="Grid Table 2 Accent 6" w:uiPriority="47"/>
-    <w:lsdException w:name="Grid Table 3 Accent 6" w:uiPriority="48"/>
-    <w:lsdException w:name="Grid Table 4 Accent 6" w:uiPriority="49"/>
-    <w:lsdException w:name="Grid Table 5 Dark Accent 6" w:uiPriority="50"/>
-    <w:lsdException w:name="Grid Table 6 Colorful Accent 6" w:uiPriority="51"/>
-    <w:lsdException w:name="Grid Table 7 Colorful Accent 6" w:uiPriority="52"/>
-    <w:lsdException w:name="List Table 1 Light" w:uiPriority="46"/>
-    <w:lsdException w:name="List Table 2" w:uiPriority="47"/>
-    <w:lsdException w:name="List Table 3" w:uiPriority="48"/>
-    <w:lsdException w:name="List Table 4" w:uiPriority="49"/>
-    <w:lsdException w:name="List Table 5 Dark" w:uiPriority="50"/>
-    <w:lsdException w:name="List Table 6 Colorful" w:uiPriority="51"/>
-    <w:lsdException w:name="List Table 7 Colorful" w:uiPriority="52"/>
-    <w:lsdException w:name="List Table 1 Light Accent 1" w:uiPriority="46"/>
-    <w:lsdException w:name="List Table 2 Accent 1" w:uiPriority="47"/>
-    <w:lsdException w:name="List Table 3 Accent 1" w:uiPriority="48"/>
-    <w:lsdException w:name="List Table 4 Accent 1" w:uiPriority="49"/>
-    <w:lsdException w:name="List Table 5 Dark Accent 1" w:uiPriority="50"/>
-    <w:lsdException w:name="List Table 6 Colorful Accent 1" w:uiPriority="51"/>
-    <w:lsdException w:name="List Table 7 Colorful Accent 1" w:uiPriority="52"/>
-    <w:lsdException w:name="List Table 1 Light Accent 2" w:uiPriority="46"/>
-    <w:lsdException w:name="List Table 2 Accent 2" w:uiPriority="47"/>
-    <w:lsdException w:name="List Table 3 Accent 2" w:uiPriority="48"/>
-    <w:lsdException w:name="List Table 4 Accent 2" w:uiPriority="49"/>
-    <w:lsdException w:name="List Table 5 Dark Accent 2" w:uiPriority="50"/>
-    <w:lsdException w:name="List Table 6 Colorful Accent 2" w:uiPriority="51"/>
-    <w:lsdException w:name="List Table 7 Colorful Accent 2" w:uiPriority="52"/>
-    <w:lsdException w:name="List Table 1 Light Accent 3" w:uiPriority="46"/>
-    <w:lsdException w:name="List Table 2 Accent 3" w:uiPriority="47"/>
-    <w:lsdException w:name="List Table 3 Accent 3" w:uiPriority="48"/>
-    <w:lsdException w:name="List Table 4 Accent 3" w:uiPriority="49"/>
-    <w:lsdException w:name="List Table 5 Dark Accent 3" w:uiPriority="50"/>
-    <w:lsdException w:name="List Table 6 Colorful Accent 3" w:uiPriority="51"/>
-    <w:lsdException w:name="List Table 7 Colorful Accent 3" w:uiPriority="52"/>
-    <w:lsdException w:name="List Table 1 Light Accent 4" w:uiPriority="46"/>
-    <w:lsdException w:name="List Table 2 Accent 4" w:uiPriority="47"/>
-    <w:lsdException w:name="List Table 3 Accent 4" w:uiPriority="48"/>
-    <w:lsdException w:name="List Table 4 Accent 4" w:uiPriority="49"/>
-    <w:lsdException w:name="List Table 5 Dark Accent 4" w:uiPriority="50"/>
-    <w:lsdException w:name="List Table 6 Colorful Accent 4" w:uiPriority="51"/>
-    <w:lsdException w:name="List Table 7 Colorful Accent 4" w:uiPriority="52"/>
-    <w:lsdException w:name="List Table 1 Light Accent 5" w:uiPriority="46"/>
-    <w:lsdException w:name="List Table 2 Accent 5" w:uiPriority="47"/>
-    <w:lsdException w:name="List Table 3 Accent 5" w:uiPriority="48"/>
-    <w:lsdException w:name="List Table 4 Accent 5" w:uiPriority="49"/>
-    <w:lsdException w:name="List Table 5 Dark Accent 5" w:uiPriority="50"/>
-    <w:lsdException w:name="List Table 6 Colorful Accent 5" w:uiPriority="51"/>
-    <w:lsdException w:name="List Table 7 Colorful Accent 5" w:uiPriority="52"/>
-    <w:lsdException w:name="List Table 1 Light Accent 6" w:uiPriority="46"/>
-    <w:lsdException w:name="List Table 2 Accent 6" w:uiPriority="47"/>
-    <w:lsdException w:name="List Table 3 Accent 6" w:uiPriority="48"/>
-    <w:lsdException w:name="List Table 4 Accent 6" w:uiPriority="49"/>
-    <w:lsdException w:name="List Table 5 Dark Accent 6" w:uiPriority="50"/>
-    <w:lsdException w:name="List Table 6 Colorful Accent 6" w:uiPriority="51"/>
-    <w:lsdException w:name="List Table 7 Colorful Accent 6" w:uiPriority="52"/>
-    <w:lsdException w:name="Mention" w:semiHidden="1" w:unhideWhenUsed="1"/>
-    <w:lsdException w:name="Smart Hyperlink" w:semiHidden="1" w:unhideWhenUsed="1"/>
+  <w:latentStyles w:defLockedState="0" w:defUIPriority="99" w:defSemiHidden="1" w:defUnhideWhenUsed="1" w:defQFormat="0" w:count="276">
+    <w:lsdException w:name="Normal" w:semiHidden="0" w:uiPriority="0" w:unhideWhenUsed="0" w:qFormat="1"/>
+    <w:lsdException w:name="heading 1" w:semiHidden="0" w:uiPriority="9" w:unhideWhenUsed="0" w:qFormat="1"/>
+    <w:lsdException w:name="heading 2" w:uiPriority="9" w:qFormat="1"/>
+    <w:lsdException w:name="heading 3" w:uiPriority="9" w:qFormat="1"/>
+    <w:lsdException w:name="heading 4" w:uiPriority="9" w:qFormat="1"/>
+    <w:lsdException w:name="heading 5" w:uiPriority="9" w:qFormat="1"/>
+    <w:lsdException w:name="heading 6" w:uiPriority="9" w:qFormat="1"/>
+    <w:lsdException w:name="heading 7" w:uiPriority="9" w:qFormat="1"/>
+    <w:lsdException w:name="heading 8" w:uiPriority="9" w:qFormat="1"/>
+    <w:lsdException w:name="heading 9" w:uiPriority="9" w:qFormat="1"/>
+    <w:lsdException w:name="toc 1" w:uiPriority="39"/>
+    <w:lsdException w:name="toc 2" w:uiPriority="39"/>
+    <w:lsdException w:name="toc 3" w:uiPriority="39"/>
+    <w:lsdException w:name="toc 4" w:uiPriority="39"/>
+    <w:lsdException w:name="toc 5" w:uiPriority="39"/>
+    <w:lsdException w:name="toc 6" w:uiPriority="39"/>
+    <w:lsdException w:name="toc 7" w:uiPriority="39"/>
+    <w:lsdException w:name="toc 8" w:uiPriority="39"/>
+    <w:lsdException w:name="toc 9" w:uiPriority="39"/>
+    <w:lsdException w:name="caption" w:uiPriority="35" w:qFormat="1"/>
+    <w:lsdException w:name="Title" w:semiHidden="0" w:uiPriority="10" w:unhideWhenUsed="0" w:qFormat="1"/>
+    <w:lsdException w:name="Default Paragraph Font" w:uiPriority="1"/>
+    <w:lsdException w:name="Subtitle" w:semiHidden="0" w:uiPriority="11" w:unhideWhenUsed="0" w:qFormat="1"/>
+    <w:lsdException w:name="Strong" w:semiHidden="0" w:uiPriority="22" w:unhideWhenUsed="0" w:qFormat="1"/>
+    <w:lsdException w:name="Emphasis" w:semiHidden="0" w:uiPriority="20" w:unhideWhenUsed="0" w:qFormat="1"/>
+    <w:lsdException w:name="Table Grid" w:semiHidden="0" w:uiPriority="39" w:unhideWhenUsed="0"/>
+    <w:lsdException w:name="Placeholder Text" w:unhideWhenUsed="0"/>
+    <w:lsdException w:name="No Spacing" w:semiHidden="0" w:uiPriority="1" w:unhideWhenUsed="0" w:qFormat="1"/>
+    <w:lsdException w:name="Light Shading" w:semiHidden="0" w:uiPriority="60" w:unhideWhenUsed="0"/>
+    <w:lsdException w:name="Light List" w:semiHidden="0" w:uiPriority="61" w:unhideWhenUsed="0"/>
+    <w:lsdException w:name="Light Grid" w:semiHidden="0" w:uiPriority="62" w:unhideWhenUsed="0"/>
+    <w:lsdException w:name="Medium Shading 1" w:semiHidden="0" w:uiPriority="63" w:unhideWhenUsed="0"/>
+    <w:lsdException w:name="Medium Shading 2" w:semiHidden="0" w:uiPriority="64" w:unhideWhenUsed="0"/>
+    <w:lsdException w:name="Medium List 1" w:semiHidden="0" w:uiPriority="65" w:unhideWhenUsed="0"/>
+    <w:lsdException w:name="Medium List 2" w:semiHidden="0" w:uiPriority="66" w:unhideWhenUsed="0"/>
+    <w:lsdException w:name="Medium Grid 1" w:semiHidden="0" w:uiPriority="67" w:unhideWhenUsed="0"/>
+    <w:lsdException w:name="Medium Grid 2" w:semiHidden="0" w:uiPriority="68" w:unhideWhenUsed="0"/>
+    <w:lsdException w:name="Medium Grid 3" w:semiHidden="0" w:uiPriority="69" w:unhideWhenUsed="0"/>
+    <w:lsdException w:name="Dark List" w:semiHidden="0" w:uiPriority="70" w:unhideWhenUsed="0"/>
+    <w:lsdException w:name="Colorful Shading" w:semiHidden="0" w:uiPriority="71" w:unhideWhenUsed="0"/>
+    <w:lsdException w:name="Colorful List" w:semiHidden="0" w:uiPriority="72" w:unhideWhenUsed="0"/>
+    <w:lsdException w:name="Colorful Grid" w:semiHidden="0" w:uiPriority="73" w:unhideWhenUsed="0"/>
+    <w:lsdException w:name="Light Shading Accent 1" w:semiHidden="0" w:uiPriority="60" w:unhideWhenUsed="0"/>
+    <w:lsdException w:name="Light List Accent 1" w:semiHidden="0" w:uiPriority="61" w:unhideWhenUsed="0"/>
+    <w:lsdException w:name="Light Grid Accent 1" w:semiHidden="0" w:uiPriority="62" w:unhideWhenUsed="0"/>
+    <w:lsdException w:name="Medium Shading 1 Accent 1" w:semiHidden="0" w:uiPriority="63" w:unhideWhenUsed="0"/>
+    <w:lsdException w:name="Medium Shading 2 Accent 1" w:semiHidden="0" w:uiPriority="64" w:unhideWhenUsed="0"/>
+    <w:lsdException w:name="Medium List 1 Accent 1" w:semiHidden="0" w:uiPriority="65" w:unhideWhenUsed="0"/>
+    <w:lsdException w:name="Revision" w:unhideWhenUsed="0"/>
+    <w:lsdException w:name="List Paragraph" w:semiHidden="0" w:uiPriority="34" w:unhideWhenUsed="0" w:qFormat="1"/>
+    <w:lsdException w:name="Quote" w:semiHidden="0" w:uiPriority="29" w:unhideWhenUsed="0" w:qFormat="1"/>
+    <w:lsdException w:name="Intense Quote" w:semiHidden="0" w:uiPriority="30" w:unhideWhenUsed="0" w:qFormat="1"/>
+    <w:lsdException w:name="Medium List 2 Accent 1" w:semiHidden="0" w:uiPriority="66" w:unhideWhenUsed="0"/>
+    <w:lsdException w:name="Medium Grid 1 Accent 1" w:semiHidden="0" w:uiPriority="67" w:unhideWhenUsed="0"/>
+    <w:lsdException w:name="Medium Grid 2 Accent 1" w:semiHidden="0" w:uiPriority="68" w:unhideWhenUsed="0"/>
+    <w:lsdException w:name="Medium Grid 3 Accent 1" w:semiHidden="0" w:uiPriority="69" w:unhideWhenUsed="0"/>
+    <w:lsdException w:name="Dark List Accent 1" w:semiHidden="0" w:uiPriority="70" w:unhideWhenUsed="0"/>
+    <w:lsdException w:name="Colorful Shading Accent 1" w:semiHidden="0" w:uiPriority="71" w:unhideWhenUsed="0"/>
+    <w:lsdException w:name="Colorful List Accent 1" w:semiHidden="0" w:uiPriority="72" w:unhideWhenUsed="0"/>
+    <w:lsdException w:name="Colorful Grid Accent 1" w:semiHidden="0" w:uiPriority="73" w:unhideWhenUsed="0"/>
+    <w:lsdException w:name="Light Shading Accent 2" w:semiHidden="0" w:uiPriority="60" w:unhideWhenUsed="0"/>
+    <w:lsdException w:name="Light List Accent 2" w:semiHidden="0" w:uiPriority="61" w:unhideWhenUsed="0"/>
+    <w:lsdException w:name="Light Grid Accent 2" w:semiHidden="0" w:uiPriority="62" w:unhideWhenUsed="0"/>
+    <w:lsdException w:name="Medium Shading 1 Accent 2" w:semiHidden="0" w:uiPriority="63" w:unhideWhenUsed="0"/>
+    <w:lsdException w:name="Medium Shading 2 Accent 2" w:semiHidden="0" w:uiPriority="64" w:unhideWhenUsed="0"/>
+    <w:lsdException w:name="Medium List 1 Accent 2" w:semiHidden="0" w:uiPriority="65" w:unhideWhenUsed="0"/>
+    <w:lsdException w:name="Medium List 2 Accent 2" w:semiHidden="0" w:uiPriority="66" w:unhideWhenUsed="0"/>
+    <w:lsdException w:name="Medium Grid 1 Accent 2" w:semiHidden="0" w:uiPriority="67" w:unhideWhenUsed="0"/>
+    <w:lsdException w:name="Medium Grid 2 Accent 2" w:semiHidden="0" w:uiPriority="68" w:unhideWhenUsed="0"/>
+    <w:lsdException w:name="Medium Grid 3 Accent 2" w:semiHidden="0" w:uiPriority="69" w:unhideWhenUsed="0"/>
+    <w:lsdException w:name="Dark List Accent 2" w:semiHidden="0" w:uiPriority="70" w:unhideWhenUsed="0"/>
+    <w:lsdException w:name="Colorful Shading Accent 2" w:semiHidden="0" w:uiPriority="71" w:unhideWhenUsed="0"/>
+    <w:lsdException w:name="Colorful List Accent 2" w:semiHidden="0" w:uiPriority="72" w:unhideWhenUsed="0"/>
+    <w:lsdException w:name="Colorful Grid Accent 2" w:semiHidden="0" w:uiPriority="73" w:unhideWhenUsed="0"/>
+    <w:lsdException w:name="Light Shading Accent 3" w:semiHidden="0" w:uiPriority="60" w:unhideWhenUsed="0"/>
+    <w:lsdException w:name="Light List Accent 3" w:semiHidden="0" w:uiPriority="61" w:unhideWhenUsed="0"/>
+    <w:lsdException w:name="Light Grid Accent 3" w:semiHidden="0" w:uiPriority="62" w:unhideWhenUsed="0"/>
+    <w:lsdException w:name="Medium Shading 1 Accent 3" w:semiHidden="0" w:uiPriority="63" w:unhideWhenUsed="0"/>
+    <w:lsdException w:name="Medium Shading 2 Accent 3" w:semiHidden="0" w:uiPriority="64" w:unhideWhenUsed="0"/>
+    <w:lsdException w:name="Medium List 1 Accent 3" w:semiHidden="0" w:uiPriority="65" w:unhideWhenUsed="0"/>
+    <w:lsdException w:name="Medium List 2 Accent 3" w:semiHidden="0" w:uiPriority="66" w:unhideWhenUsed="0"/>
+    <w:lsdException w:name="Medium Grid 1 Accent 3" w:semiHidden="0" w:uiPriority="67" w:unhideWhenUsed="0"/>
+    <w:lsdException w:name="Medium Grid 2 Accent 3" w:semiHidden="0" w:uiPriority="68" w:unhideWhenUsed="0"/>
+    <w:lsdException w:name="Medium Grid 3 Accent 3" w:semiHidden="0" w:uiPriority="69" w:unhideWhenUsed="0"/>
+    <w:lsdException w:name="Dark List Accent 3" w:semiHidden="0" w:uiPriority="70" w:unhideWhenUsed="0"/>
+    <w:lsdException w:name="Colorful Shading Accent 3" w:semiHidden="0" w:uiPriority="71" w:unhideWhenUsed="0"/>
+    <w:lsdException w:name="Colorful List Accent 3" w:semiHidden="0" w:uiPriority="72" w:unhideWhenUsed="0"/>
+    <w:lsdException w:name="Colorful Grid Accent 3" w:semiHidden="0" w:uiPriority="73" w:unhideWhenUsed="0"/>
+    <w:lsdException w:name="Light Shading Accent 4" w:semiHidden="0" w:uiPriority="60" w:unhideWhenUsed="0"/>
+    <w:lsdException w:name="Light List Accent 4" w:semiHidden="0" w:uiPriority="61" w:unhideWhenUsed="0"/>
+    <w:lsdException w:name="Light Grid Accent 4" w:semiHidden="0" w:uiPriority="62" w:unhideWhenUsed="0"/>
+    <w:lsdException w:name="Medium Shading 1 Accent 4" w:semiHidden="0" w:uiPriority="63" w:unhideWhenUsed="0"/>
+    <w:lsdException w:name="Medium Shading 2 Accent 4" w:semiHidden="0" w:uiPriority="64" w:unhideWhenUsed="0"/>
+    <w:lsdException w:name="Medium List 1 Accent 4" w:semiHidden="0" w:uiPriority="65" w:unhideWhenUsed="0"/>
+    <w:lsdException w:name="Medium List 2 Accent 4" w:semiHidden="0" w:uiPriority="66" w:unhideWhenUsed="0"/>
+    <w:lsdException w:name="Medium Grid 1 Accent 4" w:semiHidden="0" w:uiPriority="67" w:unhideWhenUsed="0"/>
+    <w:lsdException w:name="Medium Grid 2 Accent 4" w:semiHidden="0" w:uiPriority="68" w:unhideWhenUsed="0"/>
+    <w:lsdException w:name="Medium Grid 3 Accent 4" w:semiHidden="0" w:uiPriority="69" w:unhideWhenUsed="0"/>
+    <w:lsdException w:name="Dark List Accent 4" w:semiHidden="0" w:uiPriority="70" w:unhideWhenUsed="0"/>
+    <w:lsdException w:name="Colorful Shading Accent 4" w:semiHidden="0" w:uiPriority="71" w:unhideWhenUsed="0"/>
+    <w:lsdException w:name="Colorful List Accent 4" w:semiHidden="0" w:uiPriority="72" w:unhideWhenUsed="0"/>
+    <w:lsdException w:name="Colorful Grid Accent 4" w:semiHidden="0" w:uiPriority="73" w:unhideWhenUsed="0"/>
+    <w:lsdException w:name="Light Shading Accent 5" w:semiHidden="0" w:uiPriority="60" w:unhideWhenUsed="0"/>
+    <w:lsdException w:name="Light List Accent 5" w:semiHidden="0" w:uiPriority="61" w:unhideWhenUsed="0"/>
+    <w:lsdException w:name="Light Grid Accent 5" w:semiHidden="0" w:uiPriority="62" w:unhideWhenUsed="0"/>
+    <w:lsdException w:name="Medium Shading 1 Accent 5" w:semiHidden="0" w:uiPriority="63" w:unhideWhenUsed="0"/>
+    <w:lsdException w:name="Medium Shading 2 Accent 5" w:semiHidden="0" w:uiPriority="64" w:unhideWhenUsed="0"/>
+    <w:lsdException w:name="Medium List 1 Accent 5" w:semiHidden="0" w:uiPriority="65" w:unhideWhenUsed="0"/>
+    <w:lsdException w:name="Medium List 2 Accent 5" w:semiHidden="0" w:uiPriority="66" w:unhideWhenUsed="0"/>
+    <w:lsdException w:name="Medium Grid 1 Accent 5" w:semiHidden="0" w:uiPriority="67" w:unhideWhenUsed="0"/>
+    <w:lsdException w:name="Medium Grid 2 Accent 5" w:semiHidden="0" w:uiPriority="68" w:unhideWhenUsed="0"/>
+    <w:lsdException w:name="Medium Grid 3 Accent 5" w:semiHidden="0" w:uiPriority="69" w:unhideWhenUsed="0"/>
+    <w:lsdException w:name="Dark List Accent 5" w:semiHidden="0" w:uiPriority="70" w:unhideWhenUsed="0"/>
+    <w:lsdException w:name="Colorful Shading Accent 5" w:semiHidden="0" w:uiPriority="71" w:unhideWhenUsed="0"/>
+    <w:lsdException w:name="Colorful List Accent 5" w:semiHidden="0" w:uiPriority="72" w:unhideWhenUsed="0"/>
+    <w:lsdException w:name="Colorful Grid Accent 5" w:semiHidden="0" w:uiPriority="73" w:unhideWhenUsed="0"/>
+    <w:lsdException w:name="Light Shading Accent 6" w:semiHidden="0" w:uiPriority="60" w:unhideWhenUsed="0"/>
+    <w:lsdException w:name="Light List Accent 6" w:semiHidden="0" w:uiPriority="61" w:unhideWhenUsed="0"/>
+    <w:lsdException w:name="Light Grid Accent 6" w:semiHidden="0" w:uiPriority="62" w:unhideWhenUsed="0"/>
+    <w:lsdException w:name="Medium Shading 1 Accent 6" w:semiHidden="0" w:uiPriority="63" w:unhideWhenUsed="0"/>
+    <w:lsdException w:name="Medium Shading 2 Accent 6" w:semiHidden="0" w:uiPriority="64" w:unhideWhenUsed="0"/>
+    <w:lsdException w:name="Medium List 1 Accent 6" w:semiHidden="0" w:uiPriority="65" w:unhideWhenUsed="0"/>
+    <w:lsdException w:name="Medium List 2 Accent 6" w:semiHidden="0" w:uiPriority="66" w:unhideWhenUsed="0"/>
+    <w:lsdException w:name="Medium Grid 1 Accent 6" w:semiHidden="0" w:uiPriority="67" w:unhideWhenUsed="0"/>
+    <w:lsdException w:name="Medium Grid 2 Accent 6" w:semiHidden="0" w:uiPriority="68" w:unhideWhenUsed="0"/>
+    <w:lsdException w:name="Medium Grid 3 Accent 6" w:semiHidden="0" w:uiPriority="69" w:unhideWhenUsed="0"/>
+    <w:lsdException w:name="Dark List Accent 6" w:semiHidden="0" w:uiPriority="70" w:unhideWhenUsed="0"/>
+    <w:lsdException w:name="Colorful Shading Accent 6" w:semiHidden="0" w:uiPriority="71" w:unhideWhenUsed="0"/>
+    <w:lsdException w:name="Colorful List Accent 6" w:semiHidden="0" w:uiPriority="72" w:unhideWhenUsed="0"/>
+    <w:lsdException w:name="Colorful Grid Accent 6" w:semiHidden="0" w:uiPriority="73" w:unhideWhenUsed="0"/>
+    <w:lsdException w:name="Subtle Emphasis" w:semiHidden="0" w:uiPriority="19" w:unhideWhenUsed="0" w:qFormat="1"/>
+    <w:lsdException w:name="Intense Emphasis" w:semiHidden="0" w:uiPriority="21" w:unhideWhenUsed="0" w:qFormat="1"/>
+    <w:lsdException w:name="Subtle Reference" w:semiHidden="0" w:uiPriority="31" w:unhideWhenUsed="0" w:qFormat="1"/>
+    <w:lsdException w:name="Intense Reference" w:semiHidden="0" w:uiPriority="32" w:unhideWhenUsed="0" w:qFormat="1"/>
+    <w:lsdException w:name="Book Title" w:semiHidden="0" w:uiPriority="33" w:unhideWhenUsed="0" w:qFormat="1"/>
+    <w:lsdException w:name="Bibliography" w:uiPriority="37"/>
+    <w:lsdException w:name="TOC Heading" w:uiPriority="39" w:qFormat="1"/>
   </w:latentStyles>
   <w:style w:type="paragraph" w:default="1" w:styleId="Normal">
     <w:name w:val="Normal"/>
@@ -5776,6 +5478,317 @@
       <w:sz w:val="20"/>
       <w:szCs w:val="20"/>
       <w:u w:color="000000"/>
+    </w:rPr>
+  </w:style>
+  <w:style w:type="paragraph" w:styleId="BalloonText">
+    <w:name w:val="Balloon Text"/>
+    <w:basedOn w:val="Normal"/>
+    <w:link w:val="BalloonTextChar"/>
+    <w:uiPriority w:val="99"/>
+    <w:semiHidden/>
+    <w:unhideWhenUsed/>
+    <w:rsid w:val="00296156"/>
+    <w:rPr>
+      <w:rFonts w:ascii="Lucida Grande" w:hAnsi="Lucida Grande" w:cs="Lucida Grande"/>
+      <w:sz w:val="18"/>
+      <w:szCs w:val="18"/>
+    </w:rPr>
+  </w:style>
+  <w:style w:type="character" w:customStyle="1" w:styleId="BalloonTextChar">
+    <w:name w:val="Balloon Text Char"/>
+    <w:basedOn w:val="DefaultParagraphFont"/>
+    <w:link w:val="BalloonText"/>
+    <w:uiPriority w:val="99"/>
+    <w:semiHidden/>
+    <w:rsid w:val="00296156"/>
+    <w:rPr>
+      <w:rFonts w:ascii="Lucida Grande" w:hAnsi="Lucida Grande" w:cs="Lucida Grande"/>
+      <w:sz w:val="18"/>
+      <w:szCs w:val="18"/>
+    </w:rPr>
+  </w:style>
+</w:styles>
+</file>
+
+<file path=word/stylesWithEffects.xml><?xml version="1.0" encoding="utf-8"?>
+<w:styles xmlns:wpc="http://schemas.microsoft.com/office/word/2010/wordprocessingCanvas" xmlns:mo="http://schemas.microsoft.com/office/mac/office/2008/main" xmlns:mc="http://schemas.openxmlformats.org/markup-compatibility/2006" xmlns:mv="urn:schemas-microsoft-com:mac:vml" xmlns:o="urn:schemas-microsoft-com:office:office" xmlns:r="http://schemas.openxmlformats.org/officeDocument/2006/relationships" xmlns:m="http://schemas.openxmlformats.org/officeDocument/2006/math" xmlns:v="urn:schemas-microsoft-com:vml" xmlns:wp14="http://schemas.microsoft.com/office/word/2010/wordprocessingDrawing" xmlns:wp="http://schemas.openxmlformats.org/drawingml/2006/wordprocessingDrawing" xmlns:w10="urn:schemas-microsoft-com:office:word" xmlns:w="http://schemas.openxmlformats.org/wordprocessingml/2006/main" xmlns:w14="http://schemas.microsoft.com/office/word/2010/wordml" xmlns:wpg="http://schemas.microsoft.com/office/word/2010/wordprocessingGroup" xmlns:wpi="http://schemas.microsoft.com/office/word/2010/wordprocessingInk" xmlns:wne="http://schemas.microsoft.com/office/word/2006/wordml" xmlns:wps="http://schemas.microsoft.com/office/word/2010/wordprocessingShape" mc:Ignorable="w14 wp14">
+  <w:docDefaults>
+    <w:rPrDefault>
+      <w:rPr>
+        <w:rFonts w:asciiTheme="minorHAnsi" w:eastAsia="宋体" w:hAnsiTheme="minorHAnsi" w:cstheme="minorBidi"/>
+        <w:sz w:val="24"/>
+        <w:szCs w:val="24"/>
+        <w:lang w:val="en-US" w:eastAsia="en-US" w:bidi="ar-SA"/>
+      </w:rPr>
+    </w:rPrDefault>
+    <w:pPrDefault/>
+  </w:docDefaults>
+  <w:latentStyles w:defLockedState="0" w:defUIPriority="99" w:defSemiHidden="1" w:defUnhideWhenUsed="1" w:defQFormat="0" w:count="276">
+    <w:lsdException w:name="Normal" w:semiHidden="0" w:uiPriority="0" w:unhideWhenUsed="0" w:qFormat="1"/>
+    <w:lsdException w:name="heading 1" w:semiHidden="0" w:uiPriority="9" w:unhideWhenUsed="0" w:qFormat="1"/>
+    <w:lsdException w:name="heading 2" w:uiPriority="9" w:qFormat="1"/>
+    <w:lsdException w:name="heading 3" w:uiPriority="9" w:qFormat="1"/>
+    <w:lsdException w:name="heading 4" w:uiPriority="9" w:qFormat="1"/>
+    <w:lsdException w:name="heading 5" w:uiPriority="9" w:qFormat="1"/>
+    <w:lsdException w:name="heading 6" w:uiPriority="9" w:qFormat="1"/>
+    <w:lsdException w:name="heading 7" w:uiPriority="9" w:qFormat="1"/>
+    <w:lsdException w:name="heading 8" w:uiPriority="9" w:qFormat="1"/>
+    <w:lsdException w:name="heading 9" w:uiPriority="9" w:qFormat="1"/>
+    <w:lsdException w:name="toc 1" w:uiPriority="39"/>
+    <w:lsdException w:name="toc 2" w:uiPriority="39"/>
+    <w:lsdException w:name="toc 3" w:uiPriority="39"/>
+    <w:lsdException w:name="toc 4" w:uiPriority="39"/>
+    <w:lsdException w:name="toc 5" w:uiPriority="39"/>
+    <w:lsdException w:name="toc 6" w:uiPriority="39"/>
+    <w:lsdException w:name="toc 7" w:uiPriority="39"/>
+    <w:lsdException w:name="toc 8" w:uiPriority="39"/>
+    <w:lsdException w:name="toc 9" w:uiPriority="39"/>
+    <w:lsdException w:name="caption" w:uiPriority="35" w:qFormat="1"/>
+    <w:lsdException w:name="Title" w:semiHidden="0" w:uiPriority="10" w:unhideWhenUsed="0" w:qFormat="1"/>
+    <w:lsdException w:name="Default Paragraph Font" w:uiPriority="1"/>
+    <w:lsdException w:name="Subtitle" w:semiHidden="0" w:uiPriority="11" w:unhideWhenUsed="0" w:qFormat="1"/>
+    <w:lsdException w:name="Strong" w:semiHidden="0" w:uiPriority="22" w:unhideWhenUsed="0" w:qFormat="1"/>
+    <w:lsdException w:name="Emphasis" w:semiHidden="0" w:uiPriority="20" w:unhideWhenUsed="0" w:qFormat="1"/>
+    <w:lsdException w:name="Table Grid" w:semiHidden="0" w:uiPriority="39" w:unhideWhenUsed="0"/>
+    <w:lsdException w:name="Placeholder Text" w:unhideWhenUsed="0"/>
+    <w:lsdException w:name="No Spacing" w:semiHidden="0" w:uiPriority="1" w:unhideWhenUsed="0" w:qFormat="1"/>
+    <w:lsdException w:name="Light Shading" w:semiHidden="0" w:uiPriority="60" w:unhideWhenUsed="0"/>
+    <w:lsdException w:name="Light List" w:semiHidden="0" w:uiPriority="61" w:unhideWhenUsed="0"/>
+    <w:lsdException w:name="Light Grid" w:semiHidden="0" w:uiPriority="62" w:unhideWhenUsed="0"/>
+    <w:lsdException w:name="Medium Shading 1" w:semiHidden="0" w:uiPriority="63" w:unhideWhenUsed="0"/>
+    <w:lsdException w:name="Medium Shading 2" w:semiHidden="0" w:uiPriority="64" w:unhideWhenUsed="0"/>
+    <w:lsdException w:name="Medium List 1" w:semiHidden="0" w:uiPriority="65" w:unhideWhenUsed="0"/>
+    <w:lsdException w:name="Medium List 2" w:semiHidden="0" w:uiPriority="66" w:unhideWhenUsed="0"/>
+    <w:lsdException w:name="Medium Grid 1" w:semiHidden="0" w:uiPriority="67" w:unhideWhenUsed="0"/>
+    <w:lsdException w:name="Medium Grid 2" w:semiHidden="0" w:uiPriority="68" w:unhideWhenUsed="0"/>
+    <w:lsdException w:name="Medium Grid 3" w:semiHidden="0" w:uiPriority="69" w:unhideWhenUsed="0"/>
+    <w:lsdException w:name="Dark List" w:semiHidden="0" w:uiPriority="70" w:unhideWhenUsed="0"/>
+    <w:lsdException w:name="Colorful Shading" w:semiHidden="0" w:uiPriority="71" w:unhideWhenUsed="0"/>
+    <w:lsdException w:name="Colorful List" w:semiHidden="0" w:uiPriority="72" w:unhideWhenUsed="0"/>
+    <w:lsdException w:name="Colorful Grid" w:semiHidden="0" w:uiPriority="73" w:unhideWhenUsed="0"/>
+    <w:lsdException w:name="Light Shading Accent 1" w:semiHidden="0" w:uiPriority="60" w:unhideWhenUsed="0"/>
+    <w:lsdException w:name="Light List Accent 1" w:semiHidden="0" w:uiPriority="61" w:unhideWhenUsed="0"/>
+    <w:lsdException w:name="Light Grid Accent 1" w:semiHidden="0" w:uiPriority="62" w:unhideWhenUsed="0"/>
+    <w:lsdException w:name="Medium Shading 1 Accent 1" w:semiHidden="0" w:uiPriority="63" w:unhideWhenUsed="0"/>
+    <w:lsdException w:name="Medium Shading 2 Accent 1" w:semiHidden="0" w:uiPriority="64" w:unhideWhenUsed="0"/>
+    <w:lsdException w:name="Medium List 1 Accent 1" w:semiHidden="0" w:uiPriority="65" w:unhideWhenUsed="0"/>
+    <w:lsdException w:name="Revision" w:unhideWhenUsed="0"/>
+    <w:lsdException w:name="List Paragraph" w:semiHidden="0" w:uiPriority="34" w:unhideWhenUsed="0" w:qFormat="1"/>
+    <w:lsdException w:name="Quote" w:semiHidden="0" w:uiPriority="29" w:unhideWhenUsed="0" w:qFormat="1"/>
+    <w:lsdException w:name="Intense Quote" w:semiHidden="0" w:uiPriority="30" w:unhideWhenUsed="0" w:qFormat="1"/>
+    <w:lsdException w:name="Medium List 2 Accent 1" w:semiHidden="0" w:uiPriority="66" w:unhideWhenUsed="0"/>
+    <w:lsdException w:name="Medium Grid 1 Accent 1" w:semiHidden="0" w:uiPriority="67" w:unhideWhenUsed="0"/>
+    <w:lsdException w:name="Medium Grid 2 Accent 1" w:semiHidden="0" w:uiPriority="68" w:unhideWhenUsed="0"/>
+    <w:lsdException w:name="Medium Grid 3 Accent 1" w:semiHidden="0" w:uiPriority="69" w:unhideWhenUsed="0"/>
+    <w:lsdException w:name="Dark List Accent 1" w:semiHidden="0" w:uiPriority="70" w:unhideWhenUsed="0"/>
+    <w:lsdException w:name="Colorful Shading Accent 1" w:semiHidden="0" w:uiPriority="71" w:unhideWhenUsed="0"/>
+    <w:lsdException w:name="Colorful List Accent 1" w:semiHidden="0" w:uiPriority="72" w:unhideWhenUsed="0"/>
+    <w:lsdException w:name="Colorful Grid Accent 1" w:semiHidden="0" w:uiPriority="73" w:unhideWhenUsed="0"/>
+    <w:lsdException w:name="Light Shading Accent 2" w:semiHidden="0" w:uiPriority="60" w:unhideWhenUsed="0"/>
+    <w:lsdException w:name="Light List Accent 2" w:semiHidden="0" w:uiPriority="61" w:unhideWhenUsed="0"/>
+    <w:lsdException w:name="Light Grid Accent 2" w:semiHidden="0" w:uiPriority="62" w:unhideWhenUsed="0"/>
+    <w:lsdException w:name="Medium Shading 1 Accent 2" w:semiHidden="0" w:uiPriority="63" w:unhideWhenUsed="0"/>
+    <w:lsdException w:name="Medium Shading 2 Accent 2" w:semiHidden="0" w:uiPriority="64" w:unhideWhenUsed="0"/>
+    <w:lsdException w:name="Medium List 1 Accent 2" w:semiHidden="0" w:uiPriority="65" w:unhideWhenUsed="0"/>
+    <w:lsdException w:name="Medium List 2 Accent 2" w:semiHidden="0" w:uiPriority="66" w:unhideWhenUsed="0"/>
+    <w:lsdException w:name="Medium Grid 1 Accent 2" w:semiHidden="0" w:uiPriority="67" w:unhideWhenUsed="0"/>
+    <w:lsdException w:name="Medium Grid 2 Accent 2" w:semiHidden="0" w:uiPriority="68" w:unhideWhenUsed="0"/>
+    <w:lsdException w:name="Medium Grid 3 Accent 2" w:semiHidden="0" w:uiPriority="69" w:unhideWhenUsed="0"/>
+    <w:lsdException w:name="Dark List Accent 2" w:semiHidden="0" w:uiPriority="70" w:unhideWhenUsed="0"/>
+    <w:lsdException w:name="Colorful Shading Accent 2" w:semiHidden="0" w:uiPriority="71" w:unhideWhenUsed="0"/>
+    <w:lsdException w:name="Colorful List Accent 2" w:semiHidden="0" w:uiPriority="72" w:unhideWhenUsed="0"/>
+    <w:lsdException w:name="Colorful Grid Accent 2" w:semiHidden="0" w:uiPriority="73" w:unhideWhenUsed="0"/>
+    <w:lsdException w:name="Light Shading Accent 3" w:semiHidden="0" w:uiPriority="60" w:unhideWhenUsed="0"/>
+    <w:lsdException w:name="Light List Accent 3" w:semiHidden="0" w:uiPriority="61" w:unhideWhenUsed="0"/>
+    <w:lsdException w:name="Light Grid Accent 3" w:semiHidden="0" w:uiPriority="62" w:unhideWhenUsed="0"/>
+    <w:lsdException w:name="Medium Shading 1 Accent 3" w:semiHidden="0" w:uiPriority="63" w:unhideWhenUsed="0"/>
+    <w:lsdException w:name="Medium Shading 2 Accent 3" w:semiHidden="0" w:uiPriority="64" w:unhideWhenUsed="0"/>
+    <w:lsdException w:name="Medium List 1 Accent 3" w:semiHidden="0" w:uiPriority="65" w:unhideWhenUsed="0"/>
+    <w:lsdException w:name="Medium List 2 Accent 3" w:semiHidden="0" w:uiPriority="66" w:unhideWhenUsed="0"/>
+    <w:lsdException w:name="Medium Grid 1 Accent 3" w:semiHidden="0" w:uiPriority="67" w:unhideWhenUsed="0"/>
+    <w:lsdException w:name="Medium Grid 2 Accent 3" w:semiHidden="0" w:uiPriority="68" w:unhideWhenUsed="0"/>
+    <w:lsdException w:name="Medium Grid 3 Accent 3" w:semiHidden="0" w:uiPriority="69" w:unhideWhenUsed="0"/>
+    <w:lsdException w:name="Dark List Accent 3" w:semiHidden="0" w:uiPriority="70" w:unhideWhenUsed="0"/>
+    <w:lsdException w:name="Colorful Shading Accent 3" w:semiHidden="0" w:uiPriority="71" w:unhideWhenUsed="0"/>
+    <w:lsdException w:name="Colorful List Accent 3" w:semiHidden="0" w:uiPriority="72" w:unhideWhenUsed="0"/>
+    <w:lsdException w:name="Colorful Grid Accent 3" w:semiHidden="0" w:uiPriority="73" w:unhideWhenUsed="0"/>
+    <w:lsdException w:name="Light Shading Accent 4" w:semiHidden="0" w:uiPriority="60" w:unhideWhenUsed="0"/>
+    <w:lsdException w:name="Light List Accent 4" w:semiHidden="0" w:uiPriority="61" w:unhideWhenUsed="0"/>
+    <w:lsdException w:name="Light Grid Accent 4" w:semiHidden="0" w:uiPriority="62" w:unhideWhenUsed="0"/>
+    <w:lsdException w:name="Medium Shading 1 Accent 4" w:semiHidden="0" w:uiPriority="63" w:unhideWhenUsed="0"/>
+    <w:lsdException w:name="Medium Shading 2 Accent 4" w:semiHidden="0" w:uiPriority="64" w:unhideWhenUsed="0"/>
+    <w:lsdException w:name="Medium List 1 Accent 4" w:semiHidden="0" w:uiPriority="65" w:unhideWhenUsed="0"/>
+    <w:lsdException w:name="Medium List 2 Accent 4" w:semiHidden="0" w:uiPriority="66" w:unhideWhenUsed="0"/>
+    <w:lsdException w:name="Medium Grid 1 Accent 4" w:semiHidden="0" w:uiPriority="67" w:unhideWhenUsed="0"/>
+    <w:lsdException w:name="Medium Grid 2 Accent 4" w:semiHidden="0" w:uiPriority="68" w:unhideWhenUsed="0"/>
+    <w:lsdException w:name="Medium Grid 3 Accent 4" w:semiHidden="0" w:uiPriority="69" w:unhideWhenUsed="0"/>
+    <w:lsdException w:name="Dark List Accent 4" w:semiHidden="0" w:uiPriority="70" w:unhideWhenUsed="0"/>
+    <w:lsdException w:name="Colorful Shading Accent 4" w:semiHidden="0" w:uiPriority="71" w:unhideWhenUsed="0"/>
+    <w:lsdException w:name="Colorful List Accent 4" w:semiHidden="0" w:uiPriority="72" w:unhideWhenUsed="0"/>
+    <w:lsdException w:name="Colorful Grid Accent 4" w:semiHidden="0" w:uiPriority="73" w:unhideWhenUsed="0"/>
+    <w:lsdException w:name="Light Shading Accent 5" w:semiHidden="0" w:uiPriority="60" w:unhideWhenUsed="0"/>
+    <w:lsdException w:name="Light List Accent 5" w:semiHidden="0" w:uiPriority="61" w:unhideWhenUsed="0"/>
+    <w:lsdException w:name="Light Grid Accent 5" w:semiHidden="0" w:uiPriority="62" w:unhideWhenUsed="0"/>
+    <w:lsdException w:name="Medium Shading 1 Accent 5" w:semiHidden="0" w:uiPriority="63" w:unhideWhenUsed="0"/>
+    <w:lsdException w:name="Medium Shading 2 Accent 5" w:semiHidden="0" w:uiPriority="64" w:unhideWhenUsed="0"/>
+    <w:lsdException w:name="Medium List 1 Accent 5" w:semiHidden="0" w:uiPriority="65" w:unhideWhenUsed="0"/>
+    <w:lsdException w:name="Medium List 2 Accent 5" w:semiHidden="0" w:uiPriority="66" w:unhideWhenUsed="0"/>
+    <w:lsdException w:name="Medium Grid 1 Accent 5" w:semiHidden="0" w:uiPriority="67" w:unhideWhenUsed="0"/>
+    <w:lsdException w:name="Medium Grid 2 Accent 5" w:semiHidden="0" w:uiPriority="68" w:unhideWhenUsed="0"/>
+    <w:lsdException w:name="Medium Grid 3 Accent 5" w:semiHidden="0" w:uiPriority="69" w:unhideWhenUsed="0"/>
+    <w:lsdException w:name="Dark List Accent 5" w:semiHidden="0" w:uiPriority="70" w:unhideWhenUsed="0"/>
+    <w:lsdException w:name="Colorful Shading Accent 5" w:semiHidden="0" w:uiPriority="71" w:unhideWhenUsed="0"/>
+    <w:lsdException w:name="Colorful List Accent 5" w:semiHidden="0" w:uiPriority="72" w:unhideWhenUsed="0"/>
+    <w:lsdException w:name="Colorful Grid Accent 5" w:semiHidden="0" w:uiPriority="73" w:unhideWhenUsed="0"/>
+    <w:lsdException w:name="Light Shading Accent 6" w:semiHidden="0" w:uiPriority="60" w:unhideWhenUsed="0"/>
+    <w:lsdException w:name="Light List Accent 6" w:semiHidden="0" w:uiPriority="61" w:unhideWhenUsed="0"/>
+    <w:lsdException w:name="Light Grid Accent 6" w:semiHidden="0" w:uiPriority="62" w:unhideWhenUsed="0"/>
+    <w:lsdException w:name="Medium Shading 1 Accent 6" w:semiHidden="0" w:uiPriority="63" w:unhideWhenUsed="0"/>
+    <w:lsdException w:name="Medium Shading 2 Accent 6" w:semiHidden="0" w:uiPriority="64" w:unhideWhenUsed="0"/>
+    <w:lsdException w:name="Medium List 1 Accent 6" w:semiHidden="0" w:uiPriority="65" w:unhideWhenUsed="0"/>
+    <w:lsdException w:name="Medium List 2 Accent 6" w:semiHidden="0" w:uiPriority="66" w:unhideWhenUsed="0"/>
+    <w:lsdException w:name="Medium Grid 1 Accent 6" w:semiHidden="0" w:uiPriority="67" w:unhideWhenUsed="0"/>
+    <w:lsdException w:name="Medium Grid 2 Accent 6" w:semiHidden="0" w:uiPriority="68" w:unhideWhenUsed="0"/>
+    <w:lsdException w:name="Medium Grid 3 Accent 6" w:semiHidden="0" w:uiPriority="69" w:unhideWhenUsed="0"/>
+    <w:lsdException w:name="Dark List Accent 6" w:semiHidden="0" w:uiPriority="70" w:unhideWhenUsed="0"/>
+    <w:lsdException w:name="Colorful Shading Accent 6" w:semiHidden="0" w:uiPriority="71" w:unhideWhenUsed="0"/>
+    <w:lsdException w:name="Colorful List Accent 6" w:semiHidden="0" w:uiPriority="72" w:unhideWhenUsed="0"/>
+    <w:lsdException w:name="Colorful Grid Accent 6" w:semiHidden="0" w:uiPriority="73" w:unhideWhenUsed="0"/>
+    <w:lsdException w:name="Subtle Emphasis" w:semiHidden="0" w:uiPriority="19" w:unhideWhenUsed="0" w:qFormat="1"/>
+    <w:lsdException w:name="Intense Emphasis" w:semiHidden="0" w:uiPriority="21" w:unhideWhenUsed="0" w:qFormat="1"/>
+    <w:lsdException w:name="Subtle Reference" w:semiHidden="0" w:uiPriority="31" w:unhideWhenUsed="0" w:qFormat="1"/>
+    <w:lsdException w:name="Intense Reference" w:semiHidden="0" w:uiPriority="32" w:unhideWhenUsed="0" w:qFormat="1"/>
+    <w:lsdException w:name="Book Title" w:semiHidden="0" w:uiPriority="33" w:unhideWhenUsed="0" w:qFormat="1"/>
+    <w:lsdException w:name="Bibliography" w:uiPriority="37"/>
+    <w:lsdException w:name="TOC Heading" w:uiPriority="39" w:qFormat="1"/>
+  </w:latentStyles>
+  <w:style w:type="paragraph" w:default="1" w:styleId="Normal">
+    <w:name w:val="Normal"/>
+    <w:qFormat/>
+    <w:rsid w:val="00AE62DC"/>
+  </w:style>
+  <w:style w:type="character" w:default="1" w:styleId="DefaultParagraphFont">
+    <w:name w:val="Default Paragraph Font"/>
+    <w:uiPriority w:val="1"/>
+    <w:semiHidden/>
+    <w:unhideWhenUsed/>
+  </w:style>
+  <w:style w:type="table" w:default="1" w:styleId="TableNormal">
+    <w:name w:val="Normal Table"/>
+    <w:uiPriority w:val="99"/>
+    <w:semiHidden/>
+    <w:unhideWhenUsed/>
+    <w:tblPr>
+      <w:tblInd w:w="0" w:type="dxa"/>
+      <w:tblCellMar>
+        <w:top w:w="0" w:type="dxa"/>
+        <w:left w:w="108" w:type="dxa"/>
+        <w:bottom w:w="0" w:type="dxa"/>
+        <w:right w:w="108" w:type="dxa"/>
+      </w:tblCellMar>
+    </w:tblPr>
+  </w:style>
+  <w:style w:type="numbering" w:default="1" w:styleId="NoList">
+    <w:name w:val="No List"/>
+    <w:uiPriority w:val="99"/>
+    <w:semiHidden/>
+    <w:unhideWhenUsed/>
+  </w:style>
+  <w:style w:type="character" w:customStyle="1" w:styleId="apple-converted-space">
+    <w:name w:val="apple-converted-space"/>
+    <w:basedOn w:val="DefaultParagraphFont"/>
+    <w:rsid w:val="00D922B3"/>
+  </w:style>
+  <w:style w:type="paragraph" w:styleId="ListParagraph">
+    <w:name w:val="List Paragraph"/>
+    <w:basedOn w:val="Normal"/>
+    <w:uiPriority w:val="34"/>
+    <w:qFormat/>
+    <w:rsid w:val="00D82803"/>
+    <w:pPr>
+      <w:ind w:left="720"/>
+      <w:contextualSpacing/>
+    </w:pPr>
+  </w:style>
+  <w:style w:type="character" w:styleId="Hyperlink">
+    <w:name w:val="Hyperlink"/>
+    <w:basedOn w:val="DefaultParagraphFont"/>
+    <w:uiPriority w:val="99"/>
+    <w:unhideWhenUsed/>
+    <w:rsid w:val="00F36E72"/>
+    <w:rPr>
+      <w:color w:val="0563C1" w:themeColor="hyperlink"/>
+      <w:u w:val="single"/>
+    </w:rPr>
+  </w:style>
+  <w:style w:type="paragraph" w:styleId="Footer">
+    <w:name w:val="footer"/>
+    <w:basedOn w:val="Normal"/>
+    <w:link w:val="FooterChar"/>
+    <w:uiPriority w:val="99"/>
+    <w:unhideWhenUsed/>
+    <w:rsid w:val="00E95B44"/>
+    <w:pPr>
+      <w:tabs>
+        <w:tab w:val="center" w:pos="4680"/>
+        <w:tab w:val="right" w:pos="9360"/>
+      </w:tabs>
+    </w:pPr>
+  </w:style>
+  <w:style w:type="character" w:customStyle="1" w:styleId="FooterChar">
+    <w:name w:val="Footer Char"/>
+    <w:basedOn w:val="DefaultParagraphFont"/>
+    <w:link w:val="Footer"/>
+    <w:uiPriority w:val="99"/>
+    <w:rsid w:val="00E95B44"/>
+  </w:style>
+  <w:style w:type="character" w:styleId="PageNumber">
+    <w:name w:val="page number"/>
+    <w:basedOn w:val="DefaultParagraphFont"/>
+    <w:uiPriority w:val="99"/>
+    <w:semiHidden/>
+    <w:unhideWhenUsed/>
+    <w:rsid w:val="00E95B44"/>
+  </w:style>
+  <w:style w:type="paragraph" w:customStyle="1" w:styleId="NormalWeb1">
+    <w:name w:val="Normal (Web)1"/>
+    <w:rsid w:val="00954A68"/>
+    <w:pPr>
+      <w:spacing w:before="100" w:after="100"/>
+    </w:pPr>
+    <w:rPr>
+      <w:rFonts w:ascii="Times" w:eastAsia="Arial Unicode MS" w:hAnsi="Times" w:cs="Arial Unicode MS"/>
+      <w:color w:val="000000"/>
+      <w:sz w:val="20"/>
+      <w:szCs w:val="20"/>
+      <w:u w:color="000000"/>
+    </w:rPr>
+  </w:style>
+  <w:style w:type="paragraph" w:styleId="BalloonText">
+    <w:name w:val="Balloon Text"/>
+    <w:basedOn w:val="Normal"/>
+    <w:link w:val="BalloonTextChar"/>
+    <w:uiPriority w:val="99"/>
+    <w:semiHidden/>
+    <w:unhideWhenUsed/>
+    <w:rsid w:val="00296156"/>
+    <w:rPr>
+      <w:rFonts w:ascii="Lucida Grande" w:hAnsi="Lucida Grande" w:cs="Lucida Grande"/>
+      <w:sz w:val="18"/>
+      <w:szCs w:val="18"/>
+    </w:rPr>
+  </w:style>
+  <w:style w:type="character" w:customStyle="1" w:styleId="BalloonTextChar">
+    <w:name w:val="Balloon Text Char"/>
+    <w:basedOn w:val="DefaultParagraphFont"/>
+    <w:link w:val="BalloonText"/>
+    <w:uiPriority w:val="99"/>
+    <w:semiHidden/>
+    <w:rsid w:val="00296156"/>
+    <w:rPr>
+      <w:rFonts w:ascii="Lucida Grande" w:hAnsi="Lucida Grande" w:cs="Lucida Grande"/>
+      <w:sz w:val="18"/>
+      <w:szCs w:val="18"/>
     </w:rPr>
   </w:style>
 </w:styles>
@@ -6036,7 +6049,7 @@
   <a:extraClrSchemeLst/>
   <a:extLst>
     <a:ext uri="{05A4C25C-085E-4340-85A3-A5531E510DB2}">
-      <thm15:themeFamily xmlns:thm15="http://schemas.microsoft.com/office/thememl/2012/main" name="Office Theme" id="{62F939B6-93AF-4DB8-9C6B-D6C7DFDC589F}" vid="{4A3C46E8-61CC-4603-A589-7422A47A8E4A}"/>
+      <thm15:themeFamily xmlns:thm15="http://schemas.microsoft.com/office/thememl/2012/main" xmlns="" name="Office Theme" id="{62F939B6-93AF-4DB8-9C6B-D6C7DFDC589F}" vid="{4A3C46E8-61CC-4603-A589-7422A47A8E4A}"/>
     </a:ext>
   </a:extLst>
 </a:theme>

</xml_diff>

<commit_message>
spell-check, and changed gap distances in tex
</commit_message>
<xml_diff>
--- a/doc/paper/LGAD_May2017/Reviewer_responses.docx
+++ b/doc/paper/LGAD_May2017/Reviewer_responses.docx
@@ -1746,8 +1746,83 @@
           <w:rFonts w:ascii="Arial" w:eastAsia="Times New Roman" w:hAnsi="Arial" w:cs="Times New Roman"/>
           <w:color w:val="0000FF"/>
         </w:rPr>
-        <w:t xml:space="preserve">Indeed, at 50% efficiency, the measurement would not be very powerful. We have changed all relevant plots to show the distance between the two sensors at the 90% efficiency level. </w:t>
-      </w:r>
+        <w:t>Indeed, at 50% efficiency, the measurement would not be very powerful. We have changed all relevant plots to show the distance between the two senso</w:t>
+      </w:r>
+      <w:r>
+        <w:rPr>
+          <w:rFonts w:ascii="Arial" w:eastAsia="Times New Roman" w:hAnsi="Arial" w:cs="Times New Roman"/>
+          <w:color w:val="0000FF"/>
+        </w:rPr>
+        <w:t>rs at the 90% efficiency level, and changed the text:</w:t>
+      </w:r>
+    </w:p>
+    <w:p>
+      <w:pPr>
+        <w:ind w:left="720"/>
+        <w:rPr>
+          <w:rFonts w:ascii="Arial" w:eastAsia="Times New Roman" w:hAnsi="Arial" w:cs="Times New Roman"/>
+          <w:b/>
+          <w:color w:val="008000"/>
+        </w:rPr>
+      </w:pPr>
+      <w:r>
+        <w:rPr>
+          <w:rFonts w:ascii="Arial" w:eastAsia="Times New Roman" w:hAnsi="Arial" w:cs="Times New Roman"/>
+          <w:b/>
+          <w:color w:val="008000"/>
+        </w:rPr>
+        <w:t>“</w:t>
+      </w:r>
+      <w:r>
+        <w:rPr>
+          <w:rFonts w:ascii="Arial" w:eastAsia="Times New Roman" w:hAnsi="Arial" w:cs="Times New Roman"/>
+          <w:b/>
+          <w:color w:val="008000"/>
+        </w:rPr>
+        <w:t>We define the width</w:t>
+      </w:r>
+      <w:r>
+        <w:rPr>
+          <w:rFonts w:ascii="Arial" w:eastAsia="Times New Roman" w:hAnsi="Arial" w:cs="Times New Roman"/>
+          <w:b/>
+          <w:color w:val="008000"/>
+        </w:rPr>
+        <w:t xml:space="preserve"> </w:t>
+      </w:r>
+      <w:r>
+        <w:rPr>
+          <w:rFonts w:ascii="Arial" w:eastAsia="Times New Roman" w:hAnsi="Arial" w:cs="Times New Roman"/>
+          <w:b/>
+          <w:color w:val="008000"/>
+        </w:rPr>
+        <w:t>of the ``no-response'' area as the distance between the 90\% efficiencies on the two</w:t>
+      </w:r>
+      <w:r>
+        <w:rPr>
+          <w:rFonts w:ascii="Arial" w:eastAsia="Times New Roman" w:hAnsi="Arial" w:cs="Times New Roman"/>
+          <w:b/>
+          <w:color w:val="008000"/>
+        </w:rPr>
+        <w:t xml:space="preserve"> </w:t>
+      </w:r>
+      <w:r>
+        <w:rPr>
+          <w:rFonts w:ascii="Arial" w:eastAsia="Times New Roman" w:hAnsi="Arial" w:cs="Times New Roman"/>
+          <w:b/>
+          <w:color w:val="008000"/>
+        </w:rPr>
+        <w:t>fitted S-curves, as shown in Fig</w:t>
+      </w:r>
+      <w:r>
+        <w:rPr>
+          <w:rFonts w:ascii="Arial" w:eastAsia="Times New Roman" w:hAnsi="Arial" w:cs="Times New Roman"/>
+          <w:b/>
+          <w:color w:val="008000"/>
+        </w:rPr>
+        <w:t>. 9.”</w:t>
+      </w:r>
+      <w:bookmarkStart w:id="1" w:name="_GoBack"/>
+      <w:bookmarkEnd w:id="1"/>
     </w:p>
     <w:p>
       <w:pPr>
@@ -4954,8 +5029,6 @@
         </w:rPr>
         <w:t xml:space="preserve">We observe that while the signal amplitudes increases a bit, the RMS of the noise also increases from about 5.5 mV to 10 mV. As a consequence, we observe a small </w:t>
       </w:r>
-      <w:bookmarkStart w:id="1" w:name="_GoBack"/>
-      <w:bookmarkEnd w:id="1"/>
       <w:r>
         <w:rPr>
           <w:rFonts w:ascii="Arial" w:eastAsia="Times New Roman" w:hAnsi="Arial" w:cs="Times New Roman"/>

</xml_diff>

<commit_message>
final changes before resubmission
</commit_message>
<xml_diff>
--- a/doc/paper/LGAD_May2017/Reviewer_responses.docx
+++ b/doc/paper/LGAD_May2017/Reviewer_responses.docx
@@ -45,20 +45,8 @@
           <w:sz w:val="24"/>
           <w:szCs w:val="24"/>
         </w:rPr>
-        <w:t>We would like to thank the referees for reviewing our updated paper and producing second reports.</w:t>
-      </w:r>
-    </w:p>
-    <w:p>
-      <w:pPr>
-        <w:pStyle w:val="NormalWeb1"/>
-        <w:shd w:val="clear" w:color="auto" w:fill="FFFFFF"/>
-        <w:spacing w:before="240" w:after="0"/>
-        <w:rPr>
-          <w:rFonts w:ascii="Arial" w:eastAsia="Arial" w:hAnsi="Arial" w:cs="Arial"/>
-          <w:sz w:val="24"/>
-          <w:szCs w:val="24"/>
-        </w:rPr>
-      </w:pPr>
+        <w:t xml:space="preserve">We would like to thank the referees for reviewing our paper and producing </w:t>
+      </w:r>
       <w:r>
         <w:rPr>
           <w:rFonts w:ascii="Arial" w:hAnsi="Arial" w:cs="Arial"/>
@@ -67,6 +55,40 @@
           <w:sz w:val="24"/>
           <w:szCs w:val="24"/>
         </w:rPr>
+        <w:t>detailed comments and suggestions</w:t>
+      </w:r>
+      <w:bookmarkStart w:id="1" w:name="_GoBack"/>
+      <w:bookmarkEnd w:id="1"/>
+      <w:r>
+        <w:rPr>
+          <w:rFonts w:ascii="Arial" w:hAnsi="Arial" w:cs="Arial"/>
+          <w:i/>
+          <w:iCs/>
+          <w:sz w:val="24"/>
+          <w:szCs w:val="24"/>
+        </w:rPr>
+        <w:t>.</w:t>
+      </w:r>
+    </w:p>
+    <w:p>
+      <w:pPr>
+        <w:pStyle w:val="NormalWeb1"/>
+        <w:shd w:val="clear" w:color="auto" w:fill="FFFFFF"/>
+        <w:spacing w:before="240" w:after="0"/>
+        <w:rPr>
+          <w:rFonts w:ascii="Arial" w:eastAsia="Arial" w:hAnsi="Arial" w:cs="Arial"/>
+          <w:sz w:val="24"/>
+          <w:szCs w:val="24"/>
+        </w:rPr>
+      </w:pPr>
+      <w:r>
+        <w:rPr>
+          <w:rFonts w:ascii="Arial" w:hAnsi="Arial" w:cs="Arial"/>
+          <w:i/>
+          <w:iCs/>
+          <w:sz w:val="24"/>
+          <w:szCs w:val="24"/>
+        </w:rPr>
         <w:t>We have considered all comments, and we have applied several changes to the original version of the paper to address the issues raised. Detailed responses to all the comments can be found below. For ease of review, the original question is written in black font, the author response is written in blue font, and any modification to the paper draft is written in bolded green font.</w:t>
       </w:r>
     </w:p>
@@ -139,7 +161,17 @@
           <w:sz w:val="24"/>
           <w:szCs w:val="24"/>
         </w:rPr>
-        <w:t>Artur, Si, Cristian, …etc</w:t>
+        <w:t>Artur, Si, Cristian</w:t>
+      </w:r>
+      <w:r>
+        <w:rPr>
+          <w:rFonts w:ascii="Arial" w:hAnsi="Arial" w:cs="Arial"/>
+          <w:i/>
+          <w:iCs/>
+          <w:sz w:val="24"/>
+          <w:szCs w:val="24"/>
+        </w:rPr>
+        <w:t>, et. al</w:t>
       </w:r>
     </w:p>
     <w:p>
@@ -1821,8 +1853,6 @@
         </w:rPr>
         <w:t>. 9.”</w:t>
       </w:r>
-      <w:bookmarkStart w:id="1" w:name="_GoBack"/>
-      <w:bookmarkEnd w:id="1"/>
     </w:p>
     <w:p>
       <w:pPr>
@@ -2487,12 +2517,40 @@
           <w:color w:val="008000"/>
         </w:rPr>
         <w:t>“One of the main parameters of  -DAQ system for precise time measurements is the “electronic time resolution”, defined as  -the measured time jitter between two signals that are split from the same source. These  -two signals are used as “start” and “stop” signals to electronic system measuring the  -time interval between them. The electronic time resolution of the CAEN V1742 digitizer  -was measured to be less than 4 ps, and thus, its impact on the timing measurements  -presented in these studies can be neglected.”</w:t>
+DAQ system for precise time measurements is the “electroni</w:t>
+      </w:r>
+      <w:r>
+        <w:rPr>
+          <w:rFonts w:ascii="Arial" w:eastAsia="Times New Roman" w:hAnsi="Arial" w:cs="Times New Roman"/>
+          <w:b/>
+          <w:color w:val="008000"/>
+        </w:rPr>
+        <w:t xml:space="preserve">c time resolution”, defined as </w:t>
+      </w:r>
+      <w:r>
+        <w:rPr>
+          <w:rFonts w:ascii="Arial" w:eastAsia="Times New Roman" w:hAnsi="Arial" w:cs="Times New Roman"/>
+          <w:b/>
+          <w:color w:val="008000"/>
+        </w:rPr>
+        <w:t>the measured time jitter between two signals that are split from the same source. These two signals are used as “start” and “stop” signals to electronic system measuring the  +time interval between them. The electronic time resoluti</w:t>
+      </w:r>
+      <w:r>
+        <w:rPr>
+          <w:rFonts w:ascii="Arial" w:eastAsia="Times New Roman" w:hAnsi="Arial" w:cs="Times New Roman"/>
+          <w:b/>
+          <w:color w:val="008000"/>
+        </w:rPr>
+        <w:t xml:space="preserve">on of the CAEN V1742 digitizer </w:t>
+      </w:r>
+      <w:r>
+        <w:rPr>
+          <w:rFonts w:ascii="Arial" w:eastAsia="Times New Roman" w:hAnsi="Arial" w:cs="Times New Roman"/>
+          <w:b/>
+          <w:color w:val="008000"/>
+        </w:rPr>
+        <w:t>was measured to be less than 4 ps, and thus, its impact on the timing measurements presented in these studies can be neglected.”</w:t>
       </w:r>
     </w:p>
     <w:p>
@@ -3423,8 +3481,15 @@
           <w:b/>
           <w:color w:val="008000"/>
         </w:rPr>
-        <w:t>“Noise  -values for different boards used in the experiments are liste</w:t>
+        <w:t xml:space="preserve">“Noise </w:t>
+      </w:r>
+      <w:r>
+        <w:rPr>
+          <w:rFonts w:ascii="Arial" w:eastAsia="Times New Roman" w:hAnsi="Arial" w:cs="Times New Roman"/>
+          <w:b/>
+          <w:color w:val="008000"/>
+        </w:rPr>
+        <w:t>values for different boards used in the experiments are liste</w:t>
       </w:r>
       <w:r>
         <w:rPr>
@@ -5017,7 +5082,6 @@
         <w:ind w:left="720"/>
         <w:rPr>
           <w:rFonts w:ascii="Arial" w:eastAsia="Times New Roman" w:hAnsi="Arial" w:cs="Times New Roman"/>
-          <w:b/>
           <w:color w:val="008000"/>
         </w:rPr>
       </w:pPr>
@@ -5045,15 +5109,6 @@
         </w:rPr>
         <w:t xml:space="preserve"> the time resolution for the CNM sensor as the bias voltage is increased.</w:t>
       </w:r>
-    </w:p>
-    <w:p>
-      <w:pPr>
-        <w:ind w:left="720"/>
-        <w:rPr>
-          <w:rFonts w:ascii="Arial" w:eastAsia="Times New Roman" w:hAnsi="Arial" w:cs="Times New Roman"/>
-          <w:color w:val="008000"/>
-        </w:rPr>
-      </w:pPr>
     </w:p>
     <w:sectPr>
       <w:footerReference w:type="even" r:id="rId10"/>

</xml_diff>